<commit_message>
Minor Update to Flight Conditions
A condition applies to several scenarios.
</commit_message>
<xml_diff>
--- a/Project Docs/J58-Report.docx
+++ b/Project Docs/J58-Report.docx
@@ -21,13 +21,8 @@
         <w:jc w:val="center"/>
       </w:pPr>
       <w:r>
-        <w:t xml:space="preserve">Christian J. </w:t>
-      </w:r>
-      <w:proofErr w:type="spellStart"/>
-      <w:r>
-        <w:t>Lagares</w:t>
-      </w:r>
-      <w:proofErr w:type="spellEnd"/>
+        <w:t>Christian J. Lagares</w:t>
+      </w:r>
       <w:r>
         <w:t>,</w:t>
       </w:r>
@@ -187,7 +182,6 @@
           <w:tab w:val="left" w:pos="1152"/>
         </w:tabs>
       </w:pPr>
-      <w:proofErr w:type="spellStart"/>
       <w:r>
         <w:rPr>
           <w:i/>
@@ -201,7 +195,6 @@
         </w:rPr>
         <w:t>p</w:t>
       </w:r>
-      <w:proofErr w:type="spellEnd"/>
       <w:r>
         <w:rPr>
           <w:vertAlign w:val="subscript"/>
@@ -224,14 +217,12 @@
           <w:tab w:val="left" w:pos="1152"/>
         </w:tabs>
       </w:pPr>
-      <w:proofErr w:type="spellStart"/>
       <w:r>
         <w:rPr>
           <w:i/>
         </w:rPr>
         <w:t>Cx</w:t>
       </w:r>
-      <w:proofErr w:type="spellEnd"/>
       <w:r>
         <w:tab/>
         <w:t>=</w:t>
@@ -310,7 +301,6 @@
           <w:tab w:val="left" w:pos="1152"/>
         </w:tabs>
       </w:pPr>
-      <w:proofErr w:type="spellStart"/>
       <w:r>
         <w:t>d</w:t>
       </w:r>
@@ -320,7 +310,6 @@
         </w:rPr>
         <w:t>t</w:t>
       </w:r>
-      <w:proofErr w:type="spellEnd"/>
       <w:r>
         <w:tab/>
         <w:t>=</w:t>
@@ -338,14 +327,12 @@
           <w:tab w:val="left" w:pos="1152"/>
         </w:tabs>
       </w:pPr>
-      <w:proofErr w:type="spellStart"/>
       <w:r>
         <w:rPr>
           <w:i/>
         </w:rPr>
         <w:t>Fx</w:t>
       </w:r>
-      <w:proofErr w:type="spellEnd"/>
       <w:r>
         <w:tab/>
         <w:t>=</w:t>
@@ -371,14 +358,12 @@
           <w:tab w:val="left" w:pos="1152"/>
         </w:tabs>
       </w:pPr>
-      <w:proofErr w:type="spellStart"/>
       <w:r>
         <w:rPr>
           <w:i/>
         </w:rPr>
         <w:t>Fy</w:t>
       </w:r>
-      <w:proofErr w:type="spellEnd"/>
       <w:r>
         <w:tab/>
         <w:t>=</w:t>
@@ -450,14 +435,12 @@
           <w:tab w:val="left" w:pos="1152"/>
         </w:tabs>
       </w:pPr>
-      <w:proofErr w:type="spellStart"/>
       <w:r>
         <w:rPr>
           <w:i/>
         </w:rPr>
         <w:t>i</w:t>
       </w:r>
-      <w:proofErr w:type="spellEnd"/>
       <w:r>
         <w:tab/>
         <w:t>=</w:t>
@@ -510,15 +493,7 @@
       </w:r>
       <w:r>
         <w:tab/>
-        <w:t xml:space="preserve">trailing-edge (TE) </w:t>
-      </w:r>
-      <w:proofErr w:type="spellStart"/>
-      <w:r>
-        <w:t>nondimensional</w:t>
-      </w:r>
-      <w:proofErr w:type="spellEnd"/>
-      <w:r>
-        <w:t xml:space="preserve"> angular deflection rate</w:t>
+        <w:t>trailing-edge (TE) nondimensional angular deflection rate</w:t>
       </w:r>
     </w:p>
     <w:p>
@@ -655,14 +630,36 @@
       <w:r>
         <w:t xml:space="preserve">Figure </w:t>
       </w:r>
-      <w:fldSimple w:instr=" SEQ Figure \* ARABIC ">
-        <w:r>
-          <w:rPr>
-            <w:noProof/>
-          </w:rPr>
-          <w:t>1</w:t>
-        </w:r>
-      </w:fldSimple>
+      <w:r>
+        <w:rPr>
+          <w:noProof/>
+        </w:rPr>
+        <w:fldChar w:fldCharType="begin"/>
+      </w:r>
+      <w:r>
+        <w:rPr>
+          <w:noProof/>
+        </w:rPr>
+        <w:instrText xml:space="preserve"> SEQ Figure \* ARABIC </w:instrText>
+      </w:r>
+      <w:r>
+        <w:rPr>
+          <w:noProof/>
+        </w:rPr>
+        <w:fldChar w:fldCharType="separate"/>
+      </w:r>
+      <w:r>
+        <w:rPr>
+          <w:noProof/>
+        </w:rPr>
+        <w:t>1</w:t>
+      </w:r>
+      <w:r>
+        <w:rPr>
+          <w:noProof/>
+        </w:rPr>
+        <w:fldChar w:fldCharType="end"/>
+      </w:r>
       <w:bookmarkEnd w:id="0"/>
       <w:r>
         <w:t xml:space="preserve">:  Standard J11D-20 Station Nomenclature </w:t>
@@ -672,6 +669,7 @@
           <w:id w:val="-1808541620"/>
           <w:citation/>
         </w:sdtPr>
+        <w:sdtEndPr/>
         <w:sdtContent>
           <w:r>
             <w:fldChar w:fldCharType="begin"/>
@@ -702,14 +700,36 @@
       <w:r>
         <w:t xml:space="preserve">Table </w:t>
       </w:r>
-      <w:fldSimple w:instr=" SEQ Table \* ARABIC ">
-        <w:r>
-          <w:rPr>
-            <w:noProof/>
-          </w:rPr>
-          <w:t>1</w:t>
-        </w:r>
-      </w:fldSimple>
+      <w:r>
+        <w:rPr>
+          <w:noProof/>
+        </w:rPr>
+        <w:fldChar w:fldCharType="begin"/>
+      </w:r>
+      <w:r>
+        <w:rPr>
+          <w:noProof/>
+        </w:rPr>
+        <w:instrText xml:space="preserve"> SEQ Table \* ARABIC </w:instrText>
+      </w:r>
+      <w:r>
+        <w:rPr>
+          <w:noProof/>
+        </w:rPr>
+        <w:fldChar w:fldCharType="separate"/>
+      </w:r>
+      <w:r>
+        <w:rPr>
+          <w:noProof/>
+        </w:rPr>
+        <w:t>1</w:t>
+      </w:r>
+      <w:r>
+        <w:rPr>
+          <w:noProof/>
+        </w:rPr>
+        <w:fldChar w:fldCharType="end"/>
+      </w:r>
       <w:r>
         <w:t xml:space="preserve">: </w:t>
       </w:r>
@@ -754,6 +774,7 @@
           <w:id w:val="-353806810"/>
           <w:citation/>
         </w:sdtPr>
+        <w:sdtEndPr/>
         <w:sdtContent>
           <w:r>
             <w:fldChar w:fldCharType="begin"/>
@@ -1456,6 +1477,7 @@
           <w:id w:val="1119032275"/>
           <w:citation/>
         </w:sdtPr>
+        <w:sdtEndPr/>
         <w:sdtContent>
           <w:r>
             <w:fldChar w:fldCharType="begin"/>
@@ -1488,6 +1510,7 @@
           <w:id w:val="1906263009"/>
           <w:citation/>
         </w:sdtPr>
+        <w:sdtEndPr/>
         <w:sdtContent>
           <w:r>
             <w:fldChar w:fldCharType="begin"/>
@@ -1511,6 +1534,12 @@
       </w:sdt>
       <w:r>
         <w:t>.)</w:t>
+      </w:r>
+    </w:p>
+    <w:p/>
+    <w:p>
+      <w:r>
+        <w:t xml:space="preserve">The JT11D-20 was designed for a wide range of operational requirements which included sub- and supersonic flight conditions and a wide range of altitudes. This versatility requires the designed to be evaluated at several conditions which are listed in </w:t>
       </w:r>
     </w:p>
     <w:p>
@@ -1959,6 +1988,7 @@
                 <w:b/>
                 <w:color w:val="000000"/>
               </w:rPr>
+              <w:lastRenderedPageBreak/>
               <w:t xml:space="preserve">Dry </w:t>
             </w:r>
             <w:r>
@@ -1991,6 +2021,7 @@
                 <w:id w:val="26158124"/>
                 <w:citation/>
               </w:sdtPr>
+              <w:sdtEndPr/>
               <w:sdtContent>
                 <w:r>
                   <w:rPr>
@@ -2052,49 +2083,8 @@
                 <w:b/>
                 <w:color w:val="000000"/>
               </w:rPr>
-              <w:t xml:space="preserve">0.8 </w:t>
-            </w:r>
-            <w:proofErr w:type="spellStart"/>
-            <w:r>
-              <w:rPr>
-                <w:b/>
-                <w:color w:val="000000"/>
-              </w:rPr>
-              <w:t>lb</w:t>
-            </w:r>
-            <w:proofErr w:type="spellEnd"/>
-            <w:r>
-              <w:rPr>
-                <w:b/>
-                <w:color w:val="000000"/>
-              </w:rPr>
-              <w:t>/</w:t>
-            </w:r>
-            <w:proofErr w:type="spellStart"/>
-            <w:r>
-              <w:rPr>
-                <w:b/>
-                <w:color w:val="000000"/>
-              </w:rPr>
-              <w:t>lbf</w:t>
-            </w:r>
-            <w:proofErr w:type="spellEnd"/>
-            <w:r>
-              <w:rPr>
-                <w:b/>
-                <w:color w:val="000000"/>
-              </w:rPr>
-              <w:t xml:space="preserve"> </w:t>
-            </w:r>
-            <w:proofErr w:type="spellStart"/>
-            <w:r>
-              <w:rPr>
-                <w:b/>
-                <w:color w:val="000000"/>
-              </w:rPr>
-              <w:t>hr</w:t>
-            </w:r>
-            <w:proofErr w:type="spellEnd"/>
+              <w:t>0.8 lb/lbf hr</w:t>
+            </w:r>
           </w:p>
         </w:tc>
         <w:tc>
@@ -2118,33 +2108,8 @@
                 <w:b/>
                 <w:color w:val="000000"/>
               </w:rPr>
-              <w:t>81.6 kg/</w:t>
-            </w:r>
-            <w:proofErr w:type="spellStart"/>
-            <w:r>
-              <w:rPr>
-                <w:b/>
-                <w:color w:val="000000"/>
-              </w:rPr>
-              <w:t>kN</w:t>
-            </w:r>
-            <w:proofErr w:type="spellEnd"/>
-            <w:r>
-              <w:rPr>
-                <w:b/>
-                <w:color w:val="000000"/>
-              </w:rPr>
-              <w:t xml:space="preserve"> </w:t>
-            </w:r>
-            <w:proofErr w:type="spellStart"/>
-            <w:r>
-              <w:rPr>
-                <w:b/>
-                <w:color w:val="000000"/>
-              </w:rPr>
-              <w:t>hr</w:t>
-            </w:r>
-            <w:proofErr w:type="spellEnd"/>
+              <w:t>81.6 kg/kN hr</w:t>
+            </w:r>
           </w:p>
         </w:tc>
       </w:tr>
@@ -2204,6 +2169,7 @@
                 <w:id w:val="-1644341163"/>
                 <w:citation/>
               </w:sdtPr>
+              <w:sdtEndPr/>
               <w:sdtContent>
                 <w:r>
                   <w:rPr>
@@ -2265,49 +2231,8 @@
                 <w:b/>
                 <w:color w:val="000000"/>
               </w:rPr>
-              <w:t xml:space="preserve">1.9 </w:t>
-            </w:r>
-            <w:proofErr w:type="spellStart"/>
-            <w:r>
-              <w:rPr>
-                <w:b/>
-                <w:color w:val="000000"/>
-              </w:rPr>
-              <w:t>lb</w:t>
-            </w:r>
-            <w:proofErr w:type="spellEnd"/>
-            <w:r>
-              <w:rPr>
-                <w:b/>
-                <w:color w:val="000000"/>
-              </w:rPr>
-              <w:t>/</w:t>
-            </w:r>
-            <w:proofErr w:type="spellStart"/>
-            <w:r>
-              <w:rPr>
-                <w:b/>
-                <w:color w:val="000000"/>
-              </w:rPr>
-              <w:t>lbf</w:t>
-            </w:r>
-            <w:proofErr w:type="spellEnd"/>
-            <w:r>
-              <w:rPr>
-                <w:b/>
-                <w:color w:val="000000"/>
-              </w:rPr>
-              <w:t xml:space="preserve"> </w:t>
-            </w:r>
-            <w:proofErr w:type="spellStart"/>
-            <w:r>
-              <w:rPr>
-                <w:b/>
-                <w:color w:val="000000"/>
-              </w:rPr>
-              <w:t>hr</w:t>
-            </w:r>
-            <w:proofErr w:type="spellEnd"/>
+              <w:t>1.9 lb/lbf hr</w:t>
+            </w:r>
           </w:p>
         </w:tc>
         <w:tc>
@@ -2331,33 +2256,8 @@
                 <w:b/>
                 <w:color w:val="000000"/>
               </w:rPr>
-              <w:t>164 kg/</w:t>
-            </w:r>
-            <w:proofErr w:type="spellStart"/>
-            <w:r>
-              <w:rPr>
-                <w:b/>
-                <w:color w:val="000000"/>
-              </w:rPr>
-              <w:t>kN</w:t>
-            </w:r>
-            <w:proofErr w:type="spellEnd"/>
-            <w:r>
-              <w:rPr>
-                <w:b/>
-                <w:color w:val="000000"/>
-              </w:rPr>
-              <w:t xml:space="preserve"> </w:t>
-            </w:r>
-            <w:proofErr w:type="spellStart"/>
-            <w:r>
-              <w:rPr>
-                <w:b/>
-                <w:color w:val="000000"/>
-              </w:rPr>
-              <w:t>hr</w:t>
-            </w:r>
-            <w:proofErr w:type="spellEnd"/>
+              <w:t>164 kg/kN hr</w:t>
+            </w:r>
           </w:p>
         </w:tc>
       </w:tr>
@@ -2500,6 +2400,7 @@
                 <w:id w:val="1895777554"/>
                 <w:citation/>
               </w:sdtPr>
+              <w:sdtEndPr/>
               <w:sdtContent>
                 <w:r>
                   <w:rPr>
@@ -2561,17 +2462,8 @@
                 <w:b/>
                 <w:color w:val="000000"/>
               </w:rPr>
-              <w:t xml:space="preserve">80,285 </w:t>
-            </w:r>
-            <w:proofErr w:type="spellStart"/>
-            <w:r>
-              <w:rPr>
-                <w:b/>
-                <w:color w:val="000000"/>
-              </w:rPr>
-              <w:t>lb</w:t>
-            </w:r>
-            <w:proofErr w:type="spellEnd"/>
+              <w:t>80,285 lb</w:t>
+            </w:r>
           </w:p>
         </w:tc>
         <w:tc>
@@ -2625,7 +2517,6 @@
                 <w:b/>
                 <w:color w:val="000000"/>
               </w:rPr>
-              <w:lastRenderedPageBreak/>
               <w:t>Fuel Lower Heating Value</w:t>
             </w:r>
             <w:r>
@@ -2644,6 +2535,7 @@
                 <w:id w:val="863788896"/>
                 <w:citation/>
               </w:sdtPr>
+              <w:sdtEndPr/>
               <w:sdtContent>
                 <w:r>
                   <w:rPr>
@@ -2705,24 +2597,8 @@
                 <w:b/>
                 <w:color w:val="000000"/>
               </w:rPr>
-              <w:t>5</w:t>
-            </w:r>
-            <w:r>
-              <w:rPr>
-                <w:b/>
-                <w:color w:val="000000"/>
-              </w:rPr>
-              <w:t>.48 kWh/</w:t>
-            </w:r>
-            <w:proofErr w:type="spellStart"/>
-            <w:r>
-              <w:rPr>
-                <w:b/>
-                <w:color w:val="000000"/>
-              </w:rPr>
-              <w:t>lb</w:t>
-            </w:r>
-            <w:proofErr w:type="spellEnd"/>
+              <w:t>5.48 kWh/lb</w:t>
+            </w:r>
           </w:p>
         </w:tc>
         <w:tc>
@@ -2848,17 +2724,8 @@
                 <w:b/>
                 <w:color w:val="000000"/>
               </w:rPr>
-              <w:t xml:space="preserve">32,500 </w:t>
-            </w:r>
-            <w:proofErr w:type="spellStart"/>
-            <w:r>
-              <w:rPr>
-                <w:b/>
-                <w:color w:val="000000"/>
-              </w:rPr>
-              <w:t>lbf</w:t>
-            </w:r>
-            <w:proofErr w:type="spellEnd"/>
+              <w:t>32,500 lbf</w:t>
+            </w:r>
           </w:p>
         </w:tc>
         <w:tc>
@@ -3136,6 +3003,7 @@
                 <w:id w:val="467709156"/>
                 <w:citation/>
               </w:sdtPr>
+              <w:sdtEndPr/>
               <w:sdtContent>
                 <w:r>
                   <w:rPr>
@@ -3522,17 +3390,8 @@
                 <w:b/>
                 <w:color w:val="000000"/>
               </w:rPr>
-              <w:t xml:space="preserve">6,500 </w:t>
-            </w:r>
-            <w:proofErr w:type="spellStart"/>
-            <w:r>
-              <w:rPr>
-                <w:b/>
-                <w:color w:val="000000"/>
-              </w:rPr>
-              <w:t>lb</w:t>
-            </w:r>
-            <w:proofErr w:type="spellEnd"/>
+              <w:t>6,500 lb</w:t>
+            </w:r>
           </w:p>
         </w:tc>
         <w:tc>
@@ -3610,6 +3469,7 @@
                 <w:id w:val="576794812"/>
                 <w:citation/>
               </w:sdtPr>
+              <w:sdtEndPr/>
               <w:sdtContent>
                 <w:r>
                   <w:rPr>
@@ -3671,23 +3531,7 @@
                 <w:b/>
                 <w:color w:val="000000"/>
               </w:rPr>
-              <w:t xml:space="preserve">326-450 </w:t>
-            </w:r>
-            <w:proofErr w:type="spellStart"/>
-            <w:r>
-              <w:rPr>
-                <w:b/>
-                <w:color w:val="000000"/>
-              </w:rPr>
-              <w:t>lb</w:t>
-            </w:r>
-            <w:proofErr w:type="spellEnd"/>
-            <w:r>
-              <w:rPr>
-                <w:b/>
-                <w:color w:val="000000"/>
-              </w:rPr>
-              <w:t>/s</w:t>
+              <w:t>326-450 lb/s</w:t>
             </w:r>
           </w:p>
         </w:tc>
@@ -3774,23 +3618,7 @@
                 <w:b/>
                 <w:color w:val="000000"/>
               </w:rPr>
-              <w:t xml:space="preserve">5.55 </w:t>
-            </w:r>
-            <w:proofErr w:type="spellStart"/>
-            <w:r>
-              <w:rPr>
-                <w:b/>
-                <w:color w:val="000000"/>
-              </w:rPr>
-              <w:t>lb</w:t>
-            </w:r>
-            <w:proofErr w:type="spellEnd"/>
-            <w:r>
-              <w:rPr>
-                <w:b/>
-                <w:color w:val="000000"/>
-              </w:rPr>
-              <w:t>/s</w:t>
+              <w:t>5.55 lb/s</w:t>
             </w:r>
           </w:p>
         </w:tc>
@@ -3844,14 +3672,7 @@
                 <w:b/>
                 <w:color w:val="000000"/>
               </w:rPr>
-              <w:t>Wet</w:t>
-            </w:r>
-            <w:r>
-              <w:rPr>
-                <w:b/>
-                <w:color w:val="000000"/>
-              </w:rPr>
-              <w:t xml:space="preserve"> Fuel Mass Flow</w:t>
+              <w:t>Wet Fuel Mass Flow</w:t>
             </w:r>
             <w:r>
               <w:rPr>
@@ -3883,23 +3704,7 @@
                 <w:b/>
                 <w:color w:val="000000"/>
               </w:rPr>
-              <w:t xml:space="preserve">17.94 </w:t>
-            </w:r>
-            <w:proofErr w:type="spellStart"/>
-            <w:r>
-              <w:rPr>
-                <w:b/>
-                <w:color w:val="000000"/>
-              </w:rPr>
-              <w:t>lb</w:t>
-            </w:r>
-            <w:proofErr w:type="spellEnd"/>
-            <w:r>
-              <w:rPr>
-                <w:b/>
-                <w:color w:val="000000"/>
-              </w:rPr>
-              <w:t>/s</w:t>
+              <w:t>17.94 lb/s</w:t>
             </w:r>
           </w:p>
         </w:tc>
@@ -4113,6 +3918,421 @@
     </w:p>
     <w:p>
       <w:pPr>
+        <w:pStyle w:val="Caption"/>
+        <w:jc w:val="center"/>
+      </w:pPr>
+      <w:r>
+        <w:t xml:space="preserve">Table </w:t>
+      </w:r>
+      <w:fldSimple w:instr=" SEQ Table \* ARABIC ">
+        <w:r>
+          <w:rPr>
+            <w:noProof/>
+          </w:rPr>
+          <w:t>3</w:t>
+        </w:r>
+      </w:fldSimple>
+      <w:r>
+        <w:t>: Validation Flight Conditions</w:t>
+      </w:r>
+    </w:p>
+    <w:tbl>
+      <w:tblPr>
+        <w:tblStyle w:val="GridTable3"/>
+        <w:tblW w:w="0" w:type="auto"/>
+        <w:tblLook w:val="04A0" w:firstRow="1" w:lastRow="0" w:firstColumn="1" w:lastColumn="0" w:noHBand="0" w:noVBand="1"/>
+      </w:tblPr>
+      <w:tblGrid>
+        <w:gridCol w:w="3116"/>
+        <w:gridCol w:w="3117"/>
+        <w:gridCol w:w="3117"/>
+      </w:tblGrid>
+      <w:tr>
+        <w:trPr>
+          <w:cnfStyle w:val="100000000000" w:firstRow="1" w:lastRow="0" w:firstColumn="0" w:lastColumn="0" w:oddVBand="0" w:evenVBand="0" w:oddHBand="0" w:evenHBand="0" w:firstRowFirstColumn="0" w:firstRowLastColumn="0" w:lastRowFirstColumn="0" w:lastRowLastColumn="0"/>
+        </w:trPr>
+        <w:tc>
+          <w:tcPr>
+            <w:cnfStyle w:val="001000000100" w:firstRow="0" w:lastRow="0" w:firstColumn="1" w:lastColumn="0" w:oddVBand="0" w:evenVBand="0" w:oddHBand="0" w:evenHBand="0" w:firstRowFirstColumn="1" w:firstRowLastColumn="0" w:lastRowFirstColumn="0" w:lastRowLastColumn="0"/>
+            <w:tcW w:w="3116" w:type="dxa"/>
+          </w:tcPr>
+          <w:p>
+            <w:r>
+              <w:t>Condition ID</w:t>
+            </w:r>
+          </w:p>
+        </w:tc>
+        <w:tc>
+          <w:tcPr>
+            <w:tcW w:w="3117" w:type="dxa"/>
+          </w:tcPr>
+          <w:p>
+            <w:pPr>
+              <w:cnfStyle w:val="100000000000" w:firstRow="1" w:lastRow="0" w:firstColumn="0" w:lastColumn="0" w:oddVBand="0" w:evenVBand="0" w:oddHBand="0" w:evenHBand="0" w:firstRowFirstColumn="0" w:firstRowLastColumn="0" w:lastRowFirstColumn="0" w:lastRowLastColumn="0"/>
+            </w:pPr>
+            <w:r>
+              <w:t>Altitude [ft]</w:t>
+            </w:r>
+            <w:bookmarkStart w:id="1" w:name="_GoBack"/>
+            <w:bookmarkEnd w:id="1"/>
+          </w:p>
+        </w:tc>
+        <w:tc>
+          <w:tcPr>
+            <w:tcW w:w="3117" w:type="dxa"/>
+          </w:tcPr>
+          <w:p>
+            <w:pPr>
+              <w:cnfStyle w:val="100000000000" w:firstRow="1" w:lastRow="0" w:firstColumn="0" w:lastColumn="0" w:oddVBand="0" w:evenVBand="0" w:oddHBand="0" w:evenHBand="0" w:firstRowFirstColumn="0" w:firstRowLastColumn="0" w:lastRowFirstColumn="0" w:lastRowLastColumn="0"/>
+            </w:pPr>
+            <w:r>
+              <w:t>Mach</w:t>
+            </w:r>
+          </w:p>
+        </w:tc>
+      </w:tr>
+      <w:tr>
+        <w:trPr>
+          <w:cnfStyle w:val="000000100000" w:firstRow="0" w:lastRow="0" w:firstColumn="0" w:lastColumn="0" w:oddVBand="0" w:evenVBand="0" w:oddHBand="1" w:evenHBand="0" w:firstRowFirstColumn="0" w:firstRowLastColumn="0" w:lastRowFirstColumn="0" w:lastRowLastColumn="0"/>
+        </w:trPr>
+        <w:tc>
+          <w:tcPr>
+            <w:cnfStyle w:val="001000000000" w:firstRow="0" w:lastRow="0" w:firstColumn="1" w:lastColumn="0" w:oddVBand="0" w:evenVBand="0" w:oddHBand="0" w:evenHBand="0" w:firstRowFirstColumn="0" w:firstRowLastColumn="0" w:lastRowFirstColumn="0" w:lastRowLastColumn="0"/>
+            <w:tcW w:w="3116" w:type="dxa"/>
+          </w:tcPr>
+          <w:p>
+            <w:r>
+              <w:t xml:space="preserve">Takeoff </w:t>
+            </w:r>
+            <w:sdt>
+              <w:sdtPr>
+                <w:id w:val="776680959"/>
+                <w:citation/>
+              </w:sdtPr>
+              <w:sdtContent>
+                <w:r>
+                  <w:fldChar w:fldCharType="begin"/>
+                </w:r>
+                <w:r>
+                  <w:instrText xml:space="preserve"> CITATION SR786 \l 1033 </w:instrText>
+                </w:r>
+                <w:r>
+                  <w:fldChar w:fldCharType="separate"/>
+                </w:r>
+                <w:r>
+                  <w:rPr>
+                    <w:noProof/>
+                  </w:rPr>
+                  <w:t>[2]</w:t>
+                </w:r>
+                <w:r>
+                  <w:fldChar w:fldCharType="end"/>
+                </w:r>
+              </w:sdtContent>
+            </w:sdt>
+          </w:p>
+        </w:tc>
+        <w:tc>
+          <w:tcPr>
+            <w:tcW w:w="3117" w:type="dxa"/>
+          </w:tcPr>
+          <w:p>
+            <w:pPr>
+              <w:cnfStyle w:val="000000100000" w:firstRow="0" w:lastRow="0" w:firstColumn="0" w:lastColumn="0" w:oddVBand="0" w:evenVBand="0" w:oddHBand="1" w:evenHBand="0" w:firstRowFirstColumn="0" w:firstRowLastColumn="0" w:lastRowFirstColumn="0" w:lastRowLastColumn="0"/>
+            </w:pPr>
+            <w:r>
+              <w:t>0</w:t>
+            </w:r>
+          </w:p>
+        </w:tc>
+        <w:tc>
+          <w:tcPr>
+            <w:tcW w:w="3117" w:type="dxa"/>
+          </w:tcPr>
+          <w:p>
+            <w:pPr>
+              <w:cnfStyle w:val="000000100000" w:firstRow="0" w:lastRow="0" w:firstColumn="0" w:lastColumn="0" w:oddVBand="0" w:evenVBand="0" w:oddHBand="1" w:evenHBand="0" w:firstRowFirstColumn="0" w:firstRowLastColumn="0" w:lastRowFirstColumn="0" w:lastRowLastColumn="0"/>
+            </w:pPr>
+          </w:p>
+        </w:tc>
+      </w:tr>
+      <w:tr>
+        <w:tc>
+          <w:tcPr>
+            <w:cnfStyle w:val="001000000000" w:firstRow="0" w:lastRow="0" w:firstColumn="1" w:lastColumn="0" w:oddVBand="0" w:evenVBand="0" w:oddHBand="0" w:evenHBand="0" w:firstRowFirstColumn="0" w:firstRowLastColumn="0" w:lastRowFirstColumn="0" w:lastRowLastColumn="0"/>
+            <w:tcW w:w="3116" w:type="dxa"/>
+          </w:tcPr>
+          <w:p>
+            <w:r>
+              <w:t xml:space="preserve">Refueling/Buddy Mission </w:t>
+            </w:r>
+            <w:sdt>
+              <w:sdtPr>
+                <w:id w:val="-666325511"/>
+                <w:citation/>
+              </w:sdtPr>
+              <w:sdtContent>
+                <w:r>
+                  <w:fldChar w:fldCharType="begin"/>
+                </w:r>
+                <w:r>
+                  <w:instrText xml:space="preserve"> CITATION SR786 \l 1033 </w:instrText>
+                </w:r>
+                <w:r>
+                  <w:fldChar w:fldCharType="separate"/>
+                </w:r>
+                <w:r>
+                  <w:rPr>
+                    <w:noProof/>
+                  </w:rPr>
+                  <w:t>[2]</w:t>
+                </w:r>
+                <w:r>
+                  <w:fldChar w:fldCharType="end"/>
+                </w:r>
+              </w:sdtContent>
+            </w:sdt>
+          </w:p>
+        </w:tc>
+        <w:tc>
+          <w:tcPr>
+            <w:tcW w:w="3117" w:type="dxa"/>
+          </w:tcPr>
+          <w:p>
+            <w:pPr>
+              <w:cnfStyle w:val="000000000000" w:firstRow="0" w:lastRow="0" w:firstColumn="0" w:lastColumn="0" w:oddVBand="0" w:evenVBand="0" w:oddHBand="0" w:evenHBand="0" w:firstRowFirstColumn="0" w:firstRowLastColumn="0" w:lastRowFirstColumn="0" w:lastRowLastColumn="0"/>
+            </w:pPr>
+          </w:p>
+        </w:tc>
+        <w:tc>
+          <w:tcPr>
+            <w:tcW w:w="3117" w:type="dxa"/>
+          </w:tcPr>
+          <w:p>
+            <w:pPr>
+              <w:cnfStyle w:val="000000000000" w:firstRow="0" w:lastRow="0" w:firstColumn="0" w:lastColumn="0" w:oddVBand="0" w:evenVBand="0" w:oddHBand="0" w:evenHBand="0" w:firstRowFirstColumn="0" w:firstRowLastColumn="0" w:lastRowFirstColumn="0" w:lastRowLastColumn="0"/>
+            </w:pPr>
+          </w:p>
+        </w:tc>
+      </w:tr>
+      <w:tr>
+        <w:trPr>
+          <w:cnfStyle w:val="000000100000" w:firstRow="0" w:lastRow="0" w:firstColumn="0" w:lastColumn="0" w:oddVBand="0" w:evenVBand="0" w:oddHBand="1" w:evenHBand="0" w:firstRowFirstColumn="0" w:firstRowLastColumn="0" w:lastRowFirstColumn="0" w:lastRowLastColumn="0"/>
+        </w:trPr>
+        <w:tc>
+          <w:tcPr>
+            <w:cnfStyle w:val="001000000000" w:firstRow="0" w:lastRow="0" w:firstColumn="1" w:lastColumn="0" w:oddVBand="0" w:evenVBand="0" w:oddHBand="0" w:evenHBand="0" w:firstRowFirstColumn="0" w:firstRowLastColumn="0" w:lastRowFirstColumn="0" w:lastRowLastColumn="0"/>
+            <w:tcW w:w="3116" w:type="dxa"/>
+          </w:tcPr>
+          <w:p>
+            <w:r>
+              <w:t xml:space="preserve">Climbing </w:t>
+            </w:r>
+            <w:sdt>
+              <w:sdtPr>
+                <w:id w:val="-471831217"/>
+                <w:citation/>
+              </w:sdtPr>
+              <w:sdtContent>
+                <w:r>
+                  <w:fldChar w:fldCharType="begin"/>
+                </w:r>
+                <w:r>
+                  <w:instrText xml:space="preserve"> CITATION SR786 \l 1033 </w:instrText>
+                </w:r>
+                <w:r>
+                  <w:fldChar w:fldCharType="separate"/>
+                </w:r>
+                <w:r>
+                  <w:rPr>
+                    <w:noProof/>
+                  </w:rPr>
+                  <w:t>[2]</w:t>
+                </w:r>
+                <w:r>
+                  <w:fldChar w:fldCharType="end"/>
+                </w:r>
+              </w:sdtContent>
+            </w:sdt>
+          </w:p>
+        </w:tc>
+        <w:tc>
+          <w:tcPr>
+            <w:tcW w:w="3117" w:type="dxa"/>
+          </w:tcPr>
+          <w:p>
+            <w:pPr>
+              <w:cnfStyle w:val="000000100000" w:firstRow="0" w:lastRow="0" w:firstColumn="0" w:lastColumn="0" w:oddVBand="0" w:evenVBand="0" w:oddHBand="1" w:evenHBand="0" w:firstRowFirstColumn="0" w:firstRowLastColumn="0" w:lastRowFirstColumn="0" w:lastRowLastColumn="0"/>
+            </w:pPr>
+          </w:p>
+        </w:tc>
+        <w:tc>
+          <w:tcPr>
+            <w:tcW w:w="3117" w:type="dxa"/>
+          </w:tcPr>
+          <w:p>
+            <w:pPr>
+              <w:cnfStyle w:val="000000100000" w:firstRow="0" w:lastRow="0" w:firstColumn="0" w:lastColumn="0" w:oddVBand="0" w:evenVBand="0" w:oddHBand="1" w:evenHBand="0" w:firstRowFirstColumn="0" w:firstRowLastColumn="0" w:lastRowFirstColumn="0" w:lastRowLastColumn="0"/>
+            </w:pPr>
+          </w:p>
+        </w:tc>
+      </w:tr>
+      <w:tr>
+        <w:tc>
+          <w:tcPr>
+            <w:cnfStyle w:val="001000000000" w:firstRow="0" w:lastRow="0" w:firstColumn="1" w:lastColumn="0" w:oddVBand="0" w:evenVBand="0" w:oddHBand="0" w:evenHBand="0" w:firstRowFirstColumn="0" w:firstRowLastColumn="0" w:lastRowFirstColumn="0" w:lastRowLastColumn="0"/>
+            <w:tcW w:w="3116" w:type="dxa"/>
+          </w:tcPr>
+          <w:p>
+            <w:r>
+              <w:t xml:space="preserve">Concorde </w:t>
+            </w:r>
+            <w:sdt>
+              <w:sdtPr>
+                <w:id w:val="-100805201"/>
+                <w:citation/>
+              </w:sdtPr>
+              <w:sdtContent>
+                <w:r>
+                  <w:fldChar w:fldCharType="begin"/>
+                </w:r>
+                <w:r>
+                  <w:instrText xml:space="preserve"> CITATION Sah \l 1033 </w:instrText>
+                </w:r>
+                <w:r>
+                  <w:fldChar w:fldCharType="separate"/>
+                </w:r>
+                <w:r>
+                  <w:rPr>
+                    <w:noProof/>
+                  </w:rPr>
+                  <w:t>[12]</w:t>
+                </w:r>
+                <w:r>
+                  <w:fldChar w:fldCharType="end"/>
+                </w:r>
+              </w:sdtContent>
+            </w:sdt>
+          </w:p>
+        </w:tc>
+        <w:tc>
+          <w:tcPr>
+            <w:tcW w:w="3117" w:type="dxa"/>
+          </w:tcPr>
+          <w:p>
+            <w:pPr>
+              <w:cnfStyle w:val="000000000000" w:firstRow="0" w:lastRow="0" w:firstColumn="0" w:lastColumn="0" w:oddVBand="0" w:evenVBand="0" w:oddHBand="0" w:evenHBand="0" w:firstRowFirstColumn="0" w:firstRowLastColumn="0" w:lastRowFirstColumn="0" w:lastRowLastColumn="0"/>
+            </w:pPr>
+          </w:p>
+        </w:tc>
+        <w:tc>
+          <w:tcPr>
+            <w:tcW w:w="3117" w:type="dxa"/>
+          </w:tcPr>
+          <w:p>
+            <w:pPr>
+              <w:cnfStyle w:val="000000000000" w:firstRow="0" w:lastRow="0" w:firstColumn="0" w:lastColumn="0" w:oddVBand="0" w:evenVBand="0" w:oddHBand="0" w:evenHBand="0" w:firstRowFirstColumn="0" w:firstRowLastColumn="0" w:lastRowFirstColumn="0" w:lastRowLastColumn="0"/>
+            </w:pPr>
+          </w:p>
+        </w:tc>
+      </w:tr>
+      <w:tr>
+        <w:trPr>
+          <w:cnfStyle w:val="000000100000" w:firstRow="0" w:lastRow="0" w:firstColumn="0" w:lastColumn="0" w:oddVBand="0" w:evenVBand="0" w:oddHBand="1" w:evenHBand="0" w:firstRowFirstColumn="0" w:firstRowLastColumn="0" w:lastRowFirstColumn="0" w:lastRowLastColumn="0"/>
+        </w:trPr>
+        <w:tc>
+          <w:tcPr>
+            <w:cnfStyle w:val="001000000000" w:firstRow="0" w:lastRow="0" w:firstColumn="1" w:lastColumn="0" w:oddVBand="0" w:evenVBand="0" w:oddHBand="0" w:evenHBand="0" w:firstRowFirstColumn="0" w:firstRowLastColumn="0" w:lastRowFirstColumn="0" w:lastRowLastColumn="0"/>
+            <w:tcW w:w="3116" w:type="dxa"/>
+          </w:tcPr>
+          <w:p/>
+        </w:tc>
+        <w:tc>
+          <w:tcPr>
+            <w:tcW w:w="3117" w:type="dxa"/>
+          </w:tcPr>
+          <w:p>
+            <w:pPr>
+              <w:cnfStyle w:val="000000100000" w:firstRow="0" w:lastRow="0" w:firstColumn="0" w:lastColumn="0" w:oddVBand="0" w:evenVBand="0" w:oddHBand="1" w:evenHBand="0" w:firstRowFirstColumn="0" w:firstRowLastColumn="0" w:lastRowFirstColumn="0" w:lastRowLastColumn="0"/>
+            </w:pPr>
+          </w:p>
+        </w:tc>
+        <w:tc>
+          <w:tcPr>
+            <w:tcW w:w="3117" w:type="dxa"/>
+          </w:tcPr>
+          <w:p>
+            <w:pPr>
+              <w:cnfStyle w:val="000000100000" w:firstRow="0" w:lastRow="0" w:firstColumn="0" w:lastColumn="0" w:oddVBand="0" w:evenVBand="0" w:oddHBand="1" w:evenHBand="0" w:firstRowFirstColumn="0" w:firstRowLastColumn="0" w:lastRowFirstColumn="0" w:lastRowLastColumn="0"/>
+            </w:pPr>
+          </w:p>
+        </w:tc>
+      </w:tr>
+      <w:tr>
+        <w:tc>
+          <w:tcPr>
+            <w:cnfStyle w:val="001000000000" w:firstRow="0" w:lastRow="0" w:firstColumn="1" w:lastColumn="0" w:oddVBand="0" w:evenVBand="0" w:oddHBand="0" w:evenHBand="0" w:firstRowFirstColumn="0" w:firstRowLastColumn="0" w:lastRowFirstColumn="0" w:lastRowLastColumn="0"/>
+            <w:tcW w:w="3116" w:type="dxa"/>
+          </w:tcPr>
+          <w:p/>
+        </w:tc>
+        <w:tc>
+          <w:tcPr>
+            <w:tcW w:w="3117" w:type="dxa"/>
+          </w:tcPr>
+          <w:p>
+            <w:pPr>
+              <w:cnfStyle w:val="000000000000" w:firstRow="0" w:lastRow="0" w:firstColumn="0" w:lastColumn="0" w:oddVBand="0" w:evenVBand="0" w:oddHBand="0" w:evenHBand="0" w:firstRowFirstColumn="0" w:firstRowLastColumn="0" w:lastRowFirstColumn="0" w:lastRowLastColumn="0"/>
+            </w:pPr>
+          </w:p>
+        </w:tc>
+        <w:tc>
+          <w:tcPr>
+            <w:tcW w:w="3117" w:type="dxa"/>
+          </w:tcPr>
+          <w:p>
+            <w:pPr>
+              <w:cnfStyle w:val="000000000000" w:firstRow="0" w:lastRow="0" w:firstColumn="0" w:lastColumn="0" w:oddVBand="0" w:evenVBand="0" w:oddHBand="0" w:evenHBand="0" w:firstRowFirstColumn="0" w:firstRowLastColumn="0" w:lastRowFirstColumn="0" w:lastRowLastColumn="0"/>
+            </w:pPr>
+          </w:p>
+        </w:tc>
+      </w:tr>
+      <w:tr>
+        <w:trPr>
+          <w:cnfStyle w:val="000000100000" w:firstRow="0" w:lastRow="0" w:firstColumn="0" w:lastColumn="0" w:oddVBand="0" w:evenVBand="0" w:oddHBand="1" w:evenHBand="0" w:firstRowFirstColumn="0" w:firstRowLastColumn="0" w:lastRowFirstColumn="0" w:lastRowLastColumn="0"/>
+        </w:trPr>
+        <w:tc>
+          <w:tcPr>
+            <w:cnfStyle w:val="001000000000" w:firstRow="0" w:lastRow="0" w:firstColumn="1" w:lastColumn="0" w:oddVBand="0" w:evenVBand="0" w:oddHBand="0" w:evenHBand="0" w:firstRowFirstColumn="0" w:firstRowLastColumn="0" w:lastRowFirstColumn="0" w:lastRowLastColumn="0"/>
+            <w:tcW w:w="3116" w:type="dxa"/>
+          </w:tcPr>
+          <w:p/>
+        </w:tc>
+        <w:tc>
+          <w:tcPr>
+            <w:tcW w:w="3117" w:type="dxa"/>
+          </w:tcPr>
+          <w:p>
+            <w:pPr>
+              <w:cnfStyle w:val="000000100000" w:firstRow="0" w:lastRow="0" w:firstColumn="0" w:lastColumn="0" w:oddVBand="0" w:evenVBand="0" w:oddHBand="1" w:evenHBand="0" w:firstRowFirstColumn="0" w:firstRowLastColumn="0" w:lastRowFirstColumn="0" w:lastRowLastColumn="0"/>
+            </w:pPr>
+          </w:p>
+        </w:tc>
+        <w:tc>
+          <w:tcPr>
+            <w:tcW w:w="3117" w:type="dxa"/>
+          </w:tcPr>
+          <w:p>
+            <w:pPr>
+              <w:cnfStyle w:val="000000100000" w:firstRow="0" w:lastRow="0" w:firstColumn="0" w:lastColumn="0" w:oddVBand="0" w:evenVBand="0" w:oddHBand="1" w:evenHBand="0" w:firstRowFirstColumn="0" w:firstRowLastColumn="0" w:lastRowFirstColumn="0" w:lastRowLastColumn="0"/>
+            </w:pPr>
+          </w:p>
+        </w:tc>
+      </w:tr>
+    </w:tbl>
+    <w:p/>
+    <w:p>
+      <w:pPr>
         <w:rPr>
           <w:sz w:val="18"/>
         </w:rPr>
@@ -4120,19 +4340,18 @@
     </w:p>
     <w:sdt>
       <w:sdtPr>
+        <w:rPr>
+          <w:b w:val="0"/>
+          <w:kern w:val="0"/>
+          <w:sz w:val="20"/>
+        </w:rPr>
         <w:id w:val="670753554"/>
         <w:docPartObj>
           <w:docPartGallery w:val="Bibliographies"/>
           <w:docPartUnique/>
         </w:docPartObj>
       </w:sdtPr>
-      <w:sdtEndPr>
-        <w:rPr>
-          <w:b w:val="0"/>
-          <w:kern w:val="0"/>
-          <w:sz w:val="20"/>
-        </w:rPr>
-      </w:sdtEndPr>
+      <w:sdtEndPr/>
       <w:sdtContent>
         <w:p>
           <w:pPr>
@@ -4147,9 +4366,8 @@
             <w:id w:val="111145805"/>
             <w:bibliography/>
           </w:sdtPr>
+          <w:sdtEndPr/>
           <w:sdtContent>
-            <w:bookmarkStart w:id="1" w:name="_GoBack" w:displacedByCustomXml="prev"/>
-            <w:bookmarkEnd w:id="1" w:displacedByCustomXml="prev"/>
             <w:p>
               <w:pPr>
                 <w:rPr>
@@ -4184,7 +4402,7 @@
               </w:tblGrid>
               <w:tr>
                 <w:trPr>
-                  <w:divId w:val="1820339738"/>
+                  <w:divId w:val="452867063"/>
                   <w:tblCellSpacing w:w="15" w:type="dxa"/>
                 </w:trPr>
                 <w:tc>
@@ -4246,7 +4464,7 @@
               </w:tr>
               <w:tr>
                 <w:trPr>
-                  <w:divId w:val="1820339738"/>
+                  <w:divId w:val="452867063"/>
                   <w:tblCellSpacing w:w="15" w:type="dxa"/>
                 </w:trPr>
                 <w:tc>
@@ -4300,7 +4518,7 @@
               </w:tr>
               <w:tr>
                 <w:trPr>
-                  <w:divId w:val="1820339738"/>
+                  <w:divId w:val="452867063"/>
                   <w:tblCellSpacing w:w="15" w:type="dxa"/>
                 </w:trPr>
                 <w:tc>
@@ -4346,7 +4564,7 @@
               </w:tr>
               <w:tr>
                 <w:trPr>
-                  <w:divId w:val="1820339738"/>
+                  <w:divId w:val="452867063"/>
                   <w:tblCellSpacing w:w="15" w:type="dxa"/>
                 </w:trPr>
                 <w:tc>
@@ -4406,7 +4624,7 @@
               </w:tr>
               <w:tr>
                 <w:trPr>
-                  <w:divId w:val="1820339738"/>
+                  <w:divId w:val="452867063"/>
                   <w:tblCellSpacing w:w="15" w:type="dxa"/>
                 </w:trPr>
                 <w:tc>
@@ -4466,7 +4684,7 @@
               </w:tr>
               <w:tr>
                 <w:trPr>
-                  <w:divId w:val="1820339738"/>
+                  <w:divId w:val="452867063"/>
                   <w:tblCellSpacing w:w="15" w:type="dxa"/>
                 </w:trPr>
                 <w:tc>
@@ -4512,7 +4730,7 @@
               </w:tr>
               <w:tr>
                 <w:trPr>
-                  <w:divId w:val="1820339738"/>
+                  <w:divId w:val="452867063"/>
                   <w:tblCellSpacing w:w="15" w:type="dxa"/>
                 </w:trPr>
                 <w:tc>
@@ -4558,7 +4776,7 @@
               </w:tr>
               <w:tr>
                 <w:trPr>
-                  <w:divId w:val="1820339738"/>
+                  <w:divId w:val="452867063"/>
                   <w:tblCellSpacing w:w="15" w:type="dxa"/>
                 </w:trPr>
                 <w:tc>
@@ -4604,7 +4822,7 @@
               </w:tr>
               <w:tr>
                 <w:trPr>
-                  <w:divId w:val="1820339738"/>
+                  <w:divId w:val="452867063"/>
                   <w:tblCellSpacing w:w="15" w:type="dxa"/>
                 </w:trPr>
                 <w:tc>
@@ -4650,7 +4868,7 @@
               </w:tr>
               <w:tr>
                 <w:trPr>
-                  <w:divId w:val="1820339738"/>
+                  <w:divId w:val="452867063"/>
                   <w:tblCellSpacing w:w="15" w:type="dxa"/>
                 </w:trPr>
                 <w:tc>
@@ -4710,7 +4928,7 @@
               </w:tr>
               <w:tr>
                 <w:trPr>
-                  <w:divId w:val="1820339738"/>
+                  <w:divId w:val="452867063"/>
                   <w:tblCellSpacing w:w="15" w:type="dxa"/>
                 </w:trPr>
                 <w:tc>
@@ -4729,6 +4947,7 @@
                       <w:rPr>
                         <w:noProof/>
                       </w:rPr>
+                      <w:lastRenderedPageBreak/>
                       <w:t xml:space="preserve">[11] </w:t>
                     </w:r>
                   </w:p>
@@ -4756,7 +4975,7 @@
               </w:tr>
               <w:tr>
                 <w:trPr>
-                  <w:divId w:val="1820339738"/>
+                  <w:divId w:val="452867063"/>
                   <w:tblCellSpacing w:w="15" w:type="dxa"/>
                 </w:trPr>
                 <w:tc>
@@ -4795,6 +5014,66 @@
                       <w:rPr>
                         <w:noProof/>
                       </w:rPr>
+                      <w:t xml:space="preserve">U. K. Saha, </w:t>
+                    </w:r>
+                    <w:r>
+                      <w:rPr>
+                        <w:i/>
+                        <w:iCs/>
+                        <w:noProof/>
+                      </w:rPr>
+                      <w:t xml:space="preserve">Jet Propulsion: The Concorde Aircraft, </w:t>
+                    </w:r>
+                    <w:r>
+                      <w:rPr>
+                        <w:noProof/>
+                      </w:rPr>
+                      <w:t xml:space="preserve">Guwahiti, India: Indian Institute of Technology Guwahiti. </w:t>
+                    </w:r>
+                  </w:p>
+                </w:tc>
+              </w:tr>
+              <w:tr>
+                <w:trPr>
+                  <w:divId w:val="452867063"/>
+                  <w:tblCellSpacing w:w="15" w:type="dxa"/>
+                </w:trPr>
+                <w:tc>
+                  <w:tcPr>
+                    <w:tcW w:w="50" w:type="pct"/>
+                    <w:hideMark/>
+                  </w:tcPr>
+                  <w:p>
+                    <w:pPr>
+                      <w:pStyle w:val="Bibliography"/>
+                      <w:rPr>
+                        <w:noProof/>
+                      </w:rPr>
+                    </w:pPr>
+                    <w:r>
+                      <w:rPr>
+                        <w:noProof/>
+                      </w:rPr>
+                      <w:t xml:space="preserve">[13] </w:t>
+                    </w:r>
+                  </w:p>
+                </w:tc>
+                <w:tc>
+                  <w:tcPr>
+                    <w:tcW w:w="0" w:type="auto"/>
+                    <w:hideMark/>
+                  </w:tcPr>
+                  <w:p>
+                    <w:pPr>
+                      <w:pStyle w:val="Bibliography"/>
+                      <w:rPr>
+                        <w:noProof/>
+                      </w:rPr>
+                    </w:pPr>
+                    <w:r>
+                      <w:rPr>
+                        <w:noProof/>
+                      </w:rPr>
                       <w:t>T. R. Conners, "Predicted Performance of a Thrust-Enhanced SR-71 Aircraft With an External Payload," , 1995. [Online]. Available: https://ntrs.nasa.gov/search.jsp?r=19970019923. [Accessed 24 3 2018].</w:t>
                     </w:r>
                   </w:p>
@@ -4803,7 +5082,7 @@
             </w:tbl>
             <w:p>
               <w:pPr>
-                <w:divId w:val="1820339738"/>
+                <w:divId w:val="452867063"/>
                 <w:rPr>
                   <w:noProof/>
                 </w:rPr>
@@ -9106,7 +9385,7 @@
     <b:Version/>
     <b:StandardNumber/>
     <b:Comments/>
-    <b:RefOrder>12</b:RefOrder>
+    <b:RefOrder>13</b:RefOrder>
   </b:Source>
   <b:Source>
     <b:Tag>Horizons</b:Tag>
@@ -9299,11 +9578,31 @@
     <b:ShortTitle>How Supersonic Inlets Work</b:ShortTitle>
     <b:RefOrder>3</b:RefOrder>
   </b:Source>
+  <b:Source>
+    <b:Tag>Sah</b:Tag>
+    <b:SourceType>Misc</b:SourceType>
+    <b:Guid>{807BE88B-AC18-8D45-A69F-8B1F6D092371}</b:Guid>
+    <b:Author>
+      <b:Author>
+        <b:NameList>
+          <b:Person>
+            <b:Last>Saha</b:Last>
+            <b:First>Ujjwal,</b:First>
+            <b:Middle>K.</b:Middle>
+          </b:Person>
+        </b:NameList>
+      </b:Author>
+    </b:Author>
+    <b:Title>Jet Propulsion: The Concorde Aircraft</b:Title>
+    <b:City>Guwahiti, India</b:City>
+    <b:Publisher>Indian Institute of Technology Guwahiti</b:Publisher>
+    <b:RefOrder>12</b:RefOrder>
+  </b:Source>
 </b:Sources>
 </file>
 
 <file path=customXml/itemProps1.xml><?xml version="1.0" encoding="utf-8"?>
-<ds:datastoreItem xmlns:ds="http://schemas.openxmlformats.org/officeDocument/2006/customXml" ds:itemID="{0AF93B88-A1BD-294D-9B8C-B8BD93F1B215}">
+<ds:datastoreItem xmlns:ds="http://schemas.openxmlformats.org/officeDocument/2006/customXml" ds:itemID="{A3220430-AF1D-B242-A764-C73E1138932B}">
   <ds:schemaRefs>
     <ds:schemaRef ds:uri="http://schemas.openxmlformats.org/officeDocument/2006/bibliography"/>
     <ds:schemaRef ds:uri="urn:schemas-microsoft-com:xslt"/>

</xml_diff>

<commit_message>
Additional Contributions to Report
Added sections to Model Methodology
</commit_message>
<xml_diff>
--- a/Project Docs/J58-Report.docx
+++ b/Project Docs/J58-Report.docx
@@ -140,7 +140,7 @@
         <w:rPr>
           <w:i/>
         </w:rPr>
-        <w:t>A</w:t>
+        <w:t>T0</w:t>
       </w:r>
       <w:r>
         <w:tab/>
@@ -148,7 +148,9 @@
       </w:r>
       <w:r>
         <w:tab/>
-        <w:t>amplitude of oscillation</w:t>
+      </w:r>
+      <w:r>
+        <w:t>ambient temperature</w:t>
       </w:r>
     </w:p>
     <w:p>
@@ -163,7 +165,7 @@
         <w:rPr>
           <w:i/>
         </w:rPr>
-        <w:t>a</w:t>
+        <w:t>T1</w:t>
       </w:r>
       <w:r>
         <w:rPr>
@@ -176,7 +178,9 @@
       </w:r>
       <w:r>
         <w:tab/>
-        <w:t>cylinder diameter</w:t>
+      </w:r>
+      <w:r>
+        <w:t>inlet temperature</w:t>
       </w:r>
     </w:p>
     <w:p>
@@ -187,338 +191,297 @@
           <w:tab w:val="left" w:pos="1152"/>
         </w:tabs>
       </w:pPr>
-      <w:proofErr w:type="spellStart"/>
       <w:r>
         <w:rPr>
           <w:i/>
         </w:rPr>
-        <w:t>C</w:t>
+        <w:t>T2</w:t>
+      </w:r>
+      <w:r>
+        <w:rPr>
+          <w:vertAlign w:val="subscript"/>
+        </w:rPr>
+        <w:tab/>
+      </w:r>
+      <w:r>
+        <w:t>=</w:t>
+      </w:r>
+      <w:r>
+        <w:tab/>
+      </w:r>
+      <w:r>
+        <w:t>compressor inlet temperature</w:t>
+      </w:r>
+    </w:p>
+    <w:p>
+      <w:pPr>
+        <w:widowControl w:val="0"/>
+        <w:tabs>
+          <w:tab w:val="left" w:pos="864"/>
+          <w:tab w:val="left" w:pos="1152"/>
+        </w:tabs>
+      </w:pPr>
+      <w:r>
+        <w:rPr>
+          <w:i/>
+        </w:rPr>
+        <w:t>TD</w:t>
+      </w:r>
+      <w:r>
+        <w:tab/>
+        <w:t>=</w:t>
+      </w:r>
+      <w:r>
+        <w:tab/>
+      </w:r>
+      <w:r>
+        <w:t>fourth stage compressor temperature</w:t>
+      </w:r>
+    </w:p>
+    <w:p>
+      <w:pPr>
+        <w:widowControl w:val="0"/>
+        <w:tabs>
+          <w:tab w:val="left" w:pos="864"/>
+          <w:tab w:val="left" w:pos="1152"/>
+        </w:tabs>
+      </w:pPr>
+      <w:r>
+        <w:rPr>
+          <w:i/>
+        </w:rPr>
+        <w:t>T3</w:t>
+      </w:r>
+      <w:r>
+        <w:tab/>
+        <w:t>=</w:t>
+      </w:r>
+      <w:r>
+        <w:tab/>
+      </w:r>
+      <w:r>
+        <w:t>burner inlet temperature</w:t>
+      </w:r>
+    </w:p>
+    <w:p>
+      <w:pPr>
+        <w:widowControl w:val="0"/>
+        <w:tabs>
+          <w:tab w:val="left" w:pos="864"/>
+          <w:tab w:val="left" w:pos="1152"/>
+        </w:tabs>
+      </w:pPr>
+      <w:r>
+        <w:t>T4</w:t>
+      </w:r>
+      <w:r>
+        <w:tab/>
+        <w:t>=</w:t>
+      </w:r>
+      <w:r>
+        <w:tab/>
+        <w:t>turbine inlet temperature</w:t>
+      </w:r>
+    </w:p>
+    <w:p>
+      <w:pPr>
+        <w:widowControl w:val="0"/>
+        <w:tabs>
+          <w:tab w:val="left" w:pos="864"/>
+          <w:tab w:val="left" w:pos="1152"/>
+        </w:tabs>
+      </w:pPr>
+      <w:r>
+        <w:t>T5</w:t>
+      </w:r>
+      <w:r>
+        <w:tab/>
+        <w:t>=</w:t>
+      </w:r>
+      <w:r>
+        <w:tab/>
+        <w:t>turbine exit temperature</w:t>
+      </w:r>
+    </w:p>
+    <w:p>
+      <w:pPr>
+        <w:widowControl w:val="0"/>
+        <w:tabs>
+          <w:tab w:val="left" w:pos="864"/>
+          <w:tab w:val="left" w:pos="1152"/>
+        </w:tabs>
+      </w:pPr>
+      <w:r>
+        <w:rPr>
+          <w:i/>
+        </w:rPr>
+        <w:t>T6</w:t>
+      </w:r>
+      <w:r>
+        <w:tab/>
+        <w:t>=</w:t>
+      </w:r>
+      <w:r>
+        <w:tab/>
+      </w:r>
+      <w:r>
+        <w:t>afterburner flame-holder temperature</w:t>
+      </w:r>
+    </w:p>
+    <w:p>
+      <w:pPr>
+        <w:widowControl w:val="0"/>
+        <w:tabs>
+          <w:tab w:val="left" w:pos="864"/>
+          <w:tab w:val="left" w:pos="1152"/>
+        </w:tabs>
+      </w:pPr>
+      <w:r>
+        <w:rPr>
+          <w:i/>
+        </w:rPr>
+        <w:t>T8</w:t>
+      </w:r>
+      <w:r>
+        <w:tab/>
+        <w:t>=</w:t>
+      </w:r>
+      <w:r>
+        <w:tab/>
+      </w:r>
+      <w:r>
+        <w:t>nozzle temperature</w:t>
+      </w:r>
+    </w:p>
+    <w:p>
+      <w:pPr>
+        <w:widowControl w:val="0"/>
+        <w:tabs>
+          <w:tab w:val="left" w:pos="864"/>
+          <w:tab w:val="left" w:pos="1152"/>
+        </w:tabs>
+      </w:pPr>
+      <w:r>
+        <w:t>NEGT</w:t>
+      </w:r>
+      <w:r>
+        <w:tab/>
+        <w:t>=</w:t>
+      </w:r>
+      <w:r>
+        <w:tab/>
+      </w:r>
+      <w:r>
+        <w:t>Nominal Exhaust Gas Temperature</w:t>
+      </w:r>
+    </w:p>
+    <w:p>
+      <w:pPr>
+        <w:widowControl w:val="0"/>
+        <w:tabs>
+          <w:tab w:val="left" w:pos="864"/>
+          <w:tab w:val="left" w:pos="1152"/>
+        </w:tabs>
+      </w:pPr>
+      <w:r>
+        <w:rPr>
+          <w:i/>
+        </w:rPr>
+        <w:t>z</w:t>
+      </w:r>
+      <w:r>
+        <w:tab/>
+        <w:t>=</w:t>
+      </w:r>
+      <w:r>
+        <w:tab/>
+      </w:r>
+      <w:r>
+        <w:t>altitude</w:t>
+      </w:r>
+    </w:p>
+    <w:p>
+      <w:pPr>
+        <w:widowControl w:val="0"/>
+        <w:tabs>
+          <w:tab w:val="left" w:pos="864"/>
+          <w:tab w:val="left" w:pos="1152"/>
+        </w:tabs>
+      </w:pPr>
+      <w:r>
+        <w:rPr>
+          <w:i/>
+        </w:rPr>
+        <w:t>M</w:t>
+      </w:r>
+      <w:r>
+        <w:tab/>
+        <w:t>=</w:t>
+      </w:r>
+      <w:r>
+        <w:tab/>
+      </w:r>
+      <w:r>
+        <w:t>Mach Number</w:t>
+      </w:r>
+    </w:p>
+    <w:p>
+      <w:pPr>
+        <w:widowControl w:val="0"/>
+        <w:tabs>
+          <w:tab w:val="left" w:pos="864"/>
+          <w:tab w:val="left" w:pos="1152"/>
+        </w:tabs>
+      </w:pPr>
+      <m:oMath>
+        <m:r>
+          <w:rPr>
+            <w:rFonts w:ascii="Cambria Math" w:hAnsi="Cambria Math"/>
+          </w:rPr>
+          <m:t>τ</m:t>
+        </m:r>
+      </m:oMath>
+      <w:r>
+        <w:tab/>
+        <w:t>=</w:t>
+      </w:r>
+      <w:r>
+        <w:tab/>
+      </w:r>
+      <w:r>
+        <w:t>Thrust</w:t>
+      </w:r>
+    </w:p>
+    <w:p>
+      <w:pPr>
+        <w:widowControl w:val="0"/>
+        <w:tabs>
+          <w:tab w:val="left" w:pos="864"/>
+          <w:tab w:val="left" w:pos="1152"/>
+        </w:tabs>
+      </w:pPr>
+      <w:r>
+        <w:rPr>
+          <w:i/>
+        </w:rPr>
+        <w:t>Q</w:t>
       </w:r>
       <w:r>
         <w:rPr>
           <w:i/>
           <w:vertAlign w:val="subscript"/>
         </w:rPr>
-        <w:t>p</w:t>
-      </w:r>
-      <w:proofErr w:type="spellEnd"/>
-      <w:r>
-        <w:rPr>
-          <w:vertAlign w:val="subscript"/>
-        </w:rPr>
-        <w:tab/>
-      </w:r>
-      <w:r>
-        <w:t>=</w:t>
-      </w:r>
-      <w:r>
-        <w:tab/>
-        <w:t>pressure coefficient</w:t>
-      </w:r>
-    </w:p>
-    <w:p>
-      <w:pPr>
-        <w:widowControl w:val="0"/>
-        <w:tabs>
-          <w:tab w:val="left" w:pos="864"/>
-          <w:tab w:val="left" w:pos="1152"/>
-        </w:tabs>
-      </w:pPr>
-      <w:proofErr w:type="spellStart"/>
-      <w:r>
-        <w:rPr>
-          <w:i/>
-        </w:rPr>
-        <w:t>Cx</w:t>
-      </w:r>
-      <w:proofErr w:type="spellEnd"/>
+        <w:t>LHV</w:t>
+      </w:r>
       <w:r>
         <w:tab/>
         <w:t>=</w:t>
       </w:r>
       <w:r>
         <w:tab/>
-        <w:t xml:space="preserve">force coefficient in the </w:t>
-      </w:r>
-      <w:r>
-        <w:rPr>
-          <w:i/>
-        </w:rPr>
-        <w:t>x</w:t>
-      </w:r>
-      <w:r>
-        <w:t xml:space="preserve"> direction</w:t>
-      </w:r>
-    </w:p>
-    <w:p>
-      <w:pPr>
-        <w:widowControl w:val="0"/>
-        <w:tabs>
-          <w:tab w:val="left" w:pos="864"/>
-          <w:tab w:val="left" w:pos="1152"/>
-        </w:tabs>
-      </w:pPr>
-      <w:r>
-        <w:rPr>
-          <w:i/>
-        </w:rPr>
-        <w:t>Cy</w:t>
-      </w:r>
-      <w:r>
-        <w:tab/>
-        <w:t>=</w:t>
-      </w:r>
-      <w:r>
-        <w:tab/>
-        <w:t xml:space="preserve">force coefficient in the </w:t>
-      </w:r>
-      <w:r>
-        <w:rPr>
-          <w:i/>
-        </w:rPr>
-        <w:t>y</w:t>
-      </w:r>
-      <w:r>
-        <w:t xml:space="preserve"> direction</w:t>
-      </w:r>
-    </w:p>
-    <w:p>
-      <w:pPr>
-        <w:widowControl w:val="0"/>
-        <w:tabs>
-          <w:tab w:val="left" w:pos="864"/>
-          <w:tab w:val="left" w:pos="1152"/>
-        </w:tabs>
-      </w:pPr>
-      <w:r>
-        <w:t>c</w:t>
-      </w:r>
-      <w:r>
-        <w:tab/>
-        <w:t>=</w:t>
-      </w:r>
-      <w:r>
-        <w:tab/>
-        <w:t>chord</w:t>
-      </w:r>
-    </w:p>
-    <w:p>
-      <w:pPr>
-        <w:widowControl w:val="0"/>
-        <w:tabs>
-          <w:tab w:val="left" w:pos="864"/>
-          <w:tab w:val="left" w:pos="1152"/>
-        </w:tabs>
-      </w:pPr>
-      <w:proofErr w:type="spellStart"/>
-      <w:r>
-        <w:t>d</w:t>
-      </w:r>
-      <w:r>
-        <w:rPr>
-          <w:i/>
-        </w:rPr>
-        <w:t>t</w:t>
-      </w:r>
-      <w:proofErr w:type="spellEnd"/>
-      <w:r>
-        <w:tab/>
-        <w:t>=</w:t>
-      </w:r>
-      <w:r>
-        <w:tab/>
-        <w:t>time step</w:t>
-      </w:r>
-    </w:p>
-    <w:p>
-      <w:pPr>
-        <w:widowControl w:val="0"/>
-        <w:tabs>
-          <w:tab w:val="left" w:pos="864"/>
-          <w:tab w:val="left" w:pos="1152"/>
-        </w:tabs>
-      </w:pPr>
-      <w:proofErr w:type="spellStart"/>
-      <w:r>
-        <w:rPr>
-          <w:i/>
-        </w:rPr>
-        <w:t>Fx</w:t>
-      </w:r>
-      <w:proofErr w:type="spellEnd"/>
-      <w:r>
-        <w:tab/>
-        <w:t>=</w:t>
-      </w:r>
-      <w:r>
-        <w:tab/>
-      </w:r>
-      <w:r>
-        <w:rPr>
-          <w:i/>
-        </w:rPr>
-        <w:t>X</w:t>
-      </w:r>
-      <w:r>
-        <w:t xml:space="preserve"> component of the resultant pressure force acting on the vehicle</w:t>
-      </w:r>
-    </w:p>
-    <w:p>
-      <w:pPr>
-        <w:widowControl w:val="0"/>
-        <w:tabs>
-          <w:tab w:val="left" w:pos="864"/>
-          <w:tab w:val="left" w:pos="1152"/>
-        </w:tabs>
-      </w:pPr>
-      <w:proofErr w:type="spellStart"/>
-      <w:r>
-        <w:rPr>
-          <w:i/>
-        </w:rPr>
-        <w:t>Fy</w:t>
-      </w:r>
-      <w:proofErr w:type="spellEnd"/>
-      <w:r>
-        <w:tab/>
-        <w:t>=</w:t>
-      </w:r>
-      <w:r>
-        <w:tab/>
-      </w:r>
-      <w:r>
-        <w:rPr>
-          <w:i/>
-        </w:rPr>
-        <w:t>Y</w:t>
-      </w:r>
-      <w:r>
-        <w:t xml:space="preserve"> component of the resultant pressure force acting on the vehicle</w:t>
-      </w:r>
-    </w:p>
-    <w:p>
-      <w:pPr>
-        <w:widowControl w:val="0"/>
-        <w:tabs>
-          <w:tab w:val="left" w:pos="864"/>
-          <w:tab w:val="left" w:pos="1152"/>
-        </w:tabs>
-      </w:pPr>
-      <w:r>
-        <w:rPr>
-          <w:i/>
-        </w:rPr>
-        <w:t>f, g</w:t>
-      </w:r>
-      <w:r>
-        <w:tab/>
-        <w:t>=</w:t>
-      </w:r>
-      <w:r>
-        <w:tab/>
-        <w:t>generic functions</w:t>
-      </w:r>
-    </w:p>
-    <w:p>
-      <w:pPr>
-        <w:widowControl w:val="0"/>
-        <w:tabs>
-          <w:tab w:val="left" w:pos="864"/>
-          <w:tab w:val="left" w:pos="1152"/>
-        </w:tabs>
-      </w:pPr>
-      <w:r>
-        <w:rPr>
-          <w:i/>
-        </w:rPr>
-        <w:t>h</w:t>
-      </w:r>
-      <w:r>
-        <w:tab/>
-        <w:t>=</w:t>
-      </w:r>
-      <w:r>
-        <w:tab/>
-        <w:t>height</w:t>
-      </w:r>
-    </w:p>
-    <w:p>
-      <w:pPr>
-        <w:widowControl w:val="0"/>
-        <w:tabs>
-          <w:tab w:val="left" w:pos="864"/>
-          <w:tab w:val="left" w:pos="1152"/>
-        </w:tabs>
-      </w:pPr>
-      <w:proofErr w:type="spellStart"/>
-      <w:r>
-        <w:rPr>
-          <w:i/>
-        </w:rPr>
-        <w:t>i</w:t>
-      </w:r>
-      <w:proofErr w:type="spellEnd"/>
-      <w:r>
-        <w:tab/>
-        <w:t>=</w:t>
-      </w:r>
-      <w:r>
-        <w:tab/>
-        <w:t>time index during navigation</w:t>
-      </w:r>
-    </w:p>
-    <w:p>
-      <w:pPr>
-        <w:widowControl w:val="0"/>
-        <w:tabs>
-          <w:tab w:val="left" w:pos="864"/>
-          <w:tab w:val="left" w:pos="1152"/>
-        </w:tabs>
-      </w:pPr>
-      <w:r>
-        <w:rPr>
-          <w:i/>
-        </w:rPr>
-        <w:t>j</w:t>
-      </w:r>
-      <w:r>
-        <w:tab/>
-        <w:t>=</w:t>
-      </w:r>
-      <w:r>
-        <w:tab/>
-        <w:t>waypoint index</w:t>
-      </w:r>
-    </w:p>
-    <w:p>
-      <w:pPr>
-        <w:widowControl w:val="0"/>
-        <w:tabs>
-          <w:tab w:val="left" w:pos="864"/>
-          <w:tab w:val="left" w:pos="1152"/>
-        </w:tabs>
-      </w:pPr>
-      <w:r>
-        <w:rPr>
-          <w:i/>
-        </w:rPr>
-        <w:t>K</w:t>
-      </w:r>
-      <w:r>
-        <w:tab/>
-        <w:t>=</w:t>
-      </w:r>
-      <w:r>
-        <w:tab/>
-        <w:t xml:space="preserve">trailing-edge (TE) </w:t>
-      </w:r>
-      <w:proofErr w:type="spellStart"/>
-      <w:r>
-        <w:t>nondimensional</w:t>
-      </w:r>
-      <w:proofErr w:type="spellEnd"/>
-      <w:r>
-        <w:t xml:space="preserve"> angular deflection rate</w:t>
+      </w:r>
+      <w:r>
+        <w:t>Fuel Lower Heating Value</w:t>
       </w:r>
     </w:p>
     <w:p>
@@ -694,7 +657,6 @@
           <w:id w:val="-1808541620"/>
           <w:citation/>
         </w:sdtPr>
-        <w:sdtEndPr/>
         <w:sdtContent>
           <w:r>
             <w:fldChar w:fldCharType="begin"/>
@@ -769,7 +731,6 @@
           <w:id w:val="-1119226591"/>
           <w:citation/>
         </w:sdtPr>
-        <w:sdtEndPr/>
         <w:sdtContent>
           <w:r>
             <w:fldChar w:fldCharType="begin"/>
@@ -799,7 +760,6 @@
           <w:id w:val="-353806810"/>
           <w:citation/>
         </w:sdtPr>
-        <w:sdtEndPr/>
         <w:sdtContent>
           <w:r>
             <w:fldChar w:fldCharType="begin"/>
@@ -1404,6 +1364,9 @@
     </w:tbl>
     <w:p/>
     <w:p>
+      <w:pPr>
+        <w:spacing w:line="242" w:lineRule="auto"/>
+      </w:pPr>
       <w:r>
         <w:t xml:space="preserve">The JT11D-20 </w:t>
       </w:r>
@@ -1502,7 +1465,6 @@
           <w:id w:val="1119032275"/>
           <w:citation/>
         </w:sdtPr>
-        <w:sdtEndPr/>
         <w:sdtContent>
           <w:r>
             <w:fldChar w:fldCharType="begin"/>
@@ -1535,7 +1497,6 @@
           <w:id w:val="1906263009"/>
           <w:citation/>
         </w:sdtPr>
-        <w:sdtEndPr/>
         <w:sdtContent>
           <w:r>
             <w:fldChar w:fldCharType="begin"/>
@@ -1561,11 +1522,59 @@
         <w:t>.)</w:t>
       </w:r>
     </w:p>
+    <w:p>
+      <w:pPr>
+        <w:spacing w:line="242" w:lineRule="auto"/>
+      </w:pPr>
+    </w:p>
+    <w:p>
+      <w:pPr>
+        <w:spacing w:line="242" w:lineRule="auto"/>
+      </w:pPr>
+      <w:r>
+        <w:t xml:space="preserve">The JT11D-20 was designed for a wide range of operational requirements which included sub- and supersonic flight conditions and a wide range of altitudes. This versatility requires the designed to be evaluated at several conditions which are listed in </w:t>
+      </w:r>
+      <w:r>
+        <w:fldChar w:fldCharType="begin"/>
+      </w:r>
+      <w:r>
+        <w:instrText xml:space="preserve"> REF _Ref511467249 \h </w:instrText>
+      </w:r>
+      <w:r>
+        <w:fldChar w:fldCharType="separate"/>
+      </w:r>
+      <w:r>
+        <w:t xml:space="preserve">Table </w:t>
+      </w:r>
+      <w:r>
+        <w:rPr>
+          <w:noProof/>
+        </w:rPr>
+        <w:t>3</w:t>
+      </w:r>
+      <w:r>
+        <w:fldChar w:fldCharType="end"/>
+      </w:r>
+      <w:r>
+        <w:t>. The engine must be capable of</w:t>
+      </w:r>
+      <w:r>
+        <w:t xml:space="preserve"> performing Buddy Missions, Recon Missions, Long Range Flight Deployments plus the typical Takeoff/Landing</w:t>
+      </w:r>
+      <w:r>
+        <w:t xml:space="preserve"> conditions. Additionally, the aircraft usually performed high altitude, high Mach flights, but these will not be evaluated due to the Turbo-Ramjet limitation after Mach 2.2. </w:t>
+      </w:r>
+      <w:r>
+        <w:t>The majority of the flight conditions closely resemble a</w:t>
+      </w:r>
+      <w:r>
+        <w:t>n actual flight condition possibly experienced by an SR-71.</w:t>
+      </w:r>
+    </w:p>
     <w:p/>
     <w:p>
-      <w:r>
-        <w:t xml:space="preserve">The JT11D-20 was designed for a wide range of operational requirements which included sub- and supersonic flight conditions and a wide range of altitudes. This versatility requires the designed to be evaluated at several conditions which are listed in </w:t>
-      </w:r>
+      <w:bookmarkStart w:id="1" w:name="_GoBack"/>
+      <w:bookmarkEnd w:id="1"/>
     </w:p>
     <w:p>
       <w:pPr>
@@ -1573,6 +1582,7 @@
         <w:jc w:val="center"/>
       </w:pPr>
       <w:r>
+        <w:lastRenderedPageBreak/>
         <w:t xml:space="preserve">Table </w:t>
       </w:r>
       <w:r>
@@ -1744,7 +1754,6 @@
                 <w:id w:val="456683961"/>
                 <w:citation/>
               </w:sdtPr>
-              <w:sdtEndPr/>
               <w:sdtContent>
                 <w:r>
                   <w:rPr>
@@ -1913,7 +1922,6 @@
                 <w:id w:val="456921504"/>
                 <w:citation/>
               </w:sdtPr>
-              <w:sdtEndPr/>
               <w:sdtContent>
                 <w:r>
                   <w:rPr>
@@ -2013,7 +2021,6 @@
                 <w:b/>
                 <w:color w:val="000000"/>
               </w:rPr>
-              <w:lastRenderedPageBreak/>
               <w:t xml:space="preserve">Dry </w:t>
             </w:r>
             <w:r>
@@ -2046,7 +2053,6 @@
                 <w:id w:val="26158124"/>
                 <w:citation/>
               </w:sdtPr>
-              <w:sdtEndPr/>
               <w:sdtContent>
                 <w:r>
                   <w:rPr>
@@ -2260,7 +2266,6 @@
                 <w:id w:val="-1644341163"/>
                 <w:citation/>
               </w:sdtPr>
-              <w:sdtEndPr/>
               <w:sdtContent>
                 <w:r>
                   <w:rPr>
@@ -2454,7 +2459,6 @@
                 <w:id w:val="-624847301"/>
                 <w:citation/>
               </w:sdtPr>
-              <w:sdtEndPr/>
               <w:sdtContent>
                 <w:r>
                   <w:rPr>
@@ -2557,7 +2561,6 @@
                 <w:id w:val="1895777554"/>
                 <w:citation/>
               </w:sdtPr>
-              <w:sdtEndPr/>
               <w:sdtContent>
                 <w:r>
                   <w:rPr>
@@ -2701,7 +2704,6 @@
                 <w:id w:val="863788896"/>
                 <w:citation/>
               </w:sdtPr>
-              <w:sdtEndPr/>
               <w:sdtContent>
                 <w:r>
                   <w:rPr>
@@ -2837,7 +2839,6 @@
                 <w:id w:val="994992994"/>
                 <w:citation/>
               </w:sdtPr>
-              <w:sdtEndPr/>
               <w:sdtContent>
                 <w:r>
                   <w:rPr>
@@ -3023,7 +3024,6 @@
                 <w:id w:val="1835644013"/>
                 <w:citation/>
               </w:sdtPr>
-              <w:sdtEndPr/>
               <w:sdtContent>
                 <w:r>
                   <w:rPr>
@@ -3187,7 +3187,6 @@
                 <w:id w:val="467709156"/>
                 <w:citation/>
               </w:sdtPr>
-              <w:sdtEndPr/>
               <w:sdtContent>
                 <w:r>
                   <w:rPr>
@@ -3298,7 +3297,6 @@
                 <w:id w:val="409361309"/>
                 <w:citation/>
               </w:sdtPr>
-              <w:sdtEndPr/>
               <w:sdtContent>
                 <w:r>
                   <w:rPr>
@@ -3408,7 +3406,6 @@
                 <w:id w:val="-747951737"/>
                 <w:citation/>
               </w:sdtPr>
-              <w:sdtEndPr/>
               <w:sdtContent>
                 <w:r>
                   <w:rPr>
@@ -3512,7 +3509,6 @@
                 <w:id w:val="387392102"/>
                 <w:citation/>
               </w:sdtPr>
-              <w:sdtEndPr/>
               <w:sdtContent>
                 <w:r>
                   <w:rPr>
@@ -3662,7 +3658,6 @@
                 <w:id w:val="576794812"/>
                 <w:citation/>
               </w:sdtPr>
-              <w:sdtEndPr/>
               <w:sdtContent>
                 <w:r>
                   <w:rPr>
@@ -4086,65 +4081,6 @@
           </w:p>
         </w:tc>
       </w:tr>
-      <w:tr>
-        <w:trPr>
-          <w:cnfStyle w:val="000000100000" w:firstRow="0" w:lastRow="0" w:firstColumn="0" w:lastColumn="0" w:oddVBand="0" w:evenVBand="0" w:oddHBand="1" w:evenHBand="0" w:firstRowFirstColumn="0" w:firstRowLastColumn="0" w:lastRowFirstColumn="0" w:lastRowLastColumn="0"/>
-          <w:jc w:val="center"/>
-        </w:trPr>
-        <w:tc>
-          <w:tcPr>
-            <w:cnfStyle w:val="001000000000" w:firstRow="0" w:lastRow="0" w:firstColumn="1" w:lastColumn="0" w:oddVBand="0" w:evenVBand="0" w:oddHBand="0" w:evenHBand="0" w:firstRowFirstColumn="0" w:firstRowLastColumn="0" w:lastRowFirstColumn="0" w:lastRowLastColumn="0"/>
-            <w:tcW w:w="3116" w:type="dxa"/>
-          </w:tcPr>
-          <w:p>
-            <w:pPr>
-              <w:tabs>
-                <w:tab w:val="left" w:pos="288"/>
-              </w:tabs>
-              <w:rPr>
-                <w:b/>
-                <w:color w:val="000000"/>
-              </w:rPr>
-            </w:pPr>
-          </w:p>
-        </w:tc>
-        <w:tc>
-          <w:tcPr>
-            <w:tcW w:w="3117" w:type="dxa"/>
-          </w:tcPr>
-          <w:p>
-            <w:pPr>
-              <w:tabs>
-                <w:tab w:val="left" w:pos="288"/>
-              </w:tabs>
-              <w:jc w:val="center"/>
-              <w:cnfStyle w:val="000000100000" w:firstRow="0" w:lastRow="0" w:firstColumn="0" w:lastColumn="0" w:oddVBand="0" w:evenVBand="0" w:oddHBand="1" w:evenHBand="0" w:firstRowFirstColumn="0" w:firstRowLastColumn="0" w:lastRowFirstColumn="0" w:lastRowLastColumn="0"/>
-              <w:rPr>
-                <w:b/>
-                <w:color w:val="000000"/>
-              </w:rPr>
-            </w:pPr>
-          </w:p>
-        </w:tc>
-        <w:tc>
-          <w:tcPr>
-            <w:tcW w:w="3117" w:type="dxa"/>
-          </w:tcPr>
-          <w:p>
-            <w:pPr>
-              <w:tabs>
-                <w:tab w:val="left" w:pos="288"/>
-              </w:tabs>
-              <w:jc w:val="center"/>
-              <w:cnfStyle w:val="000000100000" w:firstRow="0" w:lastRow="0" w:firstColumn="0" w:lastColumn="0" w:oddVBand="0" w:evenVBand="0" w:oddHBand="1" w:evenHBand="0" w:firstRowFirstColumn="0" w:firstRowLastColumn="0" w:lastRowFirstColumn="0" w:lastRowLastColumn="0"/>
-              <w:rPr>
-                <w:b/>
-                <w:color w:val="000000"/>
-              </w:rPr>
-            </w:pPr>
-          </w:p>
-        </w:tc>
-      </w:tr>
     </w:tbl>
     <w:p>
       <w:pPr>
@@ -4162,17 +4098,29 @@
         <w:pStyle w:val="Caption"/>
         <w:jc w:val="center"/>
       </w:pPr>
+      <w:bookmarkStart w:id="2" w:name="_Ref511467249"/>
       <w:r>
         <w:t xml:space="preserve">Table </w:t>
       </w:r>
-      <w:fldSimple w:instr=" SEQ Table \* ARABIC ">
-        <w:r>
-          <w:rPr>
-            <w:noProof/>
-          </w:rPr>
-          <w:t>3</w:t>
-        </w:r>
-      </w:fldSimple>
+      <w:r>
+        <w:fldChar w:fldCharType="begin"/>
+      </w:r>
+      <w:r>
+        <w:instrText xml:space="preserve"> SEQ Table \* ARABIC </w:instrText>
+      </w:r>
+      <w:r>
+        <w:fldChar w:fldCharType="separate"/>
+      </w:r>
+      <w:r>
+        <w:rPr>
+          <w:noProof/>
+        </w:rPr>
+        <w:t>3</w:t>
+      </w:r>
+      <w:r>
+        <w:fldChar w:fldCharType="end"/>
+      </w:r>
+      <w:bookmarkEnd w:id="2"/>
       <w:r>
         <w:t>: Validation Flight Conditions</w:t>
       </w:r>
@@ -4282,6 +4230,9 @@
             <w:r>
               <w:t>0</w:t>
             </w:r>
+            <w:r>
+              <w:t xml:space="preserve"> (@ Sea level)</w:t>
+            </w:r>
           </w:p>
         </w:tc>
         <w:tc>
@@ -4486,8 +4437,6 @@
             <w:r>
               <w:t>60000</w:t>
             </w:r>
-            <w:bookmarkStart w:id="1" w:name="_GoBack"/>
-            <w:bookmarkEnd w:id="1"/>
           </w:p>
         </w:tc>
         <w:tc>
@@ -4513,7 +4462,11 @@
             <w:cnfStyle w:val="001000000000" w:firstRow="0" w:lastRow="0" w:firstColumn="1" w:lastColumn="0" w:oddVBand="0" w:evenVBand="0" w:oddHBand="0" w:evenHBand="0" w:firstRowFirstColumn="0" w:firstRowLastColumn="0" w:lastRowFirstColumn="0" w:lastRowLastColumn="0"/>
             <w:tcW w:w="3116" w:type="dxa"/>
           </w:tcPr>
-          <w:p/>
+          <w:p>
+            <w:r>
+              <w:t>5</w:t>
+            </w:r>
+          </w:p>
         </w:tc>
         <w:tc>
           <w:tcPr>
@@ -4542,7 +4495,11 @@
             <w:cnfStyle w:val="001000000000" w:firstRow="0" w:lastRow="0" w:firstColumn="1" w:lastColumn="0" w:oddVBand="0" w:evenVBand="0" w:oddHBand="0" w:evenHBand="0" w:firstRowFirstColumn="0" w:firstRowLastColumn="0" w:lastRowFirstColumn="0" w:lastRowLastColumn="0"/>
             <w:tcW w:w="3116" w:type="dxa"/>
           </w:tcPr>
-          <w:p/>
+          <w:p>
+            <w:r>
+              <w:t>6</w:t>
+            </w:r>
+          </w:p>
         </w:tc>
         <w:tc>
           <w:tcPr>
@@ -4574,7 +4531,11 @@
             <w:cnfStyle w:val="001000000000" w:firstRow="0" w:lastRow="0" w:firstColumn="1" w:lastColumn="0" w:oddVBand="0" w:evenVBand="0" w:oddHBand="0" w:evenHBand="0" w:firstRowFirstColumn="0" w:firstRowLastColumn="0" w:lastRowFirstColumn="0" w:lastRowLastColumn="0"/>
             <w:tcW w:w="3116" w:type="dxa"/>
           </w:tcPr>
-          <w:p/>
+          <w:p>
+            <w:r>
+              <w:t>7</w:t>
+            </w:r>
+          </w:p>
         </w:tc>
         <w:tc>
           <w:tcPr>
@@ -4597,14 +4558,1286 @@
           </w:p>
         </w:tc>
       </w:tr>
+      <w:tr>
+        <w:tc>
+          <w:tcPr>
+            <w:cnfStyle w:val="001000000000" w:firstRow="0" w:lastRow="0" w:firstColumn="1" w:lastColumn="0" w:oddVBand="0" w:evenVBand="0" w:oddHBand="0" w:evenHBand="0" w:firstRowFirstColumn="0" w:firstRowLastColumn="0" w:lastRowFirstColumn="0" w:lastRowLastColumn="0"/>
+            <w:tcW w:w="3116" w:type="dxa"/>
+          </w:tcPr>
+          <w:p>
+            <w:r>
+              <w:t>8</w:t>
+            </w:r>
+          </w:p>
+        </w:tc>
+        <w:tc>
+          <w:tcPr>
+            <w:tcW w:w="3117" w:type="dxa"/>
+          </w:tcPr>
+          <w:p>
+            <w:pPr>
+              <w:cnfStyle w:val="000000000000" w:firstRow="0" w:lastRow="0" w:firstColumn="0" w:lastColumn="0" w:oddVBand="0" w:evenVBand="0" w:oddHBand="0" w:evenHBand="0" w:firstRowFirstColumn="0" w:firstRowLastColumn="0" w:lastRowFirstColumn="0" w:lastRowLastColumn="0"/>
+            </w:pPr>
+          </w:p>
+        </w:tc>
+        <w:tc>
+          <w:tcPr>
+            <w:tcW w:w="3117" w:type="dxa"/>
+          </w:tcPr>
+          <w:p>
+            <w:pPr>
+              <w:cnfStyle w:val="000000000000" w:firstRow="0" w:lastRow="0" w:firstColumn="0" w:lastColumn="0" w:oddVBand="0" w:evenVBand="0" w:oddHBand="0" w:evenHBand="0" w:firstRowFirstColumn="0" w:firstRowLastColumn="0" w:lastRowFirstColumn="0" w:lastRowLastColumn="0"/>
+            </w:pPr>
+          </w:p>
+        </w:tc>
+      </w:tr>
+      <w:tr>
+        <w:trPr>
+          <w:cnfStyle w:val="000000100000" w:firstRow="0" w:lastRow="0" w:firstColumn="0" w:lastColumn="0" w:oddVBand="0" w:evenVBand="0" w:oddHBand="1" w:evenHBand="0" w:firstRowFirstColumn="0" w:firstRowLastColumn="0" w:lastRowFirstColumn="0" w:lastRowLastColumn="0"/>
+        </w:trPr>
+        <w:tc>
+          <w:tcPr>
+            <w:cnfStyle w:val="001000000000" w:firstRow="0" w:lastRow="0" w:firstColumn="1" w:lastColumn="0" w:oddVBand="0" w:evenVBand="0" w:oddHBand="0" w:evenHBand="0" w:firstRowFirstColumn="0" w:firstRowLastColumn="0" w:lastRowFirstColumn="0" w:lastRowLastColumn="0"/>
+            <w:tcW w:w="3116" w:type="dxa"/>
+          </w:tcPr>
+          <w:p>
+            <w:r>
+              <w:t>9</w:t>
+            </w:r>
+          </w:p>
+        </w:tc>
+        <w:tc>
+          <w:tcPr>
+            <w:tcW w:w="3117" w:type="dxa"/>
+          </w:tcPr>
+          <w:p>
+            <w:pPr>
+              <w:cnfStyle w:val="000000100000" w:firstRow="0" w:lastRow="0" w:firstColumn="0" w:lastColumn="0" w:oddVBand="0" w:evenVBand="0" w:oddHBand="1" w:evenHBand="0" w:firstRowFirstColumn="0" w:firstRowLastColumn="0" w:lastRowFirstColumn="0" w:lastRowLastColumn="0"/>
+            </w:pPr>
+          </w:p>
+        </w:tc>
+        <w:tc>
+          <w:tcPr>
+            <w:tcW w:w="3117" w:type="dxa"/>
+          </w:tcPr>
+          <w:p>
+            <w:pPr>
+              <w:cnfStyle w:val="000000100000" w:firstRow="0" w:lastRow="0" w:firstColumn="0" w:lastColumn="0" w:oddVBand="0" w:evenVBand="0" w:oddHBand="1" w:evenHBand="0" w:firstRowFirstColumn="0" w:firstRowLastColumn="0" w:lastRowFirstColumn="0" w:lastRowLastColumn="0"/>
+            </w:pPr>
+          </w:p>
+        </w:tc>
+      </w:tr>
+      <w:tr>
+        <w:tc>
+          <w:tcPr>
+            <w:cnfStyle w:val="001000000000" w:firstRow="0" w:lastRow="0" w:firstColumn="1" w:lastColumn="0" w:oddVBand="0" w:evenVBand="0" w:oddHBand="0" w:evenHBand="0" w:firstRowFirstColumn="0" w:firstRowLastColumn="0" w:lastRowFirstColumn="0" w:lastRowLastColumn="0"/>
+            <w:tcW w:w="3116" w:type="dxa"/>
+          </w:tcPr>
+          <w:p>
+            <w:r>
+              <w:t>10</w:t>
+            </w:r>
+          </w:p>
+        </w:tc>
+        <w:tc>
+          <w:tcPr>
+            <w:tcW w:w="3117" w:type="dxa"/>
+          </w:tcPr>
+          <w:p>
+            <w:pPr>
+              <w:cnfStyle w:val="000000000000" w:firstRow="0" w:lastRow="0" w:firstColumn="0" w:lastColumn="0" w:oddVBand="0" w:evenVBand="0" w:oddHBand="0" w:evenHBand="0" w:firstRowFirstColumn="0" w:firstRowLastColumn="0" w:lastRowFirstColumn="0" w:lastRowLastColumn="0"/>
+            </w:pPr>
+          </w:p>
+        </w:tc>
+        <w:tc>
+          <w:tcPr>
+            <w:tcW w:w="3117" w:type="dxa"/>
+          </w:tcPr>
+          <w:p>
+            <w:pPr>
+              <w:cnfStyle w:val="000000000000" w:firstRow="0" w:lastRow="0" w:firstColumn="0" w:lastColumn="0" w:oddVBand="0" w:evenVBand="0" w:oddHBand="0" w:evenHBand="0" w:firstRowFirstColumn="0" w:firstRowLastColumn="0" w:lastRowFirstColumn="0" w:lastRowLastColumn="0"/>
+            </w:pPr>
+          </w:p>
+        </w:tc>
+      </w:tr>
+      <w:tr>
+        <w:trPr>
+          <w:cnfStyle w:val="000000100000" w:firstRow="0" w:lastRow="0" w:firstColumn="0" w:lastColumn="0" w:oddVBand="0" w:evenVBand="0" w:oddHBand="1" w:evenHBand="0" w:firstRowFirstColumn="0" w:firstRowLastColumn="0" w:lastRowFirstColumn="0" w:lastRowLastColumn="0"/>
+        </w:trPr>
+        <w:tc>
+          <w:tcPr>
+            <w:cnfStyle w:val="001000000000" w:firstRow="0" w:lastRow="0" w:firstColumn="1" w:lastColumn="0" w:oddVBand="0" w:evenVBand="0" w:oddHBand="0" w:evenHBand="0" w:firstRowFirstColumn="0" w:firstRowLastColumn="0" w:lastRowFirstColumn="0" w:lastRowLastColumn="0"/>
+            <w:tcW w:w="3116" w:type="dxa"/>
+          </w:tcPr>
+          <w:p>
+            <w:r>
+              <w:t>11</w:t>
+            </w:r>
+          </w:p>
+        </w:tc>
+        <w:tc>
+          <w:tcPr>
+            <w:tcW w:w="3117" w:type="dxa"/>
+          </w:tcPr>
+          <w:p>
+            <w:pPr>
+              <w:cnfStyle w:val="000000100000" w:firstRow="0" w:lastRow="0" w:firstColumn="0" w:lastColumn="0" w:oddVBand="0" w:evenVBand="0" w:oddHBand="1" w:evenHBand="0" w:firstRowFirstColumn="0" w:firstRowLastColumn="0" w:lastRowFirstColumn="0" w:lastRowLastColumn="0"/>
+            </w:pPr>
+          </w:p>
+        </w:tc>
+        <w:tc>
+          <w:tcPr>
+            <w:tcW w:w="3117" w:type="dxa"/>
+          </w:tcPr>
+          <w:p>
+            <w:pPr>
+              <w:cnfStyle w:val="000000100000" w:firstRow="0" w:lastRow="0" w:firstColumn="0" w:lastColumn="0" w:oddVBand="0" w:evenVBand="0" w:oddHBand="1" w:evenHBand="0" w:firstRowFirstColumn="0" w:firstRowLastColumn="0" w:lastRowFirstColumn="0" w:lastRowLastColumn="0"/>
+            </w:pPr>
+          </w:p>
+        </w:tc>
+      </w:tr>
+      <w:tr>
+        <w:tc>
+          <w:tcPr>
+            <w:cnfStyle w:val="001000000000" w:firstRow="0" w:lastRow="0" w:firstColumn="1" w:lastColumn="0" w:oddVBand="0" w:evenVBand="0" w:oddHBand="0" w:evenHBand="0" w:firstRowFirstColumn="0" w:firstRowLastColumn="0" w:lastRowFirstColumn="0" w:lastRowLastColumn="0"/>
+            <w:tcW w:w="3116" w:type="dxa"/>
+          </w:tcPr>
+          <w:p>
+            <w:r>
+              <w:t>12</w:t>
+            </w:r>
+          </w:p>
+        </w:tc>
+        <w:tc>
+          <w:tcPr>
+            <w:tcW w:w="3117" w:type="dxa"/>
+          </w:tcPr>
+          <w:p>
+            <w:pPr>
+              <w:cnfStyle w:val="000000000000" w:firstRow="0" w:lastRow="0" w:firstColumn="0" w:lastColumn="0" w:oddVBand="0" w:evenVBand="0" w:oddHBand="0" w:evenHBand="0" w:firstRowFirstColumn="0" w:firstRowLastColumn="0" w:lastRowFirstColumn="0" w:lastRowLastColumn="0"/>
+            </w:pPr>
+          </w:p>
+        </w:tc>
+        <w:tc>
+          <w:tcPr>
+            <w:tcW w:w="3117" w:type="dxa"/>
+          </w:tcPr>
+          <w:p>
+            <w:pPr>
+              <w:cnfStyle w:val="000000000000" w:firstRow="0" w:lastRow="0" w:firstColumn="0" w:lastColumn="0" w:oddVBand="0" w:evenVBand="0" w:oddHBand="0" w:evenHBand="0" w:firstRowFirstColumn="0" w:firstRowLastColumn="0" w:lastRowFirstColumn="0" w:lastRowLastColumn="0"/>
+            </w:pPr>
+          </w:p>
+        </w:tc>
+      </w:tr>
     </w:tbl>
     <w:p/>
     <w:p>
       <w:pPr>
+        <w:pStyle w:val="Heading1"/>
+      </w:pPr>
+      <w:r>
+        <w:t xml:space="preserve"> Methodology: Model Description</w:t>
+      </w:r>
+    </w:p>
+    <w:p>
+      <w:r>
+        <w:t xml:space="preserve">Modelling a JT11D-20 requires </w:t>
+      </w:r>
+      <w:r>
+        <w:t>a non-linear approach; in other terms, the engine requires the coupled equations be solved simultaneously front-to-back and back-to-front in order to better approximate the engine’s actua</w:t>
+      </w:r>
+      <w:r>
+        <w:t xml:space="preserve">l functioning. For instance, the nominal </w:t>
+      </w:r>
+      <w:r>
+        <w:t>EGT</w:t>
+      </w:r>
+      <w:r>
+        <w:t xml:space="preserve"> (T8)</w:t>
+      </w:r>
+      <w:r>
+        <w:t xml:space="preserve"> is provided by </w:t>
+      </w:r>
+      <w:sdt>
+        <w:sdtPr>
+          <w:id w:val="-740099005"/>
+          <w:citation/>
+        </w:sdtPr>
+        <w:sdtContent>
+          <w:r>
+            <w:fldChar w:fldCharType="begin"/>
+          </w:r>
+          <w:r>
+            <w:instrText xml:space="preserve"> CITATION SR786 \l 1033 </w:instrText>
+          </w:r>
+          <w:r>
+            <w:fldChar w:fldCharType="separate"/>
+          </w:r>
+          <w:r>
+            <w:rPr>
+              <w:noProof/>
+            </w:rPr>
+            <w:t>[2]</w:t>
+          </w:r>
+          <w:r>
+            <w:fldChar w:fldCharType="end"/>
+          </w:r>
+        </w:sdtContent>
+      </w:sdt>
+      <w:r>
+        <w:t xml:space="preserve"> as a function of compressor inlet temperature</w:t>
+      </w:r>
+      <w:r>
+        <w:t xml:space="preserve">; therefore, this parameter is fixed once T2 is determined. </w:t>
+      </w:r>
+      <w:r>
+        <w:t>The inlet design is also a major factor affecting the overall model. Given the supersonic nature of the SR-71 plane, the inlet was designed to minimize the losses incurred by shock waves. The recovery factor is then nonlinear and less than one for a typical flight.</w:t>
+      </w:r>
+    </w:p>
+    <w:p/>
+    <w:p>
+      <w:pPr>
+        <w:pStyle w:val="Heading3"/>
+      </w:pPr>
+      <w:r>
+        <w:t>Ambient</w:t>
+      </w:r>
+    </w:p>
+    <w:p>
+      <w:r>
+        <w:t xml:space="preserve">Atmospheric condition will be modelled using </w:t>
+      </w:r>
+      <w:sdt>
+        <w:sdtPr>
+          <w:id w:val="-872922524"/>
+          <w:citation/>
+        </w:sdtPr>
+        <w:sdtContent>
+          <w:r>
+            <w:fldChar w:fldCharType="begin"/>
+          </w:r>
+          <w:r>
+            <w:instrText xml:space="preserve"> CITATION Sar17 \l 1033 </w:instrText>
+          </w:r>
+          <w:r>
+            <w:fldChar w:fldCharType="separate"/>
+          </w:r>
+          <w:r>
+            <w:rPr>
+              <w:noProof/>
+            </w:rPr>
+            <w:t>[13]</w:t>
+          </w:r>
+          <w:r>
+            <w:fldChar w:fldCharType="end"/>
+          </w:r>
+        </w:sdtContent>
+      </w:sdt>
+      <w:r>
+        <w:t xml:space="preserve"> based on </w:t>
+      </w:r>
+      <w:sdt>
+        <w:sdtPr>
+          <w:id w:val="-725447172"/>
+          <w:citation/>
+        </w:sdtPr>
+        <w:sdtContent>
+          <w:r>
+            <w:fldChar w:fldCharType="begin"/>
+          </w:r>
+          <w:r>
+            <w:instrText xml:space="preserve"> CITATION Pub17 \l 1033 </w:instrText>
+          </w:r>
+          <w:r>
+            <w:fldChar w:fldCharType="separate"/>
+          </w:r>
+          <w:r>
+            <w:rPr>
+              <w:noProof/>
+            </w:rPr>
+            <w:t>[14]</w:t>
+          </w:r>
+          <w:r>
+            <w:fldChar w:fldCharType="end"/>
+          </w:r>
+        </w:sdtContent>
+      </w:sdt>
+      <w:r>
+        <w:t xml:space="preserve"> and </w:t>
+      </w:r>
+      <w:sdt>
+        <w:sdtPr>
+          <w:id w:val="256185617"/>
+          <w:citation/>
+        </w:sdtPr>
+        <w:sdtContent>
+          <w:r>
+            <w:fldChar w:fldCharType="begin"/>
+          </w:r>
+          <w:r>
+            <w:instrText xml:space="preserve"> CITATION NOA76 \l 1033 </w:instrText>
+          </w:r>
+          <w:r>
+            <w:fldChar w:fldCharType="separate"/>
+          </w:r>
+          <w:r>
+            <w:rPr>
+              <w:noProof/>
+            </w:rPr>
+            <w:t>[15]</w:t>
+          </w:r>
+          <w:r>
+            <w:fldChar w:fldCharType="end"/>
+          </w:r>
+        </w:sdtContent>
+      </w:sdt>
+      <w:r>
+        <w:t xml:space="preserve"> with an offset temperature approximating typical aircraft temperatures. </w:t>
+      </w:r>
+    </w:p>
+    <w:p/>
+    <w:p>
+      <w:pPr>
+        <w:pStyle w:val="Heading3"/>
+      </w:pPr>
+      <w:r>
+        <w:t>Inlet</w:t>
+      </w:r>
+    </w:p>
+    <w:p>
+      <w:r>
+        <w:t>The inlet’s recovery factor will be modelled after</w:t>
+      </w:r>
+      <w:r>
+        <w:t xml:space="preserve"> the more conservative curve in</w:t>
+      </w:r>
+      <w:r>
+        <w:t xml:space="preserve"> </w:t>
+      </w:r>
+      <w:r>
+        <w:fldChar w:fldCharType="begin"/>
+      </w:r>
+      <w:r>
+        <w:instrText xml:space="preserve"> REF _Ref511470874 \h </w:instrText>
+      </w:r>
+      <w:r>
+        <w:fldChar w:fldCharType="separate"/>
+      </w:r>
+      <w:r>
+        <w:t xml:space="preserve">Figure </w:t>
+      </w:r>
+      <w:r>
+        <w:rPr>
+          <w:noProof/>
+        </w:rPr>
+        <w:t>2</w:t>
+      </w:r>
+      <w:r>
+        <w:fldChar w:fldCharType="end"/>
+      </w:r>
+      <w:r>
+        <w:t>.</w:t>
+      </w:r>
+      <w:r>
+        <w:t xml:space="preserve"> </w:t>
+      </w:r>
+    </w:p>
+    <w:p>
+      <w:r>
+        <w:rPr>
+          <w:noProof/>
+        </w:rPr>
+        <w:lastRenderedPageBreak/>
+        <w:drawing>
+          <wp:inline distT="0" distB="0" distL="0" distR="0" wp14:anchorId="65C6C2EB" wp14:editId="7CE94C2C">
+            <wp:extent cx="5943600" cy="5967730"/>
+            <wp:effectExtent l="0" t="0" r="0" b="1270"/>
+            <wp:docPr id="1" name="Picture 1"/>
+            <wp:cNvGraphicFramePr>
+              <a:graphicFrameLocks xmlns:a="http://schemas.openxmlformats.org/drawingml/2006/main" noChangeAspect="1"/>
+            </wp:cNvGraphicFramePr>
+            <a:graphic xmlns:a="http://schemas.openxmlformats.org/drawingml/2006/main">
+              <a:graphicData uri="http://schemas.openxmlformats.org/drawingml/2006/picture">
+                <pic:pic xmlns:pic="http://schemas.openxmlformats.org/drawingml/2006/picture">
+                  <pic:nvPicPr>
+                    <pic:cNvPr id="1" name="Screen Shot 2018-04-14 at 11.54.12 AM.png"/>
+                    <pic:cNvPicPr/>
+                  </pic:nvPicPr>
+                  <pic:blipFill>
+                    <a:blip r:embed="rId9" cstate="print">
+                      <a:extLst>
+                        <a:ext uri="{28A0092B-C50C-407E-A947-70E740481C1C}">
+                          <a14:useLocalDpi xmlns:a14="http://schemas.microsoft.com/office/drawing/2010/main" val="0"/>
+                        </a:ext>
+                      </a:extLst>
+                    </a:blip>
+                    <a:stretch>
+                      <a:fillRect/>
+                    </a:stretch>
+                  </pic:blipFill>
+                  <pic:spPr>
+                    <a:xfrm>
+                      <a:off x="0" y="0"/>
+                      <a:ext cx="5943600" cy="5967730"/>
+                    </a:xfrm>
+                    <a:prstGeom prst="rect">
+                      <a:avLst/>
+                    </a:prstGeom>
+                  </pic:spPr>
+                </pic:pic>
+              </a:graphicData>
+            </a:graphic>
+          </wp:inline>
+        </w:drawing>
+      </w:r>
+    </w:p>
+    <w:p>
+      <w:pPr>
+        <w:pStyle w:val="Caption"/>
+        <w:jc w:val="center"/>
+      </w:pPr>
+      <w:bookmarkStart w:id="3" w:name="_Ref511470874"/>
+      <w:r>
+        <w:t xml:space="preserve">Figure </w:t>
+      </w:r>
+      <w:r>
+        <w:fldChar w:fldCharType="begin"/>
+      </w:r>
+      <w:r>
+        <w:instrText xml:space="preserve"> SEQ Figure \* ARABIC </w:instrText>
+      </w:r>
+      <w:r>
+        <w:fldChar w:fldCharType="separate"/>
+      </w:r>
+      <w:r>
+        <w:rPr>
+          <w:noProof/>
+        </w:rPr>
+        <w:t>2</w:t>
+      </w:r>
+      <w:r>
+        <w:fldChar w:fldCharType="end"/>
+      </w:r>
+      <w:bookmarkEnd w:id="3"/>
+      <w:r>
+        <w:t xml:space="preserve">: Expected Inlet Performance </w:t>
+      </w:r>
+      <w:sdt>
+        <w:sdtPr>
+          <w:id w:val="1400089551"/>
+          <w:citation/>
+        </w:sdtPr>
+        <w:sdtContent>
+          <w:r>
+            <w:fldChar w:fldCharType="begin"/>
+          </w:r>
+          <w:r>
+            <w:instrText xml:space="preserve">CITATION Boe59 \l 1033 </w:instrText>
+          </w:r>
+          <w:r>
+            <w:fldChar w:fldCharType="separate"/>
+          </w:r>
+          <w:r>
+            <w:rPr>
+              <w:noProof/>
+            </w:rPr>
+            <w:t>[16]</w:t>
+          </w:r>
+          <w:r>
+            <w:fldChar w:fldCharType="end"/>
+          </w:r>
+        </w:sdtContent>
+      </w:sdt>
+    </w:p>
+    <w:p>
+      <w:r>
+        <w:t xml:space="preserve">The air density will be modelled </w:t>
+      </w:r>
+      <w:r>
+        <w:t xml:space="preserve">using Equation </w:t>
+      </w:r>
+      <w:r>
+        <w:fldChar w:fldCharType="begin"/>
+      </w:r>
+      <w:r>
+        <w:instrText xml:space="preserve"> REF _Ref511471476 \h </w:instrText>
+      </w:r>
+      <w:r>
+        <w:instrText xml:space="preserve"> \* MERGEFORMAT </w:instrText>
+      </w:r>
+      <w:r>
+        <w:fldChar w:fldCharType="separate"/>
+      </w:r>
+      <w:r>
+        <w:t>(</w:t>
+      </w:r>
+      <w:r>
+        <w:rPr>
+          <w:noProof/>
+        </w:rPr>
+        <w:t>1</w:t>
+      </w:r>
+      <w:r>
+        <w:fldChar w:fldCharType="end"/>
+      </w:r>
+      <w:r>
+        <w:t>).</w:t>
+      </w:r>
+      <w:r>
+        <w:t xml:space="preserve"> The speed of sound inside the inlet is then determined as shown in</w:t>
+      </w:r>
+      <w:r>
+        <w:t xml:space="preserve"> Equation</w:t>
+      </w:r>
+      <w:r>
+        <w:t xml:space="preserve"> </w:t>
+      </w:r>
+      <w:r>
+        <w:fldChar w:fldCharType="begin"/>
+      </w:r>
+      <w:r>
+        <w:instrText xml:space="preserve"> REF _Ref511472010 \h </w:instrText>
+      </w:r>
+      <w:r>
+        <w:instrText xml:space="preserve"> \* MERGEFORMAT </w:instrText>
+      </w:r>
+      <w:r>
+        <w:fldChar w:fldCharType="separate"/>
+      </w:r>
+      <w:r>
+        <w:t>(</w:t>
+      </w:r>
+      <w:r>
+        <w:rPr>
+          <w:noProof/>
+        </w:rPr>
+        <w:t>2</w:t>
+      </w:r>
+      <w:r>
+        <w:fldChar w:fldCharType="end"/>
+      </w:r>
+      <w:r>
+        <w:t>).</w:t>
+      </w:r>
+      <w:r>
+        <w:t xml:space="preserve"> From this change in density and the total pressure recovery, the inlet temperature (</w:t>
+      </w:r>
+      <w:r>
+        <w:t xml:space="preserve">T1 or T2 for typical operations) can be determined </w:t>
+      </w:r>
+      <w:r>
+        <w:t xml:space="preserve">as seen in Equation </w:t>
+      </w:r>
+      <w:r>
+        <w:fldChar w:fldCharType="begin"/>
+      </w:r>
+      <w:r>
+        <w:instrText xml:space="preserve"> REF _Ref511472622 \h </w:instrText>
+      </w:r>
+      <w:r>
+        <w:fldChar w:fldCharType="separate"/>
+      </w:r>
+      <w:r>
+        <w:t>(</w:t>
+      </w:r>
+      <w:r>
+        <w:rPr>
+          <w:noProof/>
+        </w:rPr>
+        <w:t>3</w:t>
+      </w:r>
+      <w:r>
+        <w:fldChar w:fldCharType="end"/>
+      </w:r>
+      <w:r>
+        <w:t>).</w:t>
+      </w:r>
+    </w:p>
+    <w:p>
+      <w:pPr>
+        <w:rPr>
+          <w:sz w:val="16"/>
+        </w:rPr>
+      </w:pPr>
+      <m:oMathPara>
+        <m:oMath>
+          <m:r>
+            <w:rPr>
+              <w:rFonts w:ascii="Cambria Math" w:hAnsi="Cambria Math"/>
+              <w:sz w:val="16"/>
+            </w:rPr>
+            <m:t>ρ=</m:t>
+          </m:r>
+          <m:d>
+            <m:dPr>
+              <m:ctrlPr>
+                <w:rPr>
+                  <w:rFonts w:ascii="Cambria Math" w:hAnsi="Cambria Math"/>
+                  <w:i/>
+                  <w:sz w:val="16"/>
+                </w:rPr>
+              </m:ctrlPr>
+            </m:dPr>
+            <m:e>
+              <m:r>
+                <w:rPr>
+                  <w:rFonts w:ascii="Cambria Math" w:hAnsi="Cambria Math"/>
+                  <w:sz w:val="16"/>
+                </w:rPr>
+                <m:t>6.349*</m:t>
+              </m:r>
+              <m:d>
+                <m:dPr>
+                  <m:ctrlPr>
+                    <w:rPr>
+                      <w:rFonts w:ascii="Cambria Math" w:hAnsi="Cambria Math"/>
+                      <w:i/>
+                      <w:sz w:val="16"/>
+                    </w:rPr>
+                  </m:ctrlPr>
+                </m:dPr>
+                <m:e>
+                  <m:sSup>
+                    <m:sSupPr>
+                      <m:ctrlPr>
+                        <w:rPr>
+                          <w:rFonts w:ascii="Cambria Math" w:hAnsi="Cambria Math"/>
+                          <w:i/>
+                          <w:sz w:val="16"/>
+                        </w:rPr>
+                      </m:ctrlPr>
+                    </m:sSupPr>
+                    <m:e>
+                      <m:r>
+                        <w:rPr>
+                          <w:rFonts w:ascii="Cambria Math" w:hAnsi="Cambria Math"/>
+                          <w:sz w:val="16"/>
+                        </w:rPr>
+                        <m:t>10</m:t>
+                      </m:r>
+                    </m:e>
+                    <m:sup>
+                      <m:r>
+                        <w:rPr>
+                          <w:rFonts w:ascii="Cambria Math" w:hAnsi="Cambria Math"/>
+                          <w:sz w:val="16"/>
+                        </w:rPr>
+                        <m:t>-5</m:t>
+                      </m:r>
+                    </m:sup>
+                  </m:sSup>
+                </m:e>
+              </m:d>
+            </m:e>
+          </m:d>
+          <m:r>
+            <w:rPr>
+              <w:rFonts w:ascii="Cambria Math" w:hAnsi="Cambria Math"/>
+              <w:sz w:val="16"/>
+            </w:rPr>
+            <m:t>(</m:t>
+          </m:r>
+          <m:sSub>
+            <m:sSubPr>
+              <m:ctrlPr>
+                <w:rPr>
+                  <w:rFonts w:ascii="Cambria Math" w:hAnsi="Cambria Math"/>
+                  <w:i/>
+                  <w:sz w:val="16"/>
+                </w:rPr>
+              </m:ctrlPr>
+            </m:sSubPr>
+            <m:e>
+              <m:r>
+                <w:rPr>
+                  <w:rFonts w:ascii="Cambria Math" w:hAnsi="Cambria Math"/>
+                  <w:sz w:val="16"/>
+                </w:rPr>
+                <m:t>P</m:t>
+              </m:r>
+            </m:e>
+            <m:sub>
+              <m:r>
+                <w:rPr>
+                  <w:rFonts w:ascii="Cambria Math" w:hAnsi="Cambria Math"/>
+                  <w:sz w:val="16"/>
+                </w:rPr>
+                <m:t>1</m:t>
+              </m:r>
+            </m:sub>
+          </m:sSub>
+          <m:sSup>
+            <m:sSupPr>
+              <m:ctrlPr>
+                <w:rPr>
+                  <w:rFonts w:ascii="Cambria Math" w:hAnsi="Cambria Math"/>
+                  <w:i/>
+                  <w:sz w:val="16"/>
+                </w:rPr>
+              </m:ctrlPr>
+            </m:sSupPr>
+            <m:e>
+              <m:r>
+                <w:rPr>
+                  <w:rFonts w:ascii="Cambria Math" w:hAnsi="Cambria Math"/>
+                  <w:sz w:val="16"/>
+                </w:rPr>
+                <m:t>)</m:t>
+              </m:r>
+            </m:e>
+            <m:sup>
+              <m:r>
+                <w:rPr>
+                  <w:rFonts w:ascii="Cambria Math" w:hAnsi="Cambria Math"/>
+                  <w:sz w:val="16"/>
+                </w:rPr>
+                <m:t>0.8578</m:t>
+              </m:r>
+            </m:sup>
+          </m:sSup>
+        </m:oMath>
+      </m:oMathPara>
+    </w:p>
+    <w:p>
+      <w:pPr>
+        <w:pStyle w:val="Caption"/>
+        <w:jc w:val="right"/>
+      </w:pPr>
+      <w:bookmarkStart w:id="4" w:name="_Ref511471476"/>
+      <w:r>
+        <w:t>(</w:t>
+      </w:r>
+      <w:r>
+        <w:fldChar w:fldCharType="begin"/>
+      </w:r>
+      <w:r>
+        <w:instrText xml:space="preserve"> SEQ Equation \* ARABIC </w:instrText>
+      </w:r>
+      <w:r>
+        <w:fldChar w:fldCharType="separate"/>
+      </w:r>
+      <w:r>
+        <w:rPr>
+          <w:noProof/>
+        </w:rPr>
+        <w:t>1</w:t>
+      </w:r>
+      <w:r>
+        <w:fldChar w:fldCharType="end"/>
+      </w:r>
+      <w:bookmarkEnd w:id="4"/>
+      <w:r>
+        <w:t>)</w:t>
+      </w:r>
+    </w:p>
+    <w:p>
+      <w:pPr>
+        <w:rPr>
+          <w:sz w:val="16"/>
+        </w:rPr>
+      </w:pPr>
+      <m:oMathPara>
+        <m:oMath>
+          <m:r>
+            <w:rPr>
+              <w:rFonts w:ascii="Cambria Math" w:hAnsi="Cambria Math"/>
+              <w:sz w:val="16"/>
+            </w:rPr>
+            <m:t xml:space="preserve">c= </m:t>
+          </m:r>
+          <m:rad>
+            <m:radPr>
+              <m:degHide m:val="1"/>
+              <m:ctrlPr>
+                <w:rPr>
+                  <w:rFonts w:ascii="Cambria Math" w:hAnsi="Cambria Math"/>
+                  <w:i/>
+                  <w:sz w:val="16"/>
+                </w:rPr>
+              </m:ctrlPr>
+            </m:radPr>
+            <m:deg/>
+            <m:e>
+              <m:r>
+                <w:rPr>
+                  <w:rFonts w:ascii="Cambria Math" w:hAnsi="Cambria Math"/>
+                  <w:sz w:val="16"/>
+                </w:rPr>
+                <m:t>γ</m:t>
+              </m:r>
+              <m:f>
+                <m:fPr>
+                  <m:ctrlPr>
+                    <w:rPr>
+                      <w:rFonts w:ascii="Cambria Math" w:hAnsi="Cambria Math"/>
+                      <w:i/>
+                      <w:sz w:val="16"/>
+                    </w:rPr>
+                  </m:ctrlPr>
+                </m:fPr>
+                <m:num>
+                  <m:d>
+                    <m:dPr>
+                      <m:ctrlPr>
+                        <w:rPr>
+                          <w:rFonts w:ascii="Cambria Math" w:hAnsi="Cambria Math"/>
+                          <w:i/>
+                          <w:sz w:val="16"/>
+                        </w:rPr>
+                      </m:ctrlPr>
+                    </m:dPr>
+                    <m:e>
+                      <m:sSub>
+                        <m:sSubPr>
+                          <m:ctrlPr>
+                            <w:rPr>
+                              <w:rFonts w:ascii="Cambria Math" w:hAnsi="Cambria Math"/>
+                              <w:i/>
+                              <w:sz w:val="15"/>
+                            </w:rPr>
+                          </m:ctrlPr>
+                        </m:sSubPr>
+                        <m:e>
+                          <m:r>
+                            <w:rPr>
+                              <w:rFonts w:ascii="Cambria Math" w:hAnsi="Cambria Math"/>
+                              <w:sz w:val="15"/>
+                            </w:rPr>
+                            <m:t>P</m:t>
+                          </m:r>
+                        </m:e>
+                        <m:sub>
+                          <m:r>
+                            <w:rPr>
+                              <w:rFonts w:ascii="Cambria Math" w:hAnsi="Cambria Math"/>
+                              <w:sz w:val="15"/>
+                            </w:rPr>
+                            <m:t>1</m:t>
+                          </m:r>
+                        </m:sub>
+                      </m:sSub>
+                      <m:ctrlPr>
+                        <w:rPr>
+                          <w:rFonts w:ascii="Cambria Math" w:hAnsi="Cambria Math"/>
+                          <w:i/>
+                          <w:sz w:val="15"/>
+                        </w:rPr>
+                      </m:ctrlPr>
+                    </m:e>
+                  </m:d>
+                </m:num>
+                <m:den>
+                  <m:r>
+                    <w:rPr>
+                      <w:rFonts w:ascii="Cambria Math" w:hAnsi="Cambria Math"/>
+                      <w:sz w:val="16"/>
+                    </w:rPr>
+                    <m:t>ρ</m:t>
+                  </m:r>
+                </m:den>
+              </m:f>
+            </m:e>
+          </m:rad>
+        </m:oMath>
+      </m:oMathPara>
+    </w:p>
+    <w:p>
+      <w:pPr>
+        <w:pStyle w:val="Caption"/>
+        <w:jc w:val="right"/>
+      </w:pPr>
+      <w:bookmarkStart w:id="5" w:name="_Ref511472010"/>
+      <w:r>
+        <w:t>(</w:t>
+      </w:r>
+      <w:r>
+        <w:fldChar w:fldCharType="begin"/>
+      </w:r>
+      <w:r>
+        <w:instrText xml:space="preserve"> SEQ Equation \* ARABIC </w:instrText>
+      </w:r>
+      <w:r>
+        <w:fldChar w:fldCharType="separate"/>
+      </w:r>
+      <w:r>
+        <w:rPr>
+          <w:noProof/>
+        </w:rPr>
+        <w:t>2</w:t>
+      </w:r>
+      <w:r>
+        <w:fldChar w:fldCharType="end"/>
+      </w:r>
+      <w:bookmarkEnd w:id="5"/>
+      <w:r>
+        <w:t>)</w:t>
+      </w:r>
+    </w:p>
+    <w:p>
+      <w:pPr>
+        <w:rPr>
+          <w:sz w:val="15"/>
+        </w:rPr>
+      </w:pPr>
+      <m:oMathPara>
+        <m:oMath>
+          <m:sSub>
+            <m:sSubPr>
+              <m:ctrlPr>
+                <w:rPr>
+                  <w:rFonts w:ascii="Cambria Math" w:hAnsi="Cambria Math"/>
+                  <w:i/>
+                  <w:sz w:val="15"/>
+                </w:rPr>
+              </m:ctrlPr>
+            </m:sSubPr>
+            <m:e>
+              <m:r>
+                <w:rPr>
+                  <w:rFonts w:ascii="Cambria Math" w:hAnsi="Cambria Math"/>
+                  <w:sz w:val="15"/>
+                </w:rPr>
+                <m:t>T</m:t>
+              </m:r>
+            </m:e>
+            <m:sub>
+              <m:r>
+                <w:rPr>
+                  <w:rFonts w:ascii="Cambria Math" w:hAnsi="Cambria Math"/>
+                  <w:sz w:val="15"/>
+                </w:rPr>
+                <m:t>2</m:t>
+              </m:r>
+            </m:sub>
+          </m:sSub>
+          <m:r>
+            <w:rPr>
+              <w:rFonts w:ascii="Cambria Math" w:hAnsi="Cambria Math"/>
+              <w:sz w:val="15"/>
+            </w:rPr>
+            <m:t>=</m:t>
+          </m:r>
+          <m:sSub>
+            <m:sSubPr>
+              <m:ctrlPr>
+                <w:rPr>
+                  <w:rFonts w:ascii="Cambria Math" w:hAnsi="Cambria Math"/>
+                  <w:i/>
+                  <w:sz w:val="15"/>
+                </w:rPr>
+              </m:ctrlPr>
+            </m:sSubPr>
+            <m:e>
+              <m:r>
+                <w:rPr>
+                  <w:rFonts w:ascii="Cambria Math" w:hAnsi="Cambria Math"/>
+                  <w:sz w:val="15"/>
+                </w:rPr>
+                <m:t>T</m:t>
+              </m:r>
+            </m:e>
+            <m:sub>
+              <m:r>
+                <w:rPr>
+                  <w:rFonts w:ascii="Cambria Math" w:hAnsi="Cambria Math"/>
+                  <w:sz w:val="15"/>
+                </w:rPr>
+                <m:t>offset</m:t>
+              </m:r>
+            </m:sub>
+          </m:sSub>
+          <m:r>
+            <w:rPr>
+              <w:rFonts w:ascii="Cambria Math" w:hAnsi="Cambria Math"/>
+              <w:sz w:val="15"/>
+            </w:rPr>
+            <m:t>+</m:t>
+          </m:r>
+          <m:f>
+            <m:fPr>
+              <m:ctrlPr>
+                <w:rPr>
+                  <w:rFonts w:ascii="Cambria Math" w:hAnsi="Cambria Math"/>
+                  <w:i/>
+                  <w:sz w:val="15"/>
+                </w:rPr>
+              </m:ctrlPr>
+            </m:fPr>
+            <m:num>
+              <m:sSup>
+                <m:sSupPr>
+                  <m:ctrlPr>
+                    <w:rPr>
+                      <w:rFonts w:ascii="Cambria Math" w:hAnsi="Cambria Math"/>
+                      <w:i/>
+                      <w:sz w:val="15"/>
+                    </w:rPr>
+                  </m:ctrlPr>
+                </m:sSupPr>
+                <m:e>
+                  <m:r>
+                    <w:rPr>
+                      <w:rFonts w:ascii="Cambria Math" w:hAnsi="Cambria Math"/>
+                      <w:sz w:val="15"/>
+                    </w:rPr>
+                    <m:t>c</m:t>
+                  </m:r>
+                </m:e>
+                <m:sup>
+                  <m:r>
+                    <w:rPr>
+                      <w:rFonts w:ascii="Cambria Math" w:hAnsi="Cambria Math"/>
+                      <w:sz w:val="15"/>
+                    </w:rPr>
+                    <m:t>2</m:t>
+                  </m:r>
+                </m:sup>
+              </m:sSup>
+            </m:num>
+            <m:den>
+              <m:r>
+                <w:rPr>
+                  <w:rFonts w:ascii="Cambria Math" w:hAnsi="Cambria Math"/>
+                  <w:sz w:val="15"/>
+                </w:rPr>
+                <m:t>γR</m:t>
+              </m:r>
+            </m:den>
+          </m:f>
+        </m:oMath>
+      </m:oMathPara>
+    </w:p>
+    <w:p>
+      <w:pPr>
+        <w:pStyle w:val="Caption"/>
+        <w:jc w:val="right"/>
+        <w:rPr>
+          <w:i w:val="0"/>
+        </w:rPr>
+      </w:pPr>
+      <w:bookmarkStart w:id="6" w:name="_Ref511472622"/>
+      <w:r>
+        <w:t>(</w:t>
+      </w:r>
+      <w:r>
+        <w:fldChar w:fldCharType="begin"/>
+      </w:r>
+      <w:r>
+        <w:instrText xml:space="preserve"> SEQ Equation \* ARABIC </w:instrText>
+      </w:r>
+      <w:r>
+        <w:fldChar w:fldCharType="separate"/>
+      </w:r>
+      <w:r>
+        <w:rPr>
+          <w:noProof/>
+        </w:rPr>
+        <w:t>3</w:t>
+      </w:r>
+      <w:r>
+        <w:fldChar w:fldCharType="end"/>
+      </w:r>
+      <w:bookmarkEnd w:id="6"/>
+      <w:r>
+        <w:t>)</w:t>
+      </w:r>
+    </w:p>
+    <w:p>
+      <w:pPr>
+        <w:pStyle w:val="Heading3"/>
+      </w:pPr>
+      <w:r>
+        <w:lastRenderedPageBreak/>
+        <w:t>Nominal EGT</w:t>
+      </w:r>
+    </w:p>
+    <w:p/>
+    <w:p>
+      <w:r>
+        <w:t xml:space="preserve">The EGT is given by </w:t>
+      </w:r>
+      <w:r>
+        <w:fldChar w:fldCharType="begin"/>
+      </w:r>
+      <w:r>
+        <w:instrText xml:space="preserve"> REF _Ref511472857 \h </w:instrText>
+      </w:r>
+      <w:r>
+        <w:fldChar w:fldCharType="separate"/>
+      </w:r>
+      <w:r>
+        <w:t xml:space="preserve">Figure </w:t>
+      </w:r>
+      <w:r>
+        <w:rPr>
+          <w:noProof/>
+        </w:rPr>
+        <w:t>3</w:t>
+      </w:r>
+      <w:r>
+        <w:fldChar w:fldCharType="end"/>
+      </w:r>
+      <w:r>
+        <w:t xml:space="preserve"> extracted from </w:t>
+      </w:r>
+      <w:sdt>
+        <w:sdtPr>
+          <w:id w:val="1143308830"/>
+          <w:citation/>
+        </w:sdtPr>
+        <w:sdtContent>
+          <w:r>
+            <w:fldChar w:fldCharType="begin"/>
+          </w:r>
+          <w:r>
+            <w:instrText xml:space="preserve"> CITATION SR786 \l 1033 </w:instrText>
+          </w:r>
+          <w:r>
+            <w:fldChar w:fldCharType="separate"/>
+          </w:r>
+          <w:r>
+            <w:rPr>
+              <w:noProof/>
+            </w:rPr>
+            <w:t>[2]</w:t>
+          </w:r>
+          <w:r>
+            <w:fldChar w:fldCharType="end"/>
+          </w:r>
+        </w:sdtContent>
+      </w:sdt>
+      <w:r>
+        <w:t xml:space="preserve">. </w:t>
+      </w:r>
+    </w:p>
+    <w:p>
+      <w:r>
+        <w:rPr>
+          <w:noProof/>
+        </w:rPr>
+        <w:drawing>
+          <wp:inline distT="0" distB="0" distL="0" distR="0" wp14:anchorId="7F7F894A" wp14:editId="76ED72AD">
+            <wp:extent cx="5878031" cy="7203025"/>
+            <wp:effectExtent l="0" t="0" r="2540" b="0"/>
+            <wp:docPr id="2" name="Picture 2"/>
+            <wp:cNvGraphicFramePr>
+              <a:graphicFrameLocks xmlns:a="http://schemas.openxmlformats.org/drawingml/2006/main" noChangeAspect="1"/>
+            </wp:cNvGraphicFramePr>
+            <a:graphic xmlns:a="http://schemas.openxmlformats.org/drawingml/2006/main">
+              <a:graphicData uri="http://schemas.openxmlformats.org/drawingml/2006/picture">
+                <pic:pic xmlns:pic="http://schemas.openxmlformats.org/drawingml/2006/picture">
+                  <pic:nvPicPr>
+                    <pic:cNvPr id="2" name="display.php.png"/>
+                    <pic:cNvPicPr/>
+                  </pic:nvPicPr>
+                  <pic:blipFill rotWithShape="1">
+                    <a:blip r:embed="rId10">
+                      <a:extLst>
+                        <a:ext uri="{28A0092B-C50C-407E-A947-70E740481C1C}">
+                          <a14:useLocalDpi xmlns:a14="http://schemas.microsoft.com/office/drawing/2010/main" val="0"/>
+                        </a:ext>
+                      </a:extLst>
+                    </a:blip>
+                    <a:srcRect t="2722" b="9751"/>
+                    <a:stretch/>
+                  </pic:blipFill>
+                  <pic:spPr bwMode="auto">
+                    <a:xfrm>
+                      <a:off x="0" y="0"/>
+                      <a:ext cx="5878195" cy="7203226"/>
+                    </a:xfrm>
+                    <a:prstGeom prst="rect">
+                      <a:avLst/>
+                    </a:prstGeom>
+                    <a:ln>
+                      <a:noFill/>
+                    </a:ln>
+                    <a:extLst>
+                      <a:ext uri="{53640926-AAD7-44D8-BBD7-CCE9431645EC}">
+                        <a14:shadowObscured xmlns:a14="http://schemas.microsoft.com/office/drawing/2010/main"/>
+                      </a:ext>
+                    </a:extLst>
+                  </pic:spPr>
+                </pic:pic>
+              </a:graphicData>
+            </a:graphic>
+          </wp:inline>
+        </w:drawing>
+      </w:r>
+    </w:p>
+    <w:p>
+      <w:pPr>
+        <w:pStyle w:val="Caption"/>
+        <w:jc w:val="center"/>
+      </w:pPr>
+      <w:bookmarkStart w:id="7" w:name="_Ref511472857"/>
+      <w:r>
+        <w:t xml:space="preserve">Figure </w:t>
+      </w:r>
+      <w:r>
+        <w:fldChar w:fldCharType="begin"/>
+      </w:r>
+      <w:r>
+        <w:instrText xml:space="preserve"> SEQ Figure \* ARABIC </w:instrText>
+      </w:r>
+      <w:r>
+        <w:fldChar w:fldCharType="separate"/>
+      </w:r>
+      <w:r>
+        <w:rPr>
+          <w:noProof/>
+        </w:rPr>
+        <w:t>3</w:t>
+      </w:r>
+      <w:r>
+        <w:fldChar w:fldCharType="end"/>
+      </w:r>
+      <w:bookmarkEnd w:id="7"/>
+      <w:r>
+        <w:t>: Indicated EGT vs Compressor Inlet Temperature</w:t>
+      </w:r>
+      <w:r>
+        <w:t xml:space="preserve"> </w:t>
+      </w:r>
+      <w:sdt>
+        <w:sdtPr>
+          <w:id w:val="-1135172901"/>
+          <w:citation/>
+        </w:sdtPr>
+        <w:sdtContent>
+          <w:r>
+            <w:fldChar w:fldCharType="begin"/>
+          </w:r>
+          <w:r>
+            <w:instrText xml:space="preserve"> CITATION SR786 \l 1033 </w:instrText>
+          </w:r>
+          <w:r>
+            <w:fldChar w:fldCharType="separate"/>
+          </w:r>
+          <w:r>
+            <w:rPr>
+              <w:noProof/>
+            </w:rPr>
+            <w:t>[2]</w:t>
+          </w:r>
+          <w:r>
+            <w:fldChar w:fldCharType="end"/>
+          </w:r>
+        </w:sdtContent>
+      </w:sdt>
+    </w:p>
+    <w:p>
+      <w:pPr>
         <w:rPr>
           <w:sz w:val="18"/>
         </w:rPr>
       </w:pPr>
+      <w:r>
+        <w:rPr>
+          <w:sz w:val="18"/>
+        </w:rPr>
+        <w:br w:type="page"/>
+      </w:r>
     </w:p>
     <w:sdt>
       <w:sdtPr>
@@ -4619,7 +5852,6 @@
           <w:docPartUnique/>
         </w:docPartObj>
       </w:sdtPr>
-      <w:sdtEndPr/>
       <w:sdtContent>
         <w:p>
           <w:pPr>
@@ -4634,7 +5866,6 @@
             <w:id w:val="111145805"/>
             <w:bibliography/>
           </w:sdtPr>
-          <w:sdtEndPr/>
           <w:sdtContent>
             <w:p>
               <w:pPr>
@@ -4670,7 +5901,7 @@
               </w:tblGrid>
               <w:tr>
                 <w:trPr>
-                  <w:divId w:val="452867063"/>
+                  <w:divId w:val="1477991586"/>
                   <w:tblCellSpacing w:w="15" w:type="dxa"/>
                 </w:trPr>
                 <w:tc>
@@ -4732,7 +5963,7 @@
               </w:tr>
               <w:tr>
                 <w:trPr>
-                  <w:divId w:val="452867063"/>
+                  <w:divId w:val="1477991586"/>
                   <w:tblCellSpacing w:w="15" w:type="dxa"/>
                 </w:trPr>
                 <w:tc>
@@ -4786,7 +6017,7 @@
               </w:tr>
               <w:tr>
                 <w:trPr>
-                  <w:divId w:val="452867063"/>
+                  <w:divId w:val="1477991586"/>
                   <w:tblCellSpacing w:w="15" w:type="dxa"/>
                 </w:trPr>
                 <w:tc>
@@ -4832,7 +6063,7 @@
               </w:tr>
               <w:tr>
                 <w:trPr>
-                  <w:divId w:val="452867063"/>
+                  <w:divId w:val="1477991586"/>
                   <w:tblCellSpacing w:w="15" w:type="dxa"/>
                 </w:trPr>
                 <w:tc>
@@ -4892,7 +6123,7 @@
               </w:tr>
               <w:tr>
                 <w:trPr>
-                  <w:divId w:val="452867063"/>
+                  <w:divId w:val="1477991586"/>
                   <w:tblCellSpacing w:w="15" w:type="dxa"/>
                 </w:trPr>
                 <w:tc>
@@ -4952,7 +6183,7 @@
               </w:tr>
               <w:tr>
                 <w:trPr>
-                  <w:divId w:val="452867063"/>
+                  <w:divId w:val="1477991586"/>
                   <w:tblCellSpacing w:w="15" w:type="dxa"/>
                 </w:trPr>
                 <w:tc>
@@ -4998,7 +6229,7 @@
               </w:tr>
               <w:tr>
                 <w:trPr>
-                  <w:divId w:val="452867063"/>
+                  <w:divId w:val="1477991586"/>
                   <w:tblCellSpacing w:w="15" w:type="dxa"/>
                 </w:trPr>
                 <w:tc>
@@ -5044,7 +6275,7 @@
               </w:tr>
               <w:tr>
                 <w:trPr>
-                  <w:divId w:val="452867063"/>
+                  <w:divId w:val="1477991586"/>
                   <w:tblCellSpacing w:w="15" w:type="dxa"/>
                 </w:trPr>
                 <w:tc>
@@ -5090,7 +6321,7 @@
               </w:tr>
               <w:tr>
                 <w:trPr>
-                  <w:divId w:val="452867063"/>
+                  <w:divId w:val="1477991586"/>
                   <w:tblCellSpacing w:w="15" w:type="dxa"/>
                 </w:trPr>
                 <w:tc>
@@ -5136,7 +6367,7 @@
               </w:tr>
               <w:tr>
                 <w:trPr>
-                  <w:divId w:val="452867063"/>
+                  <w:divId w:val="1477991586"/>
                   <w:tblCellSpacing w:w="15" w:type="dxa"/>
                 </w:trPr>
                 <w:tc>
@@ -5196,7 +6427,7 @@
               </w:tr>
               <w:tr>
                 <w:trPr>
-                  <w:divId w:val="452867063"/>
+                  <w:divId w:val="1477991586"/>
                   <w:tblCellSpacing w:w="15" w:type="dxa"/>
                 </w:trPr>
                 <w:tc>
@@ -5215,7 +6446,6 @@
                       <w:rPr>
                         <w:noProof/>
                       </w:rPr>
-                      <w:lastRenderedPageBreak/>
                       <w:t xml:space="preserve">[11] </w:t>
                     </w:r>
                   </w:p>
@@ -5243,7 +6473,7 @@
               </w:tr>
               <w:tr>
                 <w:trPr>
-                  <w:divId w:val="452867063"/>
+                  <w:divId w:val="1477991586"/>
                   <w:tblCellSpacing w:w="15" w:type="dxa"/>
                 </w:trPr>
                 <w:tc>
@@ -5303,7 +6533,7 @@
               </w:tr>
               <w:tr>
                 <w:trPr>
-                  <w:divId w:val="452867063"/>
+                  <w:divId w:val="1477991586"/>
                   <w:tblCellSpacing w:w="15" w:type="dxa"/>
                 </w:trPr>
                 <w:tc>
@@ -5342,6 +6572,190 @@
                       <w:rPr>
                         <w:noProof/>
                       </w:rPr>
+                      <w:t>S. Sartotius, "Standard Atmosphere," 3 07 2017. [Online]. Available: https://github.com/sky-s/standard-atmosphere. [Accessed 06 04 2018].</w:t>
+                    </w:r>
+                  </w:p>
+                </w:tc>
+              </w:tr>
+              <w:tr>
+                <w:trPr>
+                  <w:divId w:val="1477991586"/>
+                  <w:tblCellSpacing w:w="15" w:type="dxa"/>
+                </w:trPr>
+                <w:tc>
+                  <w:tcPr>
+                    <w:tcW w:w="50" w:type="pct"/>
+                    <w:hideMark/>
+                  </w:tcPr>
+                  <w:p>
+                    <w:pPr>
+                      <w:pStyle w:val="Bibliography"/>
+                      <w:rPr>
+                        <w:noProof/>
+                      </w:rPr>
+                    </w:pPr>
+                    <w:r>
+                      <w:rPr>
+                        <w:noProof/>
+                      </w:rPr>
+                      <w:t xml:space="preserve">[14] </w:t>
+                    </w:r>
+                  </w:p>
+                </w:tc>
+                <w:tc>
+                  <w:tcPr>
+                    <w:tcW w:w="0" w:type="auto"/>
+                    <w:hideMark/>
+                  </w:tcPr>
+                  <w:p>
+                    <w:pPr>
+                      <w:pStyle w:val="Bibliography"/>
+                      <w:rPr>
+                        <w:noProof/>
+                      </w:rPr>
+                    </w:pPr>
+                    <w:r>
+                      <w:rPr>
+                        <w:noProof/>
+                      </w:rPr>
+                      <w:t>Public Domain Aeronautical Software, "Properties Of The U.S. Standard Atmosphere 1976," 09 07 2017. [Online]. Available: http://www.pdas.com/atmos.html.</w:t>
+                    </w:r>
+                  </w:p>
+                </w:tc>
+              </w:tr>
+              <w:tr>
+                <w:trPr>
+                  <w:divId w:val="1477991586"/>
+                  <w:tblCellSpacing w:w="15" w:type="dxa"/>
+                </w:trPr>
+                <w:tc>
+                  <w:tcPr>
+                    <w:tcW w:w="50" w:type="pct"/>
+                    <w:hideMark/>
+                  </w:tcPr>
+                  <w:p>
+                    <w:pPr>
+                      <w:pStyle w:val="Bibliography"/>
+                      <w:rPr>
+                        <w:noProof/>
+                      </w:rPr>
+                    </w:pPr>
+                    <w:r>
+                      <w:rPr>
+                        <w:noProof/>
+                      </w:rPr>
+                      <w:t xml:space="preserve">[15] </w:t>
+                    </w:r>
+                  </w:p>
+                </w:tc>
+                <w:tc>
+                  <w:tcPr>
+                    <w:tcW w:w="0" w:type="auto"/>
+                    <w:hideMark/>
+                  </w:tcPr>
+                  <w:p>
+                    <w:pPr>
+                      <w:pStyle w:val="Bibliography"/>
+                      <w:rPr>
+                        <w:noProof/>
+                      </w:rPr>
+                    </w:pPr>
+                    <w:r>
+                      <w:rPr>
+                        <w:noProof/>
+                      </w:rPr>
+                      <w:t>NOAA; NASA; USAF, "U.S. Standard Atmosphere, 1976," NOAA, Washington, D.C., 1976.</w:t>
+                    </w:r>
+                  </w:p>
+                </w:tc>
+              </w:tr>
+              <w:tr>
+                <w:trPr>
+                  <w:divId w:val="1477991586"/>
+                  <w:tblCellSpacing w:w="15" w:type="dxa"/>
+                </w:trPr>
+                <w:tc>
+                  <w:tcPr>
+                    <w:tcW w:w="50" w:type="pct"/>
+                    <w:hideMark/>
+                  </w:tcPr>
+                  <w:p>
+                    <w:pPr>
+                      <w:pStyle w:val="Bibliography"/>
+                      <w:rPr>
+                        <w:noProof/>
+                      </w:rPr>
+                    </w:pPr>
+                    <w:r>
+                      <w:rPr>
+                        <w:noProof/>
+                      </w:rPr>
+                      <w:t xml:space="preserve">[16] </w:t>
+                    </w:r>
+                  </w:p>
+                </w:tc>
+                <w:tc>
+                  <w:tcPr>
+                    <w:tcW w:w="0" w:type="auto"/>
+                    <w:hideMark/>
+                  </w:tcPr>
+                  <w:p>
+                    <w:pPr>
+                      <w:pStyle w:val="Bibliography"/>
+                      <w:rPr>
+                        <w:noProof/>
+                      </w:rPr>
+                    </w:pPr>
+                    <w:r>
+                      <w:rPr>
+                        <w:noProof/>
+                      </w:rPr>
+                      <w:t>R. F. Boehme and et. al., "Proposal - A-11 - Appendix," Lockheed Aircraft Corporation California Division, 1959.</w:t>
+                    </w:r>
+                  </w:p>
+                </w:tc>
+              </w:tr>
+              <w:tr>
+                <w:trPr>
+                  <w:divId w:val="1477991586"/>
+                  <w:tblCellSpacing w:w="15" w:type="dxa"/>
+                </w:trPr>
+                <w:tc>
+                  <w:tcPr>
+                    <w:tcW w:w="50" w:type="pct"/>
+                    <w:hideMark/>
+                  </w:tcPr>
+                  <w:p>
+                    <w:pPr>
+                      <w:pStyle w:val="Bibliography"/>
+                      <w:rPr>
+                        <w:noProof/>
+                      </w:rPr>
+                    </w:pPr>
+                    <w:r>
+                      <w:rPr>
+                        <w:noProof/>
+                      </w:rPr>
+                      <w:t xml:space="preserve">[17] </w:t>
+                    </w:r>
+                  </w:p>
+                </w:tc>
+                <w:tc>
+                  <w:tcPr>
+                    <w:tcW w:w="0" w:type="auto"/>
+                    <w:hideMark/>
+                  </w:tcPr>
+                  <w:p>
+                    <w:pPr>
+                      <w:pStyle w:val="Bibliography"/>
+                      <w:rPr>
+                        <w:noProof/>
+                      </w:rPr>
+                    </w:pPr>
+                    <w:r>
+                      <w:rPr>
+                        <w:noProof/>
+                      </w:rPr>
                       <w:t>T. R. Conners, "Predicted Performance of a Thrust-Enhanced SR-71 Aircraft With an External Payload," , 1995. [Online]. Available: https://ntrs.nasa.gov/search.jsp?r=19970019923. [Accessed 24 3 2018].</w:t>
                     </w:r>
                   </w:p>
@@ -5350,7 +6764,7 @@
             </w:tbl>
             <w:p>
               <w:pPr>
-                <w:divId w:val="452867063"/>
+                <w:divId w:val="1477991586"/>
                 <w:rPr>
                   <w:noProof/>
                 </w:rPr>
@@ -5378,8 +6792,8 @@
       </w:pPr>
     </w:p>
     <w:sectPr>
-      <w:footerReference w:type="even" r:id="rId9"/>
-      <w:footerReference w:type="default" r:id="rId10"/>
+      <w:footerReference w:type="even" r:id="rId11"/>
+      <w:footerReference w:type="default" r:id="rId12"/>
       <w:type w:val="continuous"/>
       <w:pgSz w:w="12240" w:h="15840"/>
       <w:pgMar w:top="1440" w:right="1440" w:bottom="1440" w:left="1440" w:header="720" w:footer="576" w:gutter="0"/>
@@ -5523,19 +6937,7 @@
         <w:footnoteRef/>
       </w:r>
       <w:r>
-        <w:t xml:space="preserve"> </w:t>
-      </w:r>
-      <w:r>
-        <w:t>Undergraduate Researcher</w:t>
-      </w:r>
-      <w:r>
-        <w:t xml:space="preserve">, </w:t>
-      </w:r>
-      <w:r>
-        <w:t>Bubble Dynamics Laboratory &amp; SIL Technologies</w:t>
-      </w:r>
-      <w:r>
-        <w:t>.</w:t>
+        <w:t xml:space="preserve"> Undergraduate Researcher, Bubble Dynamics Laboratory &amp; SIL Technologies.</w:t>
       </w:r>
     </w:p>
   </w:footnote>
@@ -5548,22 +6950,7 @@
         <w:footnoteRef/>
       </w:r>
       <w:r>
-        <w:t xml:space="preserve"> </w:t>
-      </w:r>
-      <w:r>
-        <w:t xml:space="preserve">Undergraduate </w:t>
-      </w:r>
-      <w:r>
-        <w:t>Student</w:t>
-      </w:r>
-      <w:r>
-        <w:t xml:space="preserve">, </w:t>
-      </w:r>
-      <w:r>
-        <w:t>Department of Mechanical Engineering, University of Puerto Rico at Mayaguez</w:t>
-      </w:r>
-      <w:r>
-        <w:t>.</w:t>
+        <w:t xml:space="preserve"> Undergraduate Student, Department of Mechanical Engineering, University of Puerto Rico at Mayaguez.</w:t>
       </w:r>
     </w:p>
   </w:footnote>
@@ -5579,22 +6966,7 @@
         <w:footnoteRef/>
       </w:r>
       <w:r>
-        <w:t xml:space="preserve"> </w:t>
-      </w:r>
-      <w:r>
-        <w:t xml:space="preserve">Undergraduate </w:t>
-      </w:r>
-      <w:r>
-        <w:t>Student</w:t>
-      </w:r>
-      <w:r>
-        <w:t xml:space="preserve">, </w:t>
-      </w:r>
-      <w:r>
-        <w:t>Department of Mechanical Engineering, University of Puerto Rico at Mayaguez</w:t>
-      </w:r>
-      <w:r>
-        <w:t>.</w:t>
+        <w:t xml:space="preserve"> Undergraduate Student, Department of Mechanical Engineering, University of Puerto Rico at Mayaguez.</w:t>
       </w:r>
     </w:p>
   </w:footnote>
@@ -9014,11 +10386,13 @@
     <w:basedOn w:val="Normal"/>
     <w:next w:val="Normal"/>
     <w:qFormat/>
+    <w:rsid w:val="0072044D"/>
     <w:pPr>
       <w:spacing w:before="120" w:after="120"/>
     </w:pPr>
     <w:rPr>
-      <w:b/>
+      <w:i/>
+      <w:sz w:val="18"/>
     </w:rPr>
   </w:style>
   <w:style w:type="paragraph" w:customStyle="1" w:styleId="StyleAbstractLinespacingDouble">
@@ -9339,7 +10713,562 @@
     <w:unhideWhenUsed/>
     <w:rsid w:val="00387D36"/>
   </w:style>
+  <w:style w:type="character" w:styleId="PlaceholderText">
+    <w:name w:val="Placeholder Text"/>
+    <w:basedOn w:val="DefaultParagraphFont"/>
+    <w:uiPriority w:val="99"/>
+    <w:semiHidden/>
+    <w:rsid w:val="00492CD5"/>
+    <w:rPr>
+      <w:color w:val="808080"/>
+    </w:rPr>
+  </w:style>
 </w:styles>
+</file>
+
+<file path=word/glossary/document.xml><?xml version="1.0" encoding="utf-8"?>
+<w:glossaryDocument xmlns:wpc="http://schemas.microsoft.com/office/word/2010/wordprocessingCanvas" xmlns:cx="http://schemas.microsoft.com/office/drawing/2014/chartex" xmlns:cx1="http://schemas.microsoft.com/office/drawing/2015/9/8/chartex" xmlns:cx2="http://schemas.microsoft.com/office/drawing/2015/10/21/chartex" xmlns:cx3="http://schemas.microsoft.com/office/drawing/2016/5/9/chartex" xmlns:cx4="http://schemas.microsoft.com/office/drawing/2016/5/10/chartex" xmlns:cx5="http://schemas.microsoft.com/office/drawing/2016/5/11/chartex" xmlns:cx6="http://schemas.microsoft.com/office/drawing/2016/5/12/chartex" xmlns:cx7="http://schemas.microsoft.com/office/drawing/2016/5/13/chartex" xmlns:cx8="http://schemas.microsoft.com/office/drawing/2016/5/14/chartex" xmlns:mc="http://schemas.openxmlformats.org/markup-compatibility/2006" xmlns:aink="http://schemas.microsoft.com/office/drawing/2016/ink" xmlns:am3d="http://schemas.microsoft.com/office/drawing/2017/model3d" xmlns:o="urn:schemas-microsoft-com:office:office" xmlns:r="http://schemas.openxmlformats.org/officeDocument/2006/relationships" xmlns:m="http://schemas.openxmlformats.org/officeDocument/2006/math" xmlns:v="urn:schemas-microsoft-com:vml" xmlns:wp14="http://schemas.microsoft.com/office/word/2010/wordprocessingDrawing" xmlns:wp="http://schemas.openxmlformats.org/drawingml/2006/wordprocessingDrawing" xmlns:w10="urn:schemas-microsoft-com:office:word" xmlns:w="http://schemas.openxmlformats.org/wordprocessingml/2006/main" xmlns:w14="http://schemas.microsoft.com/office/word/2010/wordml" xmlns:w15="http://schemas.microsoft.com/office/word/2012/wordml" xmlns:w16cid="http://schemas.microsoft.com/office/word/2016/wordml/cid" xmlns:w16se="http://schemas.microsoft.com/office/word/2015/wordml/symex" xmlns:wpg="http://schemas.microsoft.com/office/word/2010/wordprocessingGroup" xmlns:wpi="http://schemas.microsoft.com/office/word/2010/wordprocessingInk" xmlns:wne="http://schemas.microsoft.com/office/word/2006/wordml" xmlns:wps="http://schemas.microsoft.com/office/word/2010/wordprocessingShape" mc:Ignorable="w14 w15 w16se w16cid wp14"/>
+</file>
+
+<file path=word/glossary/fontTable.xml><?xml version="1.0" encoding="utf-8"?>
+<w:fonts xmlns:mc="http://schemas.openxmlformats.org/markup-compatibility/2006" xmlns:r="http://schemas.openxmlformats.org/officeDocument/2006/relationships" xmlns:w="http://schemas.openxmlformats.org/wordprocessingml/2006/main" xmlns:w14="http://schemas.microsoft.com/office/word/2010/wordml" xmlns:w15="http://schemas.microsoft.com/office/word/2012/wordml" xmlns:w16cid="http://schemas.microsoft.com/office/word/2016/wordml/cid" xmlns:w16se="http://schemas.microsoft.com/office/word/2015/wordml/symex" mc:Ignorable="w14 w15 w16se w16cid">
+  <w:font w:name="Times New Roman">
+    <w:panose1 w:val="02020603050405020304"/>
+    <w:charset w:val="00"/>
+    <w:family w:val="roman"/>
+    <w:pitch w:val="variable"/>
+    <w:sig w:usb0="E0002AFF" w:usb1="C0007841" w:usb2="00000009" w:usb3="00000000" w:csb0="000001FF" w:csb1="00000000"/>
+  </w:font>
+  <w:font w:name="Symbol">
+    <w:panose1 w:val="05050102010706020507"/>
+    <w:charset w:val="02"/>
+    <w:family w:val="decorative"/>
+    <w:pitch w:val="variable"/>
+    <w:sig w:usb0="00000000" w:usb1="10000000" w:usb2="00000000" w:usb3="00000000" w:csb0="80000000" w:csb1="00000000"/>
+  </w:font>
+  <w:font w:name="Courier New">
+    <w:panose1 w:val="02070309020205020404"/>
+    <w:charset w:val="00"/>
+    <w:family w:val="modern"/>
+    <w:pitch w:val="fixed"/>
+    <w:sig w:usb0="E0002AFF" w:usb1="C0007843" w:usb2="00000009" w:usb3="00000000" w:csb0="000001FF" w:csb1="00000000"/>
+  </w:font>
+  <w:font w:name="Wingdings">
+    <w:panose1 w:val="05000000000000000000"/>
+    <w:charset w:val="02"/>
+    <w:family w:val="decorative"/>
+    <w:pitch w:val="variable"/>
+    <w:sig w:usb0="00000000" w:usb1="10000000" w:usb2="00000000" w:usb3="00000000" w:csb0="80000000" w:csb1="00000000"/>
+  </w:font>
+  <w:font w:name="Segoe UI">
+    <w:panose1 w:val="020B0604020202020204"/>
+    <w:charset w:val="00"/>
+    <w:family w:val="swiss"/>
+    <w:pitch w:val="variable"/>
+    <w:sig w:usb0="E4002EFF" w:usb1="C000E47F" w:usb2="00000009" w:usb3="00000000" w:csb0="000001FF" w:csb1="00000000"/>
+  </w:font>
+  <w:font w:name="Calibri">
+    <w:panose1 w:val="020F0502020204030204"/>
+    <w:charset w:val="00"/>
+    <w:family w:val="swiss"/>
+    <w:pitch w:val="variable"/>
+    <w:sig w:usb0="E0002AFF" w:usb1="C000247B" w:usb2="00000009" w:usb3="00000000" w:csb0="000001FF" w:csb1="00000000"/>
+  </w:font>
+  <w:font w:name="Cambria Math">
+    <w:panose1 w:val="02040503050406030204"/>
+    <w:charset w:val="00"/>
+    <w:family w:val="roman"/>
+    <w:pitch w:val="variable"/>
+    <w:sig w:usb0="E00006FF" w:usb1="420024FF" w:usb2="02000000" w:usb3="00000000" w:csb0="0000019F" w:csb1="00000000"/>
+  </w:font>
+  <w:font w:name="Calibri Light">
+    <w:panose1 w:val="020F0302020204030204"/>
+    <w:charset w:val="00"/>
+    <w:family w:val="swiss"/>
+    <w:pitch w:val="variable"/>
+    <w:sig w:usb0="E0002AFF" w:usb1="C000247B" w:usb2="00000009" w:usb3="00000000" w:csb0="000001FF" w:csb1="00000000"/>
+  </w:font>
+</w:fonts>
+</file>
+
+<file path=word/glossary/settings.xml><?xml version="1.0" encoding="utf-8"?>
+<w:settings xmlns:mc="http://schemas.openxmlformats.org/markup-compatibility/2006" xmlns:o="urn:schemas-microsoft-com:office:office" xmlns:r="http://schemas.openxmlformats.org/officeDocument/2006/relationships" xmlns:m="http://schemas.openxmlformats.org/officeDocument/2006/math" xmlns:v="urn:schemas-microsoft-com:vml" xmlns:w10="urn:schemas-microsoft-com:office:word" xmlns:w="http://schemas.openxmlformats.org/wordprocessingml/2006/main" xmlns:w14="http://schemas.microsoft.com/office/word/2010/wordml" xmlns:w15="http://schemas.microsoft.com/office/word/2012/wordml" xmlns:w16cid="http://schemas.microsoft.com/office/word/2016/wordml/cid" xmlns:w16se="http://schemas.microsoft.com/office/word/2015/wordml/symex" xmlns:sl="http://schemas.openxmlformats.org/schemaLibrary/2006/main" mc:Ignorable="w14 w15 w16se w16cid">
+  <w:view w:val="normal"/>
+  <w:defaultTabStop w:val="720"/>
+  <w:characterSpacingControl w:val="doNotCompress"/>
+  <w:compat>
+    <w:useFELayout/>
+    <w:compatSetting w:name="compatibilityMode" w:uri="http://schemas.microsoft.com/office/word" w:val="15"/>
+    <w:compatSetting w:name="overrideTableStyleFontSizeAndJustification" w:uri="http://schemas.microsoft.com/office/word" w:val="1"/>
+    <w:compatSetting w:name="enableOpenTypeFeatures" w:uri="http://schemas.microsoft.com/office/word" w:val="1"/>
+    <w:compatSetting w:name="doNotFlipMirrorIndents" w:uri="http://schemas.microsoft.com/office/word" w:val="1"/>
+    <w:compatSetting w:name="differentiateMultirowTableHeaders" w:uri="http://schemas.microsoft.com/office/word" w:val="1"/>
+    <w:compatSetting w:name="useWord2013TrackBottomHyphenation" w:uri="http://schemas.microsoft.com/office/word" w:val="0"/>
+  </w:compat>
+  <w:rsids>
+    <w:rsidRoot w:val="005566F4"/>
+    <w:rsid w:val="005566F4"/>
+  </w:rsids>
+  <m:mathPr>
+    <m:mathFont m:val="Cambria Math"/>
+    <m:brkBin m:val="before"/>
+    <m:brkBinSub m:val="--"/>
+    <m:smallFrac m:val="0"/>
+    <m:dispDef/>
+    <m:lMargin m:val="0"/>
+    <m:rMargin m:val="0"/>
+    <m:defJc m:val="centerGroup"/>
+    <m:wrapIndent m:val="1440"/>
+    <m:intLim m:val="subSup"/>
+    <m:naryLim m:val="undOvr"/>
+  </m:mathPr>
+  <w:themeFontLang w:val="en-US"/>
+  <w:clrSchemeMapping w:bg1="light1" w:t1="dark1" w:bg2="light2" w:t2="dark2" w:accent1="accent1" w:accent2="accent2" w:accent3="accent3" w:accent4="accent4" w:accent5="accent5" w:accent6="accent6" w:hyperlink="hyperlink" w:followedHyperlink="followedHyperlink"/>
+  <w:decimalSymbol w:val="."/>
+  <w:listSeparator w:val=","/>
+  <w15:chartTrackingRefBased/>
+</w:settings>
+</file>
+
+<file path=word/glossary/styles.xml><?xml version="1.0" encoding="utf-8"?>
+<w:styles xmlns:mc="http://schemas.openxmlformats.org/markup-compatibility/2006" xmlns:r="http://schemas.openxmlformats.org/officeDocument/2006/relationships" xmlns:w="http://schemas.openxmlformats.org/wordprocessingml/2006/main" xmlns:w14="http://schemas.microsoft.com/office/word/2010/wordml" xmlns:w15="http://schemas.microsoft.com/office/word/2012/wordml" xmlns:w16cid="http://schemas.microsoft.com/office/word/2016/wordml/cid" xmlns:w16se="http://schemas.microsoft.com/office/word/2015/wordml/symex" mc:Ignorable="w14 w15 w16se w16cid">
+  <w:docDefaults>
+    <w:rPrDefault>
+      <w:rPr>
+        <w:rFonts w:asciiTheme="minorHAnsi" w:eastAsiaTheme="minorEastAsia" w:hAnsiTheme="minorHAnsi" w:cstheme="minorBidi"/>
+        <w:sz w:val="24"/>
+        <w:szCs w:val="24"/>
+        <w:lang w:val="en-US" w:eastAsia="en-US" w:bidi="ar-SA"/>
+      </w:rPr>
+    </w:rPrDefault>
+    <w:pPrDefault/>
+  </w:docDefaults>
+  <w:latentStyles w:defLockedState="0" w:defUIPriority="99" w:defSemiHidden="0" w:defUnhideWhenUsed="0" w:defQFormat="0" w:count="375">
+    <w:lsdException w:name="Normal" w:uiPriority="0" w:qFormat="1"/>
+    <w:lsdException w:name="heading 1" w:uiPriority="9" w:qFormat="1"/>
+    <w:lsdException w:name="heading 2" w:semiHidden="1" w:uiPriority="9" w:unhideWhenUsed="1" w:qFormat="1"/>
+    <w:lsdException w:name="heading 3" w:semiHidden="1" w:uiPriority="9" w:unhideWhenUsed="1" w:qFormat="1"/>
+    <w:lsdException w:name="heading 4" w:semiHidden="1" w:uiPriority="9" w:unhideWhenUsed="1" w:qFormat="1"/>
+    <w:lsdException w:name="heading 5" w:semiHidden="1" w:uiPriority="9" w:unhideWhenUsed="1" w:qFormat="1"/>
+    <w:lsdException w:name="heading 6" w:semiHidden="1" w:uiPriority="9" w:unhideWhenUsed="1" w:qFormat="1"/>
+    <w:lsdException w:name="heading 7" w:semiHidden="1" w:uiPriority="9" w:unhideWhenUsed="1" w:qFormat="1"/>
+    <w:lsdException w:name="heading 8" w:semiHidden="1" w:uiPriority="9" w:unhideWhenUsed="1" w:qFormat="1"/>
+    <w:lsdException w:name="heading 9" w:semiHidden="1" w:uiPriority="9" w:unhideWhenUsed="1" w:qFormat="1"/>
+    <w:lsdException w:name="index 1" w:semiHidden="1" w:unhideWhenUsed="1"/>
+    <w:lsdException w:name="index 2" w:semiHidden="1" w:unhideWhenUsed="1"/>
+    <w:lsdException w:name="index 3" w:semiHidden="1" w:unhideWhenUsed="1"/>
+    <w:lsdException w:name="index 4" w:semiHidden="1" w:unhideWhenUsed="1"/>
+    <w:lsdException w:name="index 5" w:semiHidden="1" w:unhideWhenUsed="1"/>
+    <w:lsdException w:name="index 6" w:semiHidden="1" w:unhideWhenUsed="1"/>
+    <w:lsdException w:name="index 7" w:semiHidden="1" w:unhideWhenUsed="1"/>
+    <w:lsdException w:name="index 8" w:semiHidden="1" w:unhideWhenUsed="1"/>
+    <w:lsdException w:name="index 9" w:semiHidden="1" w:unhideWhenUsed="1"/>
+    <w:lsdException w:name="toc 1" w:semiHidden="1" w:uiPriority="39" w:unhideWhenUsed="1"/>
+    <w:lsdException w:name="toc 2" w:semiHidden="1" w:uiPriority="39" w:unhideWhenUsed="1"/>
+    <w:lsdException w:name="toc 3" w:semiHidden="1" w:uiPriority="39" w:unhideWhenUsed="1"/>
+    <w:lsdException w:name="toc 4" w:semiHidden="1" w:uiPriority="39" w:unhideWhenUsed="1"/>
+    <w:lsdException w:name="toc 5" w:semiHidden="1" w:uiPriority="39" w:unhideWhenUsed="1"/>
+    <w:lsdException w:name="toc 6" w:semiHidden="1" w:uiPriority="39" w:unhideWhenUsed="1"/>
+    <w:lsdException w:name="toc 7" w:semiHidden="1" w:uiPriority="39" w:unhideWhenUsed="1"/>
+    <w:lsdException w:name="toc 8" w:semiHidden="1" w:uiPriority="39" w:unhideWhenUsed="1"/>
+    <w:lsdException w:name="toc 9" w:semiHidden="1" w:uiPriority="39" w:unhideWhenUsed="1"/>
+    <w:lsdException w:name="Normal Indent" w:semiHidden="1" w:unhideWhenUsed="1"/>
+    <w:lsdException w:name="footnote text" w:semiHidden="1" w:unhideWhenUsed="1"/>
+    <w:lsdException w:name="annotation text" w:semiHidden="1" w:unhideWhenUsed="1"/>
+    <w:lsdException w:name="header" w:semiHidden="1" w:unhideWhenUsed="1"/>
+    <w:lsdException w:name="footer" w:semiHidden="1" w:unhideWhenUsed="1"/>
+    <w:lsdException w:name="index heading" w:semiHidden="1" w:unhideWhenUsed="1"/>
+    <w:lsdException w:name="caption" w:semiHidden="1" w:uiPriority="35" w:unhideWhenUsed="1" w:qFormat="1"/>
+    <w:lsdException w:name="table of figures" w:semiHidden="1" w:unhideWhenUsed="1"/>
+    <w:lsdException w:name="envelope address" w:semiHidden="1" w:unhideWhenUsed="1"/>
+    <w:lsdException w:name="envelope return" w:semiHidden="1" w:unhideWhenUsed="1"/>
+    <w:lsdException w:name="footnote reference" w:semiHidden="1" w:unhideWhenUsed="1"/>
+    <w:lsdException w:name="annotation reference" w:semiHidden="1" w:unhideWhenUsed="1"/>
+    <w:lsdException w:name="line number" w:semiHidden="1" w:unhideWhenUsed="1"/>
+    <w:lsdException w:name="page number" w:semiHidden="1" w:unhideWhenUsed="1"/>
+    <w:lsdException w:name="endnote reference" w:semiHidden="1" w:unhideWhenUsed="1"/>
+    <w:lsdException w:name="endnote text" w:semiHidden="1" w:unhideWhenUsed="1"/>
+    <w:lsdException w:name="table of authorities" w:semiHidden="1" w:unhideWhenUsed="1"/>
+    <w:lsdException w:name="macro" w:semiHidden="1" w:unhideWhenUsed="1"/>
+    <w:lsdException w:name="toa heading" w:semiHidden="1" w:unhideWhenUsed="1"/>
+    <w:lsdException w:name="List" w:semiHidden="1" w:unhideWhenUsed="1"/>
+    <w:lsdException w:name="List Bullet" w:semiHidden="1" w:unhideWhenUsed="1"/>
+    <w:lsdException w:name="List Number" w:semiHidden="1" w:unhideWhenUsed="1"/>
+    <w:lsdException w:name="List 2" w:semiHidden="1" w:unhideWhenUsed="1"/>
+    <w:lsdException w:name="List 3" w:semiHidden="1" w:unhideWhenUsed="1"/>
+    <w:lsdException w:name="List 4" w:semiHidden="1" w:unhideWhenUsed="1"/>
+    <w:lsdException w:name="List 5" w:semiHidden="1" w:unhideWhenUsed="1"/>
+    <w:lsdException w:name="List Bullet 2" w:semiHidden="1" w:unhideWhenUsed="1"/>
+    <w:lsdException w:name="List Bullet 3" w:semiHidden="1" w:unhideWhenUsed="1"/>
+    <w:lsdException w:name="List Bullet 4" w:semiHidden="1" w:unhideWhenUsed="1"/>
+    <w:lsdException w:name="List Bullet 5" w:semiHidden="1" w:unhideWhenUsed="1"/>
+    <w:lsdException w:name="List Number 2" w:semiHidden="1" w:unhideWhenUsed="1"/>
+    <w:lsdException w:name="List Number 3" w:semiHidden="1" w:unhideWhenUsed="1"/>
+    <w:lsdException w:name="List Number 4" w:semiHidden="1" w:unhideWhenUsed="1"/>
+    <w:lsdException w:name="List Number 5" w:semiHidden="1" w:unhideWhenUsed="1"/>
+    <w:lsdException w:name="Title" w:uiPriority="10" w:qFormat="1"/>
+    <w:lsdException w:name="Closing" w:semiHidden="1" w:unhideWhenUsed="1"/>
+    <w:lsdException w:name="Signature" w:semiHidden="1" w:unhideWhenUsed="1"/>
+    <w:lsdException w:name="Default Paragraph Font" w:semiHidden="1" w:uiPriority="1" w:unhideWhenUsed="1"/>
+    <w:lsdException w:name="Body Text" w:semiHidden="1" w:unhideWhenUsed="1"/>
+    <w:lsdException w:name="Body Text Indent" w:semiHidden="1" w:unhideWhenUsed="1"/>
+    <w:lsdException w:name="List Continue" w:semiHidden="1" w:unhideWhenUsed="1"/>
+    <w:lsdException w:name="List Continue 2" w:semiHidden="1" w:unhideWhenUsed="1"/>
+    <w:lsdException w:name="List Continue 3" w:semiHidden="1" w:unhideWhenUsed="1"/>
+    <w:lsdException w:name="List Continue 4" w:semiHidden="1" w:unhideWhenUsed="1"/>
+    <w:lsdException w:name="List Continue 5" w:semiHidden="1" w:unhideWhenUsed="1"/>
+    <w:lsdException w:name="Message Header" w:semiHidden="1" w:unhideWhenUsed="1"/>
+    <w:lsdException w:name="Subtitle" w:uiPriority="11" w:qFormat="1"/>
+    <w:lsdException w:name="Salutation" w:semiHidden="1" w:unhideWhenUsed="1"/>
+    <w:lsdException w:name="Date" w:semiHidden="1" w:unhideWhenUsed="1"/>
+    <w:lsdException w:name="Body Text First Indent" w:semiHidden="1" w:unhideWhenUsed="1"/>
+    <w:lsdException w:name="Body Text First Indent 2" w:semiHidden="1" w:unhideWhenUsed="1"/>
+    <w:lsdException w:name="Note Heading" w:semiHidden="1" w:unhideWhenUsed="1"/>
+    <w:lsdException w:name="Body Text 2" w:semiHidden="1" w:unhideWhenUsed="1"/>
+    <w:lsdException w:name="Body Text 3" w:semiHidden="1" w:unhideWhenUsed="1"/>
+    <w:lsdException w:name="Body Text Indent 2" w:semiHidden="1" w:unhideWhenUsed="1"/>
+    <w:lsdException w:name="Body Text Indent 3" w:semiHidden="1" w:unhideWhenUsed="1"/>
+    <w:lsdException w:name="Block Text" w:semiHidden="1" w:unhideWhenUsed="1"/>
+    <w:lsdException w:name="Hyperlink" w:semiHidden="1" w:unhideWhenUsed="1"/>
+    <w:lsdException w:name="FollowedHyperlink" w:semiHidden="1" w:unhideWhenUsed="1"/>
+    <w:lsdException w:name="Strong" w:uiPriority="22" w:qFormat="1"/>
+    <w:lsdException w:name="Emphasis" w:uiPriority="20" w:qFormat="1"/>
+    <w:lsdException w:name="Document Map" w:semiHidden="1" w:unhideWhenUsed="1"/>
+    <w:lsdException w:name="Plain Text" w:semiHidden="1" w:unhideWhenUsed="1"/>
+    <w:lsdException w:name="E-mail Signature" w:semiHidden="1" w:unhideWhenUsed="1"/>
+    <w:lsdException w:name="HTML Top of Form" w:semiHidden="1" w:unhideWhenUsed="1"/>
+    <w:lsdException w:name="HTML Bottom of Form" w:semiHidden="1" w:unhideWhenUsed="1"/>
+    <w:lsdException w:name="Normal (Web)" w:semiHidden="1" w:unhideWhenUsed="1"/>
+    <w:lsdException w:name="HTML Acronym" w:semiHidden="1" w:unhideWhenUsed="1"/>
+    <w:lsdException w:name="HTML Address" w:semiHidden="1" w:unhideWhenUsed="1"/>
+    <w:lsdException w:name="HTML Cite" w:semiHidden="1" w:unhideWhenUsed="1"/>
+    <w:lsdException w:name="HTML Code" w:semiHidden="1" w:unhideWhenUsed="1"/>
+    <w:lsdException w:name="HTML Definition" w:semiHidden="1" w:unhideWhenUsed="1"/>
+    <w:lsdException w:name="HTML Keyboard" w:semiHidden="1" w:unhideWhenUsed="1"/>
+    <w:lsdException w:name="HTML Preformatted" w:semiHidden="1" w:unhideWhenUsed="1"/>
+    <w:lsdException w:name="HTML Sample" w:semiHidden="1" w:unhideWhenUsed="1"/>
+    <w:lsdException w:name="HTML Typewriter" w:semiHidden="1" w:unhideWhenUsed="1"/>
+    <w:lsdException w:name="HTML Variable" w:semiHidden="1" w:unhideWhenUsed="1"/>
+    <w:lsdException w:name="Normal Table" w:semiHidden="1" w:unhideWhenUsed="1"/>
+    <w:lsdException w:name="annotation subject" w:semiHidden="1" w:unhideWhenUsed="1"/>
+    <w:lsdException w:name="No List" w:semiHidden="1" w:unhideWhenUsed="1"/>
+    <w:lsdException w:name="Outline List 1" w:semiHidden="1" w:unhideWhenUsed="1"/>
+    <w:lsdException w:name="Outline List 2" w:semiHidden="1" w:unhideWhenUsed="1"/>
+    <w:lsdException w:name="Outline List 3" w:semiHidden="1" w:unhideWhenUsed="1"/>
+    <w:lsdException w:name="Table Simple 1" w:semiHidden="1" w:unhideWhenUsed="1"/>
+    <w:lsdException w:name="Table Simple 2" w:semiHidden="1" w:unhideWhenUsed="1"/>
+    <w:lsdException w:name="Table Simple 3" w:semiHidden="1" w:unhideWhenUsed="1"/>
+    <w:lsdException w:name="Table Classic 1" w:semiHidden="1" w:unhideWhenUsed="1"/>
+    <w:lsdException w:name="Table Classic 2" w:semiHidden="1" w:unhideWhenUsed="1"/>
+    <w:lsdException w:name="Table Classic 3" w:semiHidden="1" w:unhideWhenUsed="1"/>
+    <w:lsdException w:name="Table Classic 4" w:semiHidden="1" w:unhideWhenUsed="1"/>
+    <w:lsdException w:name="Table Colorful 1" w:semiHidden="1" w:unhideWhenUsed="1"/>
+    <w:lsdException w:name="Table Colorful 2" w:semiHidden="1" w:unhideWhenUsed="1"/>
+    <w:lsdException w:name="Table Colorful 3" w:semiHidden="1" w:unhideWhenUsed="1"/>
+    <w:lsdException w:name="Table Columns 1" w:semiHidden="1" w:unhideWhenUsed="1"/>
+    <w:lsdException w:name="Table Columns 2" w:semiHidden="1" w:unhideWhenUsed="1"/>
+    <w:lsdException w:name="Table Columns 3" w:semiHidden="1" w:unhideWhenUsed="1"/>
+    <w:lsdException w:name="Table Columns 4" w:semiHidden="1" w:unhideWhenUsed="1"/>
+    <w:lsdException w:name="Table Columns 5" w:semiHidden="1" w:unhideWhenUsed="1"/>
+    <w:lsdException w:name="Table Grid 1" w:semiHidden="1" w:unhideWhenUsed="1"/>
+    <w:lsdException w:name="Table Grid 2" w:semiHidden="1" w:unhideWhenUsed="1"/>
+    <w:lsdException w:name="Table Grid 3" w:semiHidden="1" w:unhideWhenUsed="1"/>
+    <w:lsdException w:name="Table Grid 4" w:semiHidden="1" w:unhideWhenUsed="1"/>
+    <w:lsdException w:name="Table Grid 5" w:semiHidden="1" w:unhideWhenUsed="1"/>
+    <w:lsdException w:name="Table Grid 6" w:semiHidden="1" w:unhideWhenUsed="1"/>
+    <w:lsdException w:name="Table Grid 7" w:semiHidden="1" w:unhideWhenUsed="1"/>
+    <w:lsdException w:name="Table Grid 8" w:semiHidden="1" w:unhideWhenUsed="1"/>
+    <w:lsdException w:name="Table List 1" w:semiHidden="1" w:unhideWhenUsed="1"/>
+    <w:lsdException w:name="Table List 2" w:semiHidden="1" w:unhideWhenUsed="1"/>
+    <w:lsdException w:name="Table List 3" w:semiHidden="1" w:unhideWhenUsed="1"/>
+    <w:lsdException w:name="Table List 4" w:semiHidden="1" w:unhideWhenUsed="1"/>
+    <w:lsdException w:name="Table List 5" w:semiHidden="1" w:unhideWhenUsed="1"/>
+    <w:lsdException w:name="Table List 6" w:semiHidden="1" w:unhideWhenUsed="1"/>
+    <w:lsdException w:name="Table List 7" w:semiHidden="1" w:unhideWhenUsed="1"/>
+    <w:lsdException w:name="Table List 8" w:semiHidden="1" w:unhideWhenUsed="1"/>
+    <w:lsdException w:name="Table 3D effects 1" w:semiHidden="1" w:unhideWhenUsed="1"/>
+    <w:lsdException w:name="Table 3D effects 2" w:semiHidden="1" w:unhideWhenUsed="1"/>
+    <w:lsdException w:name="Table 3D effects 3" w:semiHidden="1" w:unhideWhenUsed="1"/>
+    <w:lsdException w:name="Table Contemporary" w:semiHidden="1" w:unhideWhenUsed="1"/>
+    <w:lsdException w:name="Table Elegant" w:semiHidden="1" w:unhideWhenUsed="1"/>
+    <w:lsdException w:name="Table Professional" w:semiHidden="1" w:unhideWhenUsed="1"/>
+    <w:lsdException w:name="Table Subtle 1" w:semiHidden="1" w:unhideWhenUsed="1"/>
+    <w:lsdException w:name="Table Subtle 2" w:semiHidden="1" w:unhideWhenUsed="1"/>
+    <w:lsdException w:name="Table Web 1" w:semiHidden="1" w:unhideWhenUsed="1"/>
+    <w:lsdException w:name="Table Web 2" w:semiHidden="1" w:unhideWhenUsed="1"/>
+    <w:lsdException w:name="Table Web 3" w:semiHidden="1" w:unhideWhenUsed="1"/>
+    <w:lsdException w:name="Balloon Text" w:semiHidden="1" w:unhideWhenUsed="1"/>
+    <w:lsdException w:name="Table Grid" w:uiPriority="39"/>
+    <w:lsdException w:name="Table Theme" w:semiHidden="1" w:unhideWhenUsed="1"/>
+    <w:lsdException w:name="Placeholder Text" w:semiHidden="1"/>
+    <w:lsdException w:name="No Spacing" w:uiPriority="1" w:qFormat="1"/>
+    <w:lsdException w:name="Light Shading" w:uiPriority="60"/>
+    <w:lsdException w:name="Light List" w:uiPriority="61"/>
+    <w:lsdException w:name="Light Grid" w:uiPriority="62"/>
+    <w:lsdException w:name="Medium Shading 1" w:uiPriority="63"/>
+    <w:lsdException w:name="Medium Shading 2" w:uiPriority="64"/>
+    <w:lsdException w:name="Medium List 1" w:uiPriority="65"/>
+    <w:lsdException w:name="Medium List 2" w:uiPriority="66"/>
+    <w:lsdException w:name="Medium Grid 1" w:uiPriority="67"/>
+    <w:lsdException w:name="Medium Grid 2" w:uiPriority="68"/>
+    <w:lsdException w:name="Medium Grid 3" w:uiPriority="69"/>
+    <w:lsdException w:name="Dark List" w:uiPriority="70"/>
+    <w:lsdException w:name="Colorful Shading" w:uiPriority="71"/>
+    <w:lsdException w:name="Colorful List" w:uiPriority="72"/>
+    <w:lsdException w:name="Colorful Grid" w:uiPriority="73"/>
+    <w:lsdException w:name="Light Shading Accent 1" w:uiPriority="60"/>
+    <w:lsdException w:name="Light List Accent 1" w:uiPriority="61"/>
+    <w:lsdException w:name="Light Grid Accent 1" w:uiPriority="62"/>
+    <w:lsdException w:name="Medium Shading 1 Accent 1" w:uiPriority="63"/>
+    <w:lsdException w:name="Medium Shading 2 Accent 1" w:uiPriority="64"/>
+    <w:lsdException w:name="Medium List 1 Accent 1" w:uiPriority="65"/>
+    <w:lsdException w:name="Revision" w:semiHidden="1"/>
+    <w:lsdException w:name="List Paragraph" w:uiPriority="34" w:qFormat="1"/>
+    <w:lsdException w:name="Quote" w:uiPriority="29" w:qFormat="1"/>
+    <w:lsdException w:name="Intense Quote" w:uiPriority="30" w:qFormat="1"/>
+    <w:lsdException w:name="Medium List 2 Accent 1" w:uiPriority="66"/>
+    <w:lsdException w:name="Medium Grid 1 Accent 1" w:uiPriority="67"/>
+    <w:lsdException w:name="Medium Grid 2 Accent 1" w:uiPriority="68"/>
+    <w:lsdException w:name="Medium Grid 3 Accent 1" w:uiPriority="69"/>
+    <w:lsdException w:name="Dark List Accent 1" w:uiPriority="70"/>
+    <w:lsdException w:name="Colorful Shading Accent 1" w:uiPriority="71"/>
+    <w:lsdException w:name="Colorful List Accent 1" w:uiPriority="72"/>
+    <w:lsdException w:name="Colorful Grid Accent 1" w:uiPriority="73"/>
+    <w:lsdException w:name="Light Shading Accent 2" w:uiPriority="60"/>
+    <w:lsdException w:name="Light List Accent 2" w:uiPriority="61"/>
+    <w:lsdException w:name="Light Grid Accent 2" w:uiPriority="62"/>
+    <w:lsdException w:name="Medium Shading 1 Accent 2" w:uiPriority="63"/>
+    <w:lsdException w:name="Medium Shading 2 Accent 2" w:uiPriority="64"/>
+    <w:lsdException w:name="Medium List 1 Accent 2" w:uiPriority="65"/>
+    <w:lsdException w:name="Medium List 2 Accent 2" w:uiPriority="66"/>
+    <w:lsdException w:name="Medium Grid 1 Accent 2" w:uiPriority="67"/>
+    <w:lsdException w:name="Medium Grid 2 Accent 2" w:uiPriority="68"/>
+    <w:lsdException w:name="Medium Grid 3 Accent 2" w:uiPriority="69"/>
+    <w:lsdException w:name="Dark List Accent 2" w:uiPriority="70"/>
+    <w:lsdException w:name="Colorful Shading Accent 2" w:uiPriority="71"/>
+    <w:lsdException w:name="Colorful List Accent 2" w:uiPriority="72"/>
+    <w:lsdException w:name="Colorful Grid Accent 2" w:uiPriority="73"/>
+    <w:lsdException w:name="Light Shading Accent 3" w:uiPriority="60"/>
+    <w:lsdException w:name="Light List Accent 3" w:uiPriority="61"/>
+    <w:lsdException w:name="Light Grid Accent 3" w:uiPriority="62"/>
+    <w:lsdException w:name="Medium Shading 1 Accent 3" w:uiPriority="63"/>
+    <w:lsdException w:name="Medium Shading 2 Accent 3" w:uiPriority="64"/>
+    <w:lsdException w:name="Medium List 1 Accent 3" w:uiPriority="65"/>
+    <w:lsdException w:name="Medium List 2 Accent 3" w:uiPriority="66"/>
+    <w:lsdException w:name="Medium Grid 1 Accent 3" w:uiPriority="67"/>
+    <w:lsdException w:name="Medium Grid 2 Accent 3" w:uiPriority="68"/>
+    <w:lsdException w:name="Medium Grid 3 Accent 3" w:uiPriority="69"/>
+    <w:lsdException w:name="Dark List Accent 3" w:uiPriority="70"/>
+    <w:lsdException w:name="Colorful Shading Accent 3" w:uiPriority="71"/>
+    <w:lsdException w:name="Colorful List Accent 3" w:uiPriority="72"/>
+    <w:lsdException w:name="Colorful Grid Accent 3" w:uiPriority="73"/>
+    <w:lsdException w:name="Light Shading Accent 4" w:uiPriority="60"/>
+    <w:lsdException w:name="Light List Accent 4" w:uiPriority="61"/>
+    <w:lsdException w:name="Light Grid Accent 4" w:uiPriority="62"/>
+    <w:lsdException w:name="Medium Shading 1 Accent 4" w:uiPriority="63"/>
+    <w:lsdException w:name="Medium Shading 2 Accent 4" w:uiPriority="64"/>
+    <w:lsdException w:name="Medium List 1 Accent 4" w:uiPriority="65"/>
+    <w:lsdException w:name="Medium List 2 Accent 4" w:uiPriority="66"/>
+    <w:lsdException w:name="Medium Grid 1 Accent 4" w:uiPriority="67"/>
+    <w:lsdException w:name="Medium Grid 2 Accent 4" w:uiPriority="68"/>
+    <w:lsdException w:name="Medium Grid 3 Accent 4" w:uiPriority="69"/>
+    <w:lsdException w:name="Dark List Accent 4" w:uiPriority="70"/>
+    <w:lsdException w:name="Colorful Shading Accent 4" w:uiPriority="71"/>
+    <w:lsdException w:name="Colorful List Accent 4" w:uiPriority="72"/>
+    <w:lsdException w:name="Colorful Grid Accent 4" w:uiPriority="73"/>
+    <w:lsdException w:name="Light Shading Accent 5" w:uiPriority="60"/>
+    <w:lsdException w:name="Light List Accent 5" w:uiPriority="61"/>
+    <w:lsdException w:name="Light Grid Accent 5" w:uiPriority="62"/>
+    <w:lsdException w:name="Medium Shading 1 Accent 5" w:uiPriority="63"/>
+    <w:lsdException w:name="Medium Shading 2 Accent 5" w:uiPriority="64"/>
+    <w:lsdException w:name="Medium List 1 Accent 5" w:uiPriority="65"/>
+    <w:lsdException w:name="Medium List 2 Accent 5" w:uiPriority="66"/>
+    <w:lsdException w:name="Medium Grid 1 Accent 5" w:uiPriority="67"/>
+    <w:lsdException w:name="Medium Grid 2 Accent 5" w:uiPriority="68"/>
+    <w:lsdException w:name="Medium Grid 3 Accent 5" w:uiPriority="69"/>
+    <w:lsdException w:name="Dark List Accent 5" w:uiPriority="70"/>
+    <w:lsdException w:name="Colorful Shading Accent 5" w:uiPriority="71"/>
+    <w:lsdException w:name="Colorful List Accent 5" w:uiPriority="72"/>
+    <w:lsdException w:name="Colorful Grid Accent 5" w:uiPriority="73"/>
+    <w:lsdException w:name="Light Shading Accent 6" w:uiPriority="60"/>
+    <w:lsdException w:name="Light List Accent 6" w:uiPriority="61"/>
+    <w:lsdException w:name="Light Grid Accent 6" w:uiPriority="62"/>
+    <w:lsdException w:name="Medium Shading 1 Accent 6" w:uiPriority="63"/>
+    <w:lsdException w:name="Medium Shading 2 Accent 6" w:uiPriority="64"/>
+    <w:lsdException w:name="Medium List 1 Accent 6" w:uiPriority="65"/>
+    <w:lsdException w:name="Medium List 2 Accent 6" w:uiPriority="66"/>
+    <w:lsdException w:name="Medium Grid 1 Accent 6" w:uiPriority="67"/>
+    <w:lsdException w:name="Medium Grid 2 Accent 6" w:uiPriority="68"/>
+    <w:lsdException w:name="Medium Grid 3 Accent 6" w:uiPriority="69"/>
+    <w:lsdException w:name="Dark List Accent 6" w:uiPriority="70"/>
+    <w:lsdException w:name="Colorful Shading Accent 6" w:uiPriority="71"/>
+    <w:lsdException w:name="Colorful List Accent 6" w:uiPriority="72"/>
+    <w:lsdException w:name="Colorful Grid Accent 6" w:uiPriority="73"/>
+    <w:lsdException w:name="Subtle Emphasis" w:uiPriority="19" w:qFormat="1"/>
+    <w:lsdException w:name="Intense Emphasis" w:uiPriority="21" w:qFormat="1"/>
+    <w:lsdException w:name="Subtle Reference" w:uiPriority="31" w:qFormat="1"/>
+    <w:lsdException w:name="Intense Reference" w:uiPriority="32" w:qFormat="1"/>
+    <w:lsdException w:name="Book Title" w:uiPriority="33" w:qFormat="1"/>
+    <w:lsdException w:name="Bibliography" w:semiHidden="1" w:uiPriority="37" w:unhideWhenUsed="1"/>
+    <w:lsdException w:name="TOC Heading" w:semiHidden="1" w:uiPriority="39" w:unhideWhenUsed="1" w:qFormat="1"/>
+    <w:lsdException w:name="Plain Table 1" w:uiPriority="41"/>
+    <w:lsdException w:name="Plain Table 2" w:uiPriority="42"/>
+    <w:lsdException w:name="Plain Table 3" w:uiPriority="43"/>
+    <w:lsdException w:name="Plain Table 4" w:uiPriority="44"/>
+    <w:lsdException w:name="Plain Table 5" w:uiPriority="45"/>
+    <w:lsdException w:name="Grid Table Light" w:uiPriority="40"/>
+    <w:lsdException w:name="Grid Table 1 Light" w:uiPriority="46"/>
+    <w:lsdException w:name="Grid Table 2" w:uiPriority="47"/>
+    <w:lsdException w:name="Grid Table 3" w:uiPriority="48"/>
+    <w:lsdException w:name="Grid Table 4" w:uiPriority="49"/>
+    <w:lsdException w:name="Grid Table 5 Dark" w:uiPriority="50"/>
+    <w:lsdException w:name="Grid Table 6 Colorful" w:uiPriority="51"/>
+    <w:lsdException w:name="Grid Table 7 Colorful" w:uiPriority="52"/>
+    <w:lsdException w:name="Grid Table 1 Light Accent 1" w:uiPriority="46"/>
+    <w:lsdException w:name="Grid Table 2 Accent 1" w:uiPriority="47"/>
+    <w:lsdException w:name="Grid Table 3 Accent 1" w:uiPriority="48"/>
+    <w:lsdException w:name="Grid Table 4 Accent 1" w:uiPriority="49"/>
+    <w:lsdException w:name="Grid Table 5 Dark Accent 1" w:uiPriority="50"/>
+    <w:lsdException w:name="Grid Table 6 Colorful Accent 1" w:uiPriority="51"/>
+    <w:lsdException w:name="Grid Table 7 Colorful Accent 1" w:uiPriority="52"/>
+    <w:lsdException w:name="Grid Table 1 Light Accent 2" w:uiPriority="46"/>
+    <w:lsdException w:name="Grid Table 2 Accent 2" w:uiPriority="47"/>
+    <w:lsdException w:name="Grid Table 3 Accent 2" w:uiPriority="48"/>
+    <w:lsdException w:name="Grid Table 4 Accent 2" w:uiPriority="49"/>
+    <w:lsdException w:name="Grid Table 5 Dark Accent 2" w:uiPriority="50"/>
+    <w:lsdException w:name="Grid Table 6 Colorful Accent 2" w:uiPriority="51"/>
+    <w:lsdException w:name="Grid Table 7 Colorful Accent 2" w:uiPriority="52"/>
+    <w:lsdException w:name="Grid Table 1 Light Accent 3" w:uiPriority="46"/>
+    <w:lsdException w:name="Grid Table 2 Accent 3" w:uiPriority="47"/>
+    <w:lsdException w:name="Grid Table 3 Accent 3" w:uiPriority="48"/>
+    <w:lsdException w:name="Grid Table 4 Accent 3" w:uiPriority="49"/>
+    <w:lsdException w:name="Grid Table 5 Dark Accent 3" w:uiPriority="50"/>
+    <w:lsdException w:name="Grid Table 6 Colorful Accent 3" w:uiPriority="51"/>
+    <w:lsdException w:name="Grid Table 7 Colorful Accent 3" w:uiPriority="52"/>
+    <w:lsdException w:name="Grid Table 1 Light Accent 4" w:uiPriority="46"/>
+    <w:lsdException w:name="Grid Table 2 Accent 4" w:uiPriority="47"/>
+    <w:lsdException w:name="Grid Table 3 Accent 4" w:uiPriority="48"/>
+    <w:lsdException w:name="Grid Table 4 Accent 4" w:uiPriority="49"/>
+    <w:lsdException w:name="Grid Table 5 Dark Accent 4" w:uiPriority="50"/>
+    <w:lsdException w:name="Grid Table 6 Colorful Accent 4" w:uiPriority="51"/>
+    <w:lsdException w:name="Grid Table 7 Colorful Accent 4" w:uiPriority="52"/>
+    <w:lsdException w:name="Grid Table 1 Light Accent 5" w:uiPriority="46"/>
+    <w:lsdException w:name="Grid Table 2 Accent 5" w:uiPriority="47"/>
+    <w:lsdException w:name="Grid Table 3 Accent 5" w:uiPriority="48"/>
+    <w:lsdException w:name="Grid Table 4 Accent 5" w:uiPriority="49"/>
+    <w:lsdException w:name="Grid Table 5 Dark Accent 5" w:uiPriority="50"/>
+    <w:lsdException w:name="Grid Table 6 Colorful Accent 5" w:uiPriority="51"/>
+    <w:lsdException w:name="Grid Table 7 Colorful Accent 5" w:uiPriority="52"/>
+    <w:lsdException w:name="Grid Table 1 Light Accent 6" w:uiPriority="46"/>
+    <w:lsdException w:name="Grid Table 2 Accent 6" w:uiPriority="47"/>
+    <w:lsdException w:name="Grid Table 3 Accent 6" w:uiPriority="48"/>
+    <w:lsdException w:name="Grid Table 4 Accent 6" w:uiPriority="49"/>
+    <w:lsdException w:name="Grid Table 5 Dark Accent 6" w:uiPriority="50"/>
+    <w:lsdException w:name="Grid Table 6 Colorful Accent 6" w:uiPriority="51"/>
+    <w:lsdException w:name="Grid Table 7 Colorful Accent 6" w:uiPriority="52"/>
+    <w:lsdException w:name="List Table 1 Light" w:uiPriority="46"/>
+    <w:lsdException w:name="List Table 2" w:uiPriority="47"/>
+    <w:lsdException w:name="List Table 3" w:uiPriority="48"/>
+    <w:lsdException w:name="List Table 4" w:uiPriority="49"/>
+    <w:lsdException w:name="List Table 5 Dark" w:uiPriority="50"/>
+    <w:lsdException w:name="List Table 6 Colorful" w:uiPriority="51"/>
+    <w:lsdException w:name="List Table 7 Colorful" w:uiPriority="52"/>
+    <w:lsdException w:name="List Table 1 Light Accent 1" w:uiPriority="46"/>
+    <w:lsdException w:name="List Table 2 Accent 1" w:uiPriority="47"/>
+    <w:lsdException w:name="List Table 3 Accent 1" w:uiPriority="48"/>
+    <w:lsdException w:name="List Table 4 Accent 1" w:uiPriority="49"/>
+    <w:lsdException w:name="List Table 5 Dark Accent 1" w:uiPriority="50"/>
+    <w:lsdException w:name="List Table 6 Colorful Accent 1" w:uiPriority="51"/>
+    <w:lsdException w:name="List Table 7 Colorful Accent 1" w:uiPriority="52"/>
+    <w:lsdException w:name="List Table 1 Light Accent 2" w:uiPriority="46"/>
+    <w:lsdException w:name="List Table 2 Accent 2" w:uiPriority="47"/>
+    <w:lsdException w:name="List Table 3 Accent 2" w:uiPriority="48"/>
+    <w:lsdException w:name="List Table 4 Accent 2" w:uiPriority="49"/>
+    <w:lsdException w:name="List Table 5 Dark Accent 2" w:uiPriority="50"/>
+    <w:lsdException w:name="List Table 6 Colorful Accent 2" w:uiPriority="51"/>
+    <w:lsdException w:name="List Table 7 Colorful Accent 2" w:uiPriority="52"/>
+    <w:lsdException w:name="List Table 1 Light Accent 3" w:uiPriority="46"/>
+    <w:lsdException w:name="List Table 2 Accent 3" w:uiPriority="47"/>
+    <w:lsdException w:name="List Table 3 Accent 3" w:uiPriority="48"/>
+    <w:lsdException w:name="List Table 4 Accent 3" w:uiPriority="49"/>
+    <w:lsdException w:name="List Table 5 Dark Accent 3" w:uiPriority="50"/>
+    <w:lsdException w:name="List Table 6 Colorful Accent 3" w:uiPriority="51"/>
+    <w:lsdException w:name="List Table 7 Colorful Accent 3" w:uiPriority="52"/>
+    <w:lsdException w:name="List Table 1 Light Accent 4" w:uiPriority="46"/>
+    <w:lsdException w:name="List Table 2 Accent 4" w:uiPriority="47"/>
+    <w:lsdException w:name="List Table 3 Accent 4" w:uiPriority="48"/>
+    <w:lsdException w:name="List Table 4 Accent 4" w:uiPriority="49"/>
+    <w:lsdException w:name="List Table 5 Dark Accent 4" w:uiPriority="50"/>
+    <w:lsdException w:name="List Table 6 Colorful Accent 4" w:uiPriority="51"/>
+    <w:lsdException w:name="List Table 7 Colorful Accent 4" w:uiPriority="52"/>
+    <w:lsdException w:name="List Table 1 Light Accent 5" w:uiPriority="46"/>
+    <w:lsdException w:name="List Table 2 Accent 5" w:uiPriority="47"/>
+    <w:lsdException w:name="List Table 3 Accent 5" w:uiPriority="48"/>
+    <w:lsdException w:name="List Table 4 Accent 5" w:uiPriority="49"/>
+    <w:lsdException w:name="List Table 5 Dark Accent 5" w:uiPriority="50"/>
+    <w:lsdException w:name="List Table 6 Colorful Accent 5" w:uiPriority="51"/>
+    <w:lsdException w:name="List Table 7 Colorful Accent 5" w:uiPriority="52"/>
+    <w:lsdException w:name="List Table 1 Light Accent 6" w:uiPriority="46"/>
+    <w:lsdException w:name="List Table 2 Accent 6" w:uiPriority="47"/>
+    <w:lsdException w:name="List Table 3 Accent 6" w:uiPriority="48"/>
+    <w:lsdException w:name="List Table 4 Accent 6" w:uiPriority="49"/>
+    <w:lsdException w:name="List Table 5 Dark Accent 6" w:uiPriority="50"/>
+    <w:lsdException w:name="List Table 6 Colorful Accent 6" w:uiPriority="51"/>
+    <w:lsdException w:name="List Table 7 Colorful Accent 6" w:uiPriority="52"/>
+    <w:lsdException w:name="Mention" w:semiHidden="1" w:unhideWhenUsed="1"/>
+    <w:lsdException w:name="Smart Hyperlink" w:semiHidden="1" w:unhideWhenUsed="1"/>
+    <w:lsdException w:name="Hashtag" w:semiHidden="1" w:unhideWhenUsed="1"/>
+    <w:lsdException w:name="Unresolved Mention" w:semiHidden="1" w:unhideWhenUsed="1"/>
+  </w:latentStyles>
+  <w:style w:type="paragraph" w:default="1" w:styleId="Normal">
+    <w:name w:val="Normal"/>
+    <w:qFormat/>
+  </w:style>
+  <w:style w:type="character" w:default="1" w:styleId="DefaultParagraphFont">
+    <w:name w:val="Default Paragraph Font"/>
+    <w:uiPriority w:val="1"/>
+    <w:semiHidden/>
+    <w:unhideWhenUsed/>
+  </w:style>
+  <w:style w:type="table" w:default="1" w:styleId="TableNormal">
+    <w:name w:val="Normal Table"/>
+    <w:uiPriority w:val="99"/>
+    <w:semiHidden/>
+    <w:unhideWhenUsed/>
+    <w:tblPr>
+      <w:tblInd w:w="0" w:type="dxa"/>
+      <w:tblCellMar>
+        <w:top w:w="0" w:type="dxa"/>
+        <w:left w:w="108" w:type="dxa"/>
+        <w:bottom w:w="0" w:type="dxa"/>
+        <w:right w:w="108" w:type="dxa"/>
+      </w:tblCellMar>
+    </w:tblPr>
+  </w:style>
+  <w:style w:type="numbering" w:default="1" w:styleId="NoList">
+    <w:name w:val="No List"/>
+    <w:uiPriority w:val="99"/>
+    <w:semiHidden/>
+    <w:unhideWhenUsed/>
+  </w:style>
+  <w:style w:type="character" w:styleId="PlaceholderText">
+    <w:name w:val="Placeholder Text"/>
+    <w:basedOn w:val="DefaultParagraphFont"/>
+    <w:uiPriority w:val="99"/>
+    <w:semiHidden/>
+    <w:rsid w:val="005566F4"/>
+    <w:rPr>
+      <w:color w:val="808080"/>
+    </w:rPr>
+  </w:style>
+</w:styles>
+</file>
+
+<file path=word/glossary/webSettings.xml><?xml version="1.0" encoding="utf-8"?>
+<w:webSettings xmlns:mc="http://schemas.openxmlformats.org/markup-compatibility/2006" xmlns:r="http://schemas.openxmlformats.org/officeDocument/2006/relationships" xmlns:w="http://schemas.openxmlformats.org/wordprocessingml/2006/main" xmlns:w14="http://schemas.microsoft.com/office/word/2010/wordml" xmlns:w15="http://schemas.microsoft.com/office/word/2012/wordml" xmlns:w16cid="http://schemas.microsoft.com/office/word/2016/wordml/cid" xmlns:w16se="http://schemas.microsoft.com/office/word/2015/wordml/symex" mc:Ignorable="w14 w15 w16se w16cid">
+  <w:optimizeForBrowser/>
+  <w:allowPNG/>
+</w:webSettings>
 </file>
 
 <file path=word/theme/theme1.xml><?xml version="1.0" encoding="utf-8"?>
@@ -9653,7 +11582,7 @@
     <b:Version/>
     <b:StandardNumber/>
     <b:Comments/>
-    <b:RefOrder>13</b:RefOrder>
+    <b:RefOrder>17</b:RefOrder>
   </b:Source>
   <b:Source>
     <b:Tag>Horizons</b:Tag>
@@ -9866,11 +11795,94 @@
     <b:Publisher>Indian Institute of Technology Guwahiti</b:Publisher>
     <b:RefOrder>12</b:RefOrder>
   </b:Source>
+  <b:Source>
+    <b:Tag>Sar17</b:Tag>
+    <b:SourceType>DocumentFromInternetSite</b:SourceType>
+    <b:Guid>{B1C60B28-62EA-3347-A3C4-93BC317DA679}</b:Guid>
+    <b:Title>Standard Atmosphere</b:Title>
+    <b:Year>2017</b:Year>
+    <b:Author>
+      <b:Author>
+        <b:NameList>
+          <b:Person>
+            <b:Last>Sartotius</b:Last>
+            <b:First>Sky</b:First>
+          </b:Person>
+        </b:NameList>
+      </b:Author>
+    </b:Author>
+    <b:URL>https://github.com/sky-s/standard-atmosphere</b:URL>
+    <b:Month>07</b:Month>
+    <b:Day>3</b:Day>
+    <b:YearAccessed>2018</b:YearAccessed>
+    <b:MonthAccessed>04</b:MonthAccessed>
+    <b:DayAccessed>06</b:DayAccessed>
+    <b:RefOrder>13</b:RefOrder>
+  </b:Source>
+  <b:Source>
+    <b:Tag>Pub17</b:Tag>
+    <b:SourceType>DocumentFromInternetSite</b:SourceType>
+    <b:Guid>{62C95231-1576-2645-B680-2B9E0E1CCB26}</b:Guid>
+    <b:Author>
+      <b:Author>
+        <b:Corporate>Public Domain Aeronautical Software</b:Corporate>
+      </b:Author>
+    </b:Author>
+    <b:Title>Properties Of The U.S. Standard Atmosphere 1976</b:Title>
+    <b:URL>http://www.pdas.com/atmos.html</b:URL>
+    <b:Year>2017</b:Year>
+    <b:Month>07</b:Month>
+    <b:Day>09</b:Day>
+    <b:RefOrder>14</b:RefOrder>
+  </b:Source>
+  <b:Source>
+    <b:Tag>NOA76</b:Tag>
+    <b:SourceType>Report</b:SourceType>
+    <b:Guid>{44DE268A-FC61-674B-98E0-79B60A944433}</b:Guid>
+    <b:Title>U.S. Standard Atmosphere, 1976</b:Title>
+    <b:Year>1976</b:Year>
+    <b:Author>
+      <b:Author>
+        <b:Corporate>NOAA; NASA; USAF</b:Corporate>
+      </b:Author>
+    </b:Author>
+    <b:Publisher>NOAA</b:Publisher>
+    <b:City>Washington, D.C.</b:City>
+    <b:RefOrder>15</b:RefOrder>
+  </b:Source>
+  <b:Source>
+    <b:Tag>Boe59</b:Tag>
+    <b:SourceType>Report</b:SourceType>
+    <b:Guid>{3B300630-8F7E-214A-B608-97DFC2E8CE28}</b:Guid>
+    <b:Author>
+      <b:Author>
+        <b:NameList>
+          <b:Person>
+            <b:Last>Boehme</b:Last>
+            <b:First>R.</b:First>
+            <b:Middle>F.</b:Middle>
+          </b:Person>
+          <b:Person>
+            <b:Last>et.al.</b:Last>
+          </b:Person>
+        </b:NameList>
+      </b:Author>
+    </b:Author>
+    <b:Title>Proposal - A-11 - Appendix</b:Title>
+    <b:Publisher>Lockheed Aircraft Corporation California Division</b:Publisher>
+    <b:Year>1959</b:Year>
+    <b:Department>Advanced Development Projects</b:Department>
+    <b:ThesisType>Proposal</b:ThesisType>
+    <b:Pages>VII-14 (Figure 4)</b:Pages>
+    <b:ShortTitle>A-11A</b:ShortTitle>
+    <b:StandardNumber>Report No. SP114 - Appendix</b:StandardNumber>
+    <b:RefOrder>16</b:RefOrder>
+  </b:Source>
 </b:Sources>
 </file>
 
 <file path=customXml/itemProps1.xml><?xml version="1.0" encoding="utf-8"?>
-<ds:datastoreItem xmlns:ds="http://schemas.openxmlformats.org/officeDocument/2006/customXml" ds:itemID="{0C6AD032-DF77-2A4A-94F4-A9F853292902}">
+<ds:datastoreItem xmlns:ds="http://schemas.openxmlformats.org/officeDocument/2006/customXml" ds:itemID="{76608924-964B-C644-B82F-C3932C63F0F3}">
   <ds:schemaRefs>
     <ds:schemaRef ds:uri="http://schemas.openxmlformats.org/officeDocument/2006/bibliography"/>
     <ds:schemaRef ds:uri="urn:schemas-microsoft-com:xslt"/>

</xml_diff>

<commit_message>
J58 PPTX and DOCX
Added Power Point and updated Report to include Standard Atmosphere in
Methodologies.
</commit_message>
<xml_diff>
--- a/Project Docs/J58-Report.docx
+++ b/Project Docs/J58-Report.docx
@@ -21,8 +21,13 @@
         <w:jc w:val="center"/>
       </w:pPr>
       <w:r>
-        <w:t>Christian J. Lagares</w:t>
-      </w:r>
+        <w:t xml:space="preserve">Christian J. </w:t>
+      </w:r>
+      <w:proofErr w:type="spellStart"/>
+      <w:r>
+        <w:t>Lagares</w:t>
+      </w:r>
+      <w:proofErr w:type="spellEnd"/>
       <w:r>
         <w:t>,</w:t>
       </w:r>
@@ -2106,8 +2111,49 @@
                 <w:b/>
                 <w:color w:val="000000"/>
               </w:rPr>
-              <w:t>0.8 lb/lbf hr</w:t>
-            </w:r>
+              <w:t xml:space="preserve">0.8 </w:t>
+            </w:r>
+            <w:proofErr w:type="spellStart"/>
+            <w:r>
+              <w:rPr>
+                <w:b/>
+                <w:color w:val="000000"/>
+              </w:rPr>
+              <w:t>lb</w:t>
+            </w:r>
+            <w:proofErr w:type="spellEnd"/>
+            <w:r>
+              <w:rPr>
+                <w:b/>
+                <w:color w:val="000000"/>
+              </w:rPr>
+              <w:t>/</w:t>
+            </w:r>
+            <w:proofErr w:type="spellStart"/>
+            <w:r>
+              <w:rPr>
+                <w:b/>
+                <w:color w:val="000000"/>
+              </w:rPr>
+              <w:t>lbf</w:t>
+            </w:r>
+            <w:proofErr w:type="spellEnd"/>
+            <w:r>
+              <w:rPr>
+                <w:b/>
+                <w:color w:val="000000"/>
+              </w:rPr>
+              <w:t xml:space="preserve"> </w:t>
+            </w:r>
+            <w:proofErr w:type="spellStart"/>
+            <w:r>
+              <w:rPr>
+                <w:b/>
+                <w:color w:val="000000"/>
+              </w:rPr>
+              <w:t>hr</w:t>
+            </w:r>
+            <w:proofErr w:type="spellEnd"/>
           </w:p>
         </w:tc>
         <w:tc>
@@ -2131,8 +2177,33 @@
                 <w:b/>
                 <w:color w:val="000000"/>
               </w:rPr>
-              <w:t>81.6 kg/kN hr</w:t>
-            </w:r>
+              <w:t>81.6 kg/</w:t>
+            </w:r>
+            <w:proofErr w:type="spellStart"/>
+            <w:r>
+              <w:rPr>
+                <w:b/>
+                <w:color w:val="000000"/>
+              </w:rPr>
+              <w:t>kN</w:t>
+            </w:r>
+            <w:proofErr w:type="spellEnd"/>
+            <w:r>
+              <w:rPr>
+                <w:b/>
+                <w:color w:val="000000"/>
+              </w:rPr>
+              <w:t xml:space="preserve"> </w:t>
+            </w:r>
+            <w:proofErr w:type="spellStart"/>
+            <w:r>
+              <w:rPr>
+                <w:b/>
+                <w:color w:val="000000"/>
+              </w:rPr>
+              <w:t>hr</w:t>
+            </w:r>
+            <w:proofErr w:type="spellEnd"/>
           </w:p>
         </w:tc>
       </w:tr>
@@ -2253,8 +2324,49 @@
                 <w:b/>
                 <w:color w:val="000000"/>
               </w:rPr>
-              <w:t>1.9 lb/lbf hr</w:t>
-            </w:r>
+              <w:t xml:space="preserve">1.9 </w:t>
+            </w:r>
+            <w:proofErr w:type="spellStart"/>
+            <w:r>
+              <w:rPr>
+                <w:b/>
+                <w:color w:val="000000"/>
+              </w:rPr>
+              <w:t>lb</w:t>
+            </w:r>
+            <w:proofErr w:type="spellEnd"/>
+            <w:r>
+              <w:rPr>
+                <w:b/>
+                <w:color w:val="000000"/>
+              </w:rPr>
+              <w:t>/</w:t>
+            </w:r>
+            <w:proofErr w:type="spellStart"/>
+            <w:r>
+              <w:rPr>
+                <w:b/>
+                <w:color w:val="000000"/>
+              </w:rPr>
+              <w:t>lbf</w:t>
+            </w:r>
+            <w:proofErr w:type="spellEnd"/>
+            <w:r>
+              <w:rPr>
+                <w:b/>
+                <w:color w:val="000000"/>
+              </w:rPr>
+              <w:t xml:space="preserve"> </w:t>
+            </w:r>
+            <w:proofErr w:type="spellStart"/>
+            <w:r>
+              <w:rPr>
+                <w:b/>
+                <w:color w:val="000000"/>
+              </w:rPr>
+              <w:t>hr</w:t>
+            </w:r>
+            <w:proofErr w:type="spellEnd"/>
           </w:p>
         </w:tc>
         <w:tc>
@@ -2278,8 +2390,33 @@
                 <w:b/>
                 <w:color w:val="000000"/>
               </w:rPr>
-              <w:t>164 kg/kN hr</w:t>
-            </w:r>
+              <w:t>164 kg/</w:t>
+            </w:r>
+            <w:proofErr w:type="spellStart"/>
+            <w:r>
+              <w:rPr>
+                <w:b/>
+                <w:color w:val="000000"/>
+              </w:rPr>
+              <w:t>kN</w:t>
+            </w:r>
+            <w:proofErr w:type="spellEnd"/>
+            <w:r>
+              <w:rPr>
+                <w:b/>
+                <w:color w:val="000000"/>
+              </w:rPr>
+              <w:t xml:space="preserve"> </w:t>
+            </w:r>
+            <w:proofErr w:type="spellStart"/>
+            <w:r>
+              <w:rPr>
+                <w:b/>
+                <w:color w:val="000000"/>
+              </w:rPr>
+              <w:t>hr</w:t>
+            </w:r>
+            <w:proofErr w:type="spellEnd"/>
           </w:p>
         </w:tc>
       </w:tr>
@@ -2482,8 +2619,17 @@
                 <w:b/>
                 <w:color w:val="000000"/>
               </w:rPr>
-              <w:t>80,285 lb</w:t>
-            </w:r>
+              <w:t xml:space="preserve">80,285 </w:t>
+            </w:r>
+            <w:proofErr w:type="spellStart"/>
+            <w:r>
+              <w:rPr>
+                <w:b/>
+                <w:color w:val="000000"/>
+              </w:rPr>
+              <w:t>lb</w:t>
+            </w:r>
+            <w:proofErr w:type="spellEnd"/>
           </w:p>
         </w:tc>
         <w:tc>
@@ -2616,8 +2762,17 @@
                 <w:b/>
                 <w:color w:val="000000"/>
               </w:rPr>
-              <w:t>5.48 kWh/lb</w:t>
-            </w:r>
+              <w:t>5.48 kWh/</w:t>
+            </w:r>
+            <w:proofErr w:type="spellStart"/>
+            <w:r>
+              <w:rPr>
+                <w:b/>
+                <w:color w:val="000000"/>
+              </w:rPr>
+              <w:t>lb</w:t>
+            </w:r>
+            <w:proofErr w:type="spellEnd"/>
           </w:p>
         </w:tc>
         <w:tc>
@@ -2742,8 +2897,17 @@
                 <w:b/>
                 <w:color w:val="000000"/>
               </w:rPr>
-              <w:t>32,500 lbf</w:t>
-            </w:r>
+              <w:t xml:space="preserve">32,500 </w:t>
+            </w:r>
+            <w:proofErr w:type="spellStart"/>
+            <w:r>
+              <w:rPr>
+                <w:b/>
+                <w:color w:val="000000"/>
+              </w:rPr>
+              <w:t>lbf</w:t>
+            </w:r>
+            <w:proofErr w:type="spellEnd"/>
           </w:p>
         </w:tc>
         <w:tc>
@@ -3403,8 +3567,17 @@
                 <w:b/>
                 <w:color w:val="000000"/>
               </w:rPr>
-              <w:t>6,500 lb</w:t>
-            </w:r>
+              <w:t xml:space="preserve">6,500 </w:t>
+            </w:r>
+            <w:proofErr w:type="spellStart"/>
+            <w:r>
+              <w:rPr>
+                <w:b/>
+                <w:color w:val="000000"/>
+              </w:rPr>
+              <w:t>lb</w:t>
+            </w:r>
+            <w:proofErr w:type="spellEnd"/>
           </w:p>
         </w:tc>
         <w:tc>
@@ -3543,7 +3716,23 @@
                 <w:b/>
                 <w:color w:val="000000"/>
               </w:rPr>
-              <w:t>326-450 lb/s</w:t>
+              <w:t xml:space="preserve">326-450 </w:t>
+            </w:r>
+            <w:proofErr w:type="spellStart"/>
+            <w:r>
+              <w:rPr>
+                <w:b/>
+                <w:color w:val="000000"/>
+              </w:rPr>
+              <w:t>lb</w:t>
+            </w:r>
+            <w:proofErr w:type="spellEnd"/>
+            <w:r>
+              <w:rPr>
+                <w:b/>
+                <w:color w:val="000000"/>
+              </w:rPr>
+              <w:t>/s</w:t>
             </w:r>
           </w:p>
         </w:tc>
@@ -3630,7 +3819,23 @@
                 <w:b/>
                 <w:color w:val="000000"/>
               </w:rPr>
-              <w:t>5.55 lb/s</w:t>
+              <w:t xml:space="preserve">5.55 </w:t>
+            </w:r>
+            <w:proofErr w:type="spellStart"/>
+            <w:r>
+              <w:rPr>
+                <w:b/>
+                <w:color w:val="000000"/>
+              </w:rPr>
+              <w:t>lb</w:t>
+            </w:r>
+            <w:proofErr w:type="spellEnd"/>
+            <w:r>
+              <w:rPr>
+                <w:b/>
+                <w:color w:val="000000"/>
+              </w:rPr>
+              <w:t>/s</w:t>
             </w:r>
           </w:p>
         </w:tc>
@@ -3716,7 +3921,23 @@
                 <w:b/>
                 <w:color w:val="000000"/>
               </w:rPr>
-              <w:t>17.94 lb/s</w:t>
+              <w:t xml:space="preserve">17.94 </w:t>
+            </w:r>
+            <w:proofErr w:type="spellStart"/>
+            <w:r>
+              <w:rPr>
+                <w:b/>
+                <w:color w:val="000000"/>
+              </w:rPr>
+              <w:t>lb</w:t>
+            </w:r>
+            <w:proofErr w:type="spellEnd"/>
+            <w:r>
+              <w:rPr>
+                <w:b/>
+                <w:color w:val="000000"/>
+              </w:rPr>
+              <w:t>/s</w:t>
             </w:r>
           </w:p>
         </w:tc>
@@ -3878,24 +4099,14 @@
       <w:r>
         <w:t xml:space="preserve">Table </w:t>
       </w:r>
-      <w:r>
-        <w:fldChar w:fldCharType="begin"/>
-      </w:r>
-      <w:r>
-        <w:instrText xml:space="preserve"> SEQ Table \* ARABIC </w:instrText>
-      </w:r>
-      <w:r>
-        <w:fldChar w:fldCharType="separate"/>
-      </w:r>
-      <w:r>
-        <w:rPr>
-          <w:noProof/>
-        </w:rPr>
-        <w:t>3</w:t>
-      </w:r>
-      <w:r>
-        <w:fldChar w:fldCharType="end"/>
-      </w:r>
+      <w:fldSimple w:instr=" SEQ Table \* ARABIC ">
+        <w:r>
+          <w:rPr>
+            <w:noProof/>
+          </w:rPr>
+          <w:t>3</w:t>
+        </w:r>
+      </w:fldSimple>
       <w:bookmarkEnd w:id="1"/>
       <w:r>
         <w:t>: Validation Flight Conditions</w:t>
@@ -3908,9 +4119,10 @@
         <w:tblLook w:val="04A0" w:firstRow="1" w:lastRow="0" w:firstColumn="1" w:lastColumn="0" w:noHBand="0" w:noVBand="1"/>
       </w:tblPr>
       <w:tblGrid>
-        <w:gridCol w:w="3116"/>
-        <w:gridCol w:w="3117"/>
-        <w:gridCol w:w="3117"/>
+        <w:gridCol w:w="2576"/>
+        <w:gridCol w:w="2358"/>
+        <w:gridCol w:w="2307"/>
+        <w:gridCol w:w="2119"/>
       </w:tblGrid>
       <w:tr>
         <w:trPr>
@@ -3919,7 +4131,7 @@
         <w:tc>
           <w:tcPr>
             <w:cnfStyle w:val="001000000100" w:firstRow="0" w:lastRow="0" w:firstColumn="1" w:lastColumn="0" w:oddVBand="0" w:evenVBand="0" w:oddHBand="0" w:evenHBand="0" w:firstRowFirstColumn="1" w:firstRowLastColumn="0" w:lastRowFirstColumn="0" w:lastRowLastColumn="0"/>
-            <w:tcW w:w="3116" w:type="dxa"/>
+            <w:tcW w:w="2576" w:type="dxa"/>
           </w:tcPr>
           <w:p>
             <w:r>
@@ -3929,7 +4141,7 @@
         </w:tc>
         <w:tc>
           <w:tcPr>
-            <w:tcW w:w="3117" w:type="dxa"/>
+            <w:tcW w:w="2358" w:type="dxa"/>
           </w:tcPr>
           <w:p>
             <w:pPr>
@@ -3942,7 +4154,7 @@
         </w:tc>
         <w:tc>
           <w:tcPr>
-            <w:tcW w:w="3117" w:type="dxa"/>
+            <w:tcW w:w="2307" w:type="dxa"/>
           </w:tcPr>
           <w:p>
             <w:pPr>
@@ -3950,6 +4162,19 @@
             </w:pPr>
             <w:r>
               <w:t>Mach</w:t>
+            </w:r>
+          </w:p>
+        </w:tc>
+        <w:tc>
+          <w:tcPr>
+            <w:tcW w:w="2119" w:type="dxa"/>
+          </w:tcPr>
+          <w:p>
+            <w:pPr>
+              <w:cnfStyle w:val="100000000000" w:firstRow="1" w:lastRow="0" w:firstColumn="0" w:lastColumn="0" w:oddVBand="0" w:evenVBand="0" w:oddHBand="0" w:evenHBand="0" w:firstRowFirstColumn="0" w:firstRowLastColumn="0" w:lastRowFirstColumn="0" w:lastRowLastColumn="0"/>
+            </w:pPr>
+            <w:r>
+              <w:t>Afterburner</w:t>
             </w:r>
           </w:p>
         </w:tc>
@@ -3961,7 +4186,7 @@
         <w:tc>
           <w:tcPr>
             <w:cnfStyle w:val="001000000000" w:firstRow="0" w:lastRow="0" w:firstColumn="1" w:lastColumn="0" w:oddVBand="0" w:evenVBand="0" w:oddHBand="0" w:evenHBand="0" w:firstRowFirstColumn="0" w:firstRowLastColumn="0" w:lastRowFirstColumn="0" w:lastRowLastColumn="0"/>
-            <w:tcW w:w="3116" w:type="dxa"/>
+            <w:tcW w:w="2576" w:type="dxa"/>
           </w:tcPr>
           <w:p>
             <w:r>
@@ -3997,36 +4222,40 @@
         </w:tc>
         <w:tc>
           <w:tcPr>
-            <w:tcW w:w="3117" w:type="dxa"/>
+            <w:tcW w:w="2358" w:type="dxa"/>
           </w:tcPr>
           <w:p>
             <w:pPr>
               <w:cnfStyle w:val="000000100000" w:firstRow="0" w:lastRow="0" w:firstColumn="0" w:lastColumn="0" w:oddVBand="0" w:evenVBand="0" w:oddHBand="1" w:evenHBand="0" w:firstRowFirstColumn="0" w:firstRowLastColumn="0" w:lastRowFirstColumn="0" w:lastRowLastColumn="0"/>
             </w:pPr>
             <w:r>
-              <w:t>0</w:t>
-            </w:r>
-            <w:r>
-              <w:t xml:space="preserve"> (@ Sea level)</w:t>
-            </w:r>
-          </w:p>
-        </w:tc>
-        <w:tc>
-          <w:tcPr>
-            <w:tcW w:w="3117" w:type="dxa"/>
+              <w:t>0 (@ Sea level)</w:t>
+            </w:r>
+          </w:p>
+        </w:tc>
+        <w:tc>
+          <w:tcPr>
+            <w:tcW w:w="2307" w:type="dxa"/>
           </w:tcPr>
           <w:p>
             <w:pPr>
               <w:cnfStyle w:val="000000100000" w:firstRow="0" w:lastRow="0" w:firstColumn="0" w:lastColumn="0" w:oddVBand="0" w:evenVBand="0" w:oddHBand="1" w:evenHBand="0" w:firstRowFirstColumn="0" w:firstRowLastColumn="0" w:lastRowFirstColumn="0" w:lastRowLastColumn="0"/>
             </w:pPr>
             <w:r>
-              <w:t>0.35</w:t>
-            </w:r>
-            <w:r>
-              <w:t>4</w:t>
-            </w:r>
-            <w:r>
-              <w:t>2</w:t>
+              <w:t>0.3542</w:t>
+            </w:r>
+          </w:p>
+        </w:tc>
+        <w:tc>
+          <w:tcPr>
+            <w:tcW w:w="2119" w:type="dxa"/>
+          </w:tcPr>
+          <w:p>
+            <w:pPr>
+              <w:cnfStyle w:val="000000100000" w:firstRow="0" w:lastRow="0" w:firstColumn="0" w:lastColumn="0" w:oddVBand="0" w:evenVBand="0" w:oddHBand="1" w:evenHBand="0" w:firstRowFirstColumn="0" w:firstRowLastColumn="0" w:lastRowFirstColumn="0" w:lastRowLastColumn="0"/>
+            </w:pPr>
+            <w:r>
+              <w:t>ON</w:t>
             </w:r>
           </w:p>
         </w:tc>
@@ -4035,7 +4264,7 @@
         <w:tc>
           <w:tcPr>
             <w:cnfStyle w:val="001000000000" w:firstRow="0" w:lastRow="0" w:firstColumn="1" w:lastColumn="0" w:oddVBand="0" w:evenVBand="0" w:oddHBand="0" w:evenHBand="0" w:firstRowFirstColumn="0" w:firstRowLastColumn="0" w:lastRowFirstColumn="0" w:lastRowLastColumn="0"/>
-            <w:tcW w:w="3116" w:type="dxa"/>
+            <w:tcW w:w="2576" w:type="dxa"/>
           </w:tcPr>
           <w:p>
             <w:r>
@@ -4071,7 +4300,7 @@
         </w:tc>
         <w:tc>
           <w:tcPr>
-            <w:tcW w:w="3117" w:type="dxa"/>
+            <w:tcW w:w="2358" w:type="dxa"/>
           </w:tcPr>
           <w:p>
             <w:pPr>
@@ -4084,7 +4313,7 @@
         </w:tc>
         <w:tc>
           <w:tcPr>
-            <w:tcW w:w="3117" w:type="dxa"/>
+            <w:tcW w:w="2307" w:type="dxa"/>
           </w:tcPr>
           <w:p>
             <w:pPr>
@@ -4092,6 +4321,19 @@
             </w:pPr>
             <w:r>
               <w:t>0.75</w:t>
+            </w:r>
+          </w:p>
+        </w:tc>
+        <w:tc>
+          <w:tcPr>
+            <w:tcW w:w="2119" w:type="dxa"/>
+          </w:tcPr>
+          <w:p>
+            <w:pPr>
+              <w:cnfStyle w:val="000000000000" w:firstRow="0" w:lastRow="0" w:firstColumn="0" w:lastColumn="0" w:oddVBand="0" w:evenVBand="0" w:oddHBand="0" w:evenHBand="0" w:firstRowFirstColumn="0" w:firstRowLastColumn="0" w:lastRowFirstColumn="0" w:lastRowLastColumn="0"/>
+            </w:pPr>
+            <w:r>
+              <w:t>OFF</w:t>
             </w:r>
           </w:p>
         </w:tc>
@@ -4103,7 +4345,7 @@
         <w:tc>
           <w:tcPr>
             <w:cnfStyle w:val="001000000000" w:firstRow="0" w:lastRow="0" w:firstColumn="1" w:lastColumn="0" w:oddVBand="0" w:evenVBand="0" w:oddHBand="0" w:evenHBand="0" w:firstRowFirstColumn="0" w:firstRowLastColumn="0" w:lastRowFirstColumn="0" w:lastRowLastColumn="0"/>
-            <w:tcW w:w="3116" w:type="dxa"/>
+            <w:tcW w:w="2576" w:type="dxa"/>
           </w:tcPr>
           <w:p>
             <w:r>
@@ -4139,7 +4381,7 @@
         </w:tc>
         <w:tc>
           <w:tcPr>
-            <w:tcW w:w="3117" w:type="dxa"/>
+            <w:tcW w:w="2358" w:type="dxa"/>
           </w:tcPr>
           <w:p>
             <w:pPr>
@@ -4152,7 +4394,7 @@
         </w:tc>
         <w:tc>
           <w:tcPr>
-            <w:tcW w:w="3117" w:type="dxa"/>
+            <w:tcW w:w="2307" w:type="dxa"/>
           </w:tcPr>
           <w:p>
             <w:pPr>
@@ -4163,12 +4405,25 @@
             </w:r>
           </w:p>
         </w:tc>
+        <w:tc>
+          <w:tcPr>
+            <w:tcW w:w="2119" w:type="dxa"/>
+          </w:tcPr>
+          <w:p>
+            <w:pPr>
+              <w:cnfStyle w:val="000000100000" w:firstRow="0" w:lastRow="0" w:firstColumn="0" w:lastColumn="0" w:oddVBand="0" w:evenVBand="0" w:oddHBand="1" w:evenHBand="0" w:firstRowFirstColumn="0" w:firstRowLastColumn="0" w:lastRowFirstColumn="0" w:lastRowLastColumn="0"/>
+            </w:pPr>
+            <w:r>
+              <w:t>ON</w:t>
+            </w:r>
+          </w:p>
+        </w:tc>
       </w:tr>
       <w:tr>
         <w:tc>
           <w:tcPr>
             <w:cnfStyle w:val="001000000000" w:firstRow="0" w:lastRow="0" w:firstColumn="1" w:lastColumn="0" w:oddVBand="0" w:evenVBand="0" w:oddHBand="0" w:evenHBand="0" w:firstRowFirstColumn="0" w:firstRowLastColumn="0" w:lastRowFirstColumn="0" w:lastRowLastColumn="0"/>
-            <w:tcW w:w="3116" w:type="dxa"/>
+            <w:tcW w:w="2576" w:type="dxa"/>
           </w:tcPr>
           <w:p>
             <w:r>
@@ -4204,7 +4459,7 @@
         </w:tc>
         <w:tc>
           <w:tcPr>
-            <w:tcW w:w="3117" w:type="dxa"/>
+            <w:tcW w:w="2358" w:type="dxa"/>
           </w:tcPr>
           <w:p>
             <w:pPr>
@@ -4217,7 +4472,7 @@
         </w:tc>
         <w:tc>
           <w:tcPr>
-            <w:tcW w:w="3117" w:type="dxa"/>
+            <w:tcW w:w="2307" w:type="dxa"/>
           </w:tcPr>
           <w:p>
             <w:pPr>
@@ -4225,6 +4480,19 @@
             </w:pPr>
             <w:r>
               <w:t>2.00</w:t>
+            </w:r>
+          </w:p>
+        </w:tc>
+        <w:tc>
+          <w:tcPr>
+            <w:tcW w:w="2119" w:type="dxa"/>
+          </w:tcPr>
+          <w:p>
+            <w:pPr>
+              <w:cnfStyle w:val="000000000000" w:firstRow="0" w:lastRow="0" w:firstColumn="0" w:lastColumn="0" w:oddVBand="0" w:evenVBand="0" w:oddHBand="0" w:evenHBand="0" w:firstRowFirstColumn="0" w:firstRowLastColumn="0" w:lastRowFirstColumn="0" w:lastRowLastColumn="0"/>
+            </w:pPr>
+            <w:r>
+              <w:t>ON</w:t>
             </w:r>
           </w:p>
         </w:tc>
@@ -4236,32 +4504,51 @@
         <w:tc>
           <w:tcPr>
             <w:cnfStyle w:val="001000000000" w:firstRow="0" w:lastRow="0" w:firstColumn="1" w:lastColumn="0" w:oddVBand="0" w:evenVBand="0" w:oddHBand="0" w:evenHBand="0" w:firstRowFirstColumn="0" w:firstRowLastColumn="0" w:lastRowFirstColumn="0" w:lastRowLastColumn="0"/>
-            <w:tcW w:w="3116" w:type="dxa"/>
-          </w:tcPr>
-          <w:p>
-            <w:r>
-              <w:t>5</w:t>
-            </w:r>
-          </w:p>
-        </w:tc>
-        <w:tc>
-          <w:tcPr>
-            <w:tcW w:w="3117" w:type="dxa"/>
+            <w:tcW w:w="2576" w:type="dxa"/>
+          </w:tcPr>
+          <w:p>
+            <w:r>
+              <w:t>YF12A (03/18/65)</w:t>
+            </w:r>
+          </w:p>
+        </w:tc>
+        <w:tc>
+          <w:tcPr>
+            <w:tcW w:w="2358" w:type="dxa"/>
           </w:tcPr>
           <w:p>
             <w:pPr>
               <w:cnfStyle w:val="000000100000" w:firstRow="0" w:lastRow="0" w:firstColumn="0" w:lastColumn="0" w:oddVBand="0" w:evenVBand="0" w:oddHBand="1" w:evenHBand="0" w:firstRowFirstColumn="0" w:firstRowLastColumn="0" w:lastRowFirstColumn="0" w:lastRowLastColumn="0"/>
             </w:pPr>
-          </w:p>
-        </w:tc>
-        <w:tc>
-          <w:tcPr>
-            <w:tcW w:w="3117" w:type="dxa"/>
+            <w:r>
+              <w:t>65000</w:t>
+            </w:r>
+          </w:p>
+        </w:tc>
+        <w:tc>
+          <w:tcPr>
+            <w:tcW w:w="2307" w:type="dxa"/>
           </w:tcPr>
           <w:p>
             <w:pPr>
               <w:cnfStyle w:val="000000100000" w:firstRow="0" w:lastRow="0" w:firstColumn="0" w:lastColumn="0" w:oddVBand="0" w:evenVBand="0" w:oddHBand="1" w:evenHBand="0" w:firstRowFirstColumn="0" w:firstRowLastColumn="0" w:lastRowFirstColumn="0" w:lastRowLastColumn="0"/>
             </w:pPr>
+            <w:r>
+              <w:t>2.2</w:t>
+            </w:r>
+          </w:p>
+        </w:tc>
+        <w:tc>
+          <w:tcPr>
+            <w:tcW w:w="2119" w:type="dxa"/>
+          </w:tcPr>
+          <w:p>
+            <w:pPr>
+              <w:cnfStyle w:val="000000100000" w:firstRow="0" w:lastRow="0" w:firstColumn="0" w:lastColumn="0" w:oddVBand="0" w:evenVBand="0" w:oddHBand="1" w:evenHBand="0" w:firstRowFirstColumn="0" w:firstRowLastColumn="0" w:lastRowFirstColumn="0" w:lastRowLastColumn="0"/>
+            </w:pPr>
+            <w:r>
+              <w:t>ON</w:t>
+            </w:r>
           </w:p>
         </w:tc>
       </w:tr>
@@ -4269,32 +4556,51 @@
         <w:tc>
           <w:tcPr>
             <w:cnfStyle w:val="001000000000" w:firstRow="0" w:lastRow="0" w:firstColumn="1" w:lastColumn="0" w:oddVBand="0" w:evenVBand="0" w:oddHBand="0" w:evenHBand="0" w:firstRowFirstColumn="0" w:firstRowLastColumn="0" w:lastRowFirstColumn="0" w:lastRowLastColumn="0"/>
-            <w:tcW w:w="3116" w:type="dxa"/>
-          </w:tcPr>
-          <w:p>
-            <w:r>
-              <w:t>6</w:t>
-            </w:r>
-          </w:p>
-        </w:tc>
-        <w:tc>
-          <w:tcPr>
-            <w:tcW w:w="3117" w:type="dxa"/>
+            <w:tcW w:w="2576" w:type="dxa"/>
+          </w:tcPr>
+          <w:p>
+            <w:r>
+              <w:t>A12 Max Altitude at Mach 2.2</w:t>
+            </w:r>
+          </w:p>
+        </w:tc>
+        <w:tc>
+          <w:tcPr>
+            <w:tcW w:w="2358" w:type="dxa"/>
           </w:tcPr>
           <w:p>
             <w:pPr>
               <w:cnfStyle w:val="000000000000" w:firstRow="0" w:lastRow="0" w:firstColumn="0" w:lastColumn="0" w:oddVBand="0" w:evenVBand="0" w:oddHBand="0" w:evenHBand="0" w:firstRowFirstColumn="0" w:firstRowLastColumn="0" w:lastRowFirstColumn="0" w:lastRowLastColumn="0"/>
             </w:pPr>
-          </w:p>
-        </w:tc>
-        <w:tc>
-          <w:tcPr>
-            <w:tcW w:w="3117" w:type="dxa"/>
+            <w:r>
+              <w:t>75000</w:t>
+            </w:r>
+          </w:p>
+        </w:tc>
+        <w:tc>
+          <w:tcPr>
+            <w:tcW w:w="2307" w:type="dxa"/>
           </w:tcPr>
           <w:p>
             <w:pPr>
               <w:cnfStyle w:val="000000000000" w:firstRow="0" w:lastRow="0" w:firstColumn="0" w:lastColumn="0" w:oddVBand="0" w:evenVBand="0" w:oddHBand="0" w:evenHBand="0" w:firstRowFirstColumn="0" w:firstRowLastColumn="0" w:lastRowFirstColumn="0" w:lastRowLastColumn="0"/>
             </w:pPr>
+            <w:r>
+              <w:t>2.2</w:t>
+            </w:r>
+          </w:p>
+        </w:tc>
+        <w:tc>
+          <w:tcPr>
+            <w:tcW w:w="2119" w:type="dxa"/>
+          </w:tcPr>
+          <w:p>
+            <w:pPr>
+              <w:cnfStyle w:val="000000000000" w:firstRow="0" w:lastRow="0" w:firstColumn="0" w:lastColumn="0" w:oddVBand="0" w:evenVBand="0" w:oddHBand="0" w:evenHBand="0" w:firstRowFirstColumn="0" w:firstRowLastColumn="0" w:lastRowFirstColumn="0" w:lastRowLastColumn="0"/>
+            </w:pPr>
+            <w:r>
+              <w:t>ON</w:t>
+            </w:r>
           </w:p>
         </w:tc>
       </w:tr>
@@ -4305,32 +4611,51 @@
         <w:tc>
           <w:tcPr>
             <w:cnfStyle w:val="001000000000" w:firstRow="0" w:lastRow="0" w:firstColumn="1" w:lastColumn="0" w:oddVBand="0" w:evenVBand="0" w:oddHBand="0" w:evenHBand="0" w:firstRowFirstColumn="0" w:firstRowLastColumn="0" w:lastRowFirstColumn="0" w:lastRowLastColumn="0"/>
-            <w:tcW w:w="3116" w:type="dxa"/>
-          </w:tcPr>
-          <w:p>
-            <w:r>
-              <w:t>7</w:t>
-            </w:r>
-          </w:p>
-        </w:tc>
-        <w:tc>
-          <w:tcPr>
-            <w:tcW w:w="3117" w:type="dxa"/>
+            <w:tcW w:w="2576" w:type="dxa"/>
+          </w:tcPr>
+          <w:p>
+            <w:r>
+              <w:t>Lake County Airport</w:t>
+            </w:r>
+          </w:p>
+        </w:tc>
+        <w:tc>
+          <w:tcPr>
+            <w:tcW w:w="2358" w:type="dxa"/>
           </w:tcPr>
           <w:p>
             <w:pPr>
               <w:cnfStyle w:val="000000100000" w:firstRow="0" w:lastRow="0" w:firstColumn="0" w:lastColumn="0" w:oddVBand="0" w:evenVBand="0" w:oddHBand="1" w:evenHBand="0" w:firstRowFirstColumn="0" w:firstRowLastColumn="0" w:lastRowFirstColumn="0" w:lastRowLastColumn="0"/>
             </w:pPr>
-          </w:p>
-        </w:tc>
-        <w:tc>
-          <w:tcPr>
-            <w:tcW w:w="3117" w:type="dxa"/>
+            <w:r>
+              <w:t>9928</w:t>
+            </w:r>
+          </w:p>
+        </w:tc>
+        <w:tc>
+          <w:tcPr>
+            <w:tcW w:w="2307" w:type="dxa"/>
           </w:tcPr>
           <w:p>
             <w:pPr>
               <w:cnfStyle w:val="000000100000" w:firstRow="0" w:lastRow="0" w:firstColumn="0" w:lastColumn="0" w:oddVBand="0" w:evenVBand="0" w:oddHBand="1" w:evenHBand="0" w:firstRowFirstColumn="0" w:firstRowLastColumn="0" w:lastRowFirstColumn="0" w:lastRowLastColumn="0"/>
             </w:pPr>
+            <w:r>
+              <w:t>0.3545</w:t>
+            </w:r>
+          </w:p>
+        </w:tc>
+        <w:tc>
+          <w:tcPr>
+            <w:tcW w:w="2119" w:type="dxa"/>
+          </w:tcPr>
+          <w:p>
+            <w:pPr>
+              <w:cnfStyle w:val="000000100000" w:firstRow="0" w:lastRow="0" w:firstColumn="0" w:lastColumn="0" w:oddVBand="0" w:evenVBand="0" w:oddHBand="1" w:evenHBand="0" w:firstRowFirstColumn="0" w:firstRowLastColumn="0" w:lastRowFirstColumn="0" w:lastRowLastColumn="0"/>
+            </w:pPr>
+            <w:r>
+              <w:t>ON</w:t>
+            </w:r>
           </w:p>
         </w:tc>
       </w:tr>
@@ -4338,32 +4663,51 @@
         <w:tc>
           <w:tcPr>
             <w:cnfStyle w:val="001000000000" w:firstRow="0" w:lastRow="0" w:firstColumn="1" w:lastColumn="0" w:oddVBand="0" w:evenVBand="0" w:oddHBand="0" w:evenHBand="0" w:firstRowFirstColumn="0" w:firstRowLastColumn="0" w:lastRowFirstColumn="0" w:lastRowLastColumn="0"/>
-            <w:tcW w:w="3116" w:type="dxa"/>
-          </w:tcPr>
-          <w:p>
-            <w:r>
-              <w:t>8</w:t>
-            </w:r>
-          </w:p>
-        </w:tc>
-        <w:tc>
-          <w:tcPr>
-            <w:tcW w:w="3117" w:type="dxa"/>
+            <w:tcW w:w="2576" w:type="dxa"/>
+          </w:tcPr>
+          <w:p>
+            <w:r>
+              <w:t>Lowest Altitude at Mach 1.0</w:t>
+            </w:r>
+          </w:p>
+        </w:tc>
+        <w:tc>
+          <w:tcPr>
+            <w:tcW w:w="2358" w:type="dxa"/>
           </w:tcPr>
           <w:p>
             <w:pPr>
               <w:cnfStyle w:val="000000000000" w:firstRow="0" w:lastRow="0" w:firstColumn="0" w:lastColumn="0" w:oddVBand="0" w:evenVBand="0" w:oddHBand="0" w:evenHBand="0" w:firstRowFirstColumn="0" w:firstRowLastColumn="0" w:lastRowFirstColumn="0" w:lastRowLastColumn="0"/>
             </w:pPr>
-          </w:p>
-        </w:tc>
-        <w:tc>
-          <w:tcPr>
-            <w:tcW w:w="3117" w:type="dxa"/>
+            <w:r>
+              <w:t>15000</w:t>
+            </w:r>
+          </w:p>
+        </w:tc>
+        <w:tc>
+          <w:tcPr>
+            <w:tcW w:w="2307" w:type="dxa"/>
           </w:tcPr>
           <w:p>
             <w:pPr>
               <w:cnfStyle w:val="000000000000" w:firstRow="0" w:lastRow="0" w:firstColumn="0" w:lastColumn="0" w:oddVBand="0" w:evenVBand="0" w:oddHBand="0" w:evenHBand="0" w:firstRowFirstColumn="0" w:firstRowLastColumn="0" w:lastRowFirstColumn="0" w:lastRowLastColumn="0"/>
             </w:pPr>
+            <w:r>
+              <w:t>1.0</w:t>
+            </w:r>
+          </w:p>
+        </w:tc>
+        <w:tc>
+          <w:tcPr>
+            <w:tcW w:w="2119" w:type="dxa"/>
+          </w:tcPr>
+          <w:p>
+            <w:pPr>
+              <w:cnfStyle w:val="000000000000" w:firstRow="0" w:lastRow="0" w:firstColumn="0" w:lastColumn="0" w:oddVBand="0" w:evenVBand="0" w:oddHBand="0" w:evenHBand="0" w:firstRowFirstColumn="0" w:firstRowLastColumn="0" w:lastRowFirstColumn="0" w:lastRowLastColumn="0"/>
+            </w:pPr>
+            <w:r>
+              <w:t>ON</w:t>
+            </w:r>
           </w:p>
         </w:tc>
       </w:tr>
@@ -4374,7 +4718,7 @@
         <w:tc>
           <w:tcPr>
             <w:cnfStyle w:val="001000000000" w:firstRow="0" w:lastRow="0" w:firstColumn="1" w:lastColumn="0" w:oddVBand="0" w:evenVBand="0" w:oddHBand="0" w:evenHBand="0" w:firstRowFirstColumn="0" w:firstRowLastColumn="0" w:lastRowFirstColumn="0" w:lastRowLastColumn="0"/>
-            <w:tcW w:w="3116" w:type="dxa"/>
+            <w:tcW w:w="2576" w:type="dxa"/>
           </w:tcPr>
           <w:p>
             <w:r>
@@ -4384,7 +4728,7 @@
         </w:tc>
         <w:tc>
           <w:tcPr>
-            <w:tcW w:w="3117" w:type="dxa"/>
+            <w:tcW w:w="2358" w:type="dxa"/>
           </w:tcPr>
           <w:p>
             <w:pPr>
@@ -4394,7 +4738,7 @@
         </w:tc>
         <w:tc>
           <w:tcPr>
-            <w:tcW w:w="3117" w:type="dxa"/>
+            <w:tcW w:w="2307" w:type="dxa"/>
           </w:tcPr>
           <w:p>
             <w:pPr>
@@ -4402,12 +4746,22 @@
             </w:pPr>
           </w:p>
         </w:tc>
+        <w:tc>
+          <w:tcPr>
+            <w:tcW w:w="2119" w:type="dxa"/>
+          </w:tcPr>
+          <w:p>
+            <w:pPr>
+              <w:cnfStyle w:val="000000100000" w:firstRow="0" w:lastRow="0" w:firstColumn="0" w:lastColumn="0" w:oddVBand="0" w:evenVBand="0" w:oddHBand="1" w:evenHBand="0" w:firstRowFirstColumn="0" w:firstRowLastColumn="0" w:lastRowFirstColumn="0" w:lastRowLastColumn="0"/>
+            </w:pPr>
+          </w:p>
+        </w:tc>
       </w:tr>
       <w:tr>
         <w:tc>
           <w:tcPr>
             <w:cnfStyle w:val="001000000000" w:firstRow="0" w:lastRow="0" w:firstColumn="1" w:lastColumn="0" w:oddVBand="0" w:evenVBand="0" w:oddHBand="0" w:evenHBand="0" w:firstRowFirstColumn="0" w:firstRowLastColumn="0" w:lastRowFirstColumn="0" w:lastRowLastColumn="0"/>
-            <w:tcW w:w="3116" w:type="dxa"/>
+            <w:tcW w:w="2576" w:type="dxa"/>
           </w:tcPr>
           <w:p>
             <w:r>
@@ -4417,7 +4771,7 @@
         </w:tc>
         <w:tc>
           <w:tcPr>
-            <w:tcW w:w="3117" w:type="dxa"/>
+            <w:tcW w:w="2358" w:type="dxa"/>
           </w:tcPr>
           <w:p>
             <w:pPr>
@@ -4427,7 +4781,17 @@
         </w:tc>
         <w:tc>
           <w:tcPr>
-            <w:tcW w:w="3117" w:type="dxa"/>
+            <w:tcW w:w="2307" w:type="dxa"/>
+          </w:tcPr>
+          <w:p>
+            <w:pPr>
+              <w:cnfStyle w:val="000000000000" w:firstRow="0" w:lastRow="0" w:firstColumn="0" w:lastColumn="0" w:oddVBand="0" w:evenVBand="0" w:oddHBand="0" w:evenHBand="0" w:firstRowFirstColumn="0" w:firstRowLastColumn="0" w:lastRowFirstColumn="0" w:lastRowLastColumn="0"/>
+            </w:pPr>
+          </w:p>
+        </w:tc>
+        <w:tc>
+          <w:tcPr>
+            <w:tcW w:w="2119" w:type="dxa"/>
           </w:tcPr>
           <w:p>
             <w:pPr>
@@ -4443,7 +4807,7 @@
         <w:tc>
           <w:tcPr>
             <w:cnfStyle w:val="001000000000" w:firstRow="0" w:lastRow="0" w:firstColumn="1" w:lastColumn="0" w:oddVBand="0" w:evenVBand="0" w:oddHBand="0" w:evenHBand="0" w:firstRowFirstColumn="0" w:firstRowLastColumn="0" w:lastRowFirstColumn="0" w:lastRowLastColumn="0"/>
-            <w:tcW w:w="3116" w:type="dxa"/>
+            <w:tcW w:w="2576" w:type="dxa"/>
           </w:tcPr>
           <w:p>
             <w:r>
@@ -4453,7 +4817,7 @@
         </w:tc>
         <w:tc>
           <w:tcPr>
-            <w:tcW w:w="3117" w:type="dxa"/>
+            <w:tcW w:w="2358" w:type="dxa"/>
           </w:tcPr>
           <w:p>
             <w:pPr>
@@ -4463,7 +4827,7 @@
         </w:tc>
         <w:tc>
           <w:tcPr>
-            <w:tcW w:w="3117" w:type="dxa"/>
+            <w:tcW w:w="2307" w:type="dxa"/>
           </w:tcPr>
           <w:p>
             <w:pPr>
@@ -4471,12 +4835,22 @@
             </w:pPr>
           </w:p>
         </w:tc>
+        <w:tc>
+          <w:tcPr>
+            <w:tcW w:w="2119" w:type="dxa"/>
+          </w:tcPr>
+          <w:p>
+            <w:pPr>
+              <w:cnfStyle w:val="000000100000" w:firstRow="0" w:lastRow="0" w:firstColumn="0" w:lastColumn="0" w:oddVBand="0" w:evenVBand="0" w:oddHBand="1" w:evenHBand="0" w:firstRowFirstColumn="0" w:firstRowLastColumn="0" w:lastRowFirstColumn="0" w:lastRowLastColumn="0"/>
+            </w:pPr>
+          </w:p>
+        </w:tc>
       </w:tr>
       <w:tr>
         <w:tc>
           <w:tcPr>
             <w:cnfStyle w:val="001000000000" w:firstRow="0" w:lastRow="0" w:firstColumn="1" w:lastColumn="0" w:oddVBand="0" w:evenVBand="0" w:oddHBand="0" w:evenHBand="0" w:firstRowFirstColumn="0" w:firstRowLastColumn="0" w:lastRowFirstColumn="0" w:lastRowLastColumn="0"/>
-            <w:tcW w:w="3116" w:type="dxa"/>
+            <w:tcW w:w="2576" w:type="dxa"/>
           </w:tcPr>
           <w:p>
             <w:r>
@@ -4486,7 +4860,7 @@
         </w:tc>
         <w:tc>
           <w:tcPr>
-            <w:tcW w:w="3117" w:type="dxa"/>
+            <w:tcW w:w="2358" w:type="dxa"/>
           </w:tcPr>
           <w:p>
             <w:pPr>
@@ -4496,7 +4870,17 @@
         </w:tc>
         <w:tc>
           <w:tcPr>
-            <w:tcW w:w="3117" w:type="dxa"/>
+            <w:tcW w:w="2307" w:type="dxa"/>
+          </w:tcPr>
+          <w:p>
+            <w:pPr>
+              <w:cnfStyle w:val="000000000000" w:firstRow="0" w:lastRow="0" w:firstColumn="0" w:lastColumn="0" w:oddVBand="0" w:evenVBand="0" w:oddHBand="0" w:evenHBand="0" w:firstRowFirstColumn="0" w:firstRowLastColumn="0" w:lastRowFirstColumn="0" w:lastRowLastColumn="0"/>
+            </w:pPr>
+          </w:p>
+        </w:tc>
+        <w:tc>
+          <w:tcPr>
+            <w:tcW w:w="2119" w:type="dxa"/>
           </w:tcPr>
           <w:p>
             <w:pPr>
@@ -4674,6 +5058,605 @@
     <w:p/>
     <w:p>
       <w:pPr>
+        <w:jc w:val="center"/>
+      </w:pPr>
+      <w:r>
+        <w:rPr>
+          <w:noProof/>
+        </w:rPr>
+        <w:lastRenderedPageBreak/>
+        <w:drawing>
+          <wp:inline distT="0" distB="0" distL="0" distR="0" wp14:anchorId="60EDF04C" wp14:editId="7749C2F0">
+            <wp:extent cx="3294620" cy="3937000"/>
+            <wp:effectExtent l="0" t="0" r="0" b="0"/>
+            <wp:docPr id="3" name="Picture 3"/>
+            <wp:cNvGraphicFramePr>
+              <a:graphicFrameLocks xmlns:a="http://schemas.openxmlformats.org/drawingml/2006/main" noChangeAspect="1"/>
+            </wp:cNvGraphicFramePr>
+            <a:graphic xmlns:a="http://schemas.openxmlformats.org/drawingml/2006/main">
+              <a:graphicData uri="http://schemas.openxmlformats.org/drawingml/2006/picture">
+                <pic:pic xmlns:pic="http://schemas.openxmlformats.org/drawingml/2006/picture">
+                  <pic:nvPicPr>
+                    <pic:cNvPr id="3" name="Screen Shot 2018-04-14 at 6.52.39 PM.png"/>
+                    <pic:cNvPicPr/>
+                  </pic:nvPicPr>
+                  <pic:blipFill>
+                    <a:blip r:embed="rId9" cstate="print">
+                      <a:extLst>
+                        <a:ext uri="{28A0092B-C50C-407E-A947-70E740481C1C}">
+                          <a14:useLocalDpi xmlns:a14="http://schemas.microsoft.com/office/drawing/2010/main" val="0"/>
+                        </a:ext>
+                      </a:extLst>
+                    </a:blip>
+                    <a:stretch>
+                      <a:fillRect/>
+                    </a:stretch>
+                  </pic:blipFill>
+                  <pic:spPr>
+                    <a:xfrm>
+                      <a:off x="0" y="0"/>
+                      <a:ext cx="3297681" cy="3940658"/>
+                    </a:xfrm>
+                    <a:prstGeom prst="rect">
+                      <a:avLst/>
+                    </a:prstGeom>
+                  </pic:spPr>
+                </pic:pic>
+              </a:graphicData>
+            </a:graphic>
+          </wp:inline>
+        </w:drawing>
+      </w:r>
+    </w:p>
+    <w:p>
+      <w:pPr>
+        <w:pStyle w:val="Caption"/>
+        <w:jc w:val="center"/>
+      </w:pPr>
+      <w:r>
+        <w:t xml:space="preserve">Figure </w:t>
+      </w:r>
+      <w:fldSimple w:instr=" SEQ Figure \* ARABIC ">
+        <w:r>
+          <w:rPr>
+            <w:noProof/>
+          </w:rPr>
+          <w:t>2</w:t>
+        </w:r>
+      </w:fldSimple>
+      <w:r>
+        <w:t xml:space="preserve">: Standard Atmosphere Dynamic Viscosity </w:t>
+      </w:r>
+      <w:sdt>
+        <w:sdtPr>
+          <w:id w:val="755483178"/>
+          <w:citation/>
+        </w:sdtPr>
+        <w:sdtContent>
+          <w:r>
+            <w:fldChar w:fldCharType="begin"/>
+          </w:r>
+          <w:r>
+            <w:instrText xml:space="preserve"> CITATION NOA76 \l 1033 </w:instrText>
+          </w:r>
+          <w:r>
+            <w:fldChar w:fldCharType="separate"/>
+          </w:r>
+          <w:r>
+            <w:rPr>
+              <w:noProof/>
+            </w:rPr>
+            <w:t>[15]</w:t>
+          </w:r>
+          <w:r>
+            <w:fldChar w:fldCharType="end"/>
+          </w:r>
+        </w:sdtContent>
+      </w:sdt>
+    </w:p>
+    <w:p/>
+    <w:p>
+      <w:pPr>
+        <w:jc w:val="center"/>
+      </w:pPr>
+      <w:r>
+        <w:rPr>
+          <w:noProof/>
+        </w:rPr>
+        <w:drawing>
+          <wp:inline distT="0" distB="0" distL="0" distR="0" wp14:anchorId="47B91C2F" wp14:editId="13562392">
+            <wp:extent cx="2299437" cy="3238500"/>
+            <wp:effectExtent l="0" t="0" r="0" b="0"/>
+            <wp:docPr id="5" name="Picture 5"/>
+            <wp:cNvGraphicFramePr>
+              <a:graphicFrameLocks xmlns:a="http://schemas.openxmlformats.org/drawingml/2006/main" noChangeAspect="1"/>
+            </wp:cNvGraphicFramePr>
+            <a:graphic xmlns:a="http://schemas.openxmlformats.org/drawingml/2006/main">
+              <a:graphicData uri="http://schemas.openxmlformats.org/drawingml/2006/picture">
+                <pic:pic xmlns:pic="http://schemas.openxmlformats.org/drawingml/2006/picture">
+                  <pic:nvPicPr>
+                    <pic:cNvPr id="5" name="Screen Shot 2018-04-14 at 6.52.54 PM.png"/>
+                    <pic:cNvPicPr/>
+                  </pic:nvPicPr>
+                  <pic:blipFill>
+                    <a:blip r:embed="rId10" cstate="print">
+                      <a:extLst>
+                        <a:ext uri="{28A0092B-C50C-407E-A947-70E740481C1C}">
+                          <a14:useLocalDpi xmlns:a14="http://schemas.microsoft.com/office/drawing/2010/main" val="0"/>
+                        </a:ext>
+                      </a:extLst>
+                    </a:blip>
+                    <a:stretch>
+                      <a:fillRect/>
+                    </a:stretch>
+                  </pic:blipFill>
+                  <pic:spPr>
+                    <a:xfrm>
+                      <a:off x="0" y="0"/>
+                      <a:ext cx="2302825" cy="3243272"/>
+                    </a:xfrm>
+                    <a:prstGeom prst="rect">
+                      <a:avLst/>
+                    </a:prstGeom>
+                  </pic:spPr>
+                </pic:pic>
+              </a:graphicData>
+            </a:graphic>
+          </wp:inline>
+        </w:drawing>
+      </w:r>
+    </w:p>
+    <w:p>
+      <w:pPr>
+        <w:pStyle w:val="Caption"/>
+        <w:jc w:val="center"/>
+      </w:pPr>
+      <w:r>
+        <w:t xml:space="preserve">Figure </w:t>
+      </w:r>
+      <w:fldSimple w:instr=" SEQ Figure \* ARABIC ">
+        <w:r>
+          <w:rPr>
+            <w:noProof/>
+          </w:rPr>
+          <w:t>3</w:t>
+        </w:r>
+      </w:fldSimple>
+      <w:r>
+        <w:t xml:space="preserve">: Standard Atmosphere Kinematic Viscosity </w:t>
+      </w:r>
+      <w:sdt>
+        <w:sdtPr>
+          <w:id w:val="-1048147302"/>
+          <w:citation/>
+        </w:sdtPr>
+        <w:sdtContent>
+          <w:r>
+            <w:fldChar w:fldCharType="begin"/>
+          </w:r>
+          <w:r>
+            <w:instrText xml:space="preserve"> CITATION NOA76 \l 1033 </w:instrText>
+          </w:r>
+          <w:r>
+            <w:fldChar w:fldCharType="separate"/>
+          </w:r>
+          <w:r>
+            <w:rPr>
+              <w:noProof/>
+            </w:rPr>
+            <w:t>[15]</w:t>
+          </w:r>
+          <w:r>
+            <w:fldChar w:fldCharType="end"/>
+          </w:r>
+        </w:sdtContent>
+      </w:sdt>
+    </w:p>
+    <w:p>
+      <w:pPr>
+        <w:jc w:val="center"/>
+      </w:pPr>
+      <w:r>
+        <w:rPr>
+          <w:noProof/>
+        </w:rPr>
+        <w:lastRenderedPageBreak/>
+        <w:drawing>
+          <wp:inline distT="0" distB="0" distL="0" distR="0" wp14:anchorId="1F7765C7" wp14:editId="5AE4AC08">
+            <wp:extent cx="3124200" cy="3637223"/>
+            <wp:effectExtent l="0" t="0" r="0" b="0"/>
+            <wp:docPr id="6" name="Picture 6"/>
+            <wp:cNvGraphicFramePr>
+              <a:graphicFrameLocks xmlns:a="http://schemas.openxmlformats.org/drawingml/2006/main" noChangeAspect="1"/>
+            </wp:cNvGraphicFramePr>
+            <a:graphic xmlns:a="http://schemas.openxmlformats.org/drawingml/2006/main">
+              <a:graphicData uri="http://schemas.openxmlformats.org/drawingml/2006/picture">
+                <pic:pic xmlns:pic="http://schemas.openxmlformats.org/drawingml/2006/picture">
+                  <pic:nvPicPr>
+                    <pic:cNvPr id="6" name="Screen Shot 2018-04-14 at 6.53.07 PM.png"/>
+                    <pic:cNvPicPr/>
+                  </pic:nvPicPr>
+                  <pic:blipFill>
+                    <a:blip r:embed="rId11" cstate="print">
+                      <a:extLst>
+                        <a:ext uri="{28A0092B-C50C-407E-A947-70E740481C1C}">
+                          <a14:useLocalDpi xmlns:a14="http://schemas.microsoft.com/office/drawing/2010/main" val="0"/>
+                        </a:ext>
+                      </a:extLst>
+                    </a:blip>
+                    <a:stretch>
+                      <a:fillRect/>
+                    </a:stretch>
+                  </pic:blipFill>
+                  <pic:spPr>
+                    <a:xfrm>
+                      <a:off x="0" y="0"/>
+                      <a:ext cx="3126758" cy="3640200"/>
+                    </a:xfrm>
+                    <a:prstGeom prst="rect">
+                      <a:avLst/>
+                    </a:prstGeom>
+                  </pic:spPr>
+                </pic:pic>
+              </a:graphicData>
+            </a:graphic>
+          </wp:inline>
+        </w:drawing>
+      </w:r>
+    </w:p>
+    <w:p>
+      <w:pPr>
+        <w:pStyle w:val="Caption"/>
+        <w:jc w:val="center"/>
+      </w:pPr>
+      <w:r>
+        <w:t xml:space="preserve">Figure </w:t>
+      </w:r>
+      <w:fldSimple w:instr=" SEQ Figure \* ARABIC ">
+        <w:r>
+          <w:rPr>
+            <w:noProof/>
+          </w:rPr>
+          <w:t>4</w:t>
+        </w:r>
+      </w:fldSimple>
+      <w:r>
+        <w:t xml:space="preserve">: Standard Atmosphere </w:t>
+      </w:r>
+      <w:r>
+        <w:t>Speed of Sound</w:t>
+      </w:r>
+      <w:sdt>
+        <w:sdtPr>
+          <w:id w:val="1569459364"/>
+          <w:citation/>
+        </w:sdtPr>
+        <w:sdtContent>
+          <w:r>
+            <w:fldChar w:fldCharType="begin"/>
+          </w:r>
+          <w:r>
+            <w:instrText xml:space="preserve"> CITATION NOA76 \l 1033 </w:instrText>
+          </w:r>
+          <w:r>
+            <w:fldChar w:fldCharType="separate"/>
+          </w:r>
+          <w:r>
+            <w:rPr>
+              <w:noProof/>
+            </w:rPr>
+            <w:t xml:space="preserve"> [15]</w:t>
+          </w:r>
+          <w:r>
+            <w:fldChar w:fldCharType="end"/>
+          </w:r>
+        </w:sdtContent>
+      </w:sdt>
+    </w:p>
+    <w:p/>
+    <w:p>
+      <w:pPr>
+        <w:jc w:val="center"/>
+      </w:pPr>
+      <w:r>
+        <w:rPr>
+          <w:noProof/>
+        </w:rPr>
+        <w:drawing>
+          <wp:inline distT="0" distB="0" distL="0" distR="0" wp14:anchorId="41E9CD4F" wp14:editId="7972E229">
+            <wp:extent cx="2725858" cy="3378200"/>
+            <wp:effectExtent l="0" t="0" r="5080" b="0"/>
+            <wp:docPr id="7" name="Picture 7"/>
+            <wp:cNvGraphicFramePr>
+              <a:graphicFrameLocks xmlns:a="http://schemas.openxmlformats.org/drawingml/2006/main" noChangeAspect="1"/>
+            </wp:cNvGraphicFramePr>
+            <a:graphic xmlns:a="http://schemas.openxmlformats.org/drawingml/2006/main">
+              <a:graphicData uri="http://schemas.openxmlformats.org/drawingml/2006/picture">
+                <pic:pic xmlns:pic="http://schemas.openxmlformats.org/drawingml/2006/picture">
+                  <pic:nvPicPr>
+                    <pic:cNvPr id="7" name="Screen Shot 2018-04-14 at 6.53.39 PM.png"/>
+                    <pic:cNvPicPr/>
+                  </pic:nvPicPr>
+                  <pic:blipFill>
+                    <a:blip r:embed="rId12" cstate="print">
+                      <a:extLst>
+                        <a:ext uri="{28A0092B-C50C-407E-A947-70E740481C1C}">
+                          <a14:useLocalDpi xmlns:a14="http://schemas.microsoft.com/office/drawing/2010/main" val="0"/>
+                        </a:ext>
+                      </a:extLst>
+                    </a:blip>
+                    <a:stretch>
+                      <a:fillRect/>
+                    </a:stretch>
+                  </pic:blipFill>
+                  <pic:spPr>
+                    <a:xfrm>
+                      <a:off x="0" y="0"/>
+                      <a:ext cx="2732811" cy="3386817"/>
+                    </a:xfrm>
+                    <a:prstGeom prst="rect">
+                      <a:avLst/>
+                    </a:prstGeom>
+                  </pic:spPr>
+                </pic:pic>
+              </a:graphicData>
+            </a:graphic>
+          </wp:inline>
+        </w:drawing>
+      </w:r>
+    </w:p>
+    <w:p>
+      <w:pPr>
+        <w:pStyle w:val="Caption"/>
+        <w:jc w:val="center"/>
+      </w:pPr>
+      <w:r>
+        <w:t xml:space="preserve">Figure </w:t>
+      </w:r>
+      <w:fldSimple w:instr=" SEQ Figure \* ARABIC ">
+        <w:r>
+          <w:rPr>
+            <w:noProof/>
+          </w:rPr>
+          <w:t>5</w:t>
+        </w:r>
+      </w:fldSimple>
+      <w:r>
+        <w:t xml:space="preserve">: Standard Atmosphere </w:t>
+      </w:r>
+      <w:r>
+        <w:t>Pressure</w:t>
+      </w:r>
+      <w:sdt>
+        <w:sdtPr>
+          <w:id w:val="-1949540620"/>
+          <w:citation/>
+        </w:sdtPr>
+        <w:sdtContent>
+          <w:r>
+            <w:fldChar w:fldCharType="begin"/>
+          </w:r>
+          <w:r>
+            <w:instrText xml:space="preserve"> CITATION NOA76 \l 1033 </w:instrText>
+          </w:r>
+          <w:r>
+            <w:fldChar w:fldCharType="separate"/>
+          </w:r>
+          <w:r>
+            <w:rPr>
+              <w:noProof/>
+            </w:rPr>
+            <w:t xml:space="preserve"> [15]</w:t>
+          </w:r>
+          <w:r>
+            <w:fldChar w:fldCharType="end"/>
+          </w:r>
+        </w:sdtContent>
+      </w:sdt>
+    </w:p>
+    <w:p>
+      <w:pPr>
+        <w:jc w:val="center"/>
+      </w:pPr>
+      <w:r>
+        <w:rPr>
+          <w:noProof/>
+        </w:rPr>
+        <w:lastRenderedPageBreak/>
+        <w:drawing>
+          <wp:inline distT="0" distB="0" distL="0" distR="0" wp14:anchorId="5E95C2A5" wp14:editId="1BBE55C6">
+            <wp:extent cx="3315576" cy="3670300"/>
+            <wp:effectExtent l="0" t="0" r="0" b="0"/>
+            <wp:docPr id="8" name="Picture 8"/>
+            <wp:cNvGraphicFramePr>
+              <a:graphicFrameLocks xmlns:a="http://schemas.openxmlformats.org/drawingml/2006/main" noChangeAspect="1"/>
+            </wp:cNvGraphicFramePr>
+            <a:graphic xmlns:a="http://schemas.openxmlformats.org/drawingml/2006/main">
+              <a:graphicData uri="http://schemas.openxmlformats.org/drawingml/2006/picture">
+                <pic:pic xmlns:pic="http://schemas.openxmlformats.org/drawingml/2006/picture">
+                  <pic:nvPicPr>
+                    <pic:cNvPr id="8" name="Screen Shot 2018-04-14 at 6.55.43 PM.png"/>
+                    <pic:cNvPicPr/>
+                  </pic:nvPicPr>
+                  <pic:blipFill>
+                    <a:blip r:embed="rId13" cstate="print">
+                      <a:extLst>
+                        <a:ext uri="{28A0092B-C50C-407E-A947-70E740481C1C}">
+                          <a14:useLocalDpi xmlns:a14="http://schemas.microsoft.com/office/drawing/2010/main" val="0"/>
+                        </a:ext>
+                      </a:extLst>
+                    </a:blip>
+                    <a:stretch>
+                      <a:fillRect/>
+                    </a:stretch>
+                  </pic:blipFill>
+                  <pic:spPr>
+                    <a:xfrm>
+                      <a:off x="0" y="0"/>
+                      <a:ext cx="3320383" cy="3675622"/>
+                    </a:xfrm>
+                    <a:prstGeom prst="rect">
+                      <a:avLst/>
+                    </a:prstGeom>
+                  </pic:spPr>
+                </pic:pic>
+              </a:graphicData>
+            </a:graphic>
+          </wp:inline>
+        </w:drawing>
+      </w:r>
+    </w:p>
+    <w:p>
+      <w:pPr>
+        <w:pStyle w:val="Caption"/>
+        <w:jc w:val="center"/>
+      </w:pPr>
+      <w:r>
+        <w:t xml:space="preserve">Figure </w:t>
+      </w:r>
+      <w:fldSimple w:instr=" SEQ Figure \* ARABIC ">
+        <w:r>
+          <w:rPr>
+            <w:noProof/>
+          </w:rPr>
+          <w:t>6</w:t>
+        </w:r>
+      </w:fldSimple>
+      <w:r>
+        <w:t xml:space="preserve">: Standard Atmosphere </w:t>
+      </w:r>
+      <w:r>
+        <w:t>Kinetic Temperature</w:t>
+      </w:r>
+      <w:sdt>
+        <w:sdtPr>
+          <w:id w:val="-1333991991"/>
+          <w:citation/>
+        </w:sdtPr>
+        <w:sdtContent>
+          <w:r>
+            <w:fldChar w:fldCharType="begin"/>
+          </w:r>
+          <w:r>
+            <w:instrText xml:space="preserve"> CITATION NOA76 \l 1033 </w:instrText>
+          </w:r>
+          <w:r>
+            <w:fldChar w:fldCharType="separate"/>
+          </w:r>
+          <w:r>
+            <w:rPr>
+              <w:noProof/>
+            </w:rPr>
+            <w:t xml:space="preserve"> [15]</w:t>
+          </w:r>
+          <w:r>
+            <w:fldChar w:fldCharType="end"/>
+          </w:r>
+        </w:sdtContent>
+      </w:sdt>
+    </w:p>
+    <w:p>
+      <w:pPr>
+        <w:jc w:val="center"/>
+      </w:pPr>
+      <w:r>
+        <w:rPr>
+          <w:noProof/>
+        </w:rPr>
+        <w:drawing>
+          <wp:inline distT="0" distB="0" distL="0" distR="0" wp14:anchorId="396AD506" wp14:editId="233A1515">
+            <wp:extent cx="2768600" cy="3231021"/>
+            <wp:effectExtent l="0" t="0" r="0" b="0"/>
+            <wp:docPr id="9" name="Picture 9"/>
+            <wp:cNvGraphicFramePr>
+              <a:graphicFrameLocks xmlns:a="http://schemas.openxmlformats.org/drawingml/2006/main" noChangeAspect="1"/>
+            </wp:cNvGraphicFramePr>
+            <a:graphic xmlns:a="http://schemas.openxmlformats.org/drawingml/2006/main">
+              <a:graphicData uri="http://schemas.openxmlformats.org/drawingml/2006/picture">
+                <pic:pic xmlns:pic="http://schemas.openxmlformats.org/drawingml/2006/picture">
+                  <pic:nvPicPr>
+                    <pic:cNvPr id="9" name="Screen Shot 2018-04-14 at 6.57.23 PM.png"/>
+                    <pic:cNvPicPr/>
+                  </pic:nvPicPr>
+                  <pic:blipFill>
+                    <a:blip r:embed="rId14" cstate="print">
+                      <a:extLst>
+                        <a:ext uri="{28A0092B-C50C-407E-A947-70E740481C1C}">
+                          <a14:useLocalDpi xmlns:a14="http://schemas.microsoft.com/office/drawing/2010/main" val="0"/>
+                        </a:ext>
+                      </a:extLst>
+                    </a:blip>
+                    <a:stretch>
+                      <a:fillRect/>
+                    </a:stretch>
+                  </pic:blipFill>
+                  <pic:spPr>
+                    <a:xfrm>
+                      <a:off x="0" y="0"/>
+                      <a:ext cx="2773419" cy="3236645"/>
+                    </a:xfrm>
+                    <a:prstGeom prst="rect">
+                      <a:avLst/>
+                    </a:prstGeom>
+                  </pic:spPr>
+                </pic:pic>
+              </a:graphicData>
+            </a:graphic>
+          </wp:inline>
+        </w:drawing>
+      </w:r>
+    </w:p>
+    <w:p>
+      <w:pPr>
+        <w:pStyle w:val="Caption"/>
+        <w:jc w:val="center"/>
+      </w:pPr>
+      <w:r>
+        <w:t xml:space="preserve">Figure </w:t>
+      </w:r>
+      <w:fldSimple w:instr=" SEQ Figure \* ARABIC ">
+        <w:r>
+          <w:rPr>
+            <w:noProof/>
+          </w:rPr>
+          <w:t>7</w:t>
+        </w:r>
+      </w:fldSimple>
+      <w:r>
+        <w:t xml:space="preserve">: Standard Atmosphere </w:t>
+      </w:r>
+      <w:r>
+        <w:t>Molecular-Scale Temperature</w:t>
+      </w:r>
+      <w:sdt>
+        <w:sdtPr>
+          <w:id w:val="1598374013"/>
+          <w:citation/>
+        </w:sdtPr>
+        <w:sdtContent>
+          <w:r>
+            <w:fldChar w:fldCharType="begin"/>
+          </w:r>
+          <w:r>
+            <w:instrText xml:space="preserve"> CITATION NOA76 \l 1033 </w:instrText>
+          </w:r>
+          <w:r>
+            <w:fldChar w:fldCharType="separate"/>
+          </w:r>
+          <w:r>
+            <w:rPr>
+              <w:noProof/>
+            </w:rPr>
+            <w:t xml:space="preserve"> [15]</w:t>
+          </w:r>
+          <w:r>
+            <w:fldChar w:fldCharType="end"/>
+          </w:r>
+        </w:sdtContent>
+      </w:sdt>
+    </w:p>
+    <w:p>
+      <w:pPr>
         <w:pStyle w:val="Heading3"/>
       </w:pPr>
       <w:r>
@@ -4740,7 +5723,7 @@
                     <pic:cNvPicPr/>
                   </pic:nvPicPr>
                   <pic:blipFill>
-                    <a:blip r:embed="rId9" cstate="print">
+                    <a:blip r:embed="rId15" cstate="print">
                       <a:extLst>
                         <a:ext uri="{28A0092B-C50C-407E-A947-70E740481C1C}">
                           <a14:useLocalDpi xmlns:a14="http://schemas.microsoft.com/office/drawing/2010/main" val="0"/>
@@ -4776,24 +5759,14 @@
       <w:r>
         <w:t xml:space="preserve">Figure </w:t>
       </w:r>
-      <w:r>
-        <w:fldChar w:fldCharType="begin"/>
-      </w:r>
-      <w:r>
-        <w:instrText xml:space="preserve"> SEQ Figure \* ARABIC </w:instrText>
-      </w:r>
-      <w:r>
-        <w:fldChar w:fldCharType="separate"/>
-      </w:r>
-      <w:r>
-        <w:rPr>
-          <w:noProof/>
-        </w:rPr>
-        <w:t>2</w:t>
-      </w:r>
-      <w:r>
-        <w:fldChar w:fldCharType="end"/>
-      </w:r>
+      <w:fldSimple w:instr=" SEQ Figure \* ARABIC ">
+        <w:r>
+          <w:rPr>
+            <w:noProof/>
+          </w:rPr>
+          <w:t>8</w:t>
+        </w:r>
+      </w:fldSimple>
       <w:bookmarkEnd w:id="2"/>
       <w:r>
         <w:t xml:space="preserve">: Expected Inlet Performance </w:t>
@@ -4836,10 +5809,7 @@
         <w:fldChar w:fldCharType="begin"/>
       </w:r>
       <w:r>
-        <w:instrText xml:space="preserve"> REF _Ref511471476 \h </w:instrText>
-      </w:r>
-      <w:r>
-        <w:instrText xml:space="preserve"> \* MERGEFORMAT </w:instrText>
+        <w:instrText xml:space="preserve"> REF _Ref511471476 \h  \* MERGEFORMAT </w:instrText>
       </w:r>
       <w:r>
         <w:fldChar w:fldCharType="separate"/>
@@ -4872,10 +5842,7 @@
         <w:fldChar w:fldCharType="begin"/>
       </w:r>
       <w:r>
-        <w:instrText xml:space="preserve"> REF _Ref511472010 \h </w:instrText>
-      </w:r>
-      <w:r>
-        <w:instrText xml:space="preserve"> \* MERGEFORMAT </w:instrText>
+        <w:instrText xml:space="preserve"> REF _Ref511472010 \h  \* MERGEFORMAT </w:instrText>
       </w:r>
       <w:r>
         <w:fldChar w:fldCharType="separate"/>
@@ -5083,24 +6050,14 @@
       <w:r>
         <w:t>(</w:t>
       </w:r>
-      <w:r>
-        <w:fldChar w:fldCharType="begin"/>
-      </w:r>
-      <w:r>
-        <w:instrText xml:space="preserve"> SEQ Equation \* ARABIC </w:instrText>
-      </w:r>
-      <w:r>
-        <w:fldChar w:fldCharType="separate"/>
-      </w:r>
-      <w:r>
-        <w:rPr>
-          <w:noProof/>
-        </w:rPr>
-        <w:t>1</w:t>
-      </w:r>
-      <w:r>
-        <w:fldChar w:fldCharType="end"/>
-      </w:r>
+      <w:fldSimple w:instr=" SEQ Equation \* ARABIC ">
+        <w:r>
+          <w:rPr>
+            <w:noProof/>
+          </w:rPr>
+          <w:t>1</w:t>
+        </w:r>
+      </w:fldSimple>
       <w:bookmarkEnd w:id="3"/>
       <w:r>
         <w:t>)</w:t>
@@ -5226,24 +6183,14 @@
       <w:r>
         <w:t>(</w:t>
       </w:r>
-      <w:r>
-        <w:fldChar w:fldCharType="begin"/>
-      </w:r>
-      <w:r>
-        <w:instrText xml:space="preserve"> SEQ Equation \* ARABIC </w:instrText>
-      </w:r>
-      <w:r>
-        <w:fldChar w:fldCharType="separate"/>
-      </w:r>
-      <w:r>
-        <w:rPr>
-          <w:noProof/>
-        </w:rPr>
-        <w:t>2</w:t>
-      </w:r>
-      <w:r>
-        <w:fldChar w:fldCharType="end"/>
-      </w:r>
+      <w:fldSimple w:instr=" SEQ Equation \* ARABIC ">
+        <w:r>
+          <w:rPr>
+            <w:noProof/>
+          </w:rPr>
+          <w:t>2</w:t>
+        </w:r>
+      </w:fldSimple>
       <w:bookmarkEnd w:id="4"/>
       <w:r>
         <w:t>)</w:t>
@@ -5395,24 +6342,14 @@
       <w:r>
         <w:t>(</w:t>
       </w:r>
-      <w:r>
-        <w:fldChar w:fldCharType="begin"/>
-      </w:r>
-      <w:r>
-        <w:instrText xml:space="preserve"> SEQ Equation \* ARABIC </w:instrText>
-      </w:r>
-      <w:r>
-        <w:fldChar w:fldCharType="separate"/>
-      </w:r>
-      <w:r>
-        <w:rPr>
-          <w:noProof/>
-        </w:rPr>
-        <w:t>3</w:t>
-      </w:r>
-      <w:r>
-        <w:fldChar w:fldCharType="end"/>
-      </w:r>
+      <w:fldSimple w:instr=" SEQ Equation \* ARABIC ">
+        <w:r>
+          <w:rPr>
+            <w:noProof/>
+          </w:rPr>
+          <w:t>3</w:t>
+        </w:r>
+      </w:fldSimple>
       <w:bookmarkEnd w:id="5"/>
       <w:r>
         <w:t>)</w:t>
@@ -5507,7 +6444,7 @@
                     <pic:cNvPicPr/>
                   </pic:nvPicPr>
                   <pic:blipFill rotWithShape="1">
-                    <a:blip r:embed="rId10">
+                    <a:blip r:embed="rId16">
                       <a:extLst>
                         <a:ext uri="{28A0092B-C50C-407E-A947-70E740481C1C}">
                           <a14:useLocalDpi xmlns:a14="http://schemas.microsoft.com/office/drawing/2010/main" val="0"/>
@@ -5550,24 +6487,14 @@
       <w:r>
         <w:t xml:space="preserve">Figure </w:t>
       </w:r>
-      <w:r>
-        <w:fldChar w:fldCharType="begin"/>
-      </w:r>
-      <w:r>
-        <w:instrText xml:space="preserve"> SEQ Figure \* ARABIC </w:instrText>
-      </w:r>
-      <w:r>
-        <w:fldChar w:fldCharType="separate"/>
-      </w:r>
-      <w:r>
-        <w:rPr>
-          <w:noProof/>
-        </w:rPr>
-        <w:t>3</w:t>
-      </w:r>
-      <w:r>
-        <w:fldChar w:fldCharType="end"/>
-      </w:r>
+      <w:fldSimple w:instr=" SEQ Figure \* ARABIC ">
+        <w:r>
+          <w:rPr>
+            <w:noProof/>
+          </w:rPr>
+          <w:t>9</w:t>
+        </w:r>
+      </w:fldSimple>
       <w:bookmarkEnd w:id="6"/>
       <w:r>
         <w:t>: Indicated EGT vs Compressor Inlet Temperature</w:t>
@@ -5768,31 +6695,48 @@
         <w:t>The model will be validated at takeoff with maximum afterburner wh</w:t>
       </w:r>
       <w:r>
-        <w:t xml:space="preserve">ere a 34000 lbf is expected at </w:t>
+        <w:t xml:space="preserve">ere a 34000 </w:t>
+      </w:r>
+      <w:proofErr w:type="spellStart"/>
+      <w:r>
+        <w:t>lbf</w:t>
+      </w:r>
+      <w:proofErr w:type="spellEnd"/>
+      <w:r>
+        <w:t xml:space="preserve"> is expected at </w:t>
       </w:r>
       <w:r>
         <w:t>1.9 pounds of JP-7 per hour per pound of thrust</w:t>
       </w:r>
       <w:r>
         <w:t xml:space="preserve"> generated.</w:t>
+      </w:r>
+    </w:p>
+    <w:p>
+      <w:bookmarkStart w:id="7" w:name="_GoBack"/>
+      <w:bookmarkEnd w:id="7"/>
+    </w:p>
+    <w:p>
+      <w:pPr>
+        <w:pStyle w:val="Heading3"/>
+      </w:pPr>
+      <w:r>
+        <w:t>Implementation</w:t>
       </w:r>
     </w:p>
     <w:p/>
     <w:p>
-      <w:pPr>
-        <w:pStyle w:val="Heading3"/>
-      </w:pPr>
-      <w:r>
-        <w:t>Implementation</w:t>
-      </w:r>
-    </w:p>
-    <w:p/>
-    <w:p>
-      <w:r>
-        <w:t xml:space="preserve">The model’s implementation language is Matlab and the code is being maintained in GitHub for source control facilitation. </w:t>
-      </w:r>
-      <w:bookmarkStart w:id="7" w:name="_GoBack"/>
-      <w:bookmarkEnd w:id="7"/>
+      <w:r>
+        <w:t xml:space="preserve">The model’s implementation language is </w:t>
+      </w:r>
+      <w:proofErr w:type="spellStart"/>
+      <w:r>
+        <w:t>Matlab</w:t>
+      </w:r>
+      <w:proofErr w:type="spellEnd"/>
+      <w:r>
+        <w:t xml:space="preserve"> and the code is being maintained in GitHub for source control facilitation. </w:t>
+      </w:r>
     </w:p>
     <w:p>
       <w:pPr>
@@ -6760,8 +7704,8 @@
       </w:pPr>
     </w:p>
     <w:sectPr>
-      <w:footerReference w:type="even" r:id="rId11"/>
-      <w:footerReference w:type="default" r:id="rId12"/>
+      <w:footerReference w:type="even" r:id="rId17"/>
+      <w:footerReference w:type="default" r:id="rId18"/>
       <w:type w:val="continuous"/>
       <w:pgSz w:w="12240" w:h="15840"/>
       <w:pgMar w:top="1440" w:right="1440" w:bottom="1440" w:left="1440" w:header="720" w:footer="576" w:gutter="0"/>
@@ -10694,551 +11638,6 @@
 </w:styles>
 </file>
 
-<file path=word/glossary/document.xml><?xml version="1.0" encoding="utf-8"?>
-<w:glossaryDocument xmlns:wpc="http://schemas.microsoft.com/office/word/2010/wordprocessingCanvas" xmlns:cx="http://schemas.microsoft.com/office/drawing/2014/chartex" xmlns:cx1="http://schemas.microsoft.com/office/drawing/2015/9/8/chartex" xmlns:cx2="http://schemas.microsoft.com/office/drawing/2015/10/21/chartex" xmlns:cx3="http://schemas.microsoft.com/office/drawing/2016/5/9/chartex" xmlns:cx4="http://schemas.microsoft.com/office/drawing/2016/5/10/chartex" xmlns:cx5="http://schemas.microsoft.com/office/drawing/2016/5/11/chartex" xmlns:cx6="http://schemas.microsoft.com/office/drawing/2016/5/12/chartex" xmlns:cx7="http://schemas.microsoft.com/office/drawing/2016/5/13/chartex" xmlns:cx8="http://schemas.microsoft.com/office/drawing/2016/5/14/chartex" xmlns:mc="http://schemas.openxmlformats.org/markup-compatibility/2006" xmlns:aink="http://schemas.microsoft.com/office/drawing/2016/ink" xmlns:am3d="http://schemas.microsoft.com/office/drawing/2017/model3d" xmlns:o="urn:schemas-microsoft-com:office:office" xmlns:r="http://schemas.openxmlformats.org/officeDocument/2006/relationships" xmlns:m="http://schemas.openxmlformats.org/officeDocument/2006/math" xmlns:v="urn:schemas-microsoft-com:vml" xmlns:wp14="http://schemas.microsoft.com/office/word/2010/wordprocessingDrawing" xmlns:wp="http://schemas.openxmlformats.org/drawingml/2006/wordprocessingDrawing" xmlns:w10="urn:schemas-microsoft-com:office:word" xmlns:w="http://schemas.openxmlformats.org/wordprocessingml/2006/main" xmlns:w14="http://schemas.microsoft.com/office/word/2010/wordml" xmlns:w15="http://schemas.microsoft.com/office/word/2012/wordml" xmlns:w16cid="http://schemas.microsoft.com/office/word/2016/wordml/cid" xmlns:w16se="http://schemas.microsoft.com/office/word/2015/wordml/symex" xmlns:wpg="http://schemas.microsoft.com/office/word/2010/wordprocessingGroup" xmlns:wpi="http://schemas.microsoft.com/office/word/2010/wordprocessingInk" xmlns:wne="http://schemas.microsoft.com/office/word/2006/wordml" xmlns:wps="http://schemas.microsoft.com/office/word/2010/wordprocessingShape" mc:Ignorable="w14 w15 w16se w16cid wp14"/>
-</file>
-
-<file path=word/glossary/fontTable.xml><?xml version="1.0" encoding="utf-8"?>
-<w:fonts xmlns:mc="http://schemas.openxmlformats.org/markup-compatibility/2006" xmlns:r="http://schemas.openxmlformats.org/officeDocument/2006/relationships" xmlns:w="http://schemas.openxmlformats.org/wordprocessingml/2006/main" xmlns:w14="http://schemas.microsoft.com/office/word/2010/wordml" xmlns:w15="http://schemas.microsoft.com/office/word/2012/wordml" xmlns:w16cid="http://schemas.microsoft.com/office/word/2016/wordml/cid" xmlns:w16se="http://schemas.microsoft.com/office/word/2015/wordml/symex" mc:Ignorable="w14 w15 w16se w16cid">
-  <w:font w:name="Times New Roman">
-    <w:panose1 w:val="02020603050405020304"/>
-    <w:charset w:val="00"/>
-    <w:family w:val="roman"/>
-    <w:pitch w:val="variable"/>
-    <w:sig w:usb0="E0002AFF" w:usb1="C0007841" w:usb2="00000009" w:usb3="00000000" w:csb0="000001FF" w:csb1="00000000"/>
-  </w:font>
-  <w:font w:name="Symbol">
-    <w:panose1 w:val="05050102010706020507"/>
-    <w:charset w:val="02"/>
-    <w:family w:val="decorative"/>
-    <w:pitch w:val="variable"/>
-    <w:sig w:usb0="00000000" w:usb1="10000000" w:usb2="00000000" w:usb3="00000000" w:csb0="80000000" w:csb1="00000000"/>
-  </w:font>
-  <w:font w:name="Courier New">
-    <w:panose1 w:val="02070309020205020404"/>
-    <w:charset w:val="00"/>
-    <w:family w:val="modern"/>
-    <w:pitch w:val="fixed"/>
-    <w:sig w:usb0="E0002AFF" w:usb1="C0007843" w:usb2="00000009" w:usb3="00000000" w:csb0="000001FF" w:csb1="00000000"/>
-  </w:font>
-  <w:font w:name="Wingdings">
-    <w:panose1 w:val="05000000000000000000"/>
-    <w:charset w:val="02"/>
-    <w:family w:val="decorative"/>
-    <w:pitch w:val="variable"/>
-    <w:sig w:usb0="00000000" w:usb1="10000000" w:usb2="00000000" w:usb3="00000000" w:csb0="80000000" w:csb1="00000000"/>
-  </w:font>
-  <w:font w:name="Segoe UI">
-    <w:panose1 w:val="020B0604020202020204"/>
-    <w:charset w:val="00"/>
-    <w:family w:val="swiss"/>
-    <w:pitch w:val="variable"/>
-    <w:sig w:usb0="E4002EFF" w:usb1="C000E47F" w:usb2="00000009" w:usb3="00000000" w:csb0="000001FF" w:csb1="00000000"/>
-  </w:font>
-  <w:font w:name="Calibri">
-    <w:panose1 w:val="020F0502020204030204"/>
-    <w:charset w:val="00"/>
-    <w:family w:val="swiss"/>
-    <w:pitch w:val="variable"/>
-    <w:sig w:usb0="E0002AFF" w:usb1="C000247B" w:usb2="00000009" w:usb3="00000000" w:csb0="000001FF" w:csb1="00000000"/>
-  </w:font>
-  <w:font w:name="Cambria Math">
-    <w:panose1 w:val="02040503050406030204"/>
-    <w:charset w:val="00"/>
-    <w:family w:val="roman"/>
-    <w:pitch w:val="variable"/>
-    <w:sig w:usb0="E00006FF" w:usb1="420024FF" w:usb2="02000000" w:usb3="00000000" w:csb0="0000019F" w:csb1="00000000"/>
-  </w:font>
-  <w:font w:name="Calibri Light">
-    <w:panose1 w:val="020F0302020204030204"/>
-    <w:charset w:val="00"/>
-    <w:family w:val="swiss"/>
-    <w:pitch w:val="variable"/>
-    <w:sig w:usb0="E0002AFF" w:usb1="C000247B" w:usb2="00000009" w:usb3="00000000" w:csb0="000001FF" w:csb1="00000000"/>
-  </w:font>
-</w:fonts>
-</file>
-
-<file path=word/glossary/settings.xml><?xml version="1.0" encoding="utf-8"?>
-<w:settings xmlns:mc="http://schemas.openxmlformats.org/markup-compatibility/2006" xmlns:o="urn:schemas-microsoft-com:office:office" xmlns:r="http://schemas.openxmlformats.org/officeDocument/2006/relationships" xmlns:m="http://schemas.openxmlformats.org/officeDocument/2006/math" xmlns:v="urn:schemas-microsoft-com:vml" xmlns:w10="urn:schemas-microsoft-com:office:word" xmlns:w="http://schemas.openxmlformats.org/wordprocessingml/2006/main" xmlns:w14="http://schemas.microsoft.com/office/word/2010/wordml" xmlns:w15="http://schemas.microsoft.com/office/word/2012/wordml" xmlns:w16cid="http://schemas.microsoft.com/office/word/2016/wordml/cid" xmlns:w16se="http://schemas.microsoft.com/office/word/2015/wordml/symex" xmlns:sl="http://schemas.openxmlformats.org/schemaLibrary/2006/main" mc:Ignorable="w14 w15 w16se w16cid">
-  <w:view w:val="normal"/>
-  <w:defaultTabStop w:val="720"/>
-  <w:characterSpacingControl w:val="doNotCompress"/>
-  <w:compat>
-    <w:useFELayout/>
-    <w:compatSetting w:name="compatibilityMode" w:uri="http://schemas.microsoft.com/office/word" w:val="15"/>
-    <w:compatSetting w:name="overrideTableStyleFontSizeAndJustification" w:uri="http://schemas.microsoft.com/office/word" w:val="1"/>
-    <w:compatSetting w:name="enableOpenTypeFeatures" w:uri="http://schemas.microsoft.com/office/word" w:val="1"/>
-    <w:compatSetting w:name="doNotFlipMirrorIndents" w:uri="http://schemas.microsoft.com/office/word" w:val="1"/>
-    <w:compatSetting w:name="differentiateMultirowTableHeaders" w:uri="http://schemas.microsoft.com/office/word" w:val="1"/>
-    <w:compatSetting w:name="useWord2013TrackBottomHyphenation" w:uri="http://schemas.microsoft.com/office/word" w:val="0"/>
-  </w:compat>
-  <w:rsids>
-    <w:rsidRoot w:val="005566F4"/>
-    <w:rsid w:val="005566F4"/>
-  </w:rsids>
-  <m:mathPr>
-    <m:mathFont m:val="Cambria Math"/>
-    <m:brkBin m:val="before"/>
-    <m:brkBinSub m:val="--"/>
-    <m:smallFrac m:val="0"/>
-    <m:dispDef/>
-    <m:lMargin m:val="0"/>
-    <m:rMargin m:val="0"/>
-    <m:defJc m:val="centerGroup"/>
-    <m:wrapIndent m:val="1440"/>
-    <m:intLim m:val="subSup"/>
-    <m:naryLim m:val="undOvr"/>
-  </m:mathPr>
-  <w:themeFontLang w:val="en-US"/>
-  <w:clrSchemeMapping w:bg1="light1" w:t1="dark1" w:bg2="light2" w:t2="dark2" w:accent1="accent1" w:accent2="accent2" w:accent3="accent3" w:accent4="accent4" w:accent5="accent5" w:accent6="accent6" w:hyperlink="hyperlink" w:followedHyperlink="followedHyperlink"/>
-  <w:decimalSymbol w:val="."/>
-  <w:listSeparator w:val=","/>
-  <w15:chartTrackingRefBased/>
-</w:settings>
-</file>
-
-<file path=word/glossary/styles.xml><?xml version="1.0" encoding="utf-8"?>
-<w:styles xmlns:mc="http://schemas.openxmlformats.org/markup-compatibility/2006" xmlns:r="http://schemas.openxmlformats.org/officeDocument/2006/relationships" xmlns:w="http://schemas.openxmlformats.org/wordprocessingml/2006/main" xmlns:w14="http://schemas.microsoft.com/office/word/2010/wordml" xmlns:w15="http://schemas.microsoft.com/office/word/2012/wordml" xmlns:w16cid="http://schemas.microsoft.com/office/word/2016/wordml/cid" xmlns:w16se="http://schemas.microsoft.com/office/word/2015/wordml/symex" mc:Ignorable="w14 w15 w16se w16cid">
-  <w:docDefaults>
-    <w:rPrDefault>
-      <w:rPr>
-        <w:rFonts w:asciiTheme="minorHAnsi" w:eastAsiaTheme="minorEastAsia" w:hAnsiTheme="minorHAnsi" w:cstheme="minorBidi"/>
-        <w:sz w:val="24"/>
-        <w:szCs w:val="24"/>
-        <w:lang w:val="en-US" w:eastAsia="en-US" w:bidi="ar-SA"/>
-      </w:rPr>
-    </w:rPrDefault>
-    <w:pPrDefault/>
-  </w:docDefaults>
-  <w:latentStyles w:defLockedState="0" w:defUIPriority="99" w:defSemiHidden="0" w:defUnhideWhenUsed="0" w:defQFormat="0" w:count="375">
-    <w:lsdException w:name="Normal" w:uiPriority="0" w:qFormat="1"/>
-    <w:lsdException w:name="heading 1" w:uiPriority="9" w:qFormat="1"/>
-    <w:lsdException w:name="heading 2" w:semiHidden="1" w:uiPriority="9" w:unhideWhenUsed="1" w:qFormat="1"/>
-    <w:lsdException w:name="heading 3" w:semiHidden="1" w:uiPriority="9" w:unhideWhenUsed="1" w:qFormat="1"/>
-    <w:lsdException w:name="heading 4" w:semiHidden="1" w:uiPriority="9" w:unhideWhenUsed="1" w:qFormat="1"/>
-    <w:lsdException w:name="heading 5" w:semiHidden="1" w:uiPriority="9" w:unhideWhenUsed="1" w:qFormat="1"/>
-    <w:lsdException w:name="heading 6" w:semiHidden="1" w:uiPriority="9" w:unhideWhenUsed="1" w:qFormat="1"/>
-    <w:lsdException w:name="heading 7" w:semiHidden="1" w:uiPriority="9" w:unhideWhenUsed="1" w:qFormat="1"/>
-    <w:lsdException w:name="heading 8" w:semiHidden="1" w:uiPriority="9" w:unhideWhenUsed="1" w:qFormat="1"/>
-    <w:lsdException w:name="heading 9" w:semiHidden="1" w:uiPriority="9" w:unhideWhenUsed="1" w:qFormat="1"/>
-    <w:lsdException w:name="index 1" w:semiHidden="1" w:unhideWhenUsed="1"/>
-    <w:lsdException w:name="index 2" w:semiHidden="1" w:unhideWhenUsed="1"/>
-    <w:lsdException w:name="index 3" w:semiHidden="1" w:unhideWhenUsed="1"/>
-    <w:lsdException w:name="index 4" w:semiHidden="1" w:unhideWhenUsed="1"/>
-    <w:lsdException w:name="index 5" w:semiHidden="1" w:unhideWhenUsed="1"/>
-    <w:lsdException w:name="index 6" w:semiHidden="1" w:unhideWhenUsed="1"/>
-    <w:lsdException w:name="index 7" w:semiHidden="1" w:unhideWhenUsed="1"/>
-    <w:lsdException w:name="index 8" w:semiHidden="1" w:unhideWhenUsed="1"/>
-    <w:lsdException w:name="index 9" w:semiHidden="1" w:unhideWhenUsed="1"/>
-    <w:lsdException w:name="toc 1" w:semiHidden="1" w:uiPriority="39" w:unhideWhenUsed="1"/>
-    <w:lsdException w:name="toc 2" w:semiHidden="1" w:uiPriority="39" w:unhideWhenUsed="1"/>
-    <w:lsdException w:name="toc 3" w:semiHidden="1" w:uiPriority="39" w:unhideWhenUsed="1"/>
-    <w:lsdException w:name="toc 4" w:semiHidden="1" w:uiPriority="39" w:unhideWhenUsed="1"/>
-    <w:lsdException w:name="toc 5" w:semiHidden="1" w:uiPriority="39" w:unhideWhenUsed="1"/>
-    <w:lsdException w:name="toc 6" w:semiHidden="1" w:uiPriority="39" w:unhideWhenUsed="1"/>
-    <w:lsdException w:name="toc 7" w:semiHidden="1" w:uiPriority="39" w:unhideWhenUsed="1"/>
-    <w:lsdException w:name="toc 8" w:semiHidden="1" w:uiPriority="39" w:unhideWhenUsed="1"/>
-    <w:lsdException w:name="toc 9" w:semiHidden="1" w:uiPriority="39" w:unhideWhenUsed="1"/>
-    <w:lsdException w:name="Normal Indent" w:semiHidden="1" w:unhideWhenUsed="1"/>
-    <w:lsdException w:name="footnote text" w:semiHidden="1" w:unhideWhenUsed="1"/>
-    <w:lsdException w:name="annotation text" w:semiHidden="1" w:unhideWhenUsed="1"/>
-    <w:lsdException w:name="header" w:semiHidden="1" w:unhideWhenUsed="1"/>
-    <w:lsdException w:name="footer" w:semiHidden="1" w:unhideWhenUsed="1"/>
-    <w:lsdException w:name="index heading" w:semiHidden="1" w:unhideWhenUsed="1"/>
-    <w:lsdException w:name="caption" w:semiHidden="1" w:uiPriority="35" w:unhideWhenUsed="1" w:qFormat="1"/>
-    <w:lsdException w:name="table of figures" w:semiHidden="1" w:unhideWhenUsed="1"/>
-    <w:lsdException w:name="envelope address" w:semiHidden="1" w:unhideWhenUsed="1"/>
-    <w:lsdException w:name="envelope return" w:semiHidden="1" w:unhideWhenUsed="1"/>
-    <w:lsdException w:name="footnote reference" w:semiHidden="1" w:unhideWhenUsed="1"/>
-    <w:lsdException w:name="annotation reference" w:semiHidden="1" w:unhideWhenUsed="1"/>
-    <w:lsdException w:name="line number" w:semiHidden="1" w:unhideWhenUsed="1"/>
-    <w:lsdException w:name="page number" w:semiHidden="1" w:unhideWhenUsed="1"/>
-    <w:lsdException w:name="endnote reference" w:semiHidden="1" w:unhideWhenUsed="1"/>
-    <w:lsdException w:name="endnote text" w:semiHidden="1" w:unhideWhenUsed="1"/>
-    <w:lsdException w:name="table of authorities" w:semiHidden="1" w:unhideWhenUsed="1"/>
-    <w:lsdException w:name="macro" w:semiHidden="1" w:unhideWhenUsed="1"/>
-    <w:lsdException w:name="toa heading" w:semiHidden="1" w:unhideWhenUsed="1"/>
-    <w:lsdException w:name="List" w:semiHidden="1" w:unhideWhenUsed="1"/>
-    <w:lsdException w:name="List Bullet" w:semiHidden="1" w:unhideWhenUsed="1"/>
-    <w:lsdException w:name="List Number" w:semiHidden="1" w:unhideWhenUsed="1"/>
-    <w:lsdException w:name="List 2" w:semiHidden="1" w:unhideWhenUsed="1"/>
-    <w:lsdException w:name="List 3" w:semiHidden="1" w:unhideWhenUsed="1"/>
-    <w:lsdException w:name="List 4" w:semiHidden="1" w:unhideWhenUsed="1"/>
-    <w:lsdException w:name="List 5" w:semiHidden="1" w:unhideWhenUsed="1"/>
-    <w:lsdException w:name="List Bullet 2" w:semiHidden="1" w:unhideWhenUsed="1"/>
-    <w:lsdException w:name="List Bullet 3" w:semiHidden="1" w:unhideWhenUsed="1"/>
-    <w:lsdException w:name="List Bullet 4" w:semiHidden="1" w:unhideWhenUsed="1"/>
-    <w:lsdException w:name="List Bullet 5" w:semiHidden="1" w:unhideWhenUsed="1"/>
-    <w:lsdException w:name="List Number 2" w:semiHidden="1" w:unhideWhenUsed="1"/>
-    <w:lsdException w:name="List Number 3" w:semiHidden="1" w:unhideWhenUsed="1"/>
-    <w:lsdException w:name="List Number 4" w:semiHidden="1" w:unhideWhenUsed="1"/>
-    <w:lsdException w:name="List Number 5" w:semiHidden="1" w:unhideWhenUsed="1"/>
-    <w:lsdException w:name="Title" w:uiPriority="10" w:qFormat="1"/>
-    <w:lsdException w:name="Closing" w:semiHidden="1" w:unhideWhenUsed="1"/>
-    <w:lsdException w:name="Signature" w:semiHidden="1" w:unhideWhenUsed="1"/>
-    <w:lsdException w:name="Default Paragraph Font" w:semiHidden="1" w:uiPriority="1" w:unhideWhenUsed="1"/>
-    <w:lsdException w:name="Body Text" w:semiHidden="1" w:unhideWhenUsed="1"/>
-    <w:lsdException w:name="Body Text Indent" w:semiHidden="1" w:unhideWhenUsed="1"/>
-    <w:lsdException w:name="List Continue" w:semiHidden="1" w:unhideWhenUsed="1"/>
-    <w:lsdException w:name="List Continue 2" w:semiHidden="1" w:unhideWhenUsed="1"/>
-    <w:lsdException w:name="List Continue 3" w:semiHidden="1" w:unhideWhenUsed="1"/>
-    <w:lsdException w:name="List Continue 4" w:semiHidden="1" w:unhideWhenUsed="1"/>
-    <w:lsdException w:name="List Continue 5" w:semiHidden="1" w:unhideWhenUsed="1"/>
-    <w:lsdException w:name="Message Header" w:semiHidden="1" w:unhideWhenUsed="1"/>
-    <w:lsdException w:name="Subtitle" w:uiPriority="11" w:qFormat="1"/>
-    <w:lsdException w:name="Salutation" w:semiHidden="1" w:unhideWhenUsed="1"/>
-    <w:lsdException w:name="Date" w:semiHidden="1" w:unhideWhenUsed="1"/>
-    <w:lsdException w:name="Body Text First Indent" w:semiHidden="1" w:unhideWhenUsed="1"/>
-    <w:lsdException w:name="Body Text First Indent 2" w:semiHidden="1" w:unhideWhenUsed="1"/>
-    <w:lsdException w:name="Note Heading" w:semiHidden="1" w:unhideWhenUsed="1"/>
-    <w:lsdException w:name="Body Text 2" w:semiHidden="1" w:unhideWhenUsed="1"/>
-    <w:lsdException w:name="Body Text 3" w:semiHidden="1" w:unhideWhenUsed="1"/>
-    <w:lsdException w:name="Body Text Indent 2" w:semiHidden="1" w:unhideWhenUsed="1"/>
-    <w:lsdException w:name="Body Text Indent 3" w:semiHidden="1" w:unhideWhenUsed="1"/>
-    <w:lsdException w:name="Block Text" w:semiHidden="1" w:unhideWhenUsed="1"/>
-    <w:lsdException w:name="Hyperlink" w:semiHidden="1" w:unhideWhenUsed="1"/>
-    <w:lsdException w:name="FollowedHyperlink" w:semiHidden="1" w:unhideWhenUsed="1"/>
-    <w:lsdException w:name="Strong" w:uiPriority="22" w:qFormat="1"/>
-    <w:lsdException w:name="Emphasis" w:uiPriority="20" w:qFormat="1"/>
-    <w:lsdException w:name="Document Map" w:semiHidden="1" w:unhideWhenUsed="1"/>
-    <w:lsdException w:name="Plain Text" w:semiHidden="1" w:unhideWhenUsed="1"/>
-    <w:lsdException w:name="E-mail Signature" w:semiHidden="1" w:unhideWhenUsed="1"/>
-    <w:lsdException w:name="HTML Top of Form" w:semiHidden="1" w:unhideWhenUsed="1"/>
-    <w:lsdException w:name="HTML Bottom of Form" w:semiHidden="1" w:unhideWhenUsed="1"/>
-    <w:lsdException w:name="Normal (Web)" w:semiHidden="1" w:unhideWhenUsed="1"/>
-    <w:lsdException w:name="HTML Acronym" w:semiHidden="1" w:unhideWhenUsed="1"/>
-    <w:lsdException w:name="HTML Address" w:semiHidden="1" w:unhideWhenUsed="1"/>
-    <w:lsdException w:name="HTML Cite" w:semiHidden="1" w:unhideWhenUsed="1"/>
-    <w:lsdException w:name="HTML Code" w:semiHidden="1" w:unhideWhenUsed="1"/>
-    <w:lsdException w:name="HTML Definition" w:semiHidden="1" w:unhideWhenUsed="1"/>
-    <w:lsdException w:name="HTML Keyboard" w:semiHidden="1" w:unhideWhenUsed="1"/>
-    <w:lsdException w:name="HTML Preformatted" w:semiHidden="1" w:unhideWhenUsed="1"/>
-    <w:lsdException w:name="HTML Sample" w:semiHidden="1" w:unhideWhenUsed="1"/>
-    <w:lsdException w:name="HTML Typewriter" w:semiHidden="1" w:unhideWhenUsed="1"/>
-    <w:lsdException w:name="HTML Variable" w:semiHidden="1" w:unhideWhenUsed="1"/>
-    <w:lsdException w:name="Normal Table" w:semiHidden="1" w:unhideWhenUsed="1"/>
-    <w:lsdException w:name="annotation subject" w:semiHidden="1" w:unhideWhenUsed="1"/>
-    <w:lsdException w:name="No List" w:semiHidden="1" w:unhideWhenUsed="1"/>
-    <w:lsdException w:name="Outline List 1" w:semiHidden="1" w:unhideWhenUsed="1"/>
-    <w:lsdException w:name="Outline List 2" w:semiHidden="1" w:unhideWhenUsed="1"/>
-    <w:lsdException w:name="Outline List 3" w:semiHidden="1" w:unhideWhenUsed="1"/>
-    <w:lsdException w:name="Table Simple 1" w:semiHidden="1" w:unhideWhenUsed="1"/>
-    <w:lsdException w:name="Table Simple 2" w:semiHidden="1" w:unhideWhenUsed="1"/>
-    <w:lsdException w:name="Table Simple 3" w:semiHidden="1" w:unhideWhenUsed="1"/>
-    <w:lsdException w:name="Table Classic 1" w:semiHidden="1" w:unhideWhenUsed="1"/>
-    <w:lsdException w:name="Table Classic 2" w:semiHidden="1" w:unhideWhenUsed="1"/>
-    <w:lsdException w:name="Table Classic 3" w:semiHidden="1" w:unhideWhenUsed="1"/>
-    <w:lsdException w:name="Table Classic 4" w:semiHidden="1" w:unhideWhenUsed="1"/>
-    <w:lsdException w:name="Table Colorful 1" w:semiHidden="1" w:unhideWhenUsed="1"/>
-    <w:lsdException w:name="Table Colorful 2" w:semiHidden="1" w:unhideWhenUsed="1"/>
-    <w:lsdException w:name="Table Colorful 3" w:semiHidden="1" w:unhideWhenUsed="1"/>
-    <w:lsdException w:name="Table Columns 1" w:semiHidden="1" w:unhideWhenUsed="1"/>
-    <w:lsdException w:name="Table Columns 2" w:semiHidden="1" w:unhideWhenUsed="1"/>
-    <w:lsdException w:name="Table Columns 3" w:semiHidden="1" w:unhideWhenUsed="1"/>
-    <w:lsdException w:name="Table Columns 4" w:semiHidden="1" w:unhideWhenUsed="1"/>
-    <w:lsdException w:name="Table Columns 5" w:semiHidden="1" w:unhideWhenUsed="1"/>
-    <w:lsdException w:name="Table Grid 1" w:semiHidden="1" w:unhideWhenUsed="1"/>
-    <w:lsdException w:name="Table Grid 2" w:semiHidden="1" w:unhideWhenUsed="1"/>
-    <w:lsdException w:name="Table Grid 3" w:semiHidden="1" w:unhideWhenUsed="1"/>
-    <w:lsdException w:name="Table Grid 4" w:semiHidden="1" w:unhideWhenUsed="1"/>
-    <w:lsdException w:name="Table Grid 5" w:semiHidden="1" w:unhideWhenUsed="1"/>
-    <w:lsdException w:name="Table Grid 6" w:semiHidden="1" w:unhideWhenUsed="1"/>
-    <w:lsdException w:name="Table Grid 7" w:semiHidden="1" w:unhideWhenUsed="1"/>
-    <w:lsdException w:name="Table Grid 8" w:semiHidden="1" w:unhideWhenUsed="1"/>
-    <w:lsdException w:name="Table List 1" w:semiHidden="1" w:unhideWhenUsed="1"/>
-    <w:lsdException w:name="Table List 2" w:semiHidden="1" w:unhideWhenUsed="1"/>
-    <w:lsdException w:name="Table List 3" w:semiHidden="1" w:unhideWhenUsed="1"/>
-    <w:lsdException w:name="Table List 4" w:semiHidden="1" w:unhideWhenUsed="1"/>
-    <w:lsdException w:name="Table List 5" w:semiHidden="1" w:unhideWhenUsed="1"/>
-    <w:lsdException w:name="Table List 6" w:semiHidden="1" w:unhideWhenUsed="1"/>
-    <w:lsdException w:name="Table List 7" w:semiHidden="1" w:unhideWhenUsed="1"/>
-    <w:lsdException w:name="Table List 8" w:semiHidden="1" w:unhideWhenUsed="1"/>
-    <w:lsdException w:name="Table 3D effects 1" w:semiHidden="1" w:unhideWhenUsed="1"/>
-    <w:lsdException w:name="Table 3D effects 2" w:semiHidden="1" w:unhideWhenUsed="1"/>
-    <w:lsdException w:name="Table 3D effects 3" w:semiHidden="1" w:unhideWhenUsed="1"/>
-    <w:lsdException w:name="Table Contemporary" w:semiHidden="1" w:unhideWhenUsed="1"/>
-    <w:lsdException w:name="Table Elegant" w:semiHidden="1" w:unhideWhenUsed="1"/>
-    <w:lsdException w:name="Table Professional" w:semiHidden="1" w:unhideWhenUsed="1"/>
-    <w:lsdException w:name="Table Subtle 1" w:semiHidden="1" w:unhideWhenUsed="1"/>
-    <w:lsdException w:name="Table Subtle 2" w:semiHidden="1" w:unhideWhenUsed="1"/>
-    <w:lsdException w:name="Table Web 1" w:semiHidden="1" w:unhideWhenUsed="1"/>
-    <w:lsdException w:name="Table Web 2" w:semiHidden="1" w:unhideWhenUsed="1"/>
-    <w:lsdException w:name="Table Web 3" w:semiHidden="1" w:unhideWhenUsed="1"/>
-    <w:lsdException w:name="Balloon Text" w:semiHidden="1" w:unhideWhenUsed="1"/>
-    <w:lsdException w:name="Table Grid" w:uiPriority="39"/>
-    <w:lsdException w:name="Table Theme" w:semiHidden="1" w:unhideWhenUsed="1"/>
-    <w:lsdException w:name="Placeholder Text" w:semiHidden="1"/>
-    <w:lsdException w:name="No Spacing" w:uiPriority="1" w:qFormat="1"/>
-    <w:lsdException w:name="Light Shading" w:uiPriority="60"/>
-    <w:lsdException w:name="Light List" w:uiPriority="61"/>
-    <w:lsdException w:name="Light Grid" w:uiPriority="62"/>
-    <w:lsdException w:name="Medium Shading 1" w:uiPriority="63"/>
-    <w:lsdException w:name="Medium Shading 2" w:uiPriority="64"/>
-    <w:lsdException w:name="Medium List 1" w:uiPriority="65"/>
-    <w:lsdException w:name="Medium List 2" w:uiPriority="66"/>
-    <w:lsdException w:name="Medium Grid 1" w:uiPriority="67"/>
-    <w:lsdException w:name="Medium Grid 2" w:uiPriority="68"/>
-    <w:lsdException w:name="Medium Grid 3" w:uiPriority="69"/>
-    <w:lsdException w:name="Dark List" w:uiPriority="70"/>
-    <w:lsdException w:name="Colorful Shading" w:uiPriority="71"/>
-    <w:lsdException w:name="Colorful List" w:uiPriority="72"/>
-    <w:lsdException w:name="Colorful Grid" w:uiPriority="73"/>
-    <w:lsdException w:name="Light Shading Accent 1" w:uiPriority="60"/>
-    <w:lsdException w:name="Light List Accent 1" w:uiPriority="61"/>
-    <w:lsdException w:name="Light Grid Accent 1" w:uiPriority="62"/>
-    <w:lsdException w:name="Medium Shading 1 Accent 1" w:uiPriority="63"/>
-    <w:lsdException w:name="Medium Shading 2 Accent 1" w:uiPriority="64"/>
-    <w:lsdException w:name="Medium List 1 Accent 1" w:uiPriority="65"/>
-    <w:lsdException w:name="Revision" w:semiHidden="1"/>
-    <w:lsdException w:name="List Paragraph" w:uiPriority="34" w:qFormat="1"/>
-    <w:lsdException w:name="Quote" w:uiPriority="29" w:qFormat="1"/>
-    <w:lsdException w:name="Intense Quote" w:uiPriority="30" w:qFormat="1"/>
-    <w:lsdException w:name="Medium List 2 Accent 1" w:uiPriority="66"/>
-    <w:lsdException w:name="Medium Grid 1 Accent 1" w:uiPriority="67"/>
-    <w:lsdException w:name="Medium Grid 2 Accent 1" w:uiPriority="68"/>
-    <w:lsdException w:name="Medium Grid 3 Accent 1" w:uiPriority="69"/>
-    <w:lsdException w:name="Dark List Accent 1" w:uiPriority="70"/>
-    <w:lsdException w:name="Colorful Shading Accent 1" w:uiPriority="71"/>
-    <w:lsdException w:name="Colorful List Accent 1" w:uiPriority="72"/>
-    <w:lsdException w:name="Colorful Grid Accent 1" w:uiPriority="73"/>
-    <w:lsdException w:name="Light Shading Accent 2" w:uiPriority="60"/>
-    <w:lsdException w:name="Light List Accent 2" w:uiPriority="61"/>
-    <w:lsdException w:name="Light Grid Accent 2" w:uiPriority="62"/>
-    <w:lsdException w:name="Medium Shading 1 Accent 2" w:uiPriority="63"/>
-    <w:lsdException w:name="Medium Shading 2 Accent 2" w:uiPriority="64"/>
-    <w:lsdException w:name="Medium List 1 Accent 2" w:uiPriority="65"/>
-    <w:lsdException w:name="Medium List 2 Accent 2" w:uiPriority="66"/>
-    <w:lsdException w:name="Medium Grid 1 Accent 2" w:uiPriority="67"/>
-    <w:lsdException w:name="Medium Grid 2 Accent 2" w:uiPriority="68"/>
-    <w:lsdException w:name="Medium Grid 3 Accent 2" w:uiPriority="69"/>
-    <w:lsdException w:name="Dark List Accent 2" w:uiPriority="70"/>
-    <w:lsdException w:name="Colorful Shading Accent 2" w:uiPriority="71"/>
-    <w:lsdException w:name="Colorful List Accent 2" w:uiPriority="72"/>
-    <w:lsdException w:name="Colorful Grid Accent 2" w:uiPriority="73"/>
-    <w:lsdException w:name="Light Shading Accent 3" w:uiPriority="60"/>
-    <w:lsdException w:name="Light List Accent 3" w:uiPriority="61"/>
-    <w:lsdException w:name="Light Grid Accent 3" w:uiPriority="62"/>
-    <w:lsdException w:name="Medium Shading 1 Accent 3" w:uiPriority="63"/>
-    <w:lsdException w:name="Medium Shading 2 Accent 3" w:uiPriority="64"/>
-    <w:lsdException w:name="Medium List 1 Accent 3" w:uiPriority="65"/>
-    <w:lsdException w:name="Medium List 2 Accent 3" w:uiPriority="66"/>
-    <w:lsdException w:name="Medium Grid 1 Accent 3" w:uiPriority="67"/>
-    <w:lsdException w:name="Medium Grid 2 Accent 3" w:uiPriority="68"/>
-    <w:lsdException w:name="Medium Grid 3 Accent 3" w:uiPriority="69"/>
-    <w:lsdException w:name="Dark List Accent 3" w:uiPriority="70"/>
-    <w:lsdException w:name="Colorful Shading Accent 3" w:uiPriority="71"/>
-    <w:lsdException w:name="Colorful List Accent 3" w:uiPriority="72"/>
-    <w:lsdException w:name="Colorful Grid Accent 3" w:uiPriority="73"/>
-    <w:lsdException w:name="Light Shading Accent 4" w:uiPriority="60"/>
-    <w:lsdException w:name="Light List Accent 4" w:uiPriority="61"/>
-    <w:lsdException w:name="Light Grid Accent 4" w:uiPriority="62"/>
-    <w:lsdException w:name="Medium Shading 1 Accent 4" w:uiPriority="63"/>
-    <w:lsdException w:name="Medium Shading 2 Accent 4" w:uiPriority="64"/>
-    <w:lsdException w:name="Medium List 1 Accent 4" w:uiPriority="65"/>
-    <w:lsdException w:name="Medium List 2 Accent 4" w:uiPriority="66"/>
-    <w:lsdException w:name="Medium Grid 1 Accent 4" w:uiPriority="67"/>
-    <w:lsdException w:name="Medium Grid 2 Accent 4" w:uiPriority="68"/>
-    <w:lsdException w:name="Medium Grid 3 Accent 4" w:uiPriority="69"/>
-    <w:lsdException w:name="Dark List Accent 4" w:uiPriority="70"/>
-    <w:lsdException w:name="Colorful Shading Accent 4" w:uiPriority="71"/>
-    <w:lsdException w:name="Colorful List Accent 4" w:uiPriority="72"/>
-    <w:lsdException w:name="Colorful Grid Accent 4" w:uiPriority="73"/>
-    <w:lsdException w:name="Light Shading Accent 5" w:uiPriority="60"/>
-    <w:lsdException w:name="Light List Accent 5" w:uiPriority="61"/>
-    <w:lsdException w:name="Light Grid Accent 5" w:uiPriority="62"/>
-    <w:lsdException w:name="Medium Shading 1 Accent 5" w:uiPriority="63"/>
-    <w:lsdException w:name="Medium Shading 2 Accent 5" w:uiPriority="64"/>
-    <w:lsdException w:name="Medium List 1 Accent 5" w:uiPriority="65"/>
-    <w:lsdException w:name="Medium List 2 Accent 5" w:uiPriority="66"/>
-    <w:lsdException w:name="Medium Grid 1 Accent 5" w:uiPriority="67"/>
-    <w:lsdException w:name="Medium Grid 2 Accent 5" w:uiPriority="68"/>
-    <w:lsdException w:name="Medium Grid 3 Accent 5" w:uiPriority="69"/>
-    <w:lsdException w:name="Dark List Accent 5" w:uiPriority="70"/>
-    <w:lsdException w:name="Colorful Shading Accent 5" w:uiPriority="71"/>
-    <w:lsdException w:name="Colorful List Accent 5" w:uiPriority="72"/>
-    <w:lsdException w:name="Colorful Grid Accent 5" w:uiPriority="73"/>
-    <w:lsdException w:name="Light Shading Accent 6" w:uiPriority="60"/>
-    <w:lsdException w:name="Light List Accent 6" w:uiPriority="61"/>
-    <w:lsdException w:name="Light Grid Accent 6" w:uiPriority="62"/>
-    <w:lsdException w:name="Medium Shading 1 Accent 6" w:uiPriority="63"/>
-    <w:lsdException w:name="Medium Shading 2 Accent 6" w:uiPriority="64"/>
-    <w:lsdException w:name="Medium List 1 Accent 6" w:uiPriority="65"/>
-    <w:lsdException w:name="Medium List 2 Accent 6" w:uiPriority="66"/>
-    <w:lsdException w:name="Medium Grid 1 Accent 6" w:uiPriority="67"/>
-    <w:lsdException w:name="Medium Grid 2 Accent 6" w:uiPriority="68"/>
-    <w:lsdException w:name="Medium Grid 3 Accent 6" w:uiPriority="69"/>
-    <w:lsdException w:name="Dark List Accent 6" w:uiPriority="70"/>
-    <w:lsdException w:name="Colorful Shading Accent 6" w:uiPriority="71"/>
-    <w:lsdException w:name="Colorful List Accent 6" w:uiPriority="72"/>
-    <w:lsdException w:name="Colorful Grid Accent 6" w:uiPriority="73"/>
-    <w:lsdException w:name="Subtle Emphasis" w:uiPriority="19" w:qFormat="1"/>
-    <w:lsdException w:name="Intense Emphasis" w:uiPriority="21" w:qFormat="1"/>
-    <w:lsdException w:name="Subtle Reference" w:uiPriority="31" w:qFormat="1"/>
-    <w:lsdException w:name="Intense Reference" w:uiPriority="32" w:qFormat="1"/>
-    <w:lsdException w:name="Book Title" w:uiPriority="33" w:qFormat="1"/>
-    <w:lsdException w:name="Bibliography" w:semiHidden="1" w:uiPriority="37" w:unhideWhenUsed="1"/>
-    <w:lsdException w:name="TOC Heading" w:semiHidden="1" w:uiPriority="39" w:unhideWhenUsed="1" w:qFormat="1"/>
-    <w:lsdException w:name="Plain Table 1" w:uiPriority="41"/>
-    <w:lsdException w:name="Plain Table 2" w:uiPriority="42"/>
-    <w:lsdException w:name="Plain Table 3" w:uiPriority="43"/>
-    <w:lsdException w:name="Plain Table 4" w:uiPriority="44"/>
-    <w:lsdException w:name="Plain Table 5" w:uiPriority="45"/>
-    <w:lsdException w:name="Grid Table Light" w:uiPriority="40"/>
-    <w:lsdException w:name="Grid Table 1 Light" w:uiPriority="46"/>
-    <w:lsdException w:name="Grid Table 2" w:uiPriority="47"/>
-    <w:lsdException w:name="Grid Table 3" w:uiPriority="48"/>
-    <w:lsdException w:name="Grid Table 4" w:uiPriority="49"/>
-    <w:lsdException w:name="Grid Table 5 Dark" w:uiPriority="50"/>
-    <w:lsdException w:name="Grid Table 6 Colorful" w:uiPriority="51"/>
-    <w:lsdException w:name="Grid Table 7 Colorful" w:uiPriority="52"/>
-    <w:lsdException w:name="Grid Table 1 Light Accent 1" w:uiPriority="46"/>
-    <w:lsdException w:name="Grid Table 2 Accent 1" w:uiPriority="47"/>
-    <w:lsdException w:name="Grid Table 3 Accent 1" w:uiPriority="48"/>
-    <w:lsdException w:name="Grid Table 4 Accent 1" w:uiPriority="49"/>
-    <w:lsdException w:name="Grid Table 5 Dark Accent 1" w:uiPriority="50"/>
-    <w:lsdException w:name="Grid Table 6 Colorful Accent 1" w:uiPriority="51"/>
-    <w:lsdException w:name="Grid Table 7 Colorful Accent 1" w:uiPriority="52"/>
-    <w:lsdException w:name="Grid Table 1 Light Accent 2" w:uiPriority="46"/>
-    <w:lsdException w:name="Grid Table 2 Accent 2" w:uiPriority="47"/>
-    <w:lsdException w:name="Grid Table 3 Accent 2" w:uiPriority="48"/>
-    <w:lsdException w:name="Grid Table 4 Accent 2" w:uiPriority="49"/>
-    <w:lsdException w:name="Grid Table 5 Dark Accent 2" w:uiPriority="50"/>
-    <w:lsdException w:name="Grid Table 6 Colorful Accent 2" w:uiPriority="51"/>
-    <w:lsdException w:name="Grid Table 7 Colorful Accent 2" w:uiPriority="52"/>
-    <w:lsdException w:name="Grid Table 1 Light Accent 3" w:uiPriority="46"/>
-    <w:lsdException w:name="Grid Table 2 Accent 3" w:uiPriority="47"/>
-    <w:lsdException w:name="Grid Table 3 Accent 3" w:uiPriority="48"/>
-    <w:lsdException w:name="Grid Table 4 Accent 3" w:uiPriority="49"/>
-    <w:lsdException w:name="Grid Table 5 Dark Accent 3" w:uiPriority="50"/>
-    <w:lsdException w:name="Grid Table 6 Colorful Accent 3" w:uiPriority="51"/>
-    <w:lsdException w:name="Grid Table 7 Colorful Accent 3" w:uiPriority="52"/>
-    <w:lsdException w:name="Grid Table 1 Light Accent 4" w:uiPriority="46"/>
-    <w:lsdException w:name="Grid Table 2 Accent 4" w:uiPriority="47"/>
-    <w:lsdException w:name="Grid Table 3 Accent 4" w:uiPriority="48"/>
-    <w:lsdException w:name="Grid Table 4 Accent 4" w:uiPriority="49"/>
-    <w:lsdException w:name="Grid Table 5 Dark Accent 4" w:uiPriority="50"/>
-    <w:lsdException w:name="Grid Table 6 Colorful Accent 4" w:uiPriority="51"/>
-    <w:lsdException w:name="Grid Table 7 Colorful Accent 4" w:uiPriority="52"/>
-    <w:lsdException w:name="Grid Table 1 Light Accent 5" w:uiPriority="46"/>
-    <w:lsdException w:name="Grid Table 2 Accent 5" w:uiPriority="47"/>
-    <w:lsdException w:name="Grid Table 3 Accent 5" w:uiPriority="48"/>
-    <w:lsdException w:name="Grid Table 4 Accent 5" w:uiPriority="49"/>
-    <w:lsdException w:name="Grid Table 5 Dark Accent 5" w:uiPriority="50"/>
-    <w:lsdException w:name="Grid Table 6 Colorful Accent 5" w:uiPriority="51"/>
-    <w:lsdException w:name="Grid Table 7 Colorful Accent 5" w:uiPriority="52"/>
-    <w:lsdException w:name="Grid Table 1 Light Accent 6" w:uiPriority="46"/>
-    <w:lsdException w:name="Grid Table 2 Accent 6" w:uiPriority="47"/>
-    <w:lsdException w:name="Grid Table 3 Accent 6" w:uiPriority="48"/>
-    <w:lsdException w:name="Grid Table 4 Accent 6" w:uiPriority="49"/>
-    <w:lsdException w:name="Grid Table 5 Dark Accent 6" w:uiPriority="50"/>
-    <w:lsdException w:name="Grid Table 6 Colorful Accent 6" w:uiPriority="51"/>
-    <w:lsdException w:name="Grid Table 7 Colorful Accent 6" w:uiPriority="52"/>
-    <w:lsdException w:name="List Table 1 Light" w:uiPriority="46"/>
-    <w:lsdException w:name="List Table 2" w:uiPriority="47"/>
-    <w:lsdException w:name="List Table 3" w:uiPriority="48"/>
-    <w:lsdException w:name="List Table 4" w:uiPriority="49"/>
-    <w:lsdException w:name="List Table 5 Dark" w:uiPriority="50"/>
-    <w:lsdException w:name="List Table 6 Colorful" w:uiPriority="51"/>
-    <w:lsdException w:name="List Table 7 Colorful" w:uiPriority="52"/>
-    <w:lsdException w:name="List Table 1 Light Accent 1" w:uiPriority="46"/>
-    <w:lsdException w:name="List Table 2 Accent 1" w:uiPriority="47"/>
-    <w:lsdException w:name="List Table 3 Accent 1" w:uiPriority="48"/>
-    <w:lsdException w:name="List Table 4 Accent 1" w:uiPriority="49"/>
-    <w:lsdException w:name="List Table 5 Dark Accent 1" w:uiPriority="50"/>
-    <w:lsdException w:name="List Table 6 Colorful Accent 1" w:uiPriority="51"/>
-    <w:lsdException w:name="List Table 7 Colorful Accent 1" w:uiPriority="52"/>
-    <w:lsdException w:name="List Table 1 Light Accent 2" w:uiPriority="46"/>
-    <w:lsdException w:name="List Table 2 Accent 2" w:uiPriority="47"/>
-    <w:lsdException w:name="List Table 3 Accent 2" w:uiPriority="48"/>
-    <w:lsdException w:name="List Table 4 Accent 2" w:uiPriority="49"/>
-    <w:lsdException w:name="List Table 5 Dark Accent 2" w:uiPriority="50"/>
-    <w:lsdException w:name="List Table 6 Colorful Accent 2" w:uiPriority="51"/>
-    <w:lsdException w:name="List Table 7 Colorful Accent 2" w:uiPriority="52"/>
-    <w:lsdException w:name="List Table 1 Light Accent 3" w:uiPriority="46"/>
-    <w:lsdException w:name="List Table 2 Accent 3" w:uiPriority="47"/>
-    <w:lsdException w:name="List Table 3 Accent 3" w:uiPriority="48"/>
-    <w:lsdException w:name="List Table 4 Accent 3" w:uiPriority="49"/>
-    <w:lsdException w:name="List Table 5 Dark Accent 3" w:uiPriority="50"/>
-    <w:lsdException w:name="List Table 6 Colorful Accent 3" w:uiPriority="51"/>
-    <w:lsdException w:name="List Table 7 Colorful Accent 3" w:uiPriority="52"/>
-    <w:lsdException w:name="List Table 1 Light Accent 4" w:uiPriority="46"/>
-    <w:lsdException w:name="List Table 2 Accent 4" w:uiPriority="47"/>
-    <w:lsdException w:name="List Table 3 Accent 4" w:uiPriority="48"/>
-    <w:lsdException w:name="List Table 4 Accent 4" w:uiPriority="49"/>
-    <w:lsdException w:name="List Table 5 Dark Accent 4" w:uiPriority="50"/>
-    <w:lsdException w:name="List Table 6 Colorful Accent 4" w:uiPriority="51"/>
-    <w:lsdException w:name="List Table 7 Colorful Accent 4" w:uiPriority="52"/>
-    <w:lsdException w:name="List Table 1 Light Accent 5" w:uiPriority="46"/>
-    <w:lsdException w:name="List Table 2 Accent 5" w:uiPriority="47"/>
-    <w:lsdException w:name="List Table 3 Accent 5" w:uiPriority="48"/>
-    <w:lsdException w:name="List Table 4 Accent 5" w:uiPriority="49"/>
-    <w:lsdException w:name="List Table 5 Dark Accent 5" w:uiPriority="50"/>
-    <w:lsdException w:name="List Table 6 Colorful Accent 5" w:uiPriority="51"/>
-    <w:lsdException w:name="List Table 7 Colorful Accent 5" w:uiPriority="52"/>
-    <w:lsdException w:name="List Table 1 Light Accent 6" w:uiPriority="46"/>
-    <w:lsdException w:name="List Table 2 Accent 6" w:uiPriority="47"/>
-    <w:lsdException w:name="List Table 3 Accent 6" w:uiPriority="48"/>
-    <w:lsdException w:name="List Table 4 Accent 6" w:uiPriority="49"/>
-    <w:lsdException w:name="List Table 5 Dark Accent 6" w:uiPriority="50"/>
-    <w:lsdException w:name="List Table 6 Colorful Accent 6" w:uiPriority="51"/>
-    <w:lsdException w:name="List Table 7 Colorful Accent 6" w:uiPriority="52"/>
-    <w:lsdException w:name="Mention" w:semiHidden="1" w:unhideWhenUsed="1"/>
-    <w:lsdException w:name="Smart Hyperlink" w:semiHidden="1" w:unhideWhenUsed="1"/>
-    <w:lsdException w:name="Hashtag" w:semiHidden="1" w:unhideWhenUsed="1"/>
-    <w:lsdException w:name="Unresolved Mention" w:semiHidden="1" w:unhideWhenUsed="1"/>
-  </w:latentStyles>
-  <w:style w:type="paragraph" w:default="1" w:styleId="Normal">
-    <w:name w:val="Normal"/>
-    <w:qFormat/>
-  </w:style>
-  <w:style w:type="character" w:default="1" w:styleId="DefaultParagraphFont">
-    <w:name w:val="Default Paragraph Font"/>
-    <w:uiPriority w:val="1"/>
-    <w:semiHidden/>
-    <w:unhideWhenUsed/>
-  </w:style>
-  <w:style w:type="table" w:default="1" w:styleId="TableNormal">
-    <w:name w:val="Normal Table"/>
-    <w:uiPriority w:val="99"/>
-    <w:semiHidden/>
-    <w:unhideWhenUsed/>
-    <w:tblPr>
-      <w:tblInd w:w="0" w:type="dxa"/>
-      <w:tblCellMar>
-        <w:top w:w="0" w:type="dxa"/>
-        <w:left w:w="108" w:type="dxa"/>
-        <w:bottom w:w="0" w:type="dxa"/>
-        <w:right w:w="108" w:type="dxa"/>
-      </w:tblCellMar>
-    </w:tblPr>
-  </w:style>
-  <w:style w:type="numbering" w:default="1" w:styleId="NoList">
-    <w:name w:val="No List"/>
-    <w:uiPriority w:val="99"/>
-    <w:semiHidden/>
-    <w:unhideWhenUsed/>
-  </w:style>
-  <w:style w:type="character" w:styleId="PlaceholderText">
-    <w:name w:val="Placeholder Text"/>
-    <w:basedOn w:val="DefaultParagraphFont"/>
-    <w:uiPriority w:val="99"/>
-    <w:semiHidden/>
-    <w:rsid w:val="005566F4"/>
-    <w:rPr>
-      <w:color w:val="808080"/>
-    </w:rPr>
-  </w:style>
-</w:styles>
-</file>
-
-<file path=word/glossary/webSettings.xml><?xml version="1.0" encoding="utf-8"?>
-<w:webSettings xmlns:mc="http://schemas.openxmlformats.org/markup-compatibility/2006" xmlns:r="http://schemas.openxmlformats.org/officeDocument/2006/relationships" xmlns:w="http://schemas.openxmlformats.org/wordprocessingml/2006/main" xmlns:w14="http://schemas.microsoft.com/office/word/2010/wordml" xmlns:w15="http://schemas.microsoft.com/office/word/2012/wordml" xmlns:w16cid="http://schemas.microsoft.com/office/word/2016/wordml/cid" xmlns:w16se="http://schemas.microsoft.com/office/word/2015/wordml/symex" mc:Ignorable="w14 w15 w16se w16cid">
-  <w:optimizeForBrowser/>
-  <w:allowPNG/>
-</w:webSettings>
-</file>
-
 <file path=word/theme/theme1.xml><?xml version="1.0" encoding="utf-8"?>
 <a:theme xmlns:a="http://schemas.openxmlformats.org/drawingml/2006/main" name="Office Theme">
   <a:themeElements>
@@ -11850,7 +12249,7 @@
 </file>
 
 <file path=customXml/itemProps1.xml><?xml version="1.0" encoding="utf-8"?>
-<ds:datastoreItem xmlns:ds="http://schemas.openxmlformats.org/officeDocument/2006/customXml" ds:itemID="{CC8017A8-3F4C-2B4A-B0FE-F44E511E7727}">
+<ds:datastoreItem xmlns:ds="http://schemas.openxmlformats.org/officeDocument/2006/customXml" ds:itemID="{85F4F7C1-22A3-284D-A4EA-396659E7DAAC}">
   <ds:schemaRefs>
     <ds:schemaRef ds:uri="http://schemas.openxmlformats.org/officeDocument/2006/bibliography"/>
     <ds:schemaRef ds:uri="urn:schemas-microsoft-com:xslt"/>

</xml_diff>

<commit_message>
Updates to the Report
Added Condition References
</commit_message>
<xml_diff>
--- a/Project Docs/J58-Report.docx
+++ b/Project Docs/J58-Report.docx
@@ -534,19 +534,28 @@
     </w:p>
     <w:p>
       <w:pPr>
-        <w:tabs>
-          <w:tab w:val="left" w:pos="288"/>
-        </w:tabs>
-        <w:ind w:firstLine="288"/>
-      </w:pPr>
-      <w:r>
-        <w:t>Authors using Microsoft Word will first need to save the AIAA Papers_Template.dotx file in the “Templates” directory of their hard drive. To do s</w:t>
-      </w:r>
-      <w:r>
-        <w:t>o, simply open the AIAA Papers_Template.dotx</w:t>
-      </w:r>
-      <w:r>
-        <w:t xml:space="preserve"> file and then click “File&gt;Save As:” to save the template. [Note: Windows users will need to indicate “Save as Type&gt;Document Template (*.dot)” when asked in the dialogue box; Mac users should save the file in the “My Templates” directory.] To create a new </w:t>
+        <w:ind w:firstLine="720"/>
+      </w:pPr>
+      <w:r>
+        <w:t xml:space="preserve">To gain a better understanding of turbojet engines it is important to analyze the engine characteristics over a range of condition to fully grasp the capabilities of the engine. To that end, </w:t>
+      </w:r>
+      <w:r>
+        <w:t xml:space="preserve">an analytical model </w:t>
+      </w:r>
+      <w:r>
+        <w:t xml:space="preserve">will be developed </w:t>
+      </w:r>
+      <w:r>
+        <w:t>that describes the impact of changes in component characterization on the overall performance of a turbojet engine</w:t>
+      </w:r>
+      <w:r>
+        <w:t xml:space="preserve">. This will be done for a range of conditions to </w:t>
+      </w:r>
+      <w:r>
+        <w:t>survey the design space.</w:t>
+      </w:r>
+      <w:r>
+        <w:t xml:space="preserve"> </w:t>
       </w:r>
     </w:p>
     <w:p>
@@ -2897,17 +2906,8 @@
                 <w:b/>
                 <w:color w:val="000000"/>
               </w:rPr>
-              <w:t xml:space="preserve">32,500 </w:t>
-            </w:r>
-            <w:proofErr w:type="spellStart"/>
-            <w:r>
-              <w:rPr>
-                <w:b/>
-                <w:color w:val="000000"/>
-              </w:rPr>
-              <w:t>lbf</w:t>
-            </w:r>
-            <w:proofErr w:type="spellEnd"/>
+              <w:t>32,500 lbf</w:t>
+            </w:r>
           </w:p>
         </w:tc>
         <w:tc>
@@ -4116,22 +4116,24 @@
       <w:tblPr>
         <w:tblStyle w:val="GridTable3"/>
         <w:tblW w:w="0" w:type="auto"/>
+        <w:jc w:val="center"/>
         <w:tblLook w:val="04A0" w:firstRow="1" w:lastRow="0" w:firstColumn="1" w:lastColumn="0" w:noHBand="0" w:noVBand="1"/>
       </w:tblPr>
       <w:tblGrid>
-        <w:gridCol w:w="2576"/>
-        <w:gridCol w:w="2358"/>
-        <w:gridCol w:w="2307"/>
-        <w:gridCol w:w="2119"/>
+        <w:gridCol w:w="3055"/>
+        <w:gridCol w:w="1874"/>
+        <w:gridCol w:w="1186"/>
+        <w:gridCol w:w="1272"/>
       </w:tblGrid>
       <w:tr>
         <w:trPr>
           <w:cnfStyle w:val="100000000000" w:firstRow="1" w:lastRow="0" w:firstColumn="0" w:lastColumn="0" w:oddVBand="0" w:evenVBand="0" w:oddHBand="0" w:evenHBand="0" w:firstRowFirstColumn="0" w:firstRowLastColumn="0" w:lastRowFirstColumn="0" w:lastRowLastColumn="0"/>
+          <w:jc w:val="center"/>
         </w:trPr>
         <w:tc>
           <w:tcPr>
             <w:cnfStyle w:val="001000000100" w:firstRow="0" w:lastRow="0" w:firstColumn="1" w:lastColumn="0" w:oddVBand="0" w:evenVBand="0" w:oddHBand="0" w:evenHBand="0" w:firstRowFirstColumn="1" w:firstRowLastColumn="0" w:lastRowFirstColumn="0" w:lastRowLastColumn="0"/>
-            <w:tcW w:w="2576" w:type="dxa"/>
+            <w:tcW w:w="3055" w:type="dxa"/>
           </w:tcPr>
           <w:p>
             <w:r>
@@ -4141,7 +4143,7 @@
         </w:tc>
         <w:tc>
           <w:tcPr>
-            <w:tcW w:w="2358" w:type="dxa"/>
+            <w:tcW w:w="1874" w:type="dxa"/>
           </w:tcPr>
           <w:p>
             <w:pPr>
@@ -4154,7 +4156,7 @@
         </w:tc>
         <w:tc>
           <w:tcPr>
-            <w:tcW w:w="2307" w:type="dxa"/>
+            <w:tcW w:w="1186" w:type="dxa"/>
           </w:tcPr>
           <w:p>
             <w:pPr>
@@ -4167,7 +4169,7 @@
         </w:tc>
         <w:tc>
           <w:tcPr>
-            <w:tcW w:w="2119" w:type="dxa"/>
+            <w:tcW w:w="1265" w:type="dxa"/>
           </w:tcPr>
           <w:p>
             <w:pPr>
@@ -4182,11 +4184,12 @@
       <w:tr>
         <w:trPr>
           <w:cnfStyle w:val="000000100000" w:firstRow="0" w:lastRow="0" w:firstColumn="0" w:lastColumn="0" w:oddVBand="0" w:evenVBand="0" w:oddHBand="1" w:evenHBand="0" w:firstRowFirstColumn="0" w:firstRowLastColumn="0" w:lastRowFirstColumn="0" w:lastRowLastColumn="0"/>
+          <w:jc w:val="center"/>
         </w:trPr>
         <w:tc>
           <w:tcPr>
             <w:cnfStyle w:val="001000000000" w:firstRow="0" w:lastRow="0" w:firstColumn="1" w:lastColumn="0" w:oddVBand="0" w:evenVBand="0" w:oddHBand="0" w:evenHBand="0" w:firstRowFirstColumn="0" w:firstRowLastColumn="0" w:lastRowFirstColumn="0" w:lastRowLastColumn="0"/>
-            <w:tcW w:w="2576" w:type="dxa"/>
+            <w:tcW w:w="3055" w:type="dxa"/>
           </w:tcPr>
           <w:p>
             <w:r>
@@ -4222,7 +4225,7 @@
         </w:tc>
         <w:tc>
           <w:tcPr>
-            <w:tcW w:w="2358" w:type="dxa"/>
+            <w:tcW w:w="1874" w:type="dxa"/>
           </w:tcPr>
           <w:p>
             <w:pPr>
@@ -4235,7 +4238,7 @@
         </w:tc>
         <w:tc>
           <w:tcPr>
-            <w:tcW w:w="2307" w:type="dxa"/>
+            <w:tcW w:w="1186" w:type="dxa"/>
           </w:tcPr>
           <w:p>
             <w:pPr>
@@ -4248,7 +4251,7 @@
         </w:tc>
         <w:tc>
           <w:tcPr>
-            <w:tcW w:w="2119" w:type="dxa"/>
+            <w:tcW w:w="1265" w:type="dxa"/>
           </w:tcPr>
           <w:p>
             <w:pPr>
@@ -4261,10 +4264,13 @@
         </w:tc>
       </w:tr>
       <w:tr>
+        <w:trPr>
+          <w:jc w:val="center"/>
+        </w:trPr>
         <w:tc>
           <w:tcPr>
             <w:cnfStyle w:val="001000000000" w:firstRow="0" w:lastRow="0" w:firstColumn="1" w:lastColumn="0" w:oddVBand="0" w:evenVBand="0" w:oddHBand="0" w:evenHBand="0" w:firstRowFirstColumn="0" w:firstRowLastColumn="0" w:lastRowFirstColumn="0" w:lastRowLastColumn="0"/>
-            <w:tcW w:w="2576" w:type="dxa"/>
+            <w:tcW w:w="3055" w:type="dxa"/>
           </w:tcPr>
           <w:p>
             <w:r>
@@ -4300,7 +4306,7 @@
         </w:tc>
         <w:tc>
           <w:tcPr>
-            <w:tcW w:w="2358" w:type="dxa"/>
+            <w:tcW w:w="1874" w:type="dxa"/>
           </w:tcPr>
           <w:p>
             <w:pPr>
@@ -4313,7 +4319,7 @@
         </w:tc>
         <w:tc>
           <w:tcPr>
-            <w:tcW w:w="2307" w:type="dxa"/>
+            <w:tcW w:w="1186" w:type="dxa"/>
           </w:tcPr>
           <w:p>
             <w:pPr>
@@ -4326,7 +4332,7 @@
         </w:tc>
         <w:tc>
           <w:tcPr>
-            <w:tcW w:w="2119" w:type="dxa"/>
+            <w:tcW w:w="1265" w:type="dxa"/>
           </w:tcPr>
           <w:p>
             <w:pPr>
@@ -4341,11 +4347,12 @@
       <w:tr>
         <w:trPr>
           <w:cnfStyle w:val="000000100000" w:firstRow="0" w:lastRow="0" w:firstColumn="0" w:lastColumn="0" w:oddVBand="0" w:evenVBand="0" w:oddHBand="1" w:evenHBand="0" w:firstRowFirstColumn="0" w:firstRowLastColumn="0" w:lastRowFirstColumn="0" w:lastRowLastColumn="0"/>
+          <w:jc w:val="center"/>
         </w:trPr>
         <w:tc>
           <w:tcPr>
             <w:cnfStyle w:val="001000000000" w:firstRow="0" w:lastRow="0" w:firstColumn="1" w:lastColumn="0" w:oddVBand="0" w:evenVBand="0" w:oddHBand="0" w:evenHBand="0" w:firstRowFirstColumn="0" w:firstRowLastColumn="0" w:lastRowFirstColumn="0" w:lastRowLastColumn="0"/>
-            <w:tcW w:w="2576" w:type="dxa"/>
+            <w:tcW w:w="3055" w:type="dxa"/>
           </w:tcPr>
           <w:p>
             <w:r>
@@ -4381,7 +4388,7 @@
         </w:tc>
         <w:tc>
           <w:tcPr>
-            <w:tcW w:w="2358" w:type="dxa"/>
+            <w:tcW w:w="1874" w:type="dxa"/>
           </w:tcPr>
           <w:p>
             <w:pPr>
@@ -4394,7 +4401,7 @@
         </w:tc>
         <w:tc>
           <w:tcPr>
-            <w:tcW w:w="2307" w:type="dxa"/>
+            <w:tcW w:w="1186" w:type="dxa"/>
           </w:tcPr>
           <w:p>
             <w:pPr>
@@ -4407,7 +4414,7 @@
         </w:tc>
         <w:tc>
           <w:tcPr>
-            <w:tcW w:w="2119" w:type="dxa"/>
+            <w:tcW w:w="1265" w:type="dxa"/>
           </w:tcPr>
           <w:p>
             <w:pPr>
@@ -4420,10 +4427,13 @@
         </w:tc>
       </w:tr>
       <w:tr>
+        <w:trPr>
+          <w:jc w:val="center"/>
+        </w:trPr>
         <w:tc>
           <w:tcPr>
             <w:cnfStyle w:val="001000000000" w:firstRow="0" w:lastRow="0" w:firstColumn="1" w:lastColumn="0" w:oddVBand="0" w:evenVBand="0" w:oddHBand="0" w:evenHBand="0" w:firstRowFirstColumn="0" w:firstRowLastColumn="0" w:lastRowFirstColumn="0" w:lastRowLastColumn="0"/>
-            <w:tcW w:w="2576" w:type="dxa"/>
+            <w:tcW w:w="3055" w:type="dxa"/>
           </w:tcPr>
           <w:p>
             <w:r>
@@ -4459,7 +4469,7 @@
         </w:tc>
         <w:tc>
           <w:tcPr>
-            <w:tcW w:w="2358" w:type="dxa"/>
+            <w:tcW w:w="1874" w:type="dxa"/>
           </w:tcPr>
           <w:p>
             <w:pPr>
@@ -4472,7 +4482,7 @@
         </w:tc>
         <w:tc>
           <w:tcPr>
-            <w:tcW w:w="2307" w:type="dxa"/>
+            <w:tcW w:w="1186" w:type="dxa"/>
           </w:tcPr>
           <w:p>
             <w:pPr>
@@ -4485,7 +4495,7 @@
         </w:tc>
         <w:tc>
           <w:tcPr>
-            <w:tcW w:w="2119" w:type="dxa"/>
+            <w:tcW w:w="1265" w:type="dxa"/>
           </w:tcPr>
           <w:p>
             <w:pPr>
@@ -4500,21 +4510,51 @@
       <w:tr>
         <w:trPr>
           <w:cnfStyle w:val="000000100000" w:firstRow="0" w:lastRow="0" w:firstColumn="0" w:lastColumn="0" w:oddVBand="0" w:evenVBand="0" w:oddHBand="1" w:evenHBand="0" w:firstRowFirstColumn="0" w:firstRowLastColumn="0" w:lastRowFirstColumn="0" w:lastRowLastColumn="0"/>
+          <w:jc w:val="center"/>
         </w:trPr>
         <w:tc>
           <w:tcPr>
             <w:cnfStyle w:val="001000000000" w:firstRow="0" w:lastRow="0" w:firstColumn="1" w:lastColumn="0" w:oddVBand="0" w:evenVBand="0" w:oddHBand="0" w:evenHBand="0" w:firstRowFirstColumn="0" w:firstRowLastColumn="0" w:lastRowFirstColumn="0" w:lastRowLastColumn="0"/>
-            <w:tcW w:w="2576" w:type="dxa"/>
+            <w:tcW w:w="3055" w:type="dxa"/>
           </w:tcPr>
           <w:p>
             <w:r>
               <w:t>YF12A (03/18/65)</w:t>
             </w:r>
-          </w:p>
-        </w:tc>
-        <w:tc>
-          <w:tcPr>
-            <w:tcW w:w="2358" w:type="dxa"/>
+            <w:r>
+              <w:t xml:space="preserve"> </w:t>
+            </w:r>
+            <w:sdt>
+              <w:sdtPr>
+                <w:id w:val="-1286340244"/>
+                <w:citation/>
+              </w:sdtPr>
+              <w:sdtContent>
+                <w:r>
+                  <w:fldChar w:fldCharType="begin"/>
+                </w:r>
+                <w:r>
+                  <w:instrText xml:space="preserve"> CITATION Hay18 \l 1033 </w:instrText>
+                </w:r>
+                <w:r>
+                  <w:fldChar w:fldCharType="separate"/>
+                </w:r>
+                <w:r>
+                  <w:rPr>
+                    <w:noProof/>
+                  </w:rPr>
+                  <w:t>[13]</w:t>
+                </w:r>
+                <w:r>
+                  <w:fldChar w:fldCharType="end"/>
+                </w:r>
+              </w:sdtContent>
+            </w:sdt>
+          </w:p>
+        </w:tc>
+        <w:tc>
+          <w:tcPr>
+            <w:tcW w:w="1874" w:type="dxa"/>
           </w:tcPr>
           <w:p>
             <w:pPr>
@@ -4527,7 +4567,7 @@
         </w:tc>
         <w:tc>
           <w:tcPr>
-            <w:tcW w:w="2307" w:type="dxa"/>
+            <w:tcW w:w="1186" w:type="dxa"/>
           </w:tcPr>
           <w:p>
             <w:pPr>
@@ -4540,7 +4580,7 @@
         </w:tc>
         <w:tc>
           <w:tcPr>
-            <w:tcW w:w="2119" w:type="dxa"/>
+            <w:tcW w:w="1265" w:type="dxa"/>
           </w:tcPr>
           <w:p>
             <w:pPr>
@@ -4553,20 +4593,52 @@
         </w:tc>
       </w:tr>
       <w:tr>
+        <w:trPr>
+          <w:jc w:val="center"/>
+        </w:trPr>
         <w:tc>
           <w:tcPr>
             <w:cnfStyle w:val="001000000000" w:firstRow="0" w:lastRow="0" w:firstColumn="1" w:lastColumn="0" w:oddVBand="0" w:evenVBand="0" w:oddHBand="0" w:evenHBand="0" w:firstRowFirstColumn="0" w:firstRowLastColumn="0" w:lastRowFirstColumn="0" w:lastRowLastColumn="0"/>
-            <w:tcW w:w="2576" w:type="dxa"/>
+            <w:tcW w:w="3055" w:type="dxa"/>
           </w:tcPr>
           <w:p>
             <w:r>
               <w:t>A12 Max Altitude at Mach 2.2</w:t>
             </w:r>
-          </w:p>
-        </w:tc>
-        <w:tc>
-          <w:tcPr>
-            <w:tcW w:w="2358" w:type="dxa"/>
+            <w:r>
+              <w:t xml:space="preserve"> </w:t>
+            </w:r>
+            <w:sdt>
+              <w:sdtPr>
+                <w:id w:val="-1406988657"/>
+                <w:citation/>
+              </w:sdtPr>
+              <w:sdtContent>
+                <w:r>
+                  <w:fldChar w:fldCharType="begin"/>
+                </w:r>
+                <w:r>
+                  <w:instrText xml:space="preserve"> CITATION A1268 \l 1033 </w:instrText>
+                </w:r>
+                <w:r>
+                  <w:fldChar w:fldCharType="separate"/>
+                </w:r>
+                <w:r>
+                  <w:rPr>
+                    <w:noProof/>
+                  </w:rPr>
+                  <w:t>[14]</w:t>
+                </w:r>
+                <w:r>
+                  <w:fldChar w:fldCharType="end"/>
+                </w:r>
+              </w:sdtContent>
+            </w:sdt>
+          </w:p>
+        </w:tc>
+        <w:tc>
+          <w:tcPr>
+            <w:tcW w:w="1874" w:type="dxa"/>
           </w:tcPr>
           <w:p>
             <w:pPr>
@@ -4579,7 +4651,7 @@
         </w:tc>
         <w:tc>
           <w:tcPr>
-            <w:tcW w:w="2307" w:type="dxa"/>
+            <w:tcW w:w="1186" w:type="dxa"/>
           </w:tcPr>
           <w:p>
             <w:pPr>
@@ -4592,7 +4664,7 @@
         </w:tc>
         <w:tc>
           <w:tcPr>
-            <w:tcW w:w="2119" w:type="dxa"/>
+            <w:tcW w:w="1265" w:type="dxa"/>
           </w:tcPr>
           <w:p>
             <w:pPr>
@@ -4607,21 +4679,51 @@
       <w:tr>
         <w:trPr>
           <w:cnfStyle w:val="000000100000" w:firstRow="0" w:lastRow="0" w:firstColumn="0" w:lastColumn="0" w:oddVBand="0" w:evenVBand="0" w:oddHBand="1" w:evenHBand="0" w:firstRowFirstColumn="0" w:firstRowLastColumn="0" w:lastRowFirstColumn="0" w:lastRowLastColumn="0"/>
+          <w:jc w:val="center"/>
         </w:trPr>
         <w:tc>
           <w:tcPr>
             <w:cnfStyle w:val="001000000000" w:firstRow="0" w:lastRow="0" w:firstColumn="1" w:lastColumn="0" w:oddVBand="0" w:evenVBand="0" w:oddHBand="0" w:evenHBand="0" w:firstRowFirstColumn="0" w:firstRowLastColumn="0" w:lastRowFirstColumn="0" w:lastRowLastColumn="0"/>
-            <w:tcW w:w="2576" w:type="dxa"/>
+            <w:tcW w:w="3055" w:type="dxa"/>
           </w:tcPr>
           <w:p>
             <w:r>
               <w:t>Lake County Airport</w:t>
             </w:r>
-          </w:p>
-        </w:tc>
-        <w:tc>
-          <w:tcPr>
-            <w:tcW w:w="2358" w:type="dxa"/>
+            <w:r>
+              <w:t xml:space="preserve"> </w:t>
+            </w:r>
+            <w:sdt>
+              <w:sdtPr>
+                <w:id w:val="-1987779884"/>
+                <w:citation/>
+              </w:sdtPr>
+              <w:sdtContent>
+                <w:r>
+                  <w:fldChar w:fldCharType="begin"/>
+                </w:r>
+                <w:r>
+                  <w:instrText xml:space="preserve"> CITATION A1268 \l 1033 </w:instrText>
+                </w:r>
+                <w:r>
+                  <w:fldChar w:fldCharType="separate"/>
+                </w:r>
+                <w:r>
+                  <w:rPr>
+                    <w:noProof/>
+                  </w:rPr>
+                  <w:t>[14]</w:t>
+                </w:r>
+                <w:r>
+                  <w:fldChar w:fldCharType="end"/>
+                </w:r>
+              </w:sdtContent>
+            </w:sdt>
+          </w:p>
+        </w:tc>
+        <w:tc>
+          <w:tcPr>
+            <w:tcW w:w="1874" w:type="dxa"/>
           </w:tcPr>
           <w:p>
             <w:pPr>
@@ -4634,7 +4736,7 @@
         </w:tc>
         <w:tc>
           <w:tcPr>
-            <w:tcW w:w="2307" w:type="dxa"/>
+            <w:tcW w:w="1186" w:type="dxa"/>
           </w:tcPr>
           <w:p>
             <w:pPr>
@@ -4647,7 +4749,7 @@
         </w:tc>
         <w:tc>
           <w:tcPr>
-            <w:tcW w:w="2119" w:type="dxa"/>
+            <w:tcW w:w="1265" w:type="dxa"/>
           </w:tcPr>
           <w:p>
             <w:pPr>
@@ -4660,20 +4762,52 @@
         </w:tc>
       </w:tr>
       <w:tr>
+        <w:trPr>
+          <w:jc w:val="center"/>
+        </w:trPr>
         <w:tc>
           <w:tcPr>
             <w:cnfStyle w:val="001000000000" w:firstRow="0" w:lastRow="0" w:firstColumn="1" w:lastColumn="0" w:oddVBand="0" w:evenVBand="0" w:oddHBand="0" w:evenHBand="0" w:firstRowFirstColumn="0" w:firstRowLastColumn="0" w:lastRowFirstColumn="0" w:lastRowLastColumn="0"/>
-            <w:tcW w:w="2576" w:type="dxa"/>
+            <w:tcW w:w="3055" w:type="dxa"/>
           </w:tcPr>
           <w:p>
             <w:r>
               <w:t>Lowest Altitude at Mach 1.0</w:t>
             </w:r>
-          </w:p>
-        </w:tc>
-        <w:tc>
-          <w:tcPr>
-            <w:tcW w:w="2358" w:type="dxa"/>
+            <w:r>
+              <w:t xml:space="preserve"> </w:t>
+            </w:r>
+            <w:sdt>
+              <w:sdtPr>
+                <w:id w:val="293953435"/>
+                <w:citation/>
+              </w:sdtPr>
+              <w:sdtContent>
+                <w:r>
+                  <w:fldChar w:fldCharType="begin"/>
+                </w:r>
+                <w:r>
+                  <w:instrText xml:space="preserve"> CITATION A1268 \l 1033 </w:instrText>
+                </w:r>
+                <w:r>
+                  <w:fldChar w:fldCharType="separate"/>
+                </w:r>
+                <w:r>
+                  <w:rPr>
+                    <w:noProof/>
+                  </w:rPr>
+                  <w:t>[14]</w:t>
+                </w:r>
+                <w:r>
+                  <w:fldChar w:fldCharType="end"/>
+                </w:r>
+              </w:sdtContent>
+            </w:sdt>
+          </w:p>
+        </w:tc>
+        <w:tc>
+          <w:tcPr>
+            <w:tcW w:w="1874" w:type="dxa"/>
           </w:tcPr>
           <w:p>
             <w:pPr>
@@ -4686,7 +4820,7 @@
         </w:tc>
         <w:tc>
           <w:tcPr>
-            <w:tcW w:w="2307" w:type="dxa"/>
+            <w:tcW w:w="1186" w:type="dxa"/>
           </w:tcPr>
           <w:p>
             <w:pPr>
@@ -4699,7 +4833,7 @@
         </w:tc>
         <w:tc>
           <w:tcPr>
-            <w:tcW w:w="2119" w:type="dxa"/>
+            <w:tcW w:w="1265" w:type="dxa"/>
           </w:tcPr>
           <w:p>
             <w:pPr>
@@ -4714,11 +4848,12 @@
       <w:tr>
         <w:trPr>
           <w:cnfStyle w:val="000000100000" w:firstRow="0" w:lastRow="0" w:firstColumn="0" w:lastColumn="0" w:oddVBand="0" w:evenVBand="0" w:oddHBand="1" w:evenHBand="0" w:firstRowFirstColumn="0" w:firstRowLastColumn="0" w:lastRowFirstColumn="0" w:lastRowLastColumn="0"/>
+          <w:jc w:val="center"/>
         </w:trPr>
         <w:tc>
           <w:tcPr>
             <w:cnfStyle w:val="001000000000" w:firstRow="0" w:lastRow="0" w:firstColumn="1" w:lastColumn="0" w:oddVBand="0" w:evenVBand="0" w:oddHBand="0" w:evenHBand="0" w:firstRowFirstColumn="0" w:firstRowLastColumn="0" w:lastRowFirstColumn="0" w:lastRowLastColumn="0"/>
-            <w:tcW w:w="2576" w:type="dxa"/>
+            <w:tcW w:w="3055" w:type="dxa"/>
           </w:tcPr>
           <w:p>
             <w:r>
@@ -4728,7 +4863,7 @@
         </w:tc>
         <w:tc>
           <w:tcPr>
-            <w:tcW w:w="2358" w:type="dxa"/>
+            <w:tcW w:w="1874" w:type="dxa"/>
           </w:tcPr>
           <w:p>
             <w:pPr>
@@ -4738,7 +4873,7 @@
         </w:tc>
         <w:tc>
           <w:tcPr>
-            <w:tcW w:w="2307" w:type="dxa"/>
+            <w:tcW w:w="1186" w:type="dxa"/>
           </w:tcPr>
           <w:p>
             <w:pPr>
@@ -4748,7 +4883,7 @@
         </w:tc>
         <w:tc>
           <w:tcPr>
-            <w:tcW w:w="2119" w:type="dxa"/>
+            <w:tcW w:w="1265" w:type="dxa"/>
           </w:tcPr>
           <w:p>
             <w:pPr>
@@ -4758,10 +4893,13 @@
         </w:tc>
       </w:tr>
       <w:tr>
+        <w:trPr>
+          <w:jc w:val="center"/>
+        </w:trPr>
         <w:tc>
           <w:tcPr>
             <w:cnfStyle w:val="001000000000" w:firstRow="0" w:lastRow="0" w:firstColumn="1" w:lastColumn="0" w:oddVBand="0" w:evenVBand="0" w:oddHBand="0" w:evenHBand="0" w:firstRowFirstColumn="0" w:firstRowLastColumn="0" w:lastRowFirstColumn="0" w:lastRowLastColumn="0"/>
-            <w:tcW w:w="2576" w:type="dxa"/>
+            <w:tcW w:w="3055" w:type="dxa"/>
           </w:tcPr>
           <w:p>
             <w:r>
@@ -4771,7 +4909,7 @@
         </w:tc>
         <w:tc>
           <w:tcPr>
-            <w:tcW w:w="2358" w:type="dxa"/>
+            <w:tcW w:w="1874" w:type="dxa"/>
           </w:tcPr>
           <w:p>
             <w:pPr>
@@ -4781,7 +4919,7 @@
         </w:tc>
         <w:tc>
           <w:tcPr>
-            <w:tcW w:w="2307" w:type="dxa"/>
+            <w:tcW w:w="1186" w:type="dxa"/>
           </w:tcPr>
           <w:p>
             <w:pPr>
@@ -4791,7 +4929,7 @@
         </w:tc>
         <w:tc>
           <w:tcPr>
-            <w:tcW w:w="2119" w:type="dxa"/>
+            <w:tcW w:w="1265" w:type="dxa"/>
           </w:tcPr>
           <w:p>
             <w:pPr>
@@ -4803,11 +4941,12 @@
       <w:tr>
         <w:trPr>
           <w:cnfStyle w:val="000000100000" w:firstRow="0" w:lastRow="0" w:firstColumn="0" w:lastColumn="0" w:oddVBand="0" w:evenVBand="0" w:oddHBand="1" w:evenHBand="0" w:firstRowFirstColumn="0" w:firstRowLastColumn="0" w:lastRowFirstColumn="0" w:lastRowLastColumn="0"/>
+          <w:jc w:val="center"/>
         </w:trPr>
         <w:tc>
           <w:tcPr>
             <w:cnfStyle w:val="001000000000" w:firstRow="0" w:lastRow="0" w:firstColumn="1" w:lastColumn="0" w:oddVBand="0" w:evenVBand="0" w:oddHBand="0" w:evenHBand="0" w:firstRowFirstColumn="0" w:firstRowLastColumn="0" w:lastRowFirstColumn="0" w:lastRowLastColumn="0"/>
-            <w:tcW w:w="2576" w:type="dxa"/>
+            <w:tcW w:w="3055" w:type="dxa"/>
           </w:tcPr>
           <w:p>
             <w:r>
@@ -4817,7 +4956,7 @@
         </w:tc>
         <w:tc>
           <w:tcPr>
-            <w:tcW w:w="2358" w:type="dxa"/>
+            <w:tcW w:w="1874" w:type="dxa"/>
           </w:tcPr>
           <w:p>
             <w:pPr>
@@ -4827,7 +4966,7 @@
         </w:tc>
         <w:tc>
           <w:tcPr>
-            <w:tcW w:w="2307" w:type="dxa"/>
+            <w:tcW w:w="1186" w:type="dxa"/>
           </w:tcPr>
           <w:p>
             <w:pPr>
@@ -4837,7 +4976,7 @@
         </w:tc>
         <w:tc>
           <w:tcPr>
-            <w:tcW w:w="2119" w:type="dxa"/>
+            <w:tcW w:w="1265" w:type="dxa"/>
           </w:tcPr>
           <w:p>
             <w:pPr>
@@ -4847,10 +4986,13 @@
         </w:tc>
       </w:tr>
       <w:tr>
+        <w:trPr>
+          <w:jc w:val="center"/>
+        </w:trPr>
         <w:tc>
           <w:tcPr>
             <w:cnfStyle w:val="001000000000" w:firstRow="0" w:lastRow="0" w:firstColumn="1" w:lastColumn="0" w:oddVBand="0" w:evenVBand="0" w:oddHBand="0" w:evenHBand="0" w:firstRowFirstColumn="0" w:firstRowLastColumn="0" w:lastRowFirstColumn="0" w:lastRowLastColumn="0"/>
-            <w:tcW w:w="2576" w:type="dxa"/>
+            <w:tcW w:w="3055" w:type="dxa"/>
           </w:tcPr>
           <w:p>
             <w:r>
@@ -4860,7 +5002,7 @@
         </w:tc>
         <w:tc>
           <w:tcPr>
-            <w:tcW w:w="2358" w:type="dxa"/>
+            <w:tcW w:w="1874" w:type="dxa"/>
           </w:tcPr>
           <w:p>
             <w:pPr>
@@ -4870,7 +5012,7 @@
         </w:tc>
         <w:tc>
           <w:tcPr>
-            <w:tcW w:w="2307" w:type="dxa"/>
+            <w:tcW w:w="1186" w:type="dxa"/>
           </w:tcPr>
           <w:p>
             <w:pPr>
@@ -4880,7 +5022,7 @@
         </w:tc>
         <w:tc>
           <w:tcPr>
-            <w:tcW w:w="2119" w:type="dxa"/>
+            <w:tcW w:w="1265" w:type="dxa"/>
           </w:tcPr>
           <w:p>
             <w:pPr>
@@ -4986,7 +5128,7 @@
             <w:rPr>
               <w:noProof/>
             </w:rPr>
-            <w:t>[13]</w:t>
+            <w:t>[15]</w:t>
           </w:r>
           <w:r>
             <w:fldChar w:fldCharType="end"/>
@@ -5015,7 +5157,7 @@
             <w:rPr>
               <w:noProof/>
             </w:rPr>
-            <w:t>[14]</w:t>
+            <w:t>[16]</w:t>
           </w:r>
           <w:r>
             <w:fldChar w:fldCharType="end"/>
@@ -5044,7 +5186,7 @@
             <w:rPr>
               <w:noProof/>
             </w:rPr>
-            <w:t>[15]</w:t>
+            <w:t>[17]</w:t>
           </w:r>
           <w:r>
             <w:fldChar w:fldCharType="end"/>
@@ -5146,7 +5288,7 @@
             <w:rPr>
               <w:noProof/>
             </w:rPr>
-            <w:t>[15]</w:t>
+            <w:t>[17]</w:t>
           </w:r>
           <w:r>
             <w:fldChar w:fldCharType="end"/>
@@ -5244,7 +5386,7 @@
             <w:rPr>
               <w:noProof/>
             </w:rPr>
-            <w:t>[15]</w:t>
+            <w:t>[17]</w:t>
           </w:r>
           <w:r>
             <w:fldChar w:fldCharType="end"/>
@@ -5345,7 +5487,7 @@
             <w:rPr>
               <w:noProof/>
             </w:rPr>
-            <w:t xml:space="preserve"> [15]</w:t>
+            <w:t xml:space="preserve"> [17]</w:t>
           </w:r>
           <w:r>
             <w:fldChar w:fldCharType="end"/>
@@ -5446,7 +5588,7 @@
             <w:rPr>
               <w:noProof/>
             </w:rPr>
-            <w:t xml:space="preserve"> [15]</w:t>
+            <w:t xml:space="preserve"> [17]</w:t>
           </w:r>
           <w:r>
             <w:fldChar w:fldCharType="end"/>
@@ -5547,7 +5689,7 @@
             <w:rPr>
               <w:noProof/>
             </w:rPr>
-            <w:t xml:space="preserve"> [15]</w:t>
+            <w:t xml:space="preserve"> [17]</w:t>
           </w:r>
           <w:r>
             <w:fldChar w:fldCharType="end"/>
@@ -5647,7 +5789,7 @@
             <w:rPr>
               <w:noProof/>
             </w:rPr>
-            <w:t xml:space="preserve"> [15]</w:t>
+            <w:t xml:space="preserve"> [17]</w:t>
           </w:r>
           <w:r>
             <w:fldChar w:fldCharType="end"/>
@@ -5790,7 +5932,7 @@
             <w:rPr>
               <w:noProof/>
             </w:rPr>
-            <w:t>[16]</w:t>
+            <w:t>[18]</w:t>
           </w:r>
           <w:r>
             <w:fldChar w:fldCharType="end"/>
@@ -6695,15 +6837,7 @@
         <w:t>The model will be validated at takeoff with maximum afterburner wh</w:t>
       </w:r>
       <w:r>
-        <w:t xml:space="preserve">ere a 34000 </w:t>
-      </w:r>
-      <w:proofErr w:type="spellStart"/>
-      <w:r>
-        <w:t>lbf</w:t>
-      </w:r>
-      <w:proofErr w:type="spellEnd"/>
-      <w:r>
-        <w:t xml:space="preserve"> is expected at </w:t>
+        <w:t xml:space="preserve">ere a 34000 lbf is expected at </w:t>
       </w:r>
       <w:r>
         <w:t>1.9 pounds of JP-7 per hour per pound of thrust</w:t>
@@ -6712,10 +6846,7 @@
         <w:t xml:space="preserve"> generated.</w:t>
       </w:r>
     </w:p>
-    <w:p>
-      <w:bookmarkStart w:id="7" w:name="_GoBack"/>
-      <w:bookmarkEnd w:id="7"/>
-    </w:p>
+    <w:p/>
     <w:p>
       <w:pPr>
         <w:pStyle w:val="Heading3"/>
@@ -6813,7 +6944,7 @@
               </w:tblGrid>
               <w:tr>
                 <w:trPr>
-                  <w:divId w:val="1477991586"/>
+                  <w:divId w:val="1110508598"/>
                   <w:tblCellSpacing w:w="15" w:type="dxa"/>
                 </w:trPr>
                 <w:tc>
@@ -6875,7 +7006,7 @@
               </w:tr>
               <w:tr>
                 <w:trPr>
-                  <w:divId w:val="1477991586"/>
+                  <w:divId w:val="1110508598"/>
                   <w:tblCellSpacing w:w="15" w:type="dxa"/>
                 </w:trPr>
                 <w:tc>
@@ -6929,7 +7060,7 @@
               </w:tr>
               <w:tr>
                 <w:trPr>
-                  <w:divId w:val="1477991586"/>
+                  <w:divId w:val="1110508598"/>
                   <w:tblCellSpacing w:w="15" w:type="dxa"/>
                 </w:trPr>
                 <w:tc>
@@ -6975,7 +7106,7 @@
               </w:tr>
               <w:tr>
                 <w:trPr>
-                  <w:divId w:val="1477991586"/>
+                  <w:divId w:val="1110508598"/>
                   <w:tblCellSpacing w:w="15" w:type="dxa"/>
                 </w:trPr>
                 <w:tc>
@@ -7035,7 +7166,7 @@
               </w:tr>
               <w:tr>
                 <w:trPr>
-                  <w:divId w:val="1477991586"/>
+                  <w:divId w:val="1110508598"/>
                   <w:tblCellSpacing w:w="15" w:type="dxa"/>
                 </w:trPr>
                 <w:tc>
@@ -7095,7 +7226,7 @@
               </w:tr>
               <w:tr>
                 <w:trPr>
-                  <w:divId w:val="1477991586"/>
+                  <w:divId w:val="1110508598"/>
                   <w:tblCellSpacing w:w="15" w:type="dxa"/>
                 </w:trPr>
                 <w:tc>
@@ -7141,7 +7272,7 @@
               </w:tr>
               <w:tr>
                 <w:trPr>
-                  <w:divId w:val="1477991586"/>
+                  <w:divId w:val="1110508598"/>
                   <w:tblCellSpacing w:w="15" w:type="dxa"/>
                 </w:trPr>
                 <w:tc>
@@ -7187,7 +7318,7 @@
               </w:tr>
               <w:tr>
                 <w:trPr>
-                  <w:divId w:val="1477991586"/>
+                  <w:divId w:val="1110508598"/>
                   <w:tblCellSpacing w:w="15" w:type="dxa"/>
                 </w:trPr>
                 <w:tc>
@@ -7233,7 +7364,7 @@
               </w:tr>
               <w:tr>
                 <w:trPr>
-                  <w:divId w:val="1477991586"/>
+                  <w:divId w:val="1110508598"/>
                   <w:tblCellSpacing w:w="15" w:type="dxa"/>
                 </w:trPr>
                 <w:tc>
@@ -7279,7 +7410,7 @@
               </w:tr>
               <w:tr>
                 <w:trPr>
-                  <w:divId w:val="1477991586"/>
+                  <w:divId w:val="1110508598"/>
                   <w:tblCellSpacing w:w="15" w:type="dxa"/>
                 </w:trPr>
                 <w:tc>
@@ -7339,7 +7470,7 @@
               </w:tr>
               <w:tr>
                 <w:trPr>
-                  <w:divId w:val="1477991586"/>
+                  <w:divId w:val="1110508598"/>
                   <w:tblCellSpacing w:w="15" w:type="dxa"/>
                 </w:trPr>
                 <w:tc>
@@ -7385,7 +7516,7 @@
               </w:tr>
               <w:tr>
                 <w:trPr>
-                  <w:divId w:val="1477991586"/>
+                  <w:divId w:val="1110508598"/>
                   <w:tblCellSpacing w:w="15" w:type="dxa"/>
                 </w:trPr>
                 <w:tc>
@@ -7445,7 +7576,7 @@
               </w:tr>
               <w:tr>
                 <w:trPr>
-                  <w:divId w:val="1477991586"/>
+                  <w:divId w:val="1110508598"/>
                   <w:tblCellSpacing w:w="15" w:type="dxa"/>
                 </w:trPr>
                 <w:tc>
@@ -7484,14 +7615,14 @@
                       <w:rPr>
                         <w:noProof/>
                       </w:rPr>
-                      <w:t>S. Sartotius, "Standard Atmosphere," 3 07 2017. [Online]. Available: https://github.com/sky-s/standard-atmosphere. [Accessed 06 04 2018].</w:t>
+                      <w:t>L. Haynes, "Lockheed YF12A," [Online]. Available: http://www.sr71.us/yf12~1.htm. [Accessed 14 04 2018].</w:t>
                     </w:r>
                   </w:p>
                 </w:tc>
               </w:tr>
               <w:tr>
                 <w:trPr>
-                  <w:divId w:val="1477991586"/>
+                  <w:divId w:val="1110508598"/>
                   <w:tblCellSpacing w:w="15" w:type="dxa"/>
                 </w:trPr>
                 <w:tc>
@@ -7530,14 +7661,14 @@
                       <w:rPr>
                         <w:noProof/>
                       </w:rPr>
-                      <w:t>Public Domain Aeronautical Software, "Properties Of The U.S. Standard Atmosphere 1976," 09 07 2017. [Online]. Available: http://www.pdas.com/atmos.html.</w:t>
+                      <w:t>"A12 Flight Manual with Technical Data Change," 1968.</w:t>
                     </w:r>
                   </w:p>
                 </w:tc>
               </w:tr>
               <w:tr>
                 <w:trPr>
-                  <w:divId w:val="1477991586"/>
+                  <w:divId w:val="1110508598"/>
                   <w:tblCellSpacing w:w="15" w:type="dxa"/>
                 </w:trPr>
                 <w:tc>
@@ -7576,14 +7707,14 @@
                       <w:rPr>
                         <w:noProof/>
                       </w:rPr>
-                      <w:t>NOAA; NASA; USAF, "U.S. Standard Atmosphere, 1976," NOAA, Washington, D.C., 1976.</w:t>
+                      <w:t>S. Sartotius, "Standard Atmosphere," 3 07 2017. [Online]. Available: https://github.com/sky-s/standard-atmosphere. [Accessed 06 04 2018].</w:t>
                     </w:r>
                   </w:p>
                 </w:tc>
               </w:tr>
               <w:tr>
                 <w:trPr>
-                  <w:divId w:val="1477991586"/>
+                  <w:divId w:val="1110508598"/>
                   <w:tblCellSpacing w:w="15" w:type="dxa"/>
                 </w:trPr>
                 <w:tc>
@@ -7622,14 +7753,14 @@
                       <w:rPr>
                         <w:noProof/>
                       </w:rPr>
-                      <w:t>R. F. Boehme and et. al., "Proposal - A-11 - Appendix," Lockheed Aircraft Corporation California Division, 1959.</w:t>
+                      <w:t>Public Domain Aeronautical Software, "Properties Of The U.S. Standard Atmosphere 1976," 09 07 2017. [Online]. Available: http://www.pdas.com/atmos.html.</w:t>
                     </w:r>
                   </w:p>
                 </w:tc>
               </w:tr>
               <w:tr>
                 <w:trPr>
-                  <w:divId w:val="1477991586"/>
+                  <w:divId w:val="1110508598"/>
                   <w:tblCellSpacing w:w="15" w:type="dxa"/>
                 </w:trPr>
                 <w:tc>
@@ -7668,6 +7799,98 @@
                       <w:rPr>
                         <w:noProof/>
                       </w:rPr>
+                      <w:t>NOAA; NASA; USAF, "U.S. Standard Atmosphere, 1976," NOAA, Washington, D.C., 1976.</w:t>
+                    </w:r>
+                  </w:p>
+                </w:tc>
+              </w:tr>
+              <w:tr>
+                <w:trPr>
+                  <w:divId w:val="1110508598"/>
+                  <w:tblCellSpacing w:w="15" w:type="dxa"/>
+                </w:trPr>
+                <w:tc>
+                  <w:tcPr>
+                    <w:tcW w:w="50" w:type="pct"/>
+                    <w:hideMark/>
+                  </w:tcPr>
+                  <w:p>
+                    <w:pPr>
+                      <w:pStyle w:val="Bibliography"/>
+                      <w:rPr>
+                        <w:noProof/>
+                      </w:rPr>
+                    </w:pPr>
+                    <w:r>
+                      <w:rPr>
+                        <w:noProof/>
+                      </w:rPr>
+                      <w:t xml:space="preserve">[18] </w:t>
+                    </w:r>
+                  </w:p>
+                </w:tc>
+                <w:tc>
+                  <w:tcPr>
+                    <w:tcW w:w="0" w:type="auto"/>
+                    <w:hideMark/>
+                  </w:tcPr>
+                  <w:p>
+                    <w:pPr>
+                      <w:pStyle w:val="Bibliography"/>
+                      <w:rPr>
+                        <w:noProof/>
+                      </w:rPr>
+                    </w:pPr>
+                    <w:r>
+                      <w:rPr>
+                        <w:noProof/>
+                      </w:rPr>
+                      <w:t>R. F. Boehme and et.al., "Proposal - A-11 - Appendix," Lockheed Aircraft Corporation California Division, 1959.</w:t>
+                    </w:r>
+                  </w:p>
+                </w:tc>
+              </w:tr>
+              <w:tr>
+                <w:trPr>
+                  <w:divId w:val="1110508598"/>
+                  <w:tblCellSpacing w:w="15" w:type="dxa"/>
+                </w:trPr>
+                <w:tc>
+                  <w:tcPr>
+                    <w:tcW w:w="50" w:type="pct"/>
+                    <w:hideMark/>
+                  </w:tcPr>
+                  <w:p>
+                    <w:pPr>
+                      <w:pStyle w:val="Bibliography"/>
+                      <w:rPr>
+                        <w:noProof/>
+                      </w:rPr>
+                    </w:pPr>
+                    <w:r>
+                      <w:rPr>
+                        <w:noProof/>
+                      </w:rPr>
+                      <w:t xml:space="preserve">[19] </w:t>
+                    </w:r>
+                  </w:p>
+                </w:tc>
+                <w:tc>
+                  <w:tcPr>
+                    <w:tcW w:w="0" w:type="auto"/>
+                    <w:hideMark/>
+                  </w:tcPr>
+                  <w:p>
+                    <w:pPr>
+                      <w:pStyle w:val="Bibliography"/>
+                      <w:rPr>
+                        <w:noProof/>
+                      </w:rPr>
+                    </w:pPr>
+                    <w:r>
+                      <w:rPr>
+                        <w:noProof/>
+                      </w:rPr>
                       <w:t>T. R. Conners, "Predicted Performance of a Thrust-Enhanced SR-71 Aircraft With an External Payload," , 1995. [Online]. Available: https://ntrs.nasa.gov/search.jsp?r=19970019923. [Accessed 24 3 2018].</w:t>
                     </w:r>
                   </w:p>
@@ -7676,7 +7899,7 @@
             </w:tbl>
             <w:p>
               <w:pPr>
-                <w:divId w:val="1477991586"/>
+                <w:divId w:val="1110508598"/>
                 <w:rPr>
                   <w:noProof/>
                 </w:rPr>
@@ -7702,6 +7925,8 @@
           <w:sz w:val="18"/>
         </w:rPr>
       </w:pPr>
+      <w:bookmarkStart w:id="7" w:name="_GoBack"/>
+      <w:bookmarkEnd w:id="7"/>
     </w:p>
     <w:sectPr>
       <w:footerReference w:type="even" r:id="rId17"/>
@@ -11949,7 +12174,7 @@
     <b:Version/>
     <b:StandardNumber/>
     <b:Comments/>
-    <b:RefOrder>17</b:RefOrder>
+    <b:RefOrder>19</b:RefOrder>
   </b:Source>
   <b:Source>
     <b:Tag>Horizons</b:Tag>
@@ -12184,7 +12409,7 @@
     <b:YearAccessed>2018</b:YearAccessed>
     <b:MonthAccessed>04</b:MonthAccessed>
     <b:DayAccessed>06</b:DayAccessed>
-    <b:RefOrder>13</b:RefOrder>
+    <b:RefOrder>15</b:RefOrder>
   </b:Source>
   <b:Source>
     <b:Tag>Pub17</b:Tag>
@@ -12200,7 +12425,7 @@
     <b:Year>2017</b:Year>
     <b:Month>07</b:Month>
     <b:Day>09</b:Day>
-    <b:RefOrder>14</b:RefOrder>
+    <b:RefOrder>16</b:RefOrder>
   </b:Source>
   <b:Source>
     <b:Tag>NOA76</b:Tag>
@@ -12215,7 +12440,7 @@
     </b:Author>
     <b:Publisher>NOAA</b:Publisher>
     <b:City>Washington, D.C.</b:City>
-    <b:RefOrder>15</b:RefOrder>
+    <b:RefOrder>17</b:RefOrder>
   </b:Source>
   <b:Source>
     <b:Tag>Boe59</b:Tag>
@@ -12243,13 +12468,45 @@
     <b:Pages>VII-14 (Figure 4)</b:Pages>
     <b:ShortTitle>A-11A</b:ShortTitle>
     <b:StandardNumber>Report No. SP114 - Appendix</b:StandardNumber>
-    <b:RefOrder>16</b:RefOrder>
+    <b:RefOrder>18</b:RefOrder>
+  </b:Source>
+  <b:Source>
+    <b:Tag>A1268</b:Tag>
+    <b:SourceType>Report</b:SourceType>
+    <b:Guid>{3514C2FC-2F81-8543-87AD-46D55248E361}</b:Guid>
+    <b:Title>A12 Flight Manual with Technical Data Change</b:Title>
+    <b:Year>1968</b:Year>
+    <b:Institution>CIA</b:Institution>
+    <b:Department>TDC</b:Department>
+    <b:ThesisType>No. 11</b:ThesisType>
+    <b:RefOrder>14</b:RefOrder>
+  </b:Source>
+  <b:Source>
+    <b:Tag>Hay18</b:Tag>
+    <b:SourceType>DocumentFromInternetSite</b:SourceType>
+    <b:Guid>{31ABDAFE-ADEF-0D4D-8B36-B4EBBBE7D138}</b:Guid>
+    <b:Title>Lockheed YF12A</b:Title>
+    <b:Author>
+      <b:Author>
+        <b:NameList>
+          <b:Person>
+            <b:Last>Haynes</b:Last>
+            <b:First>L.</b:First>
+          </b:Person>
+        </b:NameList>
+      </b:Author>
+    </b:Author>
+    <b:URL>http://www.sr71.us/yf12~1.htm</b:URL>
+    <b:YearAccessed>2018</b:YearAccessed>
+    <b:MonthAccessed>04</b:MonthAccessed>
+    <b:DayAccessed>14</b:DayAccessed>
+    <b:RefOrder>13</b:RefOrder>
   </b:Source>
 </b:Sources>
 </file>
 
 <file path=customXml/itemProps1.xml><?xml version="1.0" encoding="utf-8"?>
-<ds:datastoreItem xmlns:ds="http://schemas.openxmlformats.org/officeDocument/2006/customXml" ds:itemID="{85F4F7C1-22A3-284D-A4EA-396659E7DAAC}">
+<ds:datastoreItem xmlns:ds="http://schemas.openxmlformats.org/officeDocument/2006/customXml" ds:itemID="{0AAF70A9-65E9-CC41-A422-6E3A76E8CB45}">
   <ds:schemaRefs>
     <ds:schemaRef ds:uri="http://schemas.openxmlformats.org/officeDocument/2006/bibliography"/>
     <ds:schemaRef ds:uri="urn:schemas-microsoft-com:xslt"/>

</xml_diff>

<commit_message>
Formatting Changes to the Report
Improved the image layout
</commit_message>
<xml_diff>
--- a/Project Docs/J58-Report.docx
+++ b/Project Docs/J58-Report.docx
@@ -4079,959 +4079,6 @@
         </w:tc>
       </w:tr>
     </w:tbl>
-    <w:p>
-      <w:pPr>
-        <w:tabs>
-          <w:tab w:val="left" w:pos="288"/>
-        </w:tabs>
-        <w:rPr>
-          <w:b/>
-          <w:color w:val="000000"/>
-        </w:rPr>
-      </w:pPr>
-    </w:p>
-    <w:p>
-      <w:pPr>
-        <w:pStyle w:val="Caption"/>
-        <w:jc w:val="center"/>
-      </w:pPr>
-      <w:bookmarkStart w:id="1" w:name="_Ref511467249"/>
-      <w:r>
-        <w:t xml:space="preserve">Table </w:t>
-      </w:r>
-      <w:fldSimple w:instr=" SEQ Table \* ARABIC ">
-        <w:r>
-          <w:rPr>
-            <w:noProof/>
-          </w:rPr>
-          <w:t>3</w:t>
-        </w:r>
-      </w:fldSimple>
-      <w:bookmarkEnd w:id="1"/>
-      <w:r>
-        <w:t>: Validation Flight Conditions</w:t>
-      </w:r>
-    </w:p>
-    <w:tbl>
-      <w:tblPr>
-        <w:tblStyle w:val="GridTable3"/>
-        <w:tblW w:w="0" w:type="auto"/>
-        <w:jc w:val="center"/>
-        <w:tblLook w:val="04A0" w:firstRow="1" w:lastRow="0" w:firstColumn="1" w:lastColumn="0" w:noHBand="0" w:noVBand="1"/>
-      </w:tblPr>
-      <w:tblGrid>
-        <w:gridCol w:w="3055"/>
-        <w:gridCol w:w="1874"/>
-        <w:gridCol w:w="1186"/>
-        <w:gridCol w:w="1272"/>
-      </w:tblGrid>
-      <w:tr>
-        <w:trPr>
-          <w:cnfStyle w:val="100000000000" w:firstRow="1" w:lastRow="0" w:firstColumn="0" w:lastColumn="0" w:oddVBand="0" w:evenVBand="0" w:oddHBand="0" w:evenHBand="0" w:firstRowFirstColumn="0" w:firstRowLastColumn="0" w:lastRowFirstColumn="0" w:lastRowLastColumn="0"/>
-          <w:jc w:val="center"/>
-        </w:trPr>
-        <w:tc>
-          <w:tcPr>
-            <w:cnfStyle w:val="001000000100" w:firstRow="0" w:lastRow="0" w:firstColumn="1" w:lastColumn="0" w:oddVBand="0" w:evenVBand="0" w:oddHBand="0" w:evenHBand="0" w:firstRowFirstColumn="1" w:firstRowLastColumn="0" w:lastRowFirstColumn="0" w:lastRowLastColumn="0"/>
-            <w:tcW w:w="3055" w:type="dxa"/>
-          </w:tcPr>
-          <w:p>
-            <w:r>
-              <w:t>Condition ID</w:t>
-            </w:r>
-          </w:p>
-        </w:tc>
-        <w:tc>
-          <w:tcPr>
-            <w:tcW w:w="1874" w:type="dxa"/>
-          </w:tcPr>
-          <w:p>
-            <w:pPr>
-              <w:cnfStyle w:val="100000000000" w:firstRow="1" w:lastRow="0" w:firstColumn="0" w:lastColumn="0" w:oddVBand="0" w:evenVBand="0" w:oddHBand="0" w:evenHBand="0" w:firstRowFirstColumn="0" w:firstRowLastColumn="0" w:lastRowFirstColumn="0" w:lastRowLastColumn="0"/>
-            </w:pPr>
-            <w:r>
-              <w:t>Altitude [ft]</w:t>
-            </w:r>
-          </w:p>
-        </w:tc>
-        <w:tc>
-          <w:tcPr>
-            <w:tcW w:w="1186" w:type="dxa"/>
-          </w:tcPr>
-          <w:p>
-            <w:pPr>
-              <w:cnfStyle w:val="100000000000" w:firstRow="1" w:lastRow="0" w:firstColumn="0" w:lastColumn="0" w:oddVBand="0" w:evenVBand="0" w:oddHBand="0" w:evenHBand="0" w:firstRowFirstColumn="0" w:firstRowLastColumn="0" w:lastRowFirstColumn="0" w:lastRowLastColumn="0"/>
-            </w:pPr>
-            <w:r>
-              <w:t>Mach</w:t>
-            </w:r>
-          </w:p>
-        </w:tc>
-        <w:tc>
-          <w:tcPr>
-            <w:tcW w:w="1265" w:type="dxa"/>
-          </w:tcPr>
-          <w:p>
-            <w:pPr>
-              <w:cnfStyle w:val="100000000000" w:firstRow="1" w:lastRow="0" w:firstColumn="0" w:lastColumn="0" w:oddVBand="0" w:evenVBand="0" w:oddHBand="0" w:evenHBand="0" w:firstRowFirstColumn="0" w:firstRowLastColumn="0" w:lastRowFirstColumn="0" w:lastRowLastColumn="0"/>
-            </w:pPr>
-            <w:r>
-              <w:t>Afterburner</w:t>
-            </w:r>
-          </w:p>
-        </w:tc>
-      </w:tr>
-      <w:tr>
-        <w:trPr>
-          <w:cnfStyle w:val="000000100000" w:firstRow="0" w:lastRow="0" w:firstColumn="0" w:lastColumn="0" w:oddVBand="0" w:evenVBand="0" w:oddHBand="1" w:evenHBand="0" w:firstRowFirstColumn="0" w:firstRowLastColumn="0" w:lastRowFirstColumn="0" w:lastRowLastColumn="0"/>
-          <w:jc w:val="center"/>
-        </w:trPr>
-        <w:tc>
-          <w:tcPr>
-            <w:cnfStyle w:val="001000000000" w:firstRow="0" w:lastRow="0" w:firstColumn="1" w:lastColumn="0" w:oddVBand="0" w:evenVBand="0" w:oddHBand="0" w:evenHBand="0" w:firstRowFirstColumn="0" w:firstRowLastColumn="0" w:lastRowFirstColumn="0" w:lastRowLastColumn="0"/>
-            <w:tcW w:w="3055" w:type="dxa"/>
-          </w:tcPr>
-          <w:p>
-            <w:r>
-              <w:t xml:space="preserve">Takeoff </w:t>
-            </w:r>
-            <w:sdt>
-              <w:sdtPr>
-                <w:id w:val="776680959"/>
-                <w:citation/>
-              </w:sdtPr>
-              <w:sdtContent>
-                <w:r>
-                  <w:fldChar w:fldCharType="begin"/>
-                </w:r>
-                <w:r>
-                  <w:instrText xml:space="preserve"> CITATION SR786 \l 1033 </w:instrText>
-                </w:r>
-                <w:r>
-                  <w:fldChar w:fldCharType="separate"/>
-                </w:r>
-                <w:r>
-                  <w:rPr>
-                    <w:noProof/>
-                  </w:rPr>
-                  <w:t>[2]</w:t>
-                </w:r>
-                <w:r>
-                  <w:fldChar w:fldCharType="end"/>
-                </w:r>
-              </w:sdtContent>
-            </w:sdt>
-          </w:p>
-        </w:tc>
-        <w:tc>
-          <w:tcPr>
-            <w:tcW w:w="1874" w:type="dxa"/>
-          </w:tcPr>
-          <w:p>
-            <w:pPr>
-              <w:cnfStyle w:val="000000100000" w:firstRow="0" w:lastRow="0" w:firstColumn="0" w:lastColumn="0" w:oddVBand="0" w:evenVBand="0" w:oddHBand="1" w:evenHBand="0" w:firstRowFirstColumn="0" w:firstRowLastColumn="0" w:lastRowFirstColumn="0" w:lastRowLastColumn="0"/>
-            </w:pPr>
-            <w:r>
-              <w:t>0 (@ Sea level)</w:t>
-            </w:r>
-          </w:p>
-        </w:tc>
-        <w:tc>
-          <w:tcPr>
-            <w:tcW w:w="1186" w:type="dxa"/>
-          </w:tcPr>
-          <w:p>
-            <w:pPr>
-              <w:cnfStyle w:val="000000100000" w:firstRow="0" w:lastRow="0" w:firstColumn="0" w:lastColumn="0" w:oddVBand="0" w:evenVBand="0" w:oddHBand="1" w:evenHBand="0" w:firstRowFirstColumn="0" w:firstRowLastColumn="0" w:lastRowFirstColumn="0" w:lastRowLastColumn="0"/>
-            </w:pPr>
-            <w:r>
-              <w:t>0.3542</w:t>
-            </w:r>
-          </w:p>
-        </w:tc>
-        <w:tc>
-          <w:tcPr>
-            <w:tcW w:w="1265" w:type="dxa"/>
-          </w:tcPr>
-          <w:p>
-            <w:pPr>
-              <w:cnfStyle w:val="000000100000" w:firstRow="0" w:lastRow="0" w:firstColumn="0" w:lastColumn="0" w:oddVBand="0" w:evenVBand="0" w:oddHBand="1" w:evenHBand="0" w:firstRowFirstColumn="0" w:firstRowLastColumn="0" w:lastRowFirstColumn="0" w:lastRowLastColumn="0"/>
-            </w:pPr>
-            <w:r>
-              <w:t>ON</w:t>
-            </w:r>
-          </w:p>
-        </w:tc>
-      </w:tr>
-      <w:tr>
-        <w:trPr>
-          <w:jc w:val="center"/>
-        </w:trPr>
-        <w:tc>
-          <w:tcPr>
-            <w:cnfStyle w:val="001000000000" w:firstRow="0" w:lastRow="0" w:firstColumn="1" w:lastColumn="0" w:oddVBand="0" w:evenVBand="0" w:oddHBand="0" w:evenHBand="0" w:firstRowFirstColumn="0" w:firstRowLastColumn="0" w:lastRowFirstColumn="0" w:lastRowLastColumn="0"/>
-            <w:tcW w:w="3055" w:type="dxa"/>
-          </w:tcPr>
-          <w:p>
-            <w:r>
-              <w:t xml:space="preserve">Refueling/Buddy Mission </w:t>
-            </w:r>
-            <w:sdt>
-              <w:sdtPr>
-                <w:id w:val="-666325511"/>
-                <w:citation/>
-              </w:sdtPr>
-              <w:sdtContent>
-                <w:r>
-                  <w:fldChar w:fldCharType="begin"/>
-                </w:r>
-                <w:r>
-                  <w:instrText xml:space="preserve"> CITATION SR786 \l 1033 </w:instrText>
-                </w:r>
-                <w:r>
-                  <w:fldChar w:fldCharType="separate"/>
-                </w:r>
-                <w:r>
-                  <w:rPr>
-                    <w:noProof/>
-                  </w:rPr>
-                  <w:t>[2]</w:t>
-                </w:r>
-                <w:r>
-                  <w:fldChar w:fldCharType="end"/>
-                </w:r>
-              </w:sdtContent>
-            </w:sdt>
-          </w:p>
-        </w:tc>
-        <w:tc>
-          <w:tcPr>
-            <w:tcW w:w="1874" w:type="dxa"/>
-          </w:tcPr>
-          <w:p>
-            <w:pPr>
-              <w:cnfStyle w:val="000000000000" w:firstRow="0" w:lastRow="0" w:firstColumn="0" w:lastColumn="0" w:oddVBand="0" w:evenVBand="0" w:oddHBand="0" w:evenHBand="0" w:firstRowFirstColumn="0" w:firstRowLastColumn="0" w:lastRowFirstColumn="0" w:lastRowLastColumn="0"/>
-            </w:pPr>
-            <w:r>
-              <w:t>25000</w:t>
-            </w:r>
-          </w:p>
-        </w:tc>
-        <w:tc>
-          <w:tcPr>
-            <w:tcW w:w="1186" w:type="dxa"/>
-          </w:tcPr>
-          <w:p>
-            <w:pPr>
-              <w:cnfStyle w:val="000000000000" w:firstRow="0" w:lastRow="0" w:firstColumn="0" w:lastColumn="0" w:oddVBand="0" w:evenVBand="0" w:oddHBand="0" w:evenHBand="0" w:firstRowFirstColumn="0" w:firstRowLastColumn="0" w:lastRowFirstColumn="0" w:lastRowLastColumn="0"/>
-            </w:pPr>
-            <w:r>
-              <w:t>0.75</w:t>
-            </w:r>
-          </w:p>
-        </w:tc>
-        <w:tc>
-          <w:tcPr>
-            <w:tcW w:w="1265" w:type="dxa"/>
-          </w:tcPr>
-          <w:p>
-            <w:pPr>
-              <w:cnfStyle w:val="000000000000" w:firstRow="0" w:lastRow="0" w:firstColumn="0" w:lastColumn="0" w:oddVBand="0" w:evenVBand="0" w:oddHBand="0" w:evenHBand="0" w:firstRowFirstColumn="0" w:firstRowLastColumn="0" w:lastRowFirstColumn="0" w:lastRowLastColumn="0"/>
-            </w:pPr>
-            <w:r>
-              <w:t>OFF</w:t>
-            </w:r>
-          </w:p>
-        </w:tc>
-      </w:tr>
-      <w:tr>
-        <w:trPr>
-          <w:cnfStyle w:val="000000100000" w:firstRow="0" w:lastRow="0" w:firstColumn="0" w:lastColumn="0" w:oddVBand="0" w:evenVBand="0" w:oddHBand="1" w:evenHBand="0" w:firstRowFirstColumn="0" w:firstRowLastColumn="0" w:lastRowFirstColumn="0" w:lastRowLastColumn="0"/>
-          <w:jc w:val="center"/>
-        </w:trPr>
-        <w:tc>
-          <w:tcPr>
-            <w:cnfStyle w:val="001000000000" w:firstRow="0" w:lastRow="0" w:firstColumn="1" w:lastColumn="0" w:oddVBand="0" w:evenVBand="0" w:oddHBand="0" w:evenHBand="0" w:firstRowFirstColumn="0" w:firstRowLastColumn="0" w:lastRowFirstColumn="0" w:lastRowLastColumn="0"/>
-            <w:tcW w:w="3055" w:type="dxa"/>
-          </w:tcPr>
-          <w:p>
-            <w:r>
-              <w:t xml:space="preserve">Climbing </w:t>
-            </w:r>
-            <w:sdt>
-              <w:sdtPr>
-                <w:id w:val="-471831217"/>
-                <w:citation/>
-              </w:sdtPr>
-              <w:sdtContent>
-                <w:r>
-                  <w:fldChar w:fldCharType="begin"/>
-                </w:r>
-                <w:r>
-                  <w:instrText xml:space="preserve"> CITATION SR786 \l 1033 </w:instrText>
-                </w:r>
-                <w:r>
-                  <w:fldChar w:fldCharType="separate"/>
-                </w:r>
-                <w:r>
-                  <w:rPr>
-                    <w:noProof/>
-                  </w:rPr>
-                  <w:t>[2]</w:t>
-                </w:r>
-                <w:r>
-                  <w:fldChar w:fldCharType="end"/>
-                </w:r>
-              </w:sdtContent>
-            </w:sdt>
-          </w:p>
-        </w:tc>
-        <w:tc>
-          <w:tcPr>
-            <w:tcW w:w="1874" w:type="dxa"/>
-          </w:tcPr>
-          <w:p>
-            <w:pPr>
-              <w:cnfStyle w:val="000000100000" w:firstRow="0" w:lastRow="0" w:firstColumn="0" w:lastColumn="0" w:oddVBand="0" w:evenVBand="0" w:oddHBand="1" w:evenHBand="0" w:firstRowFirstColumn="0" w:firstRowLastColumn="0" w:lastRowFirstColumn="0" w:lastRowLastColumn="0"/>
-            </w:pPr>
-            <w:r>
-              <w:t>30000</w:t>
-            </w:r>
-          </w:p>
-        </w:tc>
-        <w:tc>
-          <w:tcPr>
-            <w:tcW w:w="1186" w:type="dxa"/>
-          </w:tcPr>
-          <w:p>
-            <w:pPr>
-              <w:cnfStyle w:val="000000100000" w:firstRow="0" w:lastRow="0" w:firstColumn="0" w:lastColumn="0" w:oddVBand="0" w:evenVBand="0" w:oddHBand="1" w:evenHBand="0" w:firstRowFirstColumn="0" w:firstRowLastColumn="0" w:lastRowFirstColumn="0" w:lastRowLastColumn="0"/>
-            </w:pPr>
-            <w:r>
-              <w:t>1.25</w:t>
-            </w:r>
-          </w:p>
-        </w:tc>
-        <w:tc>
-          <w:tcPr>
-            <w:tcW w:w="1265" w:type="dxa"/>
-          </w:tcPr>
-          <w:p>
-            <w:pPr>
-              <w:cnfStyle w:val="000000100000" w:firstRow="0" w:lastRow="0" w:firstColumn="0" w:lastColumn="0" w:oddVBand="0" w:evenVBand="0" w:oddHBand="1" w:evenHBand="0" w:firstRowFirstColumn="0" w:firstRowLastColumn="0" w:lastRowFirstColumn="0" w:lastRowLastColumn="0"/>
-            </w:pPr>
-            <w:r>
-              <w:t>ON</w:t>
-            </w:r>
-          </w:p>
-        </w:tc>
-      </w:tr>
-      <w:tr>
-        <w:trPr>
-          <w:jc w:val="center"/>
-        </w:trPr>
-        <w:tc>
-          <w:tcPr>
-            <w:cnfStyle w:val="001000000000" w:firstRow="0" w:lastRow="0" w:firstColumn="1" w:lastColumn="0" w:oddVBand="0" w:evenVBand="0" w:oddHBand="0" w:evenHBand="0" w:firstRowFirstColumn="0" w:firstRowLastColumn="0" w:lastRowFirstColumn="0" w:lastRowLastColumn="0"/>
-            <w:tcW w:w="3055" w:type="dxa"/>
-          </w:tcPr>
-          <w:p>
-            <w:r>
-              <w:t xml:space="preserve">Concorde </w:t>
-            </w:r>
-            <w:sdt>
-              <w:sdtPr>
-                <w:id w:val="-100805201"/>
-                <w:citation/>
-              </w:sdtPr>
-              <w:sdtContent>
-                <w:r>
-                  <w:fldChar w:fldCharType="begin"/>
-                </w:r>
-                <w:r>
-                  <w:instrText xml:space="preserve"> CITATION Sah \l 1033 </w:instrText>
-                </w:r>
-                <w:r>
-                  <w:fldChar w:fldCharType="separate"/>
-                </w:r>
-                <w:r>
-                  <w:rPr>
-                    <w:noProof/>
-                  </w:rPr>
-                  <w:t>[12]</w:t>
-                </w:r>
-                <w:r>
-                  <w:fldChar w:fldCharType="end"/>
-                </w:r>
-              </w:sdtContent>
-            </w:sdt>
-          </w:p>
-        </w:tc>
-        <w:tc>
-          <w:tcPr>
-            <w:tcW w:w="1874" w:type="dxa"/>
-          </w:tcPr>
-          <w:p>
-            <w:pPr>
-              <w:cnfStyle w:val="000000000000" w:firstRow="0" w:lastRow="0" w:firstColumn="0" w:lastColumn="0" w:oddVBand="0" w:evenVBand="0" w:oddHBand="0" w:evenHBand="0" w:firstRowFirstColumn="0" w:firstRowLastColumn="0" w:lastRowFirstColumn="0" w:lastRowLastColumn="0"/>
-            </w:pPr>
-            <w:r>
-              <w:t>60000</w:t>
-            </w:r>
-          </w:p>
-        </w:tc>
-        <w:tc>
-          <w:tcPr>
-            <w:tcW w:w="1186" w:type="dxa"/>
-          </w:tcPr>
-          <w:p>
-            <w:pPr>
-              <w:cnfStyle w:val="000000000000" w:firstRow="0" w:lastRow="0" w:firstColumn="0" w:lastColumn="0" w:oddVBand="0" w:evenVBand="0" w:oddHBand="0" w:evenHBand="0" w:firstRowFirstColumn="0" w:firstRowLastColumn="0" w:lastRowFirstColumn="0" w:lastRowLastColumn="0"/>
-            </w:pPr>
-            <w:r>
-              <w:t>2.00</w:t>
-            </w:r>
-          </w:p>
-        </w:tc>
-        <w:tc>
-          <w:tcPr>
-            <w:tcW w:w="1265" w:type="dxa"/>
-          </w:tcPr>
-          <w:p>
-            <w:pPr>
-              <w:cnfStyle w:val="000000000000" w:firstRow="0" w:lastRow="0" w:firstColumn="0" w:lastColumn="0" w:oddVBand="0" w:evenVBand="0" w:oddHBand="0" w:evenHBand="0" w:firstRowFirstColumn="0" w:firstRowLastColumn="0" w:lastRowFirstColumn="0" w:lastRowLastColumn="0"/>
-            </w:pPr>
-            <w:r>
-              <w:t>ON</w:t>
-            </w:r>
-          </w:p>
-        </w:tc>
-      </w:tr>
-      <w:tr>
-        <w:trPr>
-          <w:cnfStyle w:val="000000100000" w:firstRow="0" w:lastRow="0" w:firstColumn="0" w:lastColumn="0" w:oddVBand="0" w:evenVBand="0" w:oddHBand="1" w:evenHBand="0" w:firstRowFirstColumn="0" w:firstRowLastColumn="0" w:lastRowFirstColumn="0" w:lastRowLastColumn="0"/>
-          <w:jc w:val="center"/>
-        </w:trPr>
-        <w:tc>
-          <w:tcPr>
-            <w:cnfStyle w:val="001000000000" w:firstRow="0" w:lastRow="0" w:firstColumn="1" w:lastColumn="0" w:oddVBand="0" w:evenVBand="0" w:oddHBand="0" w:evenHBand="0" w:firstRowFirstColumn="0" w:firstRowLastColumn="0" w:lastRowFirstColumn="0" w:lastRowLastColumn="0"/>
-            <w:tcW w:w="3055" w:type="dxa"/>
-          </w:tcPr>
-          <w:p>
-            <w:r>
-              <w:t>YF12A (03/18/65)</w:t>
-            </w:r>
-            <w:r>
-              <w:t xml:space="preserve"> </w:t>
-            </w:r>
-            <w:sdt>
-              <w:sdtPr>
-                <w:id w:val="-1286340244"/>
-                <w:citation/>
-              </w:sdtPr>
-              <w:sdtContent>
-                <w:r>
-                  <w:fldChar w:fldCharType="begin"/>
-                </w:r>
-                <w:r>
-                  <w:instrText xml:space="preserve"> CITATION Hay18 \l 1033 </w:instrText>
-                </w:r>
-                <w:r>
-                  <w:fldChar w:fldCharType="separate"/>
-                </w:r>
-                <w:r>
-                  <w:rPr>
-                    <w:noProof/>
-                  </w:rPr>
-                  <w:t>[13]</w:t>
-                </w:r>
-                <w:r>
-                  <w:fldChar w:fldCharType="end"/>
-                </w:r>
-              </w:sdtContent>
-            </w:sdt>
-          </w:p>
-        </w:tc>
-        <w:tc>
-          <w:tcPr>
-            <w:tcW w:w="1874" w:type="dxa"/>
-          </w:tcPr>
-          <w:p>
-            <w:pPr>
-              <w:cnfStyle w:val="000000100000" w:firstRow="0" w:lastRow="0" w:firstColumn="0" w:lastColumn="0" w:oddVBand="0" w:evenVBand="0" w:oddHBand="1" w:evenHBand="0" w:firstRowFirstColumn="0" w:firstRowLastColumn="0" w:lastRowFirstColumn="0" w:lastRowLastColumn="0"/>
-            </w:pPr>
-            <w:r>
-              <w:t>65000</w:t>
-            </w:r>
-          </w:p>
-        </w:tc>
-        <w:tc>
-          <w:tcPr>
-            <w:tcW w:w="1186" w:type="dxa"/>
-          </w:tcPr>
-          <w:p>
-            <w:pPr>
-              <w:cnfStyle w:val="000000100000" w:firstRow="0" w:lastRow="0" w:firstColumn="0" w:lastColumn="0" w:oddVBand="0" w:evenVBand="0" w:oddHBand="1" w:evenHBand="0" w:firstRowFirstColumn="0" w:firstRowLastColumn="0" w:lastRowFirstColumn="0" w:lastRowLastColumn="0"/>
-            </w:pPr>
-            <w:r>
-              <w:t>2.2</w:t>
-            </w:r>
-          </w:p>
-        </w:tc>
-        <w:tc>
-          <w:tcPr>
-            <w:tcW w:w="1265" w:type="dxa"/>
-          </w:tcPr>
-          <w:p>
-            <w:pPr>
-              <w:cnfStyle w:val="000000100000" w:firstRow="0" w:lastRow="0" w:firstColumn="0" w:lastColumn="0" w:oddVBand="0" w:evenVBand="0" w:oddHBand="1" w:evenHBand="0" w:firstRowFirstColumn="0" w:firstRowLastColumn="0" w:lastRowFirstColumn="0" w:lastRowLastColumn="0"/>
-            </w:pPr>
-            <w:r>
-              <w:t>ON</w:t>
-            </w:r>
-          </w:p>
-        </w:tc>
-      </w:tr>
-      <w:tr>
-        <w:trPr>
-          <w:jc w:val="center"/>
-        </w:trPr>
-        <w:tc>
-          <w:tcPr>
-            <w:cnfStyle w:val="001000000000" w:firstRow="0" w:lastRow="0" w:firstColumn="1" w:lastColumn="0" w:oddVBand="0" w:evenVBand="0" w:oddHBand="0" w:evenHBand="0" w:firstRowFirstColumn="0" w:firstRowLastColumn="0" w:lastRowFirstColumn="0" w:lastRowLastColumn="0"/>
-            <w:tcW w:w="3055" w:type="dxa"/>
-          </w:tcPr>
-          <w:p>
-            <w:r>
-              <w:t>A12 Max Altitude at Mach 2.2</w:t>
-            </w:r>
-            <w:r>
-              <w:t xml:space="preserve"> </w:t>
-            </w:r>
-            <w:sdt>
-              <w:sdtPr>
-                <w:id w:val="-1406988657"/>
-                <w:citation/>
-              </w:sdtPr>
-              <w:sdtContent>
-                <w:r>
-                  <w:fldChar w:fldCharType="begin"/>
-                </w:r>
-                <w:r>
-                  <w:instrText xml:space="preserve"> CITATION A1268 \l 1033 </w:instrText>
-                </w:r>
-                <w:r>
-                  <w:fldChar w:fldCharType="separate"/>
-                </w:r>
-                <w:r>
-                  <w:rPr>
-                    <w:noProof/>
-                  </w:rPr>
-                  <w:t>[14]</w:t>
-                </w:r>
-                <w:r>
-                  <w:fldChar w:fldCharType="end"/>
-                </w:r>
-              </w:sdtContent>
-            </w:sdt>
-          </w:p>
-        </w:tc>
-        <w:tc>
-          <w:tcPr>
-            <w:tcW w:w="1874" w:type="dxa"/>
-          </w:tcPr>
-          <w:p>
-            <w:pPr>
-              <w:cnfStyle w:val="000000000000" w:firstRow="0" w:lastRow="0" w:firstColumn="0" w:lastColumn="0" w:oddVBand="0" w:evenVBand="0" w:oddHBand="0" w:evenHBand="0" w:firstRowFirstColumn="0" w:firstRowLastColumn="0" w:lastRowFirstColumn="0" w:lastRowLastColumn="0"/>
-            </w:pPr>
-            <w:r>
-              <w:t>75000</w:t>
-            </w:r>
-          </w:p>
-        </w:tc>
-        <w:tc>
-          <w:tcPr>
-            <w:tcW w:w="1186" w:type="dxa"/>
-          </w:tcPr>
-          <w:p>
-            <w:pPr>
-              <w:cnfStyle w:val="000000000000" w:firstRow="0" w:lastRow="0" w:firstColumn="0" w:lastColumn="0" w:oddVBand="0" w:evenVBand="0" w:oddHBand="0" w:evenHBand="0" w:firstRowFirstColumn="0" w:firstRowLastColumn="0" w:lastRowFirstColumn="0" w:lastRowLastColumn="0"/>
-            </w:pPr>
-            <w:r>
-              <w:t>2.2</w:t>
-            </w:r>
-          </w:p>
-        </w:tc>
-        <w:tc>
-          <w:tcPr>
-            <w:tcW w:w="1265" w:type="dxa"/>
-          </w:tcPr>
-          <w:p>
-            <w:pPr>
-              <w:cnfStyle w:val="000000000000" w:firstRow="0" w:lastRow="0" w:firstColumn="0" w:lastColumn="0" w:oddVBand="0" w:evenVBand="0" w:oddHBand="0" w:evenHBand="0" w:firstRowFirstColumn="0" w:firstRowLastColumn="0" w:lastRowFirstColumn="0" w:lastRowLastColumn="0"/>
-            </w:pPr>
-            <w:r>
-              <w:t>ON</w:t>
-            </w:r>
-          </w:p>
-        </w:tc>
-      </w:tr>
-      <w:tr>
-        <w:trPr>
-          <w:cnfStyle w:val="000000100000" w:firstRow="0" w:lastRow="0" w:firstColumn="0" w:lastColumn="0" w:oddVBand="0" w:evenVBand="0" w:oddHBand="1" w:evenHBand="0" w:firstRowFirstColumn="0" w:firstRowLastColumn="0" w:lastRowFirstColumn="0" w:lastRowLastColumn="0"/>
-          <w:jc w:val="center"/>
-        </w:trPr>
-        <w:tc>
-          <w:tcPr>
-            <w:cnfStyle w:val="001000000000" w:firstRow="0" w:lastRow="0" w:firstColumn="1" w:lastColumn="0" w:oddVBand="0" w:evenVBand="0" w:oddHBand="0" w:evenHBand="0" w:firstRowFirstColumn="0" w:firstRowLastColumn="0" w:lastRowFirstColumn="0" w:lastRowLastColumn="0"/>
-            <w:tcW w:w="3055" w:type="dxa"/>
-          </w:tcPr>
-          <w:p>
-            <w:r>
-              <w:t>Lake County Airport</w:t>
-            </w:r>
-            <w:r>
-              <w:t xml:space="preserve"> </w:t>
-            </w:r>
-            <w:sdt>
-              <w:sdtPr>
-                <w:id w:val="-1987779884"/>
-                <w:citation/>
-              </w:sdtPr>
-              <w:sdtContent>
-                <w:r>
-                  <w:fldChar w:fldCharType="begin"/>
-                </w:r>
-                <w:r>
-                  <w:instrText xml:space="preserve"> CITATION A1268 \l 1033 </w:instrText>
-                </w:r>
-                <w:r>
-                  <w:fldChar w:fldCharType="separate"/>
-                </w:r>
-                <w:r>
-                  <w:rPr>
-                    <w:noProof/>
-                  </w:rPr>
-                  <w:t>[14]</w:t>
-                </w:r>
-                <w:r>
-                  <w:fldChar w:fldCharType="end"/>
-                </w:r>
-              </w:sdtContent>
-            </w:sdt>
-          </w:p>
-        </w:tc>
-        <w:tc>
-          <w:tcPr>
-            <w:tcW w:w="1874" w:type="dxa"/>
-          </w:tcPr>
-          <w:p>
-            <w:pPr>
-              <w:cnfStyle w:val="000000100000" w:firstRow="0" w:lastRow="0" w:firstColumn="0" w:lastColumn="0" w:oddVBand="0" w:evenVBand="0" w:oddHBand="1" w:evenHBand="0" w:firstRowFirstColumn="0" w:firstRowLastColumn="0" w:lastRowFirstColumn="0" w:lastRowLastColumn="0"/>
-            </w:pPr>
-            <w:r>
-              <w:t>9928</w:t>
-            </w:r>
-          </w:p>
-        </w:tc>
-        <w:tc>
-          <w:tcPr>
-            <w:tcW w:w="1186" w:type="dxa"/>
-          </w:tcPr>
-          <w:p>
-            <w:pPr>
-              <w:cnfStyle w:val="000000100000" w:firstRow="0" w:lastRow="0" w:firstColumn="0" w:lastColumn="0" w:oddVBand="0" w:evenVBand="0" w:oddHBand="1" w:evenHBand="0" w:firstRowFirstColumn="0" w:firstRowLastColumn="0" w:lastRowFirstColumn="0" w:lastRowLastColumn="0"/>
-            </w:pPr>
-            <w:r>
-              <w:t>0.3545</w:t>
-            </w:r>
-          </w:p>
-        </w:tc>
-        <w:tc>
-          <w:tcPr>
-            <w:tcW w:w="1265" w:type="dxa"/>
-          </w:tcPr>
-          <w:p>
-            <w:pPr>
-              <w:cnfStyle w:val="000000100000" w:firstRow="0" w:lastRow="0" w:firstColumn="0" w:lastColumn="0" w:oddVBand="0" w:evenVBand="0" w:oddHBand="1" w:evenHBand="0" w:firstRowFirstColumn="0" w:firstRowLastColumn="0" w:lastRowFirstColumn="0" w:lastRowLastColumn="0"/>
-            </w:pPr>
-            <w:r>
-              <w:t>ON</w:t>
-            </w:r>
-          </w:p>
-        </w:tc>
-      </w:tr>
-      <w:tr>
-        <w:trPr>
-          <w:jc w:val="center"/>
-        </w:trPr>
-        <w:tc>
-          <w:tcPr>
-            <w:cnfStyle w:val="001000000000" w:firstRow="0" w:lastRow="0" w:firstColumn="1" w:lastColumn="0" w:oddVBand="0" w:evenVBand="0" w:oddHBand="0" w:evenHBand="0" w:firstRowFirstColumn="0" w:firstRowLastColumn="0" w:lastRowFirstColumn="0" w:lastRowLastColumn="0"/>
-            <w:tcW w:w="3055" w:type="dxa"/>
-          </w:tcPr>
-          <w:p>
-            <w:r>
-              <w:t>Lowest Altitude at Mach 1.0</w:t>
-            </w:r>
-            <w:r>
-              <w:t xml:space="preserve"> </w:t>
-            </w:r>
-            <w:sdt>
-              <w:sdtPr>
-                <w:id w:val="293953435"/>
-                <w:citation/>
-              </w:sdtPr>
-              <w:sdtContent>
-                <w:r>
-                  <w:fldChar w:fldCharType="begin"/>
-                </w:r>
-                <w:r>
-                  <w:instrText xml:space="preserve"> CITATION A1268 \l 1033 </w:instrText>
-                </w:r>
-                <w:r>
-                  <w:fldChar w:fldCharType="separate"/>
-                </w:r>
-                <w:r>
-                  <w:rPr>
-                    <w:noProof/>
-                  </w:rPr>
-                  <w:t>[14]</w:t>
-                </w:r>
-                <w:r>
-                  <w:fldChar w:fldCharType="end"/>
-                </w:r>
-              </w:sdtContent>
-            </w:sdt>
-          </w:p>
-        </w:tc>
-        <w:tc>
-          <w:tcPr>
-            <w:tcW w:w="1874" w:type="dxa"/>
-          </w:tcPr>
-          <w:p>
-            <w:pPr>
-              <w:cnfStyle w:val="000000000000" w:firstRow="0" w:lastRow="0" w:firstColumn="0" w:lastColumn="0" w:oddVBand="0" w:evenVBand="0" w:oddHBand="0" w:evenHBand="0" w:firstRowFirstColumn="0" w:firstRowLastColumn="0" w:lastRowFirstColumn="0" w:lastRowLastColumn="0"/>
-            </w:pPr>
-            <w:r>
-              <w:t>15000</w:t>
-            </w:r>
-          </w:p>
-        </w:tc>
-        <w:tc>
-          <w:tcPr>
-            <w:tcW w:w="1186" w:type="dxa"/>
-          </w:tcPr>
-          <w:p>
-            <w:pPr>
-              <w:cnfStyle w:val="000000000000" w:firstRow="0" w:lastRow="0" w:firstColumn="0" w:lastColumn="0" w:oddVBand="0" w:evenVBand="0" w:oddHBand="0" w:evenHBand="0" w:firstRowFirstColumn="0" w:firstRowLastColumn="0" w:lastRowFirstColumn="0" w:lastRowLastColumn="0"/>
-            </w:pPr>
-            <w:r>
-              <w:t>1.0</w:t>
-            </w:r>
-          </w:p>
-        </w:tc>
-        <w:tc>
-          <w:tcPr>
-            <w:tcW w:w="1265" w:type="dxa"/>
-          </w:tcPr>
-          <w:p>
-            <w:pPr>
-              <w:cnfStyle w:val="000000000000" w:firstRow="0" w:lastRow="0" w:firstColumn="0" w:lastColumn="0" w:oddVBand="0" w:evenVBand="0" w:oddHBand="0" w:evenHBand="0" w:firstRowFirstColumn="0" w:firstRowLastColumn="0" w:lastRowFirstColumn="0" w:lastRowLastColumn="0"/>
-            </w:pPr>
-            <w:r>
-              <w:t>ON</w:t>
-            </w:r>
-          </w:p>
-        </w:tc>
-      </w:tr>
-      <w:tr>
-        <w:trPr>
-          <w:cnfStyle w:val="000000100000" w:firstRow="0" w:lastRow="0" w:firstColumn="0" w:lastColumn="0" w:oddVBand="0" w:evenVBand="0" w:oddHBand="1" w:evenHBand="0" w:firstRowFirstColumn="0" w:firstRowLastColumn="0" w:lastRowFirstColumn="0" w:lastRowLastColumn="0"/>
-          <w:jc w:val="center"/>
-        </w:trPr>
-        <w:tc>
-          <w:tcPr>
-            <w:cnfStyle w:val="001000000000" w:firstRow="0" w:lastRow="0" w:firstColumn="1" w:lastColumn="0" w:oddVBand="0" w:evenVBand="0" w:oddHBand="0" w:evenHBand="0" w:firstRowFirstColumn="0" w:firstRowLastColumn="0" w:lastRowFirstColumn="0" w:lastRowLastColumn="0"/>
-            <w:tcW w:w="3055" w:type="dxa"/>
-          </w:tcPr>
-          <w:p>
-            <w:r>
-              <w:t>9</w:t>
-            </w:r>
-          </w:p>
-        </w:tc>
-        <w:tc>
-          <w:tcPr>
-            <w:tcW w:w="1874" w:type="dxa"/>
-          </w:tcPr>
-          <w:p>
-            <w:pPr>
-              <w:cnfStyle w:val="000000100000" w:firstRow="0" w:lastRow="0" w:firstColumn="0" w:lastColumn="0" w:oddVBand="0" w:evenVBand="0" w:oddHBand="1" w:evenHBand="0" w:firstRowFirstColumn="0" w:firstRowLastColumn="0" w:lastRowFirstColumn="0" w:lastRowLastColumn="0"/>
-            </w:pPr>
-          </w:p>
-        </w:tc>
-        <w:tc>
-          <w:tcPr>
-            <w:tcW w:w="1186" w:type="dxa"/>
-          </w:tcPr>
-          <w:p>
-            <w:pPr>
-              <w:cnfStyle w:val="000000100000" w:firstRow="0" w:lastRow="0" w:firstColumn="0" w:lastColumn="0" w:oddVBand="0" w:evenVBand="0" w:oddHBand="1" w:evenHBand="0" w:firstRowFirstColumn="0" w:firstRowLastColumn="0" w:lastRowFirstColumn="0" w:lastRowLastColumn="0"/>
-            </w:pPr>
-          </w:p>
-        </w:tc>
-        <w:tc>
-          <w:tcPr>
-            <w:tcW w:w="1265" w:type="dxa"/>
-          </w:tcPr>
-          <w:p>
-            <w:pPr>
-              <w:cnfStyle w:val="000000100000" w:firstRow="0" w:lastRow="0" w:firstColumn="0" w:lastColumn="0" w:oddVBand="0" w:evenVBand="0" w:oddHBand="1" w:evenHBand="0" w:firstRowFirstColumn="0" w:firstRowLastColumn="0" w:lastRowFirstColumn="0" w:lastRowLastColumn="0"/>
-            </w:pPr>
-          </w:p>
-        </w:tc>
-      </w:tr>
-      <w:tr>
-        <w:trPr>
-          <w:jc w:val="center"/>
-        </w:trPr>
-        <w:tc>
-          <w:tcPr>
-            <w:cnfStyle w:val="001000000000" w:firstRow="0" w:lastRow="0" w:firstColumn="1" w:lastColumn="0" w:oddVBand="0" w:evenVBand="0" w:oddHBand="0" w:evenHBand="0" w:firstRowFirstColumn="0" w:firstRowLastColumn="0" w:lastRowFirstColumn="0" w:lastRowLastColumn="0"/>
-            <w:tcW w:w="3055" w:type="dxa"/>
-          </w:tcPr>
-          <w:p>
-            <w:r>
-              <w:t>10</w:t>
-            </w:r>
-          </w:p>
-        </w:tc>
-        <w:tc>
-          <w:tcPr>
-            <w:tcW w:w="1874" w:type="dxa"/>
-          </w:tcPr>
-          <w:p>
-            <w:pPr>
-              <w:cnfStyle w:val="000000000000" w:firstRow="0" w:lastRow="0" w:firstColumn="0" w:lastColumn="0" w:oddVBand="0" w:evenVBand="0" w:oddHBand="0" w:evenHBand="0" w:firstRowFirstColumn="0" w:firstRowLastColumn="0" w:lastRowFirstColumn="0" w:lastRowLastColumn="0"/>
-            </w:pPr>
-          </w:p>
-        </w:tc>
-        <w:tc>
-          <w:tcPr>
-            <w:tcW w:w="1186" w:type="dxa"/>
-          </w:tcPr>
-          <w:p>
-            <w:pPr>
-              <w:cnfStyle w:val="000000000000" w:firstRow="0" w:lastRow="0" w:firstColumn="0" w:lastColumn="0" w:oddVBand="0" w:evenVBand="0" w:oddHBand="0" w:evenHBand="0" w:firstRowFirstColumn="0" w:firstRowLastColumn="0" w:lastRowFirstColumn="0" w:lastRowLastColumn="0"/>
-            </w:pPr>
-          </w:p>
-        </w:tc>
-        <w:tc>
-          <w:tcPr>
-            <w:tcW w:w="1265" w:type="dxa"/>
-          </w:tcPr>
-          <w:p>
-            <w:pPr>
-              <w:cnfStyle w:val="000000000000" w:firstRow="0" w:lastRow="0" w:firstColumn="0" w:lastColumn="0" w:oddVBand="0" w:evenVBand="0" w:oddHBand="0" w:evenHBand="0" w:firstRowFirstColumn="0" w:firstRowLastColumn="0" w:lastRowFirstColumn="0" w:lastRowLastColumn="0"/>
-            </w:pPr>
-          </w:p>
-        </w:tc>
-      </w:tr>
-      <w:tr>
-        <w:trPr>
-          <w:cnfStyle w:val="000000100000" w:firstRow="0" w:lastRow="0" w:firstColumn="0" w:lastColumn="0" w:oddVBand="0" w:evenVBand="0" w:oddHBand="1" w:evenHBand="0" w:firstRowFirstColumn="0" w:firstRowLastColumn="0" w:lastRowFirstColumn="0" w:lastRowLastColumn="0"/>
-          <w:jc w:val="center"/>
-        </w:trPr>
-        <w:tc>
-          <w:tcPr>
-            <w:cnfStyle w:val="001000000000" w:firstRow="0" w:lastRow="0" w:firstColumn="1" w:lastColumn="0" w:oddVBand="0" w:evenVBand="0" w:oddHBand="0" w:evenHBand="0" w:firstRowFirstColumn="0" w:firstRowLastColumn="0" w:lastRowFirstColumn="0" w:lastRowLastColumn="0"/>
-            <w:tcW w:w="3055" w:type="dxa"/>
-          </w:tcPr>
-          <w:p>
-            <w:r>
-              <w:t>11</w:t>
-            </w:r>
-          </w:p>
-        </w:tc>
-        <w:tc>
-          <w:tcPr>
-            <w:tcW w:w="1874" w:type="dxa"/>
-          </w:tcPr>
-          <w:p>
-            <w:pPr>
-              <w:cnfStyle w:val="000000100000" w:firstRow="0" w:lastRow="0" w:firstColumn="0" w:lastColumn="0" w:oddVBand="0" w:evenVBand="0" w:oddHBand="1" w:evenHBand="0" w:firstRowFirstColumn="0" w:firstRowLastColumn="0" w:lastRowFirstColumn="0" w:lastRowLastColumn="0"/>
-            </w:pPr>
-          </w:p>
-        </w:tc>
-        <w:tc>
-          <w:tcPr>
-            <w:tcW w:w="1186" w:type="dxa"/>
-          </w:tcPr>
-          <w:p>
-            <w:pPr>
-              <w:cnfStyle w:val="000000100000" w:firstRow="0" w:lastRow="0" w:firstColumn="0" w:lastColumn="0" w:oddVBand="0" w:evenVBand="0" w:oddHBand="1" w:evenHBand="0" w:firstRowFirstColumn="0" w:firstRowLastColumn="0" w:lastRowFirstColumn="0" w:lastRowLastColumn="0"/>
-            </w:pPr>
-          </w:p>
-        </w:tc>
-        <w:tc>
-          <w:tcPr>
-            <w:tcW w:w="1265" w:type="dxa"/>
-          </w:tcPr>
-          <w:p>
-            <w:pPr>
-              <w:cnfStyle w:val="000000100000" w:firstRow="0" w:lastRow="0" w:firstColumn="0" w:lastColumn="0" w:oddVBand="0" w:evenVBand="0" w:oddHBand="1" w:evenHBand="0" w:firstRowFirstColumn="0" w:firstRowLastColumn="0" w:lastRowFirstColumn="0" w:lastRowLastColumn="0"/>
-            </w:pPr>
-          </w:p>
-        </w:tc>
-      </w:tr>
-      <w:tr>
-        <w:trPr>
-          <w:jc w:val="center"/>
-        </w:trPr>
-        <w:tc>
-          <w:tcPr>
-            <w:cnfStyle w:val="001000000000" w:firstRow="0" w:lastRow="0" w:firstColumn="1" w:lastColumn="0" w:oddVBand="0" w:evenVBand="0" w:oddHBand="0" w:evenHBand="0" w:firstRowFirstColumn="0" w:firstRowLastColumn="0" w:lastRowFirstColumn="0" w:lastRowLastColumn="0"/>
-            <w:tcW w:w="3055" w:type="dxa"/>
-          </w:tcPr>
-          <w:p>
-            <w:r>
-              <w:t>12</w:t>
-            </w:r>
-          </w:p>
-        </w:tc>
-        <w:tc>
-          <w:tcPr>
-            <w:tcW w:w="1874" w:type="dxa"/>
-          </w:tcPr>
-          <w:p>
-            <w:pPr>
-              <w:cnfStyle w:val="000000000000" w:firstRow="0" w:lastRow="0" w:firstColumn="0" w:lastColumn="0" w:oddVBand="0" w:evenVBand="0" w:oddHBand="0" w:evenHBand="0" w:firstRowFirstColumn="0" w:firstRowLastColumn="0" w:lastRowFirstColumn="0" w:lastRowLastColumn="0"/>
-            </w:pPr>
-          </w:p>
-        </w:tc>
-        <w:tc>
-          <w:tcPr>
-            <w:tcW w:w="1186" w:type="dxa"/>
-          </w:tcPr>
-          <w:p>
-            <w:pPr>
-              <w:cnfStyle w:val="000000000000" w:firstRow="0" w:lastRow="0" w:firstColumn="0" w:lastColumn="0" w:oddVBand="0" w:evenVBand="0" w:oddHBand="0" w:evenHBand="0" w:firstRowFirstColumn="0" w:firstRowLastColumn="0" w:lastRowFirstColumn="0" w:lastRowLastColumn="0"/>
-            </w:pPr>
-          </w:p>
-        </w:tc>
-        <w:tc>
-          <w:tcPr>
-            <w:tcW w:w="1265" w:type="dxa"/>
-          </w:tcPr>
-          <w:p>
-            <w:pPr>
-              <w:cnfStyle w:val="000000000000" w:firstRow="0" w:lastRow="0" w:firstColumn="0" w:lastColumn="0" w:oddVBand="0" w:evenVBand="0" w:oddHBand="0" w:evenHBand="0" w:firstRowFirstColumn="0" w:firstRowLastColumn="0" w:lastRowFirstColumn="0" w:lastRowLastColumn="0"/>
-            </w:pPr>
-          </w:p>
-        </w:tc>
-      </w:tr>
-    </w:tbl>
     <w:p/>
     <w:p>
       <w:pPr>
@@ -5201,16 +4248,28 @@
     <w:p>
       <w:pPr>
         <w:jc w:val="center"/>
+        <w:sectPr>
+          <w:footerReference w:type="even" r:id="rId9"/>
+          <w:footerReference w:type="default" r:id="rId10"/>
+          <w:type w:val="continuous"/>
+          <w:pgSz w:w="12240" w:h="15840"/>
+          <w:pgMar w:top="1440" w:right="1440" w:bottom="1440" w:left="1440" w:header="720" w:footer="576" w:gutter="0"/>
+          <w:cols w:space="720"/>
+        </w:sectPr>
+      </w:pPr>
+    </w:p>
+    <w:p>
+      <w:pPr>
+        <w:jc w:val="center"/>
       </w:pPr>
       <w:r>
         <w:rPr>
           <w:noProof/>
         </w:rPr>
-        <w:lastRenderedPageBreak/>
         <w:drawing>
-          <wp:inline distT="0" distB="0" distL="0" distR="0" wp14:anchorId="60EDF04C" wp14:editId="7749C2F0">
-            <wp:extent cx="3294620" cy="3937000"/>
-            <wp:effectExtent l="0" t="0" r="0" b="0"/>
+          <wp:inline distT="0" distB="0" distL="0" distR="0" wp14:anchorId="60EDF04C" wp14:editId="2489A7CD">
+            <wp:extent cx="2229492" cy="2664196"/>
+            <wp:effectExtent l="0" t="0" r="5715" b="3175"/>
             <wp:docPr id="3" name="Picture 3"/>
             <wp:cNvGraphicFramePr>
               <a:graphicFrameLocks xmlns:a="http://schemas.openxmlformats.org/drawingml/2006/main" noChangeAspect="1"/>
@@ -5223,7 +4282,7 @@
                     <pic:cNvPicPr/>
                   </pic:nvPicPr>
                   <pic:blipFill>
-                    <a:blip r:embed="rId9" cstate="print">
+                    <a:blip r:embed="rId11" cstate="print">
                       <a:extLst>
                         <a:ext uri="{28A0092B-C50C-407E-A947-70E740481C1C}">
                           <a14:useLocalDpi xmlns:a14="http://schemas.microsoft.com/office/drawing/2010/main" val="0"/>
@@ -5237,7 +4296,7 @@
                   <pic:spPr>
                     <a:xfrm>
                       <a:off x="0" y="0"/>
-                      <a:ext cx="3297681" cy="3940658"/>
+                      <a:ext cx="2240494" cy="2677343"/>
                     </a:xfrm>
                     <a:prstGeom prst="rect">
                       <a:avLst/>
@@ -5296,7 +4355,6 @@
         </w:sdtContent>
       </w:sdt>
     </w:p>
-    <w:p/>
     <w:p>
       <w:pPr>
         <w:jc w:val="center"/>
@@ -5306,9 +4364,9 @@
           <w:noProof/>
         </w:rPr>
         <w:drawing>
-          <wp:inline distT="0" distB="0" distL="0" distR="0" wp14:anchorId="47B91C2F" wp14:editId="13562392">
-            <wp:extent cx="2299437" cy="3238500"/>
-            <wp:effectExtent l="0" t="0" r="0" b="0"/>
+          <wp:inline distT="0" distB="0" distL="0" distR="0" wp14:anchorId="47B91C2F" wp14:editId="665935FB">
+            <wp:extent cx="1891400" cy="2663825"/>
+            <wp:effectExtent l="0" t="0" r="1270" b="3175"/>
             <wp:docPr id="5" name="Picture 5"/>
             <wp:cNvGraphicFramePr>
               <a:graphicFrameLocks xmlns:a="http://schemas.openxmlformats.org/drawingml/2006/main" noChangeAspect="1"/>
@@ -5321,7 +4379,7 @@
                     <pic:cNvPicPr/>
                   </pic:nvPicPr>
                   <pic:blipFill>
-                    <a:blip r:embed="rId10" cstate="print">
+                    <a:blip r:embed="rId12" cstate="print">
                       <a:extLst>
                         <a:ext uri="{28A0092B-C50C-407E-A947-70E740481C1C}">
                           <a14:useLocalDpi xmlns:a14="http://schemas.microsoft.com/office/drawing/2010/main" val="0"/>
@@ -5335,7 +4393,7 @@
                   <pic:spPr>
                     <a:xfrm>
                       <a:off x="0" y="0"/>
-                      <a:ext cx="2302825" cy="3243272"/>
+                      <a:ext cx="1900597" cy="2676778"/>
                     </a:xfrm>
                     <a:prstGeom prst="rect">
                       <a:avLst/>
@@ -5404,8 +4462,8 @@
         </w:rPr>
         <w:lastRenderedPageBreak/>
         <w:drawing>
-          <wp:inline distT="0" distB="0" distL="0" distR="0" wp14:anchorId="1F7765C7" wp14:editId="5AE4AC08">
-            <wp:extent cx="3124200" cy="3637223"/>
+          <wp:inline distT="0" distB="0" distL="0" distR="0" wp14:anchorId="1F7765C7" wp14:editId="6DA65595">
+            <wp:extent cx="2096289" cy="2440519"/>
             <wp:effectExtent l="0" t="0" r="0" b="0"/>
             <wp:docPr id="6" name="Picture 6"/>
             <wp:cNvGraphicFramePr>
@@ -5419,7 +4477,7 @@
                     <pic:cNvPicPr/>
                   </pic:nvPicPr>
                   <pic:blipFill>
-                    <a:blip r:embed="rId11" cstate="print">
+                    <a:blip r:embed="rId13" cstate="print">
                       <a:extLst>
                         <a:ext uri="{28A0092B-C50C-407E-A947-70E740481C1C}">
                           <a14:useLocalDpi xmlns:a14="http://schemas.microsoft.com/office/drawing/2010/main" val="0"/>
@@ -5433,7 +4491,7 @@
                   <pic:spPr>
                     <a:xfrm>
                       <a:off x="0" y="0"/>
-                      <a:ext cx="3126758" cy="3640200"/>
+                      <a:ext cx="2108906" cy="2455208"/>
                     </a:xfrm>
                     <a:prstGeom prst="rect">
                       <a:avLst/>
@@ -5505,9 +4563,9 @@
           <w:noProof/>
         </w:rPr>
         <w:drawing>
-          <wp:inline distT="0" distB="0" distL="0" distR="0" wp14:anchorId="41E9CD4F" wp14:editId="7972E229">
-            <wp:extent cx="2725858" cy="3378200"/>
-            <wp:effectExtent l="0" t="0" r="5080" b="0"/>
+          <wp:inline distT="0" distB="0" distL="0" distR="0" wp14:anchorId="41E9CD4F" wp14:editId="56025D37">
+            <wp:extent cx="2232261" cy="2766477"/>
+            <wp:effectExtent l="0" t="0" r="3175" b="2540"/>
             <wp:docPr id="7" name="Picture 7"/>
             <wp:cNvGraphicFramePr>
               <a:graphicFrameLocks xmlns:a="http://schemas.openxmlformats.org/drawingml/2006/main" noChangeAspect="1"/>
@@ -5520,7 +4578,7 @@
                     <pic:cNvPicPr/>
                   </pic:nvPicPr>
                   <pic:blipFill>
-                    <a:blip r:embed="rId12" cstate="print">
+                    <a:blip r:embed="rId14" cstate="print">
                       <a:extLst>
                         <a:ext uri="{28A0092B-C50C-407E-A947-70E740481C1C}">
                           <a14:useLocalDpi xmlns:a14="http://schemas.microsoft.com/office/drawing/2010/main" val="0"/>
@@ -5534,7 +4592,7 @@
                   <pic:spPr>
                     <a:xfrm>
                       <a:off x="0" y="0"/>
-                      <a:ext cx="2732811" cy="3386817"/>
+                      <a:ext cx="2242983" cy="2779765"/>
                     </a:xfrm>
                     <a:prstGeom prst="rect">
                       <a:avLst/>
@@ -5604,10 +4662,9 @@
         <w:rPr>
           <w:noProof/>
         </w:rPr>
-        <w:lastRenderedPageBreak/>
         <w:drawing>
-          <wp:inline distT="0" distB="0" distL="0" distR="0" wp14:anchorId="5E95C2A5" wp14:editId="1BBE55C6">
-            <wp:extent cx="3315576" cy="3670300"/>
+          <wp:inline distT="0" distB="0" distL="0" distR="0" wp14:anchorId="5E95C2A5" wp14:editId="63BA3BFD">
+            <wp:extent cx="2239766" cy="2479393"/>
             <wp:effectExtent l="0" t="0" r="0" b="0"/>
             <wp:docPr id="8" name="Picture 8"/>
             <wp:cNvGraphicFramePr>
@@ -5621,7 +4678,7 @@
                     <pic:cNvPicPr/>
                   </pic:nvPicPr>
                   <pic:blipFill>
-                    <a:blip r:embed="rId13" cstate="print">
+                    <a:blip r:embed="rId15" cstate="print">
                       <a:extLst>
                         <a:ext uri="{28A0092B-C50C-407E-A947-70E740481C1C}">
                           <a14:useLocalDpi xmlns:a14="http://schemas.microsoft.com/office/drawing/2010/main" val="0"/>
@@ -5635,7 +4692,7 @@
                   <pic:spPr>
                     <a:xfrm>
                       <a:off x="0" y="0"/>
-                      <a:ext cx="3320383" cy="3675622"/>
+                      <a:ext cx="2260591" cy="2502446"/>
                     </a:xfrm>
                     <a:prstGeom prst="rect">
                       <a:avLst/>
@@ -5697,6 +4754,8 @@
         </w:sdtContent>
       </w:sdt>
     </w:p>
+    <w:p/>
+    <w:p/>
     <w:p>
       <w:pPr>
         <w:jc w:val="center"/>
@@ -5706,9 +4765,9 @@
           <w:noProof/>
         </w:rPr>
         <w:drawing>
-          <wp:inline distT="0" distB="0" distL="0" distR="0" wp14:anchorId="396AD506" wp14:editId="233A1515">
-            <wp:extent cx="2768600" cy="3231021"/>
-            <wp:effectExtent l="0" t="0" r="0" b="0"/>
+          <wp:inline distT="0" distB="0" distL="0" distR="0" wp14:anchorId="396AD506" wp14:editId="0AE76174">
+            <wp:extent cx="2068876" cy="2414427"/>
+            <wp:effectExtent l="0" t="0" r="1270" b="0"/>
             <wp:docPr id="9" name="Picture 9"/>
             <wp:cNvGraphicFramePr>
               <a:graphicFrameLocks xmlns:a="http://schemas.openxmlformats.org/drawingml/2006/main" noChangeAspect="1"/>
@@ -5721,7 +4780,7 @@
                     <pic:cNvPicPr/>
                   </pic:nvPicPr>
                   <pic:blipFill>
-                    <a:blip r:embed="rId14" cstate="print">
+                    <a:blip r:embed="rId16" cstate="print">
                       <a:extLst>
                         <a:ext uri="{28A0092B-C50C-407E-A947-70E740481C1C}">
                           <a14:useLocalDpi xmlns:a14="http://schemas.microsoft.com/office/drawing/2010/main" val="0"/>
@@ -5735,7 +4794,7 @@
                   <pic:spPr>
                     <a:xfrm>
                       <a:off x="0" y="0"/>
-                      <a:ext cx="2773419" cy="3236645"/>
+                      <a:ext cx="2085870" cy="2434259"/>
                     </a:xfrm>
                     <a:prstGeom prst="rect">
                       <a:avLst/>
@@ -5800,6 +4859,17 @@
     <w:p>
       <w:pPr>
         <w:pStyle w:val="Heading3"/>
+        <w:sectPr>
+          <w:type w:val="continuous"/>
+          <w:pgSz w:w="12240" w:h="15840"/>
+          <w:pgMar w:top="1440" w:right="1440" w:bottom="1440" w:left="1440" w:header="720" w:footer="576" w:gutter="0"/>
+          <w:cols w:num="2" w:space="720"/>
+        </w:sectPr>
+      </w:pPr>
+    </w:p>
+    <w:p>
+      <w:pPr>
+        <w:pStyle w:val="Heading3"/>
       </w:pPr>
       <w:r>
         <w:t>Inlet</w:t>
@@ -5844,15 +4914,18 @@
       </w:r>
     </w:p>
     <w:p>
+      <w:pPr>
+        <w:jc w:val="center"/>
+      </w:pPr>
       <w:r>
         <w:rPr>
           <w:noProof/>
         </w:rPr>
         <w:lastRenderedPageBreak/>
         <w:drawing>
-          <wp:inline distT="0" distB="0" distL="0" distR="0" wp14:anchorId="65C6C2EB" wp14:editId="7CE94C2C">
-            <wp:extent cx="5943600" cy="5967730"/>
-            <wp:effectExtent l="0" t="0" r="0" b="1270"/>
+          <wp:inline distT="0" distB="0" distL="0" distR="0" wp14:anchorId="65C6C2EB" wp14:editId="2FC55C76">
+            <wp:extent cx="3400746" cy="3414552"/>
+            <wp:effectExtent l="0" t="0" r="3175" b="1905"/>
             <wp:docPr id="1" name="Picture 1"/>
             <wp:cNvGraphicFramePr>
               <a:graphicFrameLocks xmlns:a="http://schemas.openxmlformats.org/drawingml/2006/main" noChangeAspect="1"/>
@@ -5865,7 +4938,7 @@
                     <pic:cNvPicPr/>
                   </pic:nvPicPr>
                   <pic:blipFill>
-                    <a:blip r:embed="rId15" cstate="print">
+                    <a:blip r:embed="rId17" cstate="print">
                       <a:extLst>
                         <a:ext uri="{28A0092B-C50C-407E-A947-70E740481C1C}">
                           <a14:useLocalDpi xmlns:a14="http://schemas.microsoft.com/office/drawing/2010/main" val="0"/>
@@ -5879,7 +4952,7 @@
                   <pic:spPr>
                     <a:xfrm>
                       <a:off x="0" y="0"/>
-                      <a:ext cx="5943600" cy="5967730"/>
+                      <a:ext cx="3418549" cy="3432427"/>
                     </a:xfrm>
                     <a:prstGeom prst="rect">
                       <a:avLst/>
@@ -5897,7 +4970,7 @@
         <w:pStyle w:val="Caption"/>
         <w:jc w:val="center"/>
       </w:pPr>
-      <w:bookmarkStart w:id="2" w:name="_Ref511470874"/>
+      <w:bookmarkStart w:id="1" w:name="_Ref511470874"/>
       <w:r>
         <w:t xml:space="preserve">Figure </w:t>
       </w:r>
@@ -5909,7 +4982,7 @@
           <w:t>8</w:t>
         </w:r>
       </w:fldSimple>
-      <w:bookmarkEnd w:id="2"/>
+      <w:bookmarkEnd w:id="1"/>
       <w:r>
         <w:t xml:space="preserve">: Expected Inlet Performance </w:t>
       </w:r>
@@ -6188,7 +5261,7 @@
         <w:pStyle w:val="Caption"/>
         <w:jc w:val="right"/>
       </w:pPr>
-      <w:bookmarkStart w:id="3" w:name="_Ref511471476"/>
+      <w:bookmarkStart w:id="2" w:name="_Ref511471476"/>
       <w:r>
         <w:t>(</w:t>
       </w:r>
@@ -6200,7 +5273,7 @@
           <w:t>1</w:t>
         </w:r>
       </w:fldSimple>
-      <w:bookmarkEnd w:id="3"/>
+      <w:bookmarkEnd w:id="2"/>
       <w:r>
         <w:t>)</w:t>
       </w:r>
@@ -6321,7 +5394,7 @@
         <w:pStyle w:val="Caption"/>
         <w:jc w:val="right"/>
       </w:pPr>
-      <w:bookmarkStart w:id="4" w:name="_Ref511472010"/>
+      <w:bookmarkStart w:id="3" w:name="_Ref511472010"/>
       <w:r>
         <w:t>(</w:t>
       </w:r>
@@ -6333,7 +5406,7 @@
           <w:t>2</w:t>
         </w:r>
       </w:fldSimple>
-      <w:bookmarkEnd w:id="4"/>
+      <w:bookmarkEnd w:id="3"/>
       <w:r>
         <w:t>)</w:t>
       </w:r>
@@ -6480,7 +5553,7 @@
           <w:i w:val="0"/>
         </w:rPr>
       </w:pPr>
-      <w:bookmarkStart w:id="5" w:name="_Ref511472622"/>
+      <w:bookmarkStart w:id="4" w:name="_Ref511472622"/>
       <w:r>
         <w:t>(</w:t>
       </w:r>
@@ -6492,7 +5565,7 @@
           <w:t>3</w:t>
         </w:r>
       </w:fldSimple>
-      <w:bookmarkEnd w:id="5"/>
+      <w:bookmarkEnd w:id="4"/>
       <w:r>
         <w:t>)</w:t>
       </w:r>
@@ -6502,7 +5575,6 @@
         <w:pStyle w:val="Heading3"/>
       </w:pPr>
       <w:r>
-        <w:lastRenderedPageBreak/>
         <w:t>Nominal EGT</w:t>
       </w:r>
     </w:p>
@@ -6566,14 +5638,18 @@
       </w:r>
     </w:p>
     <w:p>
+      <w:pPr>
+        <w:jc w:val="center"/>
+      </w:pPr>
       <w:r>
         <w:rPr>
           <w:noProof/>
         </w:rPr>
+        <w:lastRenderedPageBreak/>
         <w:drawing>
-          <wp:inline distT="0" distB="0" distL="0" distR="0" wp14:anchorId="7F7F894A" wp14:editId="76ED72AD">
-            <wp:extent cx="5878031" cy="7203025"/>
-            <wp:effectExtent l="0" t="0" r="2540" b="0"/>
+          <wp:inline distT="0" distB="0" distL="0" distR="0" wp14:anchorId="7F7F894A" wp14:editId="622A2C35">
+            <wp:extent cx="4410105" cy="5404207"/>
+            <wp:effectExtent l="0" t="0" r="0" b="6350"/>
             <wp:docPr id="2" name="Picture 2"/>
             <wp:cNvGraphicFramePr>
               <a:graphicFrameLocks xmlns:a="http://schemas.openxmlformats.org/drawingml/2006/main" noChangeAspect="1"/>
@@ -6586,7 +5662,7 @@
                     <pic:cNvPicPr/>
                   </pic:nvPicPr>
                   <pic:blipFill rotWithShape="1">
-                    <a:blip r:embed="rId16">
+                    <a:blip r:embed="rId18">
                       <a:extLst>
                         <a:ext uri="{28A0092B-C50C-407E-A947-70E740481C1C}">
                           <a14:useLocalDpi xmlns:a14="http://schemas.microsoft.com/office/drawing/2010/main" val="0"/>
@@ -6599,7 +5675,7 @@
                   <pic:spPr bwMode="auto">
                     <a:xfrm>
                       <a:off x="0" y="0"/>
-                      <a:ext cx="5878195" cy="7203226"/>
+                      <a:ext cx="4416612" cy="5412181"/>
                     </a:xfrm>
                     <a:prstGeom prst="rect">
                       <a:avLst/>
@@ -6625,7 +5701,7 @@
         <w:pStyle w:val="Caption"/>
         <w:jc w:val="center"/>
       </w:pPr>
-      <w:bookmarkStart w:id="6" w:name="_Ref511472857"/>
+      <w:bookmarkStart w:id="5" w:name="_Ref511472857"/>
       <w:r>
         <w:t xml:space="preserve">Figure </w:t>
       </w:r>
@@ -6637,7 +5713,7 @@
           <w:t>9</w:t>
         </w:r>
       </w:fldSimple>
-      <w:bookmarkEnd w:id="6"/>
+      <w:bookmarkEnd w:id="5"/>
       <w:r>
         <w:t>: Indicated EGT vs Compressor Inlet Temperature</w:t>
       </w:r>
@@ -6713,16 +5789,15 @@
         <w:t>, the compression ratio is typically 8.8 and will be assumed constant throughout the model.</w:t>
       </w:r>
     </w:p>
+    <w:p/>
     <w:p>
       <w:pPr>
         <w:pStyle w:val="Heading3"/>
       </w:pPr>
       <w:r>
-        <w:lastRenderedPageBreak/>
         <w:t>Burner</w:t>
       </w:r>
     </w:p>
-    <w:p/>
     <w:p>
       <w:r>
         <w:t xml:space="preserve">The JT11D-20’s burner is another source of complexity in the overall design. Albeit the main fuel consumed is JP-7, it is typically mixed with a nitrogen-based additive to promote the ignition of the stable JP-7 </w:t>
@@ -6807,7 +5882,6 @@
         <w:t>Nozzle</w:t>
       </w:r>
     </w:p>
-    <w:p/>
     <w:p>
       <w:r>
         <w:t>The Nozzle</w:t>
@@ -6828,13 +5902,23 @@
         <w:pStyle w:val="Heading3"/>
       </w:pPr>
       <w:r>
+        <w:t xml:space="preserve">Model </w:t>
+      </w:r>
+      <w:r>
         <w:t>Validation</w:t>
       </w:r>
     </w:p>
     <w:p/>
     <w:p>
       <w:r>
-        <w:t>The model will be validated at takeoff with maximum afterburner wh</w:t>
+        <w:lastRenderedPageBreak/>
+        <w:t xml:space="preserve">The model will be validated at </w:t>
+      </w:r>
+      <w:r>
+        <w:t>standby</w:t>
+      </w:r>
+      <w:r>
+        <w:t xml:space="preserve"> with maximum afterburner wh</w:t>
       </w:r>
       <w:r>
         <w:t xml:space="preserve">ere a 34000 lbf is expected at </w:t>
@@ -6847,6 +5931,973 @@
       </w:r>
     </w:p>
     <w:p/>
+    <w:p>
+      <w:pPr>
+        <w:pStyle w:val="Heading3"/>
+      </w:pPr>
+      <w:r>
+        <w:t xml:space="preserve">JT11D-20 Conditions </w:t>
+      </w:r>
+    </w:p>
+    <w:p>
+      <w:pPr>
+        <w:pStyle w:val="Caption"/>
+        <w:jc w:val="center"/>
+      </w:pPr>
+      <w:bookmarkStart w:id="6" w:name="_Ref511467249"/>
+      <w:r>
+        <w:t xml:space="preserve">Table </w:t>
+      </w:r>
+      <w:r>
+        <w:fldChar w:fldCharType="begin"/>
+      </w:r>
+      <w:r>
+        <w:instrText xml:space="preserve"> SEQ Table \* ARABIC </w:instrText>
+      </w:r>
+      <w:r>
+        <w:fldChar w:fldCharType="separate"/>
+      </w:r>
+      <w:r>
+        <w:rPr>
+          <w:noProof/>
+        </w:rPr>
+        <w:t>3</w:t>
+      </w:r>
+      <w:r>
+        <w:rPr>
+          <w:noProof/>
+        </w:rPr>
+        <w:fldChar w:fldCharType="end"/>
+      </w:r>
+      <w:bookmarkEnd w:id="6"/>
+      <w:r>
+        <w:t>: Flight Conditions</w:t>
+      </w:r>
+    </w:p>
+    <w:p/>
+    <w:tbl>
+      <w:tblPr>
+        <w:tblStyle w:val="GridTable3"/>
+        <w:tblpPr w:leftFromText="180" w:rightFromText="180" w:vertAnchor="text" w:horzAnchor="margin" w:tblpXSpec="center" w:tblpY="-77"/>
+        <w:tblW w:w="0" w:type="auto"/>
+        <w:tblLook w:val="04A0" w:firstRow="1" w:lastRow="0" w:firstColumn="1" w:lastColumn="0" w:noHBand="0" w:noVBand="1"/>
+      </w:tblPr>
+      <w:tblGrid>
+        <w:gridCol w:w="3055"/>
+        <w:gridCol w:w="1874"/>
+        <w:gridCol w:w="1186"/>
+        <w:gridCol w:w="1272"/>
+      </w:tblGrid>
+      <w:tr>
+        <w:trPr>
+          <w:cnfStyle w:val="100000000000" w:firstRow="1" w:lastRow="0" w:firstColumn="0" w:lastColumn="0" w:oddVBand="0" w:evenVBand="0" w:oddHBand="0" w:evenHBand="0" w:firstRowFirstColumn="0" w:firstRowLastColumn="0" w:lastRowFirstColumn="0" w:lastRowLastColumn="0"/>
+        </w:trPr>
+        <w:tc>
+          <w:tcPr>
+            <w:cnfStyle w:val="001000000100" w:firstRow="0" w:lastRow="0" w:firstColumn="1" w:lastColumn="0" w:oddVBand="0" w:evenVBand="0" w:oddHBand="0" w:evenHBand="0" w:firstRowFirstColumn="1" w:firstRowLastColumn="0" w:lastRowFirstColumn="0" w:lastRowLastColumn="0"/>
+            <w:tcW w:w="3055" w:type="dxa"/>
+          </w:tcPr>
+          <w:p>
+            <w:r>
+              <w:t>Condition ID</w:t>
+            </w:r>
+          </w:p>
+        </w:tc>
+        <w:tc>
+          <w:tcPr>
+            <w:tcW w:w="1874" w:type="dxa"/>
+          </w:tcPr>
+          <w:p>
+            <w:pPr>
+              <w:cnfStyle w:val="100000000000" w:firstRow="1" w:lastRow="0" w:firstColumn="0" w:lastColumn="0" w:oddVBand="0" w:evenVBand="0" w:oddHBand="0" w:evenHBand="0" w:firstRowFirstColumn="0" w:firstRowLastColumn="0" w:lastRowFirstColumn="0" w:lastRowLastColumn="0"/>
+            </w:pPr>
+            <w:r>
+              <w:t>Altitude [ft]</w:t>
+            </w:r>
+          </w:p>
+        </w:tc>
+        <w:tc>
+          <w:tcPr>
+            <w:tcW w:w="1186" w:type="dxa"/>
+          </w:tcPr>
+          <w:p>
+            <w:pPr>
+              <w:cnfStyle w:val="100000000000" w:firstRow="1" w:lastRow="0" w:firstColumn="0" w:lastColumn="0" w:oddVBand="0" w:evenVBand="0" w:oddHBand="0" w:evenHBand="0" w:firstRowFirstColumn="0" w:firstRowLastColumn="0" w:lastRowFirstColumn="0" w:lastRowLastColumn="0"/>
+            </w:pPr>
+            <w:r>
+              <w:t>Mach</w:t>
+            </w:r>
+          </w:p>
+        </w:tc>
+        <w:tc>
+          <w:tcPr>
+            <w:tcW w:w="1272" w:type="dxa"/>
+          </w:tcPr>
+          <w:p>
+            <w:pPr>
+              <w:cnfStyle w:val="100000000000" w:firstRow="1" w:lastRow="0" w:firstColumn="0" w:lastColumn="0" w:oddVBand="0" w:evenVBand="0" w:oddHBand="0" w:evenHBand="0" w:firstRowFirstColumn="0" w:firstRowLastColumn="0" w:lastRowFirstColumn="0" w:lastRowLastColumn="0"/>
+            </w:pPr>
+            <w:r>
+              <w:t>Afterburner</w:t>
+            </w:r>
+          </w:p>
+        </w:tc>
+      </w:tr>
+      <w:tr>
+        <w:trPr>
+          <w:cnfStyle w:val="000000100000" w:firstRow="0" w:lastRow="0" w:firstColumn="0" w:lastColumn="0" w:oddVBand="0" w:evenVBand="0" w:oddHBand="1" w:evenHBand="0" w:firstRowFirstColumn="0" w:firstRowLastColumn="0" w:lastRowFirstColumn="0" w:lastRowLastColumn="0"/>
+        </w:trPr>
+        <w:tc>
+          <w:tcPr>
+            <w:cnfStyle w:val="001000000000" w:firstRow="0" w:lastRow="0" w:firstColumn="1" w:lastColumn="0" w:oddVBand="0" w:evenVBand="0" w:oddHBand="0" w:evenHBand="0" w:firstRowFirstColumn="0" w:firstRowLastColumn="0" w:lastRowFirstColumn="0" w:lastRowLastColumn="0"/>
+            <w:tcW w:w="3055" w:type="dxa"/>
+          </w:tcPr>
+          <w:p>
+            <w:r>
+              <w:t xml:space="preserve">Takeoff </w:t>
+            </w:r>
+            <w:sdt>
+              <w:sdtPr>
+                <w:id w:val="776680959"/>
+                <w:citation/>
+              </w:sdtPr>
+              <w:sdtContent>
+                <w:r>
+                  <w:fldChar w:fldCharType="begin"/>
+                </w:r>
+                <w:r>
+                  <w:instrText xml:space="preserve"> CITATION SR786 \l 1033 </w:instrText>
+                </w:r>
+                <w:r>
+                  <w:fldChar w:fldCharType="separate"/>
+                </w:r>
+                <w:r>
+                  <w:rPr>
+                    <w:noProof/>
+                  </w:rPr>
+                  <w:t>[2]</w:t>
+                </w:r>
+                <w:r>
+                  <w:fldChar w:fldCharType="end"/>
+                </w:r>
+              </w:sdtContent>
+            </w:sdt>
+          </w:p>
+        </w:tc>
+        <w:tc>
+          <w:tcPr>
+            <w:tcW w:w="1874" w:type="dxa"/>
+          </w:tcPr>
+          <w:p>
+            <w:pPr>
+              <w:cnfStyle w:val="000000100000" w:firstRow="0" w:lastRow="0" w:firstColumn="0" w:lastColumn="0" w:oddVBand="0" w:evenVBand="0" w:oddHBand="1" w:evenHBand="0" w:firstRowFirstColumn="0" w:firstRowLastColumn="0" w:lastRowFirstColumn="0" w:lastRowLastColumn="0"/>
+            </w:pPr>
+            <w:r>
+              <w:t>0 (@ Sea level)</w:t>
+            </w:r>
+          </w:p>
+        </w:tc>
+        <w:tc>
+          <w:tcPr>
+            <w:tcW w:w="1186" w:type="dxa"/>
+          </w:tcPr>
+          <w:p>
+            <w:pPr>
+              <w:cnfStyle w:val="000000100000" w:firstRow="0" w:lastRow="0" w:firstColumn="0" w:lastColumn="0" w:oddVBand="0" w:evenVBand="0" w:oddHBand="1" w:evenHBand="0" w:firstRowFirstColumn="0" w:firstRowLastColumn="0" w:lastRowFirstColumn="0" w:lastRowLastColumn="0"/>
+            </w:pPr>
+            <w:r>
+              <w:t>0.3542</w:t>
+            </w:r>
+          </w:p>
+        </w:tc>
+        <w:tc>
+          <w:tcPr>
+            <w:tcW w:w="1272" w:type="dxa"/>
+          </w:tcPr>
+          <w:p>
+            <w:pPr>
+              <w:cnfStyle w:val="000000100000" w:firstRow="0" w:lastRow="0" w:firstColumn="0" w:lastColumn="0" w:oddVBand="0" w:evenVBand="0" w:oddHBand="1" w:evenHBand="0" w:firstRowFirstColumn="0" w:firstRowLastColumn="0" w:lastRowFirstColumn="0" w:lastRowLastColumn="0"/>
+            </w:pPr>
+            <w:r>
+              <w:t>ON</w:t>
+            </w:r>
+          </w:p>
+        </w:tc>
+      </w:tr>
+      <w:tr>
+        <w:tc>
+          <w:tcPr>
+            <w:cnfStyle w:val="001000000000" w:firstRow="0" w:lastRow="0" w:firstColumn="1" w:lastColumn="0" w:oddVBand="0" w:evenVBand="0" w:oddHBand="0" w:evenHBand="0" w:firstRowFirstColumn="0" w:firstRowLastColumn="0" w:lastRowFirstColumn="0" w:lastRowLastColumn="0"/>
+            <w:tcW w:w="3055" w:type="dxa"/>
+          </w:tcPr>
+          <w:p>
+            <w:r>
+              <w:t xml:space="preserve">Refueling/Buddy Mission </w:t>
+            </w:r>
+            <w:sdt>
+              <w:sdtPr>
+                <w:id w:val="-666325511"/>
+                <w:citation/>
+              </w:sdtPr>
+              <w:sdtContent>
+                <w:r>
+                  <w:fldChar w:fldCharType="begin"/>
+                </w:r>
+                <w:r>
+                  <w:instrText xml:space="preserve"> CITATION SR786 \l 1033 </w:instrText>
+                </w:r>
+                <w:r>
+                  <w:fldChar w:fldCharType="separate"/>
+                </w:r>
+                <w:r>
+                  <w:rPr>
+                    <w:noProof/>
+                  </w:rPr>
+                  <w:t>[2]</w:t>
+                </w:r>
+                <w:r>
+                  <w:fldChar w:fldCharType="end"/>
+                </w:r>
+              </w:sdtContent>
+            </w:sdt>
+          </w:p>
+        </w:tc>
+        <w:tc>
+          <w:tcPr>
+            <w:tcW w:w="1874" w:type="dxa"/>
+          </w:tcPr>
+          <w:p>
+            <w:pPr>
+              <w:cnfStyle w:val="000000000000" w:firstRow="0" w:lastRow="0" w:firstColumn="0" w:lastColumn="0" w:oddVBand="0" w:evenVBand="0" w:oddHBand="0" w:evenHBand="0" w:firstRowFirstColumn="0" w:firstRowLastColumn="0" w:lastRowFirstColumn="0" w:lastRowLastColumn="0"/>
+            </w:pPr>
+            <w:r>
+              <w:t>25000</w:t>
+            </w:r>
+          </w:p>
+        </w:tc>
+        <w:tc>
+          <w:tcPr>
+            <w:tcW w:w="1186" w:type="dxa"/>
+          </w:tcPr>
+          <w:p>
+            <w:pPr>
+              <w:cnfStyle w:val="000000000000" w:firstRow="0" w:lastRow="0" w:firstColumn="0" w:lastColumn="0" w:oddVBand="0" w:evenVBand="0" w:oddHBand="0" w:evenHBand="0" w:firstRowFirstColumn="0" w:firstRowLastColumn="0" w:lastRowFirstColumn="0" w:lastRowLastColumn="0"/>
+            </w:pPr>
+            <w:r>
+              <w:t>0.75</w:t>
+            </w:r>
+          </w:p>
+        </w:tc>
+        <w:tc>
+          <w:tcPr>
+            <w:tcW w:w="1272" w:type="dxa"/>
+          </w:tcPr>
+          <w:p>
+            <w:pPr>
+              <w:cnfStyle w:val="000000000000" w:firstRow="0" w:lastRow="0" w:firstColumn="0" w:lastColumn="0" w:oddVBand="0" w:evenVBand="0" w:oddHBand="0" w:evenHBand="0" w:firstRowFirstColumn="0" w:firstRowLastColumn="0" w:lastRowFirstColumn="0" w:lastRowLastColumn="0"/>
+            </w:pPr>
+            <w:r>
+              <w:t>OFF</w:t>
+            </w:r>
+          </w:p>
+        </w:tc>
+      </w:tr>
+      <w:tr>
+        <w:trPr>
+          <w:cnfStyle w:val="000000100000" w:firstRow="0" w:lastRow="0" w:firstColumn="0" w:lastColumn="0" w:oddVBand="0" w:evenVBand="0" w:oddHBand="1" w:evenHBand="0" w:firstRowFirstColumn="0" w:firstRowLastColumn="0" w:lastRowFirstColumn="0" w:lastRowLastColumn="0"/>
+        </w:trPr>
+        <w:tc>
+          <w:tcPr>
+            <w:cnfStyle w:val="001000000000" w:firstRow="0" w:lastRow="0" w:firstColumn="1" w:lastColumn="0" w:oddVBand="0" w:evenVBand="0" w:oddHBand="0" w:evenHBand="0" w:firstRowFirstColumn="0" w:firstRowLastColumn="0" w:lastRowFirstColumn="0" w:lastRowLastColumn="0"/>
+            <w:tcW w:w="3055" w:type="dxa"/>
+          </w:tcPr>
+          <w:p>
+            <w:r>
+              <w:t xml:space="preserve">Climbing </w:t>
+            </w:r>
+            <w:sdt>
+              <w:sdtPr>
+                <w:id w:val="-471831217"/>
+                <w:citation/>
+              </w:sdtPr>
+              <w:sdtContent>
+                <w:r>
+                  <w:fldChar w:fldCharType="begin"/>
+                </w:r>
+                <w:r>
+                  <w:instrText xml:space="preserve"> CITATION SR786 \l 1033 </w:instrText>
+                </w:r>
+                <w:r>
+                  <w:fldChar w:fldCharType="separate"/>
+                </w:r>
+                <w:r>
+                  <w:rPr>
+                    <w:noProof/>
+                  </w:rPr>
+                  <w:t>[2]</w:t>
+                </w:r>
+                <w:r>
+                  <w:fldChar w:fldCharType="end"/>
+                </w:r>
+              </w:sdtContent>
+            </w:sdt>
+          </w:p>
+        </w:tc>
+        <w:tc>
+          <w:tcPr>
+            <w:tcW w:w="1874" w:type="dxa"/>
+          </w:tcPr>
+          <w:p>
+            <w:pPr>
+              <w:cnfStyle w:val="000000100000" w:firstRow="0" w:lastRow="0" w:firstColumn="0" w:lastColumn="0" w:oddVBand="0" w:evenVBand="0" w:oddHBand="1" w:evenHBand="0" w:firstRowFirstColumn="0" w:firstRowLastColumn="0" w:lastRowFirstColumn="0" w:lastRowLastColumn="0"/>
+            </w:pPr>
+            <w:r>
+              <w:t>30000</w:t>
+            </w:r>
+          </w:p>
+        </w:tc>
+        <w:tc>
+          <w:tcPr>
+            <w:tcW w:w="1186" w:type="dxa"/>
+          </w:tcPr>
+          <w:p>
+            <w:pPr>
+              <w:cnfStyle w:val="000000100000" w:firstRow="0" w:lastRow="0" w:firstColumn="0" w:lastColumn="0" w:oddVBand="0" w:evenVBand="0" w:oddHBand="1" w:evenHBand="0" w:firstRowFirstColumn="0" w:firstRowLastColumn="0" w:lastRowFirstColumn="0" w:lastRowLastColumn="0"/>
+            </w:pPr>
+            <w:r>
+              <w:t>1.25</w:t>
+            </w:r>
+          </w:p>
+        </w:tc>
+        <w:tc>
+          <w:tcPr>
+            <w:tcW w:w="1272" w:type="dxa"/>
+          </w:tcPr>
+          <w:p>
+            <w:pPr>
+              <w:cnfStyle w:val="000000100000" w:firstRow="0" w:lastRow="0" w:firstColumn="0" w:lastColumn="0" w:oddVBand="0" w:evenVBand="0" w:oddHBand="1" w:evenHBand="0" w:firstRowFirstColumn="0" w:firstRowLastColumn="0" w:lastRowFirstColumn="0" w:lastRowLastColumn="0"/>
+            </w:pPr>
+            <w:r>
+              <w:t>ON</w:t>
+            </w:r>
+          </w:p>
+        </w:tc>
+      </w:tr>
+      <w:tr>
+        <w:tc>
+          <w:tcPr>
+            <w:cnfStyle w:val="001000000000" w:firstRow="0" w:lastRow="0" w:firstColumn="1" w:lastColumn="0" w:oddVBand="0" w:evenVBand="0" w:oddHBand="0" w:evenHBand="0" w:firstRowFirstColumn="0" w:firstRowLastColumn="0" w:lastRowFirstColumn="0" w:lastRowLastColumn="0"/>
+            <w:tcW w:w="3055" w:type="dxa"/>
+          </w:tcPr>
+          <w:p>
+            <w:r>
+              <w:t xml:space="preserve">Concorde </w:t>
+            </w:r>
+            <w:sdt>
+              <w:sdtPr>
+                <w:id w:val="-100805201"/>
+                <w:citation/>
+              </w:sdtPr>
+              <w:sdtContent>
+                <w:r>
+                  <w:fldChar w:fldCharType="begin"/>
+                </w:r>
+                <w:r>
+                  <w:instrText xml:space="preserve"> CITATION Sah \l 1033 </w:instrText>
+                </w:r>
+                <w:r>
+                  <w:fldChar w:fldCharType="separate"/>
+                </w:r>
+                <w:r>
+                  <w:rPr>
+                    <w:noProof/>
+                  </w:rPr>
+                  <w:t>[12]</w:t>
+                </w:r>
+                <w:r>
+                  <w:fldChar w:fldCharType="end"/>
+                </w:r>
+              </w:sdtContent>
+            </w:sdt>
+          </w:p>
+        </w:tc>
+        <w:tc>
+          <w:tcPr>
+            <w:tcW w:w="1874" w:type="dxa"/>
+          </w:tcPr>
+          <w:p>
+            <w:pPr>
+              <w:cnfStyle w:val="000000000000" w:firstRow="0" w:lastRow="0" w:firstColumn="0" w:lastColumn="0" w:oddVBand="0" w:evenVBand="0" w:oddHBand="0" w:evenHBand="0" w:firstRowFirstColumn="0" w:firstRowLastColumn="0" w:lastRowFirstColumn="0" w:lastRowLastColumn="0"/>
+            </w:pPr>
+            <w:r>
+              <w:t>60000</w:t>
+            </w:r>
+          </w:p>
+        </w:tc>
+        <w:tc>
+          <w:tcPr>
+            <w:tcW w:w="1186" w:type="dxa"/>
+          </w:tcPr>
+          <w:p>
+            <w:pPr>
+              <w:cnfStyle w:val="000000000000" w:firstRow="0" w:lastRow="0" w:firstColumn="0" w:lastColumn="0" w:oddVBand="0" w:evenVBand="0" w:oddHBand="0" w:evenHBand="0" w:firstRowFirstColumn="0" w:firstRowLastColumn="0" w:lastRowFirstColumn="0" w:lastRowLastColumn="0"/>
+            </w:pPr>
+            <w:r>
+              <w:t>2.00</w:t>
+            </w:r>
+          </w:p>
+        </w:tc>
+        <w:tc>
+          <w:tcPr>
+            <w:tcW w:w="1272" w:type="dxa"/>
+          </w:tcPr>
+          <w:p>
+            <w:pPr>
+              <w:cnfStyle w:val="000000000000" w:firstRow="0" w:lastRow="0" w:firstColumn="0" w:lastColumn="0" w:oddVBand="0" w:evenVBand="0" w:oddHBand="0" w:evenHBand="0" w:firstRowFirstColumn="0" w:firstRowLastColumn="0" w:lastRowFirstColumn="0" w:lastRowLastColumn="0"/>
+            </w:pPr>
+            <w:r>
+              <w:t>ON</w:t>
+            </w:r>
+          </w:p>
+        </w:tc>
+      </w:tr>
+      <w:tr>
+        <w:trPr>
+          <w:cnfStyle w:val="000000100000" w:firstRow="0" w:lastRow="0" w:firstColumn="0" w:lastColumn="0" w:oddVBand="0" w:evenVBand="0" w:oddHBand="1" w:evenHBand="0" w:firstRowFirstColumn="0" w:firstRowLastColumn="0" w:lastRowFirstColumn="0" w:lastRowLastColumn="0"/>
+        </w:trPr>
+        <w:tc>
+          <w:tcPr>
+            <w:cnfStyle w:val="001000000000" w:firstRow="0" w:lastRow="0" w:firstColumn="1" w:lastColumn="0" w:oddVBand="0" w:evenVBand="0" w:oddHBand="0" w:evenHBand="0" w:firstRowFirstColumn="0" w:firstRowLastColumn="0" w:lastRowFirstColumn="0" w:lastRowLastColumn="0"/>
+            <w:tcW w:w="3055" w:type="dxa"/>
+          </w:tcPr>
+          <w:p>
+            <w:r>
+              <w:t xml:space="preserve">YF12A (03/18/65) </w:t>
+            </w:r>
+            <w:sdt>
+              <w:sdtPr>
+                <w:id w:val="-1286340244"/>
+                <w:citation/>
+              </w:sdtPr>
+              <w:sdtContent>
+                <w:r>
+                  <w:fldChar w:fldCharType="begin"/>
+                </w:r>
+                <w:r>
+                  <w:instrText xml:space="preserve"> CITATION Hay18 \l 1033 </w:instrText>
+                </w:r>
+                <w:r>
+                  <w:fldChar w:fldCharType="separate"/>
+                </w:r>
+                <w:r>
+                  <w:rPr>
+                    <w:noProof/>
+                  </w:rPr>
+                  <w:t>[13]</w:t>
+                </w:r>
+                <w:r>
+                  <w:fldChar w:fldCharType="end"/>
+                </w:r>
+              </w:sdtContent>
+            </w:sdt>
+          </w:p>
+        </w:tc>
+        <w:tc>
+          <w:tcPr>
+            <w:tcW w:w="1874" w:type="dxa"/>
+          </w:tcPr>
+          <w:p>
+            <w:pPr>
+              <w:cnfStyle w:val="000000100000" w:firstRow="0" w:lastRow="0" w:firstColumn="0" w:lastColumn="0" w:oddVBand="0" w:evenVBand="0" w:oddHBand="1" w:evenHBand="0" w:firstRowFirstColumn="0" w:firstRowLastColumn="0" w:lastRowFirstColumn="0" w:lastRowLastColumn="0"/>
+            </w:pPr>
+            <w:r>
+              <w:t>65000</w:t>
+            </w:r>
+          </w:p>
+        </w:tc>
+        <w:tc>
+          <w:tcPr>
+            <w:tcW w:w="1186" w:type="dxa"/>
+          </w:tcPr>
+          <w:p>
+            <w:pPr>
+              <w:cnfStyle w:val="000000100000" w:firstRow="0" w:lastRow="0" w:firstColumn="0" w:lastColumn="0" w:oddVBand="0" w:evenVBand="0" w:oddHBand="1" w:evenHBand="0" w:firstRowFirstColumn="0" w:firstRowLastColumn="0" w:lastRowFirstColumn="0" w:lastRowLastColumn="0"/>
+            </w:pPr>
+            <w:r>
+              <w:t>2.2</w:t>
+            </w:r>
+          </w:p>
+        </w:tc>
+        <w:tc>
+          <w:tcPr>
+            <w:tcW w:w="1272" w:type="dxa"/>
+          </w:tcPr>
+          <w:p>
+            <w:pPr>
+              <w:cnfStyle w:val="000000100000" w:firstRow="0" w:lastRow="0" w:firstColumn="0" w:lastColumn="0" w:oddVBand="0" w:evenVBand="0" w:oddHBand="1" w:evenHBand="0" w:firstRowFirstColumn="0" w:firstRowLastColumn="0" w:lastRowFirstColumn="0" w:lastRowLastColumn="0"/>
+            </w:pPr>
+            <w:r>
+              <w:t>ON</w:t>
+            </w:r>
+          </w:p>
+        </w:tc>
+      </w:tr>
+      <w:tr>
+        <w:tc>
+          <w:tcPr>
+            <w:cnfStyle w:val="001000000000" w:firstRow="0" w:lastRow="0" w:firstColumn="1" w:lastColumn="0" w:oddVBand="0" w:evenVBand="0" w:oddHBand="0" w:evenHBand="0" w:firstRowFirstColumn="0" w:firstRowLastColumn="0" w:lastRowFirstColumn="0" w:lastRowLastColumn="0"/>
+            <w:tcW w:w="3055" w:type="dxa"/>
+          </w:tcPr>
+          <w:p>
+            <w:r>
+              <w:t xml:space="preserve">A12 Max Altitude at Mach 2.2 </w:t>
+            </w:r>
+            <w:sdt>
+              <w:sdtPr>
+                <w:id w:val="-1406988657"/>
+                <w:citation/>
+              </w:sdtPr>
+              <w:sdtContent>
+                <w:r>
+                  <w:fldChar w:fldCharType="begin"/>
+                </w:r>
+                <w:r>
+                  <w:instrText xml:space="preserve"> CITATION A1268 \l 1033 </w:instrText>
+                </w:r>
+                <w:r>
+                  <w:fldChar w:fldCharType="separate"/>
+                </w:r>
+                <w:r>
+                  <w:rPr>
+                    <w:noProof/>
+                  </w:rPr>
+                  <w:t>[14]</w:t>
+                </w:r>
+                <w:r>
+                  <w:fldChar w:fldCharType="end"/>
+                </w:r>
+              </w:sdtContent>
+            </w:sdt>
+          </w:p>
+        </w:tc>
+        <w:tc>
+          <w:tcPr>
+            <w:tcW w:w="1874" w:type="dxa"/>
+          </w:tcPr>
+          <w:p>
+            <w:pPr>
+              <w:cnfStyle w:val="000000000000" w:firstRow="0" w:lastRow="0" w:firstColumn="0" w:lastColumn="0" w:oddVBand="0" w:evenVBand="0" w:oddHBand="0" w:evenHBand="0" w:firstRowFirstColumn="0" w:firstRowLastColumn="0" w:lastRowFirstColumn="0" w:lastRowLastColumn="0"/>
+            </w:pPr>
+            <w:r>
+              <w:t>75000</w:t>
+            </w:r>
+          </w:p>
+        </w:tc>
+        <w:tc>
+          <w:tcPr>
+            <w:tcW w:w="1186" w:type="dxa"/>
+          </w:tcPr>
+          <w:p>
+            <w:pPr>
+              <w:cnfStyle w:val="000000000000" w:firstRow="0" w:lastRow="0" w:firstColumn="0" w:lastColumn="0" w:oddVBand="0" w:evenVBand="0" w:oddHBand="0" w:evenHBand="0" w:firstRowFirstColumn="0" w:firstRowLastColumn="0" w:lastRowFirstColumn="0" w:lastRowLastColumn="0"/>
+            </w:pPr>
+            <w:r>
+              <w:t>2.2</w:t>
+            </w:r>
+          </w:p>
+        </w:tc>
+        <w:tc>
+          <w:tcPr>
+            <w:tcW w:w="1272" w:type="dxa"/>
+          </w:tcPr>
+          <w:p>
+            <w:pPr>
+              <w:cnfStyle w:val="000000000000" w:firstRow="0" w:lastRow="0" w:firstColumn="0" w:lastColumn="0" w:oddVBand="0" w:evenVBand="0" w:oddHBand="0" w:evenHBand="0" w:firstRowFirstColumn="0" w:firstRowLastColumn="0" w:lastRowFirstColumn="0" w:lastRowLastColumn="0"/>
+            </w:pPr>
+            <w:r>
+              <w:t>ON</w:t>
+            </w:r>
+          </w:p>
+        </w:tc>
+      </w:tr>
+      <w:tr>
+        <w:trPr>
+          <w:cnfStyle w:val="000000100000" w:firstRow="0" w:lastRow="0" w:firstColumn="0" w:lastColumn="0" w:oddVBand="0" w:evenVBand="0" w:oddHBand="1" w:evenHBand="0" w:firstRowFirstColumn="0" w:firstRowLastColumn="0" w:lastRowFirstColumn="0" w:lastRowLastColumn="0"/>
+        </w:trPr>
+        <w:tc>
+          <w:tcPr>
+            <w:cnfStyle w:val="001000000000" w:firstRow="0" w:lastRow="0" w:firstColumn="1" w:lastColumn="0" w:oddVBand="0" w:evenVBand="0" w:oddHBand="0" w:evenHBand="0" w:firstRowFirstColumn="0" w:firstRowLastColumn="0" w:lastRowFirstColumn="0" w:lastRowLastColumn="0"/>
+            <w:tcW w:w="3055" w:type="dxa"/>
+          </w:tcPr>
+          <w:p>
+            <w:r>
+              <w:t xml:space="preserve">Lake County Airport </w:t>
+            </w:r>
+            <w:sdt>
+              <w:sdtPr>
+                <w:id w:val="-1987779884"/>
+                <w:citation/>
+              </w:sdtPr>
+              <w:sdtContent>
+                <w:r>
+                  <w:fldChar w:fldCharType="begin"/>
+                </w:r>
+                <w:r>
+                  <w:instrText xml:space="preserve"> CITATION A1268 \l 1033 </w:instrText>
+                </w:r>
+                <w:r>
+                  <w:fldChar w:fldCharType="separate"/>
+                </w:r>
+                <w:r>
+                  <w:rPr>
+                    <w:noProof/>
+                  </w:rPr>
+                  <w:t>[14]</w:t>
+                </w:r>
+                <w:r>
+                  <w:fldChar w:fldCharType="end"/>
+                </w:r>
+              </w:sdtContent>
+            </w:sdt>
+          </w:p>
+        </w:tc>
+        <w:tc>
+          <w:tcPr>
+            <w:tcW w:w="1874" w:type="dxa"/>
+          </w:tcPr>
+          <w:p>
+            <w:pPr>
+              <w:cnfStyle w:val="000000100000" w:firstRow="0" w:lastRow="0" w:firstColumn="0" w:lastColumn="0" w:oddVBand="0" w:evenVBand="0" w:oddHBand="1" w:evenHBand="0" w:firstRowFirstColumn="0" w:firstRowLastColumn="0" w:lastRowFirstColumn="0" w:lastRowLastColumn="0"/>
+            </w:pPr>
+            <w:r>
+              <w:t>9928</w:t>
+            </w:r>
+          </w:p>
+        </w:tc>
+        <w:tc>
+          <w:tcPr>
+            <w:tcW w:w="1186" w:type="dxa"/>
+          </w:tcPr>
+          <w:p>
+            <w:pPr>
+              <w:cnfStyle w:val="000000100000" w:firstRow="0" w:lastRow="0" w:firstColumn="0" w:lastColumn="0" w:oddVBand="0" w:evenVBand="0" w:oddHBand="1" w:evenHBand="0" w:firstRowFirstColumn="0" w:firstRowLastColumn="0" w:lastRowFirstColumn="0" w:lastRowLastColumn="0"/>
+            </w:pPr>
+            <w:r>
+              <w:t>0.3545</w:t>
+            </w:r>
+          </w:p>
+        </w:tc>
+        <w:tc>
+          <w:tcPr>
+            <w:tcW w:w="1272" w:type="dxa"/>
+          </w:tcPr>
+          <w:p>
+            <w:pPr>
+              <w:cnfStyle w:val="000000100000" w:firstRow="0" w:lastRow="0" w:firstColumn="0" w:lastColumn="0" w:oddVBand="0" w:evenVBand="0" w:oddHBand="1" w:evenHBand="0" w:firstRowFirstColumn="0" w:firstRowLastColumn="0" w:lastRowFirstColumn="0" w:lastRowLastColumn="0"/>
+            </w:pPr>
+            <w:r>
+              <w:t>ON</w:t>
+            </w:r>
+          </w:p>
+        </w:tc>
+      </w:tr>
+      <w:tr>
+        <w:tc>
+          <w:tcPr>
+            <w:cnfStyle w:val="001000000000" w:firstRow="0" w:lastRow="0" w:firstColumn="1" w:lastColumn="0" w:oddVBand="0" w:evenVBand="0" w:oddHBand="0" w:evenHBand="0" w:firstRowFirstColumn="0" w:firstRowLastColumn="0" w:lastRowFirstColumn="0" w:lastRowLastColumn="0"/>
+            <w:tcW w:w="3055" w:type="dxa"/>
+          </w:tcPr>
+          <w:p>
+            <w:r>
+              <w:t xml:space="preserve">Lowest Altitude at Mach 1.0 </w:t>
+            </w:r>
+            <w:sdt>
+              <w:sdtPr>
+                <w:id w:val="293953435"/>
+                <w:citation/>
+              </w:sdtPr>
+              <w:sdtContent>
+                <w:r>
+                  <w:fldChar w:fldCharType="begin"/>
+                </w:r>
+                <w:r>
+                  <w:instrText xml:space="preserve"> CITATION A1268 \l 1033 </w:instrText>
+                </w:r>
+                <w:r>
+                  <w:fldChar w:fldCharType="separate"/>
+                </w:r>
+                <w:r>
+                  <w:rPr>
+                    <w:noProof/>
+                  </w:rPr>
+                  <w:t>[14]</w:t>
+                </w:r>
+                <w:r>
+                  <w:fldChar w:fldCharType="end"/>
+                </w:r>
+              </w:sdtContent>
+            </w:sdt>
+          </w:p>
+        </w:tc>
+        <w:tc>
+          <w:tcPr>
+            <w:tcW w:w="1874" w:type="dxa"/>
+          </w:tcPr>
+          <w:p>
+            <w:pPr>
+              <w:cnfStyle w:val="000000000000" w:firstRow="0" w:lastRow="0" w:firstColumn="0" w:lastColumn="0" w:oddVBand="0" w:evenVBand="0" w:oddHBand="0" w:evenHBand="0" w:firstRowFirstColumn="0" w:firstRowLastColumn="0" w:lastRowFirstColumn="0" w:lastRowLastColumn="0"/>
+            </w:pPr>
+            <w:r>
+              <w:t>15000</w:t>
+            </w:r>
+          </w:p>
+        </w:tc>
+        <w:tc>
+          <w:tcPr>
+            <w:tcW w:w="1186" w:type="dxa"/>
+          </w:tcPr>
+          <w:p>
+            <w:pPr>
+              <w:cnfStyle w:val="000000000000" w:firstRow="0" w:lastRow="0" w:firstColumn="0" w:lastColumn="0" w:oddVBand="0" w:evenVBand="0" w:oddHBand="0" w:evenHBand="0" w:firstRowFirstColumn="0" w:firstRowLastColumn="0" w:lastRowFirstColumn="0" w:lastRowLastColumn="0"/>
+            </w:pPr>
+            <w:r>
+              <w:t>1.0</w:t>
+            </w:r>
+          </w:p>
+        </w:tc>
+        <w:tc>
+          <w:tcPr>
+            <w:tcW w:w="1272" w:type="dxa"/>
+          </w:tcPr>
+          <w:p>
+            <w:pPr>
+              <w:cnfStyle w:val="000000000000" w:firstRow="0" w:lastRow="0" w:firstColumn="0" w:lastColumn="0" w:oddVBand="0" w:evenVBand="0" w:oddHBand="0" w:evenHBand="0" w:firstRowFirstColumn="0" w:firstRowLastColumn="0" w:lastRowFirstColumn="0" w:lastRowLastColumn="0"/>
+            </w:pPr>
+            <w:r>
+              <w:t>ON</w:t>
+            </w:r>
+          </w:p>
+        </w:tc>
+      </w:tr>
+      <w:tr>
+        <w:trPr>
+          <w:cnfStyle w:val="000000100000" w:firstRow="0" w:lastRow="0" w:firstColumn="0" w:lastColumn="0" w:oddVBand="0" w:evenVBand="0" w:oddHBand="1" w:evenHBand="0" w:firstRowFirstColumn="0" w:firstRowLastColumn="0" w:lastRowFirstColumn="0" w:lastRowLastColumn="0"/>
+        </w:trPr>
+        <w:tc>
+          <w:tcPr>
+            <w:cnfStyle w:val="001000000000" w:firstRow="0" w:lastRow="0" w:firstColumn="1" w:lastColumn="0" w:oddVBand="0" w:evenVBand="0" w:oddHBand="0" w:evenHBand="0" w:firstRowFirstColumn="0" w:firstRowLastColumn="0" w:lastRowFirstColumn="0" w:lastRowLastColumn="0"/>
+            <w:tcW w:w="3055" w:type="dxa"/>
+          </w:tcPr>
+          <w:p>
+            <w:r>
+              <w:t>9</w:t>
+            </w:r>
+          </w:p>
+        </w:tc>
+        <w:tc>
+          <w:tcPr>
+            <w:tcW w:w="1874" w:type="dxa"/>
+          </w:tcPr>
+          <w:p>
+            <w:pPr>
+              <w:cnfStyle w:val="000000100000" w:firstRow="0" w:lastRow="0" w:firstColumn="0" w:lastColumn="0" w:oddVBand="0" w:evenVBand="0" w:oddHBand="1" w:evenHBand="0" w:firstRowFirstColumn="0" w:firstRowLastColumn="0" w:lastRowFirstColumn="0" w:lastRowLastColumn="0"/>
+            </w:pPr>
+          </w:p>
+        </w:tc>
+        <w:tc>
+          <w:tcPr>
+            <w:tcW w:w="1186" w:type="dxa"/>
+          </w:tcPr>
+          <w:p>
+            <w:pPr>
+              <w:cnfStyle w:val="000000100000" w:firstRow="0" w:lastRow="0" w:firstColumn="0" w:lastColumn="0" w:oddVBand="0" w:evenVBand="0" w:oddHBand="1" w:evenHBand="0" w:firstRowFirstColumn="0" w:firstRowLastColumn="0" w:lastRowFirstColumn="0" w:lastRowLastColumn="0"/>
+            </w:pPr>
+          </w:p>
+        </w:tc>
+        <w:tc>
+          <w:tcPr>
+            <w:tcW w:w="1272" w:type="dxa"/>
+          </w:tcPr>
+          <w:p>
+            <w:pPr>
+              <w:cnfStyle w:val="000000100000" w:firstRow="0" w:lastRow="0" w:firstColumn="0" w:lastColumn="0" w:oddVBand="0" w:evenVBand="0" w:oddHBand="1" w:evenHBand="0" w:firstRowFirstColumn="0" w:firstRowLastColumn="0" w:lastRowFirstColumn="0" w:lastRowLastColumn="0"/>
+            </w:pPr>
+          </w:p>
+        </w:tc>
+      </w:tr>
+      <w:tr>
+        <w:tc>
+          <w:tcPr>
+            <w:cnfStyle w:val="001000000000" w:firstRow="0" w:lastRow="0" w:firstColumn="1" w:lastColumn="0" w:oddVBand="0" w:evenVBand="0" w:oddHBand="0" w:evenHBand="0" w:firstRowFirstColumn="0" w:firstRowLastColumn="0" w:lastRowFirstColumn="0" w:lastRowLastColumn="0"/>
+            <w:tcW w:w="3055" w:type="dxa"/>
+          </w:tcPr>
+          <w:p>
+            <w:r>
+              <w:t>10</w:t>
+            </w:r>
+          </w:p>
+        </w:tc>
+        <w:tc>
+          <w:tcPr>
+            <w:tcW w:w="1874" w:type="dxa"/>
+          </w:tcPr>
+          <w:p>
+            <w:pPr>
+              <w:cnfStyle w:val="000000000000" w:firstRow="0" w:lastRow="0" w:firstColumn="0" w:lastColumn="0" w:oddVBand="0" w:evenVBand="0" w:oddHBand="0" w:evenHBand="0" w:firstRowFirstColumn="0" w:firstRowLastColumn="0" w:lastRowFirstColumn="0" w:lastRowLastColumn="0"/>
+            </w:pPr>
+          </w:p>
+        </w:tc>
+        <w:tc>
+          <w:tcPr>
+            <w:tcW w:w="1186" w:type="dxa"/>
+          </w:tcPr>
+          <w:p>
+            <w:pPr>
+              <w:cnfStyle w:val="000000000000" w:firstRow="0" w:lastRow="0" w:firstColumn="0" w:lastColumn="0" w:oddVBand="0" w:evenVBand="0" w:oddHBand="0" w:evenHBand="0" w:firstRowFirstColumn="0" w:firstRowLastColumn="0" w:lastRowFirstColumn="0" w:lastRowLastColumn="0"/>
+            </w:pPr>
+          </w:p>
+        </w:tc>
+        <w:tc>
+          <w:tcPr>
+            <w:tcW w:w="1272" w:type="dxa"/>
+          </w:tcPr>
+          <w:p>
+            <w:pPr>
+              <w:cnfStyle w:val="000000000000" w:firstRow="0" w:lastRow="0" w:firstColumn="0" w:lastColumn="0" w:oddVBand="0" w:evenVBand="0" w:oddHBand="0" w:evenHBand="0" w:firstRowFirstColumn="0" w:firstRowLastColumn="0" w:lastRowFirstColumn="0" w:lastRowLastColumn="0"/>
+            </w:pPr>
+          </w:p>
+        </w:tc>
+      </w:tr>
+      <w:tr>
+        <w:trPr>
+          <w:cnfStyle w:val="000000100000" w:firstRow="0" w:lastRow="0" w:firstColumn="0" w:lastColumn="0" w:oddVBand="0" w:evenVBand="0" w:oddHBand="1" w:evenHBand="0" w:firstRowFirstColumn="0" w:firstRowLastColumn="0" w:lastRowFirstColumn="0" w:lastRowLastColumn="0"/>
+        </w:trPr>
+        <w:tc>
+          <w:tcPr>
+            <w:cnfStyle w:val="001000000000" w:firstRow="0" w:lastRow="0" w:firstColumn="1" w:lastColumn="0" w:oddVBand="0" w:evenVBand="0" w:oddHBand="0" w:evenHBand="0" w:firstRowFirstColumn="0" w:firstRowLastColumn="0" w:lastRowFirstColumn="0" w:lastRowLastColumn="0"/>
+            <w:tcW w:w="3055" w:type="dxa"/>
+          </w:tcPr>
+          <w:p>
+            <w:r>
+              <w:t>11</w:t>
+            </w:r>
+          </w:p>
+        </w:tc>
+        <w:tc>
+          <w:tcPr>
+            <w:tcW w:w="1874" w:type="dxa"/>
+          </w:tcPr>
+          <w:p>
+            <w:pPr>
+              <w:cnfStyle w:val="000000100000" w:firstRow="0" w:lastRow="0" w:firstColumn="0" w:lastColumn="0" w:oddVBand="0" w:evenVBand="0" w:oddHBand="1" w:evenHBand="0" w:firstRowFirstColumn="0" w:firstRowLastColumn="0" w:lastRowFirstColumn="0" w:lastRowLastColumn="0"/>
+            </w:pPr>
+          </w:p>
+        </w:tc>
+        <w:tc>
+          <w:tcPr>
+            <w:tcW w:w="1186" w:type="dxa"/>
+          </w:tcPr>
+          <w:p>
+            <w:pPr>
+              <w:cnfStyle w:val="000000100000" w:firstRow="0" w:lastRow="0" w:firstColumn="0" w:lastColumn="0" w:oddVBand="0" w:evenVBand="0" w:oddHBand="1" w:evenHBand="0" w:firstRowFirstColumn="0" w:firstRowLastColumn="0" w:lastRowFirstColumn="0" w:lastRowLastColumn="0"/>
+            </w:pPr>
+          </w:p>
+        </w:tc>
+        <w:tc>
+          <w:tcPr>
+            <w:tcW w:w="1272" w:type="dxa"/>
+          </w:tcPr>
+          <w:p>
+            <w:pPr>
+              <w:cnfStyle w:val="000000100000" w:firstRow="0" w:lastRow="0" w:firstColumn="0" w:lastColumn="0" w:oddVBand="0" w:evenVBand="0" w:oddHBand="1" w:evenHBand="0" w:firstRowFirstColumn="0" w:firstRowLastColumn="0" w:lastRowFirstColumn="0" w:lastRowLastColumn="0"/>
+            </w:pPr>
+          </w:p>
+        </w:tc>
+      </w:tr>
+      <w:tr>
+        <w:tc>
+          <w:tcPr>
+            <w:cnfStyle w:val="001000000000" w:firstRow="0" w:lastRow="0" w:firstColumn="1" w:lastColumn="0" w:oddVBand="0" w:evenVBand="0" w:oddHBand="0" w:evenHBand="0" w:firstRowFirstColumn="0" w:firstRowLastColumn="0" w:lastRowFirstColumn="0" w:lastRowLastColumn="0"/>
+            <w:tcW w:w="3055" w:type="dxa"/>
+          </w:tcPr>
+          <w:p>
+            <w:r>
+              <w:t>12</w:t>
+            </w:r>
+          </w:p>
+        </w:tc>
+        <w:tc>
+          <w:tcPr>
+            <w:tcW w:w="1874" w:type="dxa"/>
+          </w:tcPr>
+          <w:p>
+            <w:pPr>
+              <w:cnfStyle w:val="000000000000" w:firstRow="0" w:lastRow="0" w:firstColumn="0" w:lastColumn="0" w:oddVBand="0" w:evenVBand="0" w:oddHBand="0" w:evenHBand="0" w:firstRowFirstColumn="0" w:firstRowLastColumn="0" w:lastRowFirstColumn="0" w:lastRowLastColumn="0"/>
+            </w:pPr>
+          </w:p>
+        </w:tc>
+        <w:tc>
+          <w:tcPr>
+            <w:tcW w:w="1186" w:type="dxa"/>
+          </w:tcPr>
+          <w:p>
+            <w:pPr>
+              <w:cnfStyle w:val="000000000000" w:firstRow="0" w:lastRow="0" w:firstColumn="0" w:lastColumn="0" w:oddVBand="0" w:evenVBand="0" w:oddHBand="0" w:evenHBand="0" w:firstRowFirstColumn="0" w:firstRowLastColumn="0" w:lastRowFirstColumn="0" w:lastRowLastColumn="0"/>
+            </w:pPr>
+          </w:p>
+        </w:tc>
+        <w:tc>
+          <w:tcPr>
+            <w:tcW w:w="1272" w:type="dxa"/>
+          </w:tcPr>
+          <w:p>
+            <w:pPr>
+              <w:cnfStyle w:val="000000000000" w:firstRow="0" w:lastRow="0" w:firstColumn="0" w:lastColumn="0" w:oddVBand="0" w:evenVBand="0" w:oddHBand="0" w:evenHBand="0" w:firstRowFirstColumn="0" w:firstRowLastColumn="0" w:lastRowFirstColumn="0" w:lastRowLastColumn="0"/>
+            </w:pPr>
+          </w:p>
+        </w:tc>
+      </w:tr>
+    </w:tbl>
+    <w:p/>
+    <w:p>
+      <w:pPr>
+        <w:pStyle w:val="Heading3"/>
+        <w:numPr>
+          <w:ilvl w:val="0"/>
+          <w:numId w:val="0"/>
+        </w:numPr>
+      </w:pPr>
+    </w:p>
+    <w:p>
+      <w:pPr>
+        <w:pStyle w:val="Text"/>
+      </w:pPr>
+    </w:p>
+    <w:p>
+      <w:pPr>
+        <w:pStyle w:val="Text"/>
+      </w:pPr>
+    </w:p>
+    <w:p>
+      <w:pPr>
+        <w:pStyle w:val="Text"/>
+      </w:pPr>
+    </w:p>
+    <w:p>
+      <w:pPr>
+        <w:pStyle w:val="Text"/>
+      </w:pPr>
+    </w:p>
+    <w:p>
+      <w:pPr>
+        <w:pStyle w:val="Text"/>
+      </w:pPr>
+    </w:p>
+    <w:p>
+      <w:pPr>
+        <w:pStyle w:val="Text"/>
+      </w:pPr>
+    </w:p>
     <w:p>
       <w:pPr>
         <w:pStyle w:val="Heading3"/>
@@ -7921,6 +7972,20 @@
     </w:sdt>
     <w:p>
       <w:pPr>
+        <w:jc w:val="left"/>
+        <w:rPr>
+          <w:sz w:val="18"/>
+        </w:rPr>
+      </w:pPr>
+      <w:r>
+        <w:rPr>
+          <w:sz w:val="18"/>
+        </w:rPr>
+        <w:br w:type="page"/>
+      </w:r>
+    </w:p>
+    <w:p>
+      <w:pPr>
         <w:rPr>
           <w:sz w:val="18"/>
         </w:rPr>
@@ -7929,8 +7994,6 @@
       <w:bookmarkEnd w:id="7"/>
     </w:p>
     <w:sectPr>
-      <w:footerReference w:type="even" r:id="rId17"/>
-      <w:footerReference w:type="default" r:id="rId18"/>
       <w:type w:val="continuous"/>
       <w:pgSz w:w="12240" w:h="15840"/>
       <w:pgMar w:top="1440" w:right="1440" w:bottom="1440" w:left="1440" w:header="720" w:footer="576" w:gutter="0"/>
@@ -12506,7 +12569,7 @@
 </file>
 
 <file path=customXml/itemProps1.xml><?xml version="1.0" encoding="utf-8"?>
-<ds:datastoreItem xmlns:ds="http://schemas.openxmlformats.org/officeDocument/2006/customXml" ds:itemID="{0AAF70A9-65E9-CC41-A422-6E3A76E8CB45}">
+<ds:datastoreItem xmlns:ds="http://schemas.openxmlformats.org/officeDocument/2006/customXml" ds:itemID="{18476E15-8152-0147-BBBD-B4939781E1A8}">
   <ds:schemaRefs>
     <ds:schemaRef ds:uri="http://schemas.openxmlformats.org/officeDocument/2006/bibliography"/>
     <ds:schemaRef ds:uri="urn:schemas-microsoft-com:xslt"/>

</xml_diff>

<commit_message>
Added Christian Lagares Biosketch
Added Biosketch for Christian Lagares including current degree,
affiliations and research interests.
</commit_message>
<xml_diff>
--- a/Project Docs/J58-Report.docx
+++ b/Project Docs/J58-Report.docx
@@ -6922,6 +6922,598 @@
     </w:p>
     <w:p>
       <w:pPr>
+        <w:rPr>
+          <w:sz w:val="18"/>
+        </w:rPr>
+      </w:pPr>
+      <w:r>
+        <w:rPr>
+          <w:sz w:val="18"/>
+        </w:rPr>
+        <w:br w:type="page"/>
+      </w:r>
+    </w:p>
+    <w:p>
+      <w:pPr>
+        <w:pStyle w:val="Heading1"/>
+      </w:pPr>
+      <w:r>
+        <w:lastRenderedPageBreak/>
+        <w:t xml:space="preserve"> Appendix</w:t>
+      </w:r>
+    </w:p>
+    <w:p>
+      <w:pPr>
+        <w:pStyle w:val="Heading2"/>
+        <w:numPr>
+          <w:ilvl w:val="0"/>
+          <w:numId w:val="28"/>
+        </w:numPr>
+      </w:pPr>
+      <w:r>
+        <w:t>Model</w:t>
+      </w:r>
+    </w:p>
+    <w:p>
+      <w:pPr>
+        <w:pStyle w:val="Text"/>
+        <w:ind w:firstLine="0"/>
+      </w:pPr>
+      <w:r>
+        <w:t>The Codebase has been organized as follows:</w:t>
+      </w:r>
+    </w:p>
+    <w:p>
+      <w:pPr>
+        <w:pStyle w:val="Text"/>
+        <w:numPr>
+          <w:ilvl w:val="0"/>
+          <w:numId w:val="30"/>
+        </w:numPr>
+        <w:spacing w:line="276" w:lineRule="auto"/>
+      </w:pPr>
+      <w:proofErr w:type="spellStart"/>
+      <w:r>
+        <w:t>EngineModel</w:t>
+      </w:r>
+      <w:proofErr w:type="spellEnd"/>
+    </w:p>
+    <w:p>
+      <w:pPr>
+        <w:pStyle w:val="Text"/>
+        <w:numPr>
+          <w:ilvl w:val="1"/>
+          <w:numId w:val="30"/>
+        </w:numPr>
+        <w:spacing w:line="276" w:lineRule="auto"/>
+      </w:pPr>
+      <w:proofErr w:type="spellStart"/>
+      <w:r>
+        <w:t>afterburner.m</w:t>
+      </w:r>
+      <w:proofErr w:type="spellEnd"/>
+    </w:p>
+    <w:p>
+      <w:pPr>
+        <w:pStyle w:val="Text"/>
+        <w:numPr>
+          <w:ilvl w:val="1"/>
+          <w:numId w:val="30"/>
+        </w:numPr>
+        <w:spacing w:line="276" w:lineRule="auto"/>
+      </w:pPr>
+      <w:proofErr w:type="spellStart"/>
+      <w:r>
+        <w:t>burner.m</w:t>
+      </w:r>
+      <w:proofErr w:type="spellEnd"/>
+    </w:p>
+    <w:p>
+      <w:pPr>
+        <w:pStyle w:val="Text"/>
+        <w:numPr>
+          <w:ilvl w:val="1"/>
+          <w:numId w:val="30"/>
+        </w:numPr>
+        <w:spacing w:line="276" w:lineRule="auto"/>
+      </w:pPr>
+      <w:proofErr w:type="spellStart"/>
+      <w:r>
+        <w:t>compressor.m</w:t>
+      </w:r>
+      <w:proofErr w:type="spellEnd"/>
+    </w:p>
+    <w:p>
+      <w:pPr>
+        <w:pStyle w:val="Text"/>
+        <w:numPr>
+          <w:ilvl w:val="1"/>
+          <w:numId w:val="30"/>
+        </w:numPr>
+        <w:spacing w:line="276" w:lineRule="auto"/>
+      </w:pPr>
+      <w:proofErr w:type="spellStart"/>
+      <w:r>
+        <w:t>inlet.m</w:t>
+      </w:r>
+      <w:proofErr w:type="spellEnd"/>
+    </w:p>
+    <w:p>
+      <w:pPr>
+        <w:pStyle w:val="Text"/>
+        <w:numPr>
+          <w:ilvl w:val="1"/>
+          <w:numId w:val="30"/>
+        </w:numPr>
+        <w:spacing w:line="276" w:lineRule="auto"/>
+      </w:pPr>
+      <w:proofErr w:type="spellStart"/>
+      <w:r>
+        <w:t>nozzle.m</w:t>
+      </w:r>
+      <w:proofErr w:type="spellEnd"/>
+    </w:p>
+    <w:p>
+      <w:pPr>
+        <w:pStyle w:val="Text"/>
+        <w:numPr>
+          <w:ilvl w:val="1"/>
+          <w:numId w:val="30"/>
+        </w:numPr>
+        <w:spacing w:line="276" w:lineRule="auto"/>
+      </w:pPr>
+      <w:proofErr w:type="spellStart"/>
+      <w:r>
+        <w:t>shock_trap.m</w:t>
+      </w:r>
+      <w:proofErr w:type="spellEnd"/>
+    </w:p>
+    <w:p>
+      <w:pPr>
+        <w:pStyle w:val="Text"/>
+        <w:numPr>
+          <w:ilvl w:val="1"/>
+          <w:numId w:val="30"/>
+        </w:numPr>
+        <w:spacing w:line="276" w:lineRule="auto"/>
+      </w:pPr>
+      <w:proofErr w:type="spellStart"/>
+      <w:r>
+        <w:t>turbine.m</w:t>
+      </w:r>
+      <w:proofErr w:type="spellEnd"/>
+    </w:p>
+    <w:p>
+      <w:pPr>
+        <w:pStyle w:val="Text"/>
+        <w:numPr>
+          <w:ilvl w:val="0"/>
+          <w:numId w:val="30"/>
+        </w:numPr>
+        <w:spacing w:line="276" w:lineRule="auto"/>
+      </w:pPr>
+      <w:proofErr w:type="spellStart"/>
+      <w:r>
+        <w:t>PerfParameters</w:t>
+      </w:r>
+      <w:proofErr w:type="spellEnd"/>
+    </w:p>
+    <w:p>
+      <w:pPr>
+        <w:pStyle w:val="Text"/>
+        <w:numPr>
+          <w:ilvl w:val="1"/>
+          <w:numId w:val="30"/>
+        </w:numPr>
+        <w:spacing w:line="276" w:lineRule="auto"/>
+      </w:pPr>
+      <w:proofErr w:type="spellStart"/>
+      <w:r>
+        <w:t>flight_conditions.m</w:t>
+      </w:r>
+      <w:proofErr w:type="spellEnd"/>
+    </w:p>
+    <w:p>
+      <w:pPr>
+        <w:pStyle w:val="Text"/>
+        <w:numPr>
+          <w:ilvl w:val="1"/>
+          <w:numId w:val="30"/>
+        </w:numPr>
+        <w:spacing w:line="276" w:lineRule="auto"/>
+      </w:pPr>
+      <w:proofErr w:type="spellStart"/>
+      <w:r>
+        <w:t>impulse.m</w:t>
+      </w:r>
+      <w:proofErr w:type="spellEnd"/>
+    </w:p>
+    <w:p>
+      <w:pPr>
+        <w:pStyle w:val="Text"/>
+        <w:numPr>
+          <w:ilvl w:val="1"/>
+          <w:numId w:val="30"/>
+        </w:numPr>
+        <w:spacing w:line="276" w:lineRule="auto"/>
+      </w:pPr>
+      <w:proofErr w:type="spellStart"/>
+      <w:r>
+        <w:t>overall_efficiency.m</w:t>
+      </w:r>
+      <w:proofErr w:type="spellEnd"/>
+    </w:p>
+    <w:p>
+      <w:pPr>
+        <w:pStyle w:val="Text"/>
+        <w:numPr>
+          <w:ilvl w:val="1"/>
+          <w:numId w:val="30"/>
+        </w:numPr>
+        <w:spacing w:line="276" w:lineRule="auto"/>
+      </w:pPr>
+      <w:proofErr w:type="spellStart"/>
+      <w:r>
+        <w:t>propulsive_efficiency.m</w:t>
+      </w:r>
+      <w:proofErr w:type="spellEnd"/>
+    </w:p>
+    <w:p>
+      <w:pPr>
+        <w:pStyle w:val="Text"/>
+        <w:numPr>
+          <w:ilvl w:val="1"/>
+          <w:numId w:val="30"/>
+        </w:numPr>
+        <w:spacing w:line="276" w:lineRule="auto"/>
+      </w:pPr>
+      <w:proofErr w:type="spellStart"/>
+      <w:r>
+        <w:t>range.m</w:t>
+      </w:r>
+      <w:proofErr w:type="spellEnd"/>
+    </w:p>
+    <w:p>
+      <w:pPr>
+        <w:pStyle w:val="Text"/>
+        <w:numPr>
+          <w:ilvl w:val="1"/>
+          <w:numId w:val="30"/>
+        </w:numPr>
+        <w:spacing w:line="276" w:lineRule="auto"/>
+      </w:pPr>
+      <w:proofErr w:type="spellStart"/>
+      <w:r>
+        <w:t>thermal_efficiency.m</w:t>
+      </w:r>
+      <w:proofErr w:type="spellEnd"/>
+    </w:p>
+    <w:p>
+      <w:pPr>
+        <w:pStyle w:val="Text"/>
+        <w:numPr>
+          <w:ilvl w:val="1"/>
+          <w:numId w:val="30"/>
+        </w:numPr>
+        <w:spacing w:line="276" w:lineRule="auto"/>
+      </w:pPr>
+      <w:proofErr w:type="spellStart"/>
+      <w:r>
+        <w:t>thrust.m</w:t>
+      </w:r>
+      <w:proofErr w:type="spellEnd"/>
+    </w:p>
+    <w:p>
+      <w:pPr>
+        <w:pStyle w:val="Text"/>
+        <w:numPr>
+          <w:ilvl w:val="1"/>
+          <w:numId w:val="30"/>
+        </w:numPr>
+        <w:spacing w:line="276" w:lineRule="auto"/>
+      </w:pPr>
+      <w:proofErr w:type="spellStart"/>
+      <w:r>
+        <w:t>tsfc.m</w:t>
+      </w:r>
+      <w:proofErr w:type="spellEnd"/>
+    </w:p>
+    <w:p>
+      <w:pPr>
+        <w:pStyle w:val="Text"/>
+        <w:numPr>
+          <w:ilvl w:val="0"/>
+          <w:numId w:val="30"/>
+        </w:numPr>
+        <w:spacing w:line="276" w:lineRule="auto"/>
+      </w:pPr>
+      <w:proofErr w:type="spellStart"/>
+      <w:r>
+        <w:t>utils</w:t>
+      </w:r>
+      <w:proofErr w:type="spellEnd"/>
+    </w:p>
+    <w:p>
+      <w:pPr>
+        <w:pStyle w:val="Text"/>
+        <w:numPr>
+          <w:ilvl w:val="1"/>
+          <w:numId w:val="30"/>
+        </w:numPr>
+        <w:spacing w:line="276" w:lineRule="auto"/>
+      </w:pPr>
+      <w:proofErr w:type="spellStart"/>
+      <w:r>
+        <w:t>atmos</w:t>
+      </w:r>
+      <w:proofErr w:type="spellEnd"/>
+    </w:p>
+    <w:p>
+      <w:pPr>
+        <w:pStyle w:val="Text"/>
+        <w:numPr>
+          <w:ilvl w:val="2"/>
+          <w:numId w:val="30"/>
+        </w:numPr>
+        <w:spacing w:line="276" w:lineRule="auto"/>
+      </w:pPr>
+      <w:proofErr w:type="spellStart"/>
+      <w:r>
+        <w:t>atmos.m</w:t>
+      </w:r>
+      <w:proofErr w:type="spellEnd"/>
+    </w:p>
+    <w:p>
+      <w:pPr>
+        <w:pStyle w:val="Text"/>
+        <w:numPr>
+          <w:ilvl w:val="2"/>
+          <w:numId w:val="30"/>
+        </w:numPr>
+        <w:spacing w:line="276" w:lineRule="auto"/>
+      </w:pPr>
+      <w:proofErr w:type="spellStart"/>
+      <w:r>
+        <w:t>densityalt.m</w:t>
+      </w:r>
+      <w:proofErr w:type="spellEnd"/>
+    </w:p>
+    <w:p>
+      <w:pPr>
+        <w:pStyle w:val="Text"/>
+        <w:numPr>
+          <w:ilvl w:val="2"/>
+          <w:numId w:val="30"/>
+        </w:numPr>
+        <w:spacing w:line="276" w:lineRule="auto"/>
+      </w:pPr>
+      <w:proofErr w:type="spellStart"/>
+      <w:r>
+        <w:t>tropos.m</w:t>
+      </w:r>
+      <w:proofErr w:type="spellEnd"/>
+    </w:p>
+    <w:p>
+      <w:pPr>
+        <w:pStyle w:val="Text"/>
+        <w:numPr>
+          <w:ilvl w:val="2"/>
+          <w:numId w:val="30"/>
+        </w:numPr>
+        <w:spacing w:line="276" w:lineRule="auto"/>
+      </w:pPr>
+      <w:r>
+        <w:t>license.txt</w:t>
+      </w:r>
+    </w:p>
+    <w:p>
+      <w:pPr>
+        <w:pStyle w:val="Text"/>
+        <w:numPr>
+          <w:ilvl w:val="1"/>
+          <w:numId w:val="30"/>
+        </w:numPr>
+        <w:spacing w:line="276" w:lineRule="auto"/>
+      </w:pPr>
+      <w:proofErr w:type="spellStart"/>
+      <w:r>
+        <w:t>EngineParameters</w:t>
+      </w:r>
+      <w:proofErr w:type="spellEnd"/>
+    </w:p>
+    <w:p>
+      <w:pPr>
+        <w:pStyle w:val="Text"/>
+        <w:numPr>
+          <w:ilvl w:val="2"/>
+          <w:numId w:val="30"/>
+        </w:numPr>
+        <w:spacing w:line="276" w:lineRule="auto"/>
+      </w:pPr>
+      <w:r>
+        <w:t>atm2comp.m</w:t>
+      </w:r>
+    </w:p>
+    <w:p>
+      <w:pPr>
+        <w:pStyle w:val="Text"/>
+        <w:numPr>
+          <w:ilvl w:val="2"/>
+          <w:numId w:val="30"/>
+        </w:numPr>
+        <w:spacing w:line="276" w:lineRule="auto"/>
+      </w:pPr>
+      <w:proofErr w:type="spellStart"/>
+      <w:r>
+        <w:t>engine.m</w:t>
+      </w:r>
+      <w:proofErr w:type="spellEnd"/>
+    </w:p>
+    <w:p>
+      <w:pPr>
+        <w:pStyle w:val="Text"/>
+        <w:numPr>
+          <w:ilvl w:val="2"/>
+          <w:numId w:val="30"/>
+        </w:numPr>
+        <w:spacing w:line="276" w:lineRule="auto"/>
+      </w:pPr>
+      <w:proofErr w:type="spellStart"/>
+      <w:r>
+        <w:t>recovery.m</w:t>
+      </w:r>
+      <w:proofErr w:type="spellEnd"/>
+    </w:p>
+    <w:p>
+      <w:pPr>
+        <w:pStyle w:val="Text"/>
+        <w:numPr>
+          <w:ilvl w:val="1"/>
+          <w:numId w:val="30"/>
+        </w:numPr>
+        <w:spacing w:line="276" w:lineRule="auto"/>
+      </w:pPr>
+      <w:proofErr w:type="spellStart"/>
+      <w:r>
+        <w:t>FlightManualUtilities</w:t>
+      </w:r>
+      <w:proofErr w:type="spellEnd"/>
+    </w:p>
+    <w:p>
+      <w:pPr>
+        <w:pStyle w:val="Text"/>
+        <w:numPr>
+          <w:ilvl w:val="2"/>
+          <w:numId w:val="30"/>
+        </w:numPr>
+        <w:spacing w:line="276" w:lineRule="auto"/>
+      </w:pPr>
+      <w:proofErr w:type="spellStart"/>
+      <w:r>
+        <w:t>knots.m</w:t>
+      </w:r>
+      <w:proofErr w:type="spellEnd"/>
+    </w:p>
+    <w:p>
+      <w:pPr>
+        <w:pStyle w:val="Text"/>
+        <w:numPr>
+          <w:ilvl w:val="2"/>
+          <w:numId w:val="30"/>
+        </w:numPr>
+        <w:spacing w:line="276" w:lineRule="auto"/>
+      </w:pPr>
+      <w:proofErr w:type="spellStart"/>
+      <w:r>
+        <w:t>nominalEGT.m</w:t>
+      </w:r>
+      <w:proofErr w:type="spellEnd"/>
+    </w:p>
+    <w:p>
+      <w:pPr>
+        <w:pStyle w:val="Text"/>
+        <w:numPr>
+          <w:ilvl w:val="0"/>
+          <w:numId w:val="30"/>
+        </w:numPr>
+        <w:spacing w:line="276" w:lineRule="auto"/>
+      </w:pPr>
+      <w:proofErr w:type="spellStart"/>
+      <w:r>
+        <w:t>Main.m</w:t>
+      </w:r>
+      <w:proofErr w:type="spellEnd"/>
+    </w:p>
+    <w:p>
+      <w:pPr>
+        <w:jc w:val="left"/>
+      </w:pPr>
+    </w:p>
+    <w:p>
+      <w:pPr>
+        <w:jc w:val="left"/>
+      </w:pPr>
+      <w:r>
+        <w:br w:type="page"/>
+      </w:r>
+    </w:p>
+    <w:p>
+      <w:pPr>
+        <w:pStyle w:val="Heading2"/>
+      </w:pPr>
+      <w:r>
+        <w:lastRenderedPageBreak/>
+        <w:t xml:space="preserve">Group Meetings </w:t>
+      </w:r>
+    </w:p>
+    <w:p>
+      <w:pPr>
+        <w:pStyle w:val="Text"/>
+      </w:pPr>
+    </w:p>
+    <w:p>
+      <w:pPr>
+        <w:pStyle w:val="Heading2"/>
+      </w:pPr>
+      <w:proofErr w:type="spellStart"/>
+      <w:r>
+        <w:t>Biosketch</w:t>
+      </w:r>
+      <w:proofErr w:type="spellEnd"/>
+    </w:p>
+    <w:p>
+      <w:pPr>
+        <w:jc w:val="left"/>
+        <w:rPr>
+          <w:sz w:val="18"/>
+        </w:rPr>
+      </w:pPr>
+    </w:p>
+    <w:p>
+      <w:r>
+        <w:t xml:space="preserve">Christian </w:t>
+      </w:r>
+      <w:proofErr w:type="spellStart"/>
+      <w:r>
+        <w:t>Lagares</w:t>
+      </w:r>
+      <w:proofErr w:type="spellEnd"/>
+      <w:r>
+        <w:t xml:space="preserve"> is currently an undergraduate student at the Depart</w:t>
+      </w:r>
+      <w:r>
+        <w:t>ment of Mechanical Engineering at the University of Puerto Rico at Mayaguez and an Artificial Intelligence/Machine Learning Researcher at SIL Technologies</w:t>
+      </w:r>
+      <w:r>
+        <w:t>, LLC</w:t>
+      </w:r>
+      <w:r>
+        <w:t xml:space="preserve">. His main research interests include </w:t>
+      </w:r>
+      <w:r>
+        <w:t xml:space="preserve">Supervised Learning Strategies </w:t>
+      </w:r>
+      <w:r>
+        <w:t xml:space="preserve">for Advanced Signal Analysis, Real Time Systems for </w:t>
+      </w:r>
+      <w:r>
+        <w:t xml:space="preserve">Simultaneous DAQ/Processing </w:t>
+      </w:r>
+      <w:r>
+        <w:t>in</w:t>
+      </w:r>
+      <w:r>
+        <w:t xml:space="preserve"> low power portable devices</w:t>
+      </w:r>
+      <w:r>
+        <w:t xml:space="preserve"> and AI-Enabled Materials.</w:t>
+      </w:r>
+      <w:bookmarkStart w:id="7" w:name="_GoBack"/>
+      <w:bookmarkEnd w:id="7"/>
+    </w:p>
+    <w:p>
+      <w:pPr>
+        <w:jc w:val="left"/>
         <w:rPr>
           <w:sz w:val="18"/>
         </w:rPr>
@@ -7977,21 +8569,6 @@
           <w:sz w:val="18"/>
         </w:rPr>
       </w:pPr>
-      <w:r>
-        <w:rPr>
-          <w:sz w:val="18"/>
-        </w:rPr>
-        <w:br w:type="page"/>
-      </w:r>
-    </w:p>
-    <w:p>
-      <w:pPr>
-        <w:rPr>
-          <w:sz w:val="18"/>
-        </w:rPr>
-      </w:pPr>
-      <w:bookmarkStart w:id="7" w:name="_GoBack"/>
-      <w:bookmarkEnd w:id="7"/>
     </w:p>
     <w:sectPr>
       <w:type w:val="continuous"/>
@@ -9548,6 +10125,119 @@
     </w:lvl>
   </w:abstractNum>
   <w:abstractNum w:abstractNumId="11" w15:restartNumberingAfterBreak="0">
+    <w:nsid w:val="52682ED7"/>
+    <w:multiLevelType w:val="hybridMultilevel"/>
+    <w:tmpl w:val="6F50DC02"/>
+    <w:lvl w:ilvl="0" w:tplc="04090001">
+      <w:start w:val="1"/>
+      <w:numFmt w:val="bullet"/>
+      <w:lvlText w:val=""/>
+      <w:lvlJc w:val="left"/>
+      <w:pPr>
+        <w:ind w:left="720" w:hanging="360"/>
+      </w:pPr>
+      <w:rPr>
+        <w:rFonts w:ascii="Symbol" w:hAnsi="Symbol" w:hint="default"/>
+      </w:rPr>
+    </w:lvl>
+    <w:lvl w:ilvl="1" w:tplc="04090003">
+      <w:start w:val="1"/>
+      <w:numFmt w:val="bullet"/>
+      <w:lvlText w:val="o"/>
+      <w:lvlJc w:val="left"/>
+      <w:pPr>
+        <w:ind w:left="1440" w:hanging="360"/>
+      </w:pPr>
+      <w:rPr>
+        <w:rFonts w:ascii="Courier New" w:hAnsi="Courier New" w:cs="Courier New" w:hint="default"/>
+      </w:rPr>
+    </w:lvl>
+    <w:lvl w:ilvl="2" w:tplc="04090005">
+      <w:start w:val="1"/>
+      <w:numFmt w:val="bullet"/>
+      <w:lvlText w:val=""/>
+      <w:lvlJc w:val="left"/>
+      <w:pPr>
+        <w:ind w:left="2160" w:hanging="360"/>
+      </w:pPr>
+      <w:rPr>
+        <w:rFonts w:ascii="Wingdings" w:hAnsi="Wingdings" w:hint="default"/>
+      </w:rPr>
+    </w:lvl>
+    <w:lvl w:ilvl="3" w:tplc="04090001" w:tentative="1">
+      <w:start w:val="1"/>
+      <w:numFmt w:val="bullet"/>
+      <w:lvlText w:val=""/>
+      <w:lvlJc w:val="left"/>
+      <w:pPr>
+        <w:ind w:left="2880" w:hanging="360"/>
+      </w:pPr>
+      <w:rPr>
+        <w:rFonts w:ascii="Symbol" w:hAnsi="Symbol" w:hint="default"/>
+      </w:rPr>
+    </w:lvl>
+    <w:lvl w:ilvl="4" w:tplc="04090003" w:tentative="1">
+      <w:start w:val="1"/>
+      <w:numFmt w:val="bullet"/>
+      <w:lvlText w:val="o"/>
+      <w:lvlJc w:val="left"/>
+      <w:pPr>
+        <w:ind w:left="3600" w:hanging="360"/>
+      </w:pPr>
+      <w:rPr>
+        <w:rFonts w:ascii="Courier New" w:hAnsi="Courier New" w:cs="Courier New" w:hint="default"/>
+      </w:rPr>
+    </w:lvl>
+    <w:lvl w:ilvl="5" w:tplc="04090005" w:tentative="1">
+      <w:start w:val="1"/>
+      <w:numFmt w:val="bullet"/>
+      <w:lvlText w:val=""/>
+      <w:lvlJc w:val="left"/>
+      <w:pPr>
+        <w:ind w:left="4320" w:hanging="360"/>
+      </w:pPr>
+      <w:rPr>
+        <w:rFonts w:ascii="Wingdings" w:hAnsi="Wingdings" w:hint="default"/>
+      </w:rPr>
+    </w:lvl>
+    <w:lvl w:ilvl="6" w:tplc="04090001" w:tentative="1">
+      <w:start w:val="1"/>
+      <w:numFmt w:val="bullet"/>
+      <w:lvlText w:val=""/>
+      <w:lvlJc w:val="left"/>
+      <w:pPr>
+        <w:ind w:left="5040" w:hanging="360"/>
+      </w:pPr>
+      <w:rPr>
+        <w:rFonts w:ascii="Symbol" w:hAnsi="Symbol" w:hint="default"/>
+      </w:rPr>
+    </w:lvl>
+    <w:lvl w:ilvl="7" w:tplc="04090003" w:tentative="1">
+      <w:start w:val="1"/>
+      <w:numFmt w:val="bullet"/>
+      <w:lvlText w:val="o"/>
+      <w:lvlJc w:val="left"/>
+      <w:pPr>
+        <w:ind w:left="5760" w:hanging="360"/>
+      </w:pPr>
+      <w:rPr>
+        <w:rFonts w:ascii="Courier New" w:hAnsi="Courier New" w:cs="Courier New" w:hint="default"/>
+      </w:rPr>
+    </w:lvl>
+    <w:lvl w:ilvl="8" w:tplc="04090005" w:tentative="1">
+      <w:start w:val="1"/>
+      <w:numFmt w:val="bullet"/>
+      <w:lvlText w:val=""/>
+      <w:lvlJc w:val="left"/>
+      <w:pPr>
+        <w:ind w:left="6480" w:hanging="360"/>
+      </w:pPr>
+      <w:rPr>
+        <w:rFonts w:ascii="Wingdings" w:hAnsi="Wingdings" w:hint="default"/>
+      </w:rPr>
+    </w:lvl>
+  </w:abstractNum>
+  <w:abstractNum w:abstractNumId="12" w15:restartNumberingAfterBreak="0">
     <w:nsid w:val="565D013B"/>
     <w:multiLevelType w:val="hybridMultilevel"/>
     <w:tmpl w:val="66F893C2"/>
@@ -9669,7 +10359,7 @@
       </w:pPr>
     </w:lvl>
   </w:abstractNum>
-  <w:abstractNum w:abstractNumId="12" w15:restartNumberingAfterBreak="0">
+  <w:abstractNum w:abstractNumId="13" w15:restartNumberingAfterBreak="0">
     <w:nsid w:val="6160677B"/>
     <w:multiLevelType w:val="hybridMultilevel"/>
     <w:tmpl w:val="E9227B7C"/>
@@ -9785,7 +10475,7 @@
       </w:pPr>
     </w:lvl>
   </w:abstractNum>
-  <w:abstractNum w:abstractNumId="13" w15:restartNumberingAfterBreak="0">
+  <w:abstractNum w:abstractNumId="14" w15:restartNumberingAfterBreak="0">
     <w:nsid w:val="6201068F"/>
     <w:multiLevelType w:val="hybridMultilevel"/>
     <w:tmpl w:val="AB183A2A"/>
@@ -9901,7 +10591,93 @@
       </w:pPr>
     </w:lvl>
   </w:abstractNum>
-  <w:abstractNum w:abstractNumId="14" w15:restartNumberingAfterBreak="0">
+  <w:abstractNum w:abstractNumId="15" w15:restartNumberingAfterBreak="0">
+    <w:nsid w:val="63DE0C52"/>
+    <w:multiLevelType w:val="multilevel"/>
+    <w:tmpl w:val="0409001D"/>
+    <w:lvl w:ilvl="0">
+      <w:start w:val="1"/>
+      <w:numFmt w:val="decimal"/>
+      <w:lvlText w:val="%1)"/>
+      <w:lvlJc w:val="left"/>
+      <w:pPr>
+        <w:ind w:left="648" w:hanging="360"/>
+      </w:pPr>
+    </w:lvl>
+    <w:lvl w:ilvl="1">
+      <w:start w:val="1"/>
+      <w:numFmt w:val="lowerLetter"/>
+      <w:lvlText w:val="%2)"/>
+      <w:lvlJc w:val="left"/>
+      <w:pPr>
+        <w:ind w:left="1008" w:hanging="360"/>
+      </w:pPr>
+    </w:lvl>
+    <w:lvl w:ilvl="2">
+      <w:start w:val="1"/>
+      <w:numFmt w:val="lowerRoman"/>
+      <w:lvlText w:val="%3)"/>
+      <w:lvlJc w:val="left"/>
+      <w:pPr>
+        <w:ind w:left="1368" w:hanging="360"/>
+      </w:pPr>
+    </w:lvl>
+    <w:lvl w:ilvl="3">
+      <w:start w:val="1"/>
+      <w:numFmt w:val="decimal"/>
+      <w:lvlText w:val="(%4)"/>
+      <w:lvlJc w:val="left"/>
+      <w:pPr>
+        <w:ind w:left="1728" w:hanging="360"/>
+      </w:pPr>
+    </w:lvl>
+    <w:lvl w:ilvl="4">
+      <w:start w:val="1"/>
+      <w:numFmt w:val="lowerLetter"/>
+      <w:lvlText w:val="(%5)"/>
+      <w:lvlJc w:val="left"/>
+      <w:pPr>
+        <w:ind w:left="2088" w:hanging="360"/>
+      </w:pPr>
+    </w:lvl>
+    <w:lvl w:ilvl="5">
+      <w:start w:val="1"/>
+      <w:numFmt w:val="lowerRoman"/>
+      <w:lvlText w:val="(%6)"/>
+      <w:lvlJc w:val="left"/>
+      <w:pPr>
+        <w:ind w:left="2448" w:hanging="360"/>
+      </w:pPr>
+    </w:lvl>
+    <w:lvl w:ilvl="6">
+      <w:start w:val="1"/>
+      <w:numFmt w:val="decimal"/>
+      <w:lvlText w:val="%7."/>
+      <w:lvlJc w:val="left"/>
+      <w:pPr>
+        <w:ind w:left="2808" w:hanging="360"/>
+      </w:pPr>
+    </w:lvl>
+    <w:lvl w:ilvl="7">
+      <w:start w:val="1"/>
+      <w:numFmt w:val="lowerLetter"/>
+      <w:lvlText w:val="%8."/>
+      <w:lvlJc w:val="left"/>
+      <w:pPr>
+        <w:ind w:left="3168" w:hanging="360"/>
+      </w:pPr>
+    </w:lvl>
+    <w:lvl w:ilvl="8">
+      <w:start w:val="1"/>
+      <w:numFmt w:val="lowerRoman"/>
+      <w:lvlText w:val="%9."/>
+      <w:lvlJc w:val="left"/>
+      <w:pPr>
+        <w:ind w:left="3528" w:hanging="360"/>
+      </w:pPr>
+    </w:lvl>
+  </w:abstractNum>
+  <w:abstractNum w:abstractNumId="16" w15:restartNumberingAfterBreak="0">
     <w:nsid w:val="63EF1209"/>
     <w:multiLevelType w:val="multilevel"/>
     <w:tmpl w:val="00290409"/>
@@ -10001,7 +10777,7 @@
       </w:pPr>
     </w:lvl>
   </w:abstractNum>
-  <w:abstractNum w:abstractNumId="15" w15:restartNumberingAfterBreak="0">
+  <w:abstractNum w:abstractNumId="17" w15:restartNumberingAfterBreak="0">
     <w:nsid w:val="689B562C"/>
     <w:multiLevelType w:val="hybridMultilevel"/>
     <w:tmpl w:val="47D086BC"/>
@@ -10120,7 +10896,7 @@
       </w:pPr>
     </w:lvl>
   </w:abstractNum>
-  <w:abstractNum w:abstractNumId="16" w15:restartNumberingAfterBreak="0">
+  <w:abstractNum w:abstractNumId="18" w15:restartNumberingAfterBreak="0">
     <w:nsid w:val="6DC3293B"/>
     <w:multiLevelType w:val="singleLevel"/>
     <w:tmpl w:val="3A8EC28E"/>
@@ -10137,7 +10913,7 @@
       </w:pPr>
     </w:lvl>
   </w:abstractNum>
-  <w:abstractNum w:abstractNumId="17" w15:restartNumberingAfterBreak="0">
+  <w:abstractNum w:abstractNumId="19" w15:restartNumberingAfterBreak="0">
     <w:nsid w:val="740F41AC"/>
     <w:multiLevelType w:val="hybridMultilevel"/>
     <w:tmpl w:val="2B54A3C0"/>
@@ -10277,7 +11053,7 @@
       </w:rPr>
     </w:lvl>
   </w:abstractNum>
-  <w:abstractNum w:abstractNumId="18" w15:restartNumberingAfterBreak="0">
+  <w:abstractNum w:abstractNumId="20" w15:restartNumberingAfterBreak="0">
     <w:nsid w:val="79F46323"/>
     <w:multiLevelType w:val="multilevel"/>
     <w:tmpl w:val="ABCAF4A4"/>
@@ -10417,7 +11193,7 @@
       </w:rPr>
     </w:lvl>
   </w:abstractNum>
-  <w:abstractNum w:abstractNumId="19" w15:restartNumberingAfterBreak="0">
+  <w:abstractNum w:abstractNumId="21" w15:restartNumberingAfterBreak="0">
     <w:nsid w:val="7ADC0C8B"/>
     <w:multiLevelType w:val="hybridMultilevel"/>
     <w:tmpl w:val="A45CF8EA"/>
@@ -10530,7 +11306,7 @@
       </w:rPr>
     </w:lvl>
   </w:abstractNum>
-  <w:abstractNum w:abstractNumId="20" w15:restartNumberingAfterBreak="0">
+  <w:abstractNum w:abstractNumId="22" w15:restartNumberingAfterBreak="0">
     <w:nsid w:val="7DF316BC"/>
     <w:multiLevelType w:val="hybridMultilevel"/>
     <w:tmpl w:val="5762A6B6"/>
@@ -10670,7 +11446,7 @@
       </w:rPr>
     </w:lvl>
   </w:abstractNum>
-  <w:abstractNum w:abstractNumId="21" w15:restartNumberingAfterBreak="0">
+  <w:abstractNum w:abstractNumId="23" w15:restartNumberingAfterBreak="0">
     <w:nsid w:val="7F6646F6"/>
     <w:multiLevelType w:val="hybridMultilevel"/>
     <w:tmpl w:val="5762A6B6"/>
@@ -10820,7 +11596,7 @@
     <w:abstractNumId w:val="2"/>
   </w:num>
   <w:num w:numId="4">
-    <w:abstractNumId w:val="15"/>
+    <w:abstractNumId w:val="17"/>
   </w:num>
   <w:num w:numId="5">
     <w:abstractNumId w:val="2"/>
@@ -10832,19 +11608,19 @@
     <w:abstractNumId w:val="9"/>
   </w:num>
   <w:num w:numId="7">
-    <w:abstractNumId w:val="11"/>
+    <w:abstractNumId w:val="12"/>
   </w:num>
   <w:num w:numId="8">
-    <w:abstractNumId w:val="14"/>
+    <w:abstractNumId w:val="16"/>
   </w:num>
   <w:num w:numId="9">
-    <w:abstractNumId w:val="17"/>
+    <w:abstractNumId w:val="19"/>
   </w:num>
   <w:num w:numId="10">
     <w:abstractNumId w:val="10"/>
   </w:num>
   <w:num w:numId="11">
-    <w:abstractNumId w:val="18"/>
+    <w:abstractNumId w:val="20"/>
   </w:num>
   <w:num w:numId="12">
     <w:abstractNumId w:val="1"/>
@@ -10853,13 +11629,13 @@
     <w:abstractNumId w:val="4"/>
   </w:num>
   <w:num w:numId="14">
-    <w:abstractNumId w:val="20"/>
+    <w:abstractNumId w:val="22"/>
   </w:num>
   <w:num w:numId="15">
     <w:abstractNumId w:val="5"/>
   </w:num>
   <w:num w:numId="16">
-    <w:abstractNumId w:val="21"/>
+    <w:abstractNumId w:val="23"/>
   </w:num>
   <w:num w:numId="17">
     <w:abstractNumId w:val="0"/>
@@ -10886,22 +11662,34 @@
     </w:lvlOverride>
   </w:num>
   <w:num w:numId="22">
-    <w:abstractNumId w:val="16"/>
+    <w:abstractNumId w:val="18"/>
   </w:num>
   <w:num w:numId="23">
     <w:abstractNumId w:val="3"/>
   </w:num>
   <w:num w:numId="24">
-    <w:abstractNumId w:val="13"/>
+    <w:abstractNumId w:val="14"/>
   </w:num>
   <w:num w:numId="25">
-    <w:abstractNumId w:val="12"/>
+    <w:abstractNumId w:val="13"/>
   </w:num>
   <w:num w:numId="26">
     <w:abstractNumId w:val="8"/>
   </w:num>
   <w:num w:numId="27">
-    <w:abstractNumId w:val="19"/>
+    <w:abstractNumId w:val="21"/>
+  </w:num>
+  <w:num w:numId="28">
+    <w:abstractNumId w:val="2"/>
+    <w:lvlOverride w:ilvl="0">
+      <w:startOverride w:val="1"/>
+    </w:lvlOverride>
+  </w:num>
+  <w:num w:numId="29">
+    <w:abstractNumId w:val="15"/>
+  </w:num>
+  <w:num w:numId="30">
+    <w:abstractNumId w:val="11"/>
   </w:num>
 </w:numbering>
 </file>
@@ -12569,7 +13357,7 @@
 </file>
 
 <file path=customXml/itemProps1.xml><?xml version="1.0" encoding="utf-8"?>
-<ds:datastoreItem xmlns:ds="http://schemas.openxmlformats.org/officeDocument/2006/customXml" ds:itemID="{18476E15-8152-0147-BBBD-B4939781E1A8}">
+<ds:datastoreItem xmlns:ds="http://schemas.openxmlformats.org/officeDocument/2006/customXml" ds:itemID="{F94CB02C-1457-B140-9E15-7825530C8136}">
   <ds:schemaRefs>
     <ds:schemaRef ds:uri="http://schemas.openxmlformats.org/officeDocument/2006/bibliography"/>
     <ds:schemaRef ds:uri="urn:schemas-microsoft-com:xslt"/>

</xml_diff>